<commit_message>
Deal with UAF data again manuscript updates
</commit_message>
<xml_diff>
--- a/Documentation/Manuscript_workingDraft.docx
+++ b/Documentation/Manuscript_workingDraft.docx
@@ -6,10 +6,26 @@
     <w:p/>
     <w:p>
       <w:pPr>
-        <w:pStyle w:val="Title"/>
+        <w:pStyle w:val="Subtitle"/>
+        <w:rPr>
+          <w:rFonts w:asciiTheme="majorHAnsi" w:eastAsiaTheme="majorEastAsia" w:hAnsiTheme="majorHAnsi" w:cstheme="majorBidi"/>
+          <w:color w:val="auto"/>
+          <w:spacing w:val="-10"/>
+          <w:kern w:val="28"/>
+          <w:sz w:val="56"/>
+          <w:szCs w:val="56"/>
+        </w:rPr>
       </w:pPr>
       <w:r>
-        <w:t>A Public Dataset of Annotated Killer Whale Calls and Detections for Species Detection and Ecotype Classification Models</w:t>
+        <w:rPr>
+          <w:rFonts w:asciiTheme="majorHAnsi" w:eastAsiaTheme="majorEastAsia" w:hAnsiTheme="majorHAnsi" w:cstheme="majorBidi"/>
+          <w:color w:val="auto"/>
+          <w:spacing w:val="-10"/>
+          <w:kern w:val="28"/>
+          <w:sz w:val="56"/>
+          <w:szCs w:val="56"/>
+        </w:rPr>
+        <w:t>A Public Dataset of Annotated Orcinus orca Detections for Detection and Classification</w:t>
       </w:r>
     </w:p>
     <w:p>
@@ -58,7 +74,13 @@
         <w:t xml:space="preserve">Palmer, </w:t>
       </w:r>
       <w:r>
-        <w:t xml:space="preserve">Emma Cummings, Kait Frasier, </w:t>
+        <w:t>Emma Cummings,</w:t>
+      </w:r>
+      <w:r>
+        <w:t xml:space="preserve"> Mike Dowd,</w:t>
+      </w:r>
+      <w:r>
+        <w:t xml:space="preserve"> Kait Frasier, </w:t>
       </w:r>
       <w:r>
         <w:t xml:space="preserve">Fabio Frazao, </w:t>
@@ -73,42 +95,22 @@
         <w:t>3,4</w:t>
       </w:r>
       <w:r>
-        <w:t xml:space="preserve">, Jasper </w:t>
-      </w:r>
-      <w:proofErr w:type="spellStart"/>
-      <w:proofErr w:type="gramStart"/>
-      <w:r>
-        <w:t>Kanes,</w:t>
+        <w:t>, Jasper Kanes,</w:t>
+      </w:r>
+      <w:r>
+        <w:t xml:space="preserve"> </w:t>
       </w:r>
       <w:r>
         <w:t>Oliver</w:t>
       </w:r>
-      <w:proofErr w:type="spellEnd"/>
-      <w:proofErr w:type="gramEnd"/>
       <w:r>
         <w:t xml:space="preserve"> S.</w:t>
       </w:r>
       <w:r>
-        <w:t xml:space="preserve"> </w:t>
-      </w:r>
-      <w:proofErr w:type="spellStart"/>
-      <w:r>
-        <w:t>Kirsebom</w:t>
-      </w:r>
-      <w:proofErr w:type="spellEnd"/>
-      <w:r>
-        <w:t>,</w:t>
-      </w:r>
-      <w:r>
-        <w:t xml:space="preserve"> Holger Klinck, Holly LeBlond, Amanda A. Leu, Lauren </w:t>
-      </w:r>
-      <w:proofErr w:type="spellStart"/>
-      <w:r>
-        <w:t>Laturnus</w:t>
-      </w:r>
-      <w:proofErr w:type="spellEnd"/>
-      <w:r>
-        <w:t xml:space="preserve">, </w:t>
+        <w:t xml:space="preserve"> Kirsebom,</w:t>
+      </w:r>
+      <w:r>
+        <w:t xml:space="preserve"> Holger Klinck, Holly LeBlond, Amanda A. Leu, Lauren Laturnus, </w:t>
       </w:r>
       <w:r>
         <w:rPr>
@@ -130,45 +132,16 @@
         <w:t xml:space="preserve"> </w:t>
       </w:r>
       <w:r>
-        <w:t xml:space="preserve">Caitlin </w:t>
-      </w:r>
-      <w:proofErr w:type="spellStart"/>
-      <w:r>
-        <w:t>O'Neill</w:t>
+        <w:t>Caitlin O'Neill</w:t>
       </w:r>
       <w:r>
         <w:t>v</w:t>
       </w:r>
-      <w:proofErr w:type="spellEnd"/>
-      <w:r>
-        <w:t xml:space="preserve"> Bruno </w:t>
-      </w:r>
-      <w:proofErr w:type="spellStart"/>
-      <w:r>
-        <w:t>Padovese</w:t>
-      </w:r>
-      <w:proofErr w:type="spellEnd"/>
-      <w:r>
-        <w:t>,</w:t>
-      </w:r>
-      <w:r>
-        <w:t xml:space="preserve"> James Pilkington, Lucy Quale, </w:t>
-      </w:r>
-      <w:proofErr w:type="spellStart"/>
-      <w:r>
-        <w:t>Amalis</w:t>
-      </w:r>
-      <w:proofErr w:type="spellEnd"/>
-      <w:r>
-        <w:t xml:space="preserve"> Riera </w:t>
-      </w:r>
-      <w:proofErr w:type="spellStart"/>
-      <w:r>
-        <w:t>Vuibert</w:t>
-      </w:r>
-      <w:proofErr w:type="spellEnd"/>
-      <w:r>
-        <w:t>, Krista Trounce,</w:t>
+      <w:r>
+        <w:t xml:space="preserve"> Bruno Padovese,</w:t>
+      </w:r>
+      <w:r>
+        <w:t xml:space="preserve"> James Pilkington, Lucy Quale, Amalis Riera Vuibert, Krista Trounce,</w:t>
       </w:r>
       <w:r>
         <w:rPr>
@@ -261,95 +234,87 @@
     </w:p>
     <w:p>
       <w:r>
-        <w:t>Kait Frasier, SIO</w:t>
+        <w:t>Mike Dowd</w:t>
       </w:r>
     </w:p>
     <w:p>
       <w:r>
-        <w:t>Fabio Frazao, Simon Fraser University</w:t>
-      </w:r>
-      <w:r>
-        <w:t>, Dalhousie University</w:t>
+        <w:t>Kait Frasier, SIO</w:t>
       </w:r>
     </w:p>
     <w:p>
       <w:r>
-        <w:t>Alex Harris,</w:t>
-      </w:r>
-      <w:r>
-        <w:t xml:space="preserve"> SFU??</w:t>
+        <w:t>Fabio Frazao, Simon Fraser University</w:t>
+      </w:r>
+      <w:r>
+        <w:t>, Dalhousie University</w:t>
       </w:r>
     </w:p>
     <w:p>
       <w:r>
-        <w:t>April Houweling</w:t>
-      </w:r>
-      <w:r>
-        <w:rPr>
-          <w:vertAlign w:val="superscript"/>
-        </w:rPr>
-        <w:t>3,4</w:t>
-      </w:r>
-      <w:r>
-        <w:t xml:space="preserve">, JASCO, SFU </w:t>
+        <w:t>Alex Harris,</w:t>
+      </w:r>
+      <w:r>
+        <w:t xml:space="preserve"> SFU??</w:t>
       </w:r>
     </w:p>
     <w:p>
       <w:r>
-        <w:t>Jasper Kanes, Ocean Networks Canada</w:t>
+        <w:t>April Houweling</w:t>
+      </w:r>
+      <w:r>
+        <w:rPr>
+          <w:vertAlign w:val="superscript"/>
+        </w:rPr>
+        <w:t>3,4</w:t>
+      </w:r>
+      <w:r>
+        <w:t xml:space="preserve">, JASCO, SFU </w:t>
       </w:r>
     </w:p>
     <w:p>
       <w:r>
-        <w:t xml:space="preserve">Oliver S. </w:t>
-      </w:r>
-      <w:proofErr w:type="spellStart"/>
-      <w:r>
-        <w:t>Kirsebom</w:t>
-      </w:r>
-      <w:proofErr w:type="spellEnd"/>
-      <w:r>
-        <w:t>, Open Ocean Robotics, Dalhousie University</w:t>
+        <w:t>Jasper Kanes, Ocean Networks Canada</w:t>
       </w:r>
     </w:p>
     <w:p>
       <w:r>
-        <w:t>Holger Klinck, Cornell University</w:t>
+        <w:t>Oliver S. Kirsebom</w:t>
+      </w:r>
+      <w:r>
+        <w:t>, Open Ocean Robotics, Dalhousie University</w:t>
       </w:r>
     </w:p>
     <w:p>
       <w:r>
-        <w:t>Holly T. LeBlond, Lucy Quayle, Harald Yurk Whale Detection and Localization Program, Pacific Enterprise Centre, Fisheries and Oceans Canada</w:t>
+        <w:t>Holger Klinck, Cornell University</w:t>
       </w:r>
     </w:p>
     <w:p>
       <w:r>
-        <w:t>Amanda A. Leu, SIO – confirm with Kait</w:t>
+        <w:t>Holly T. LeBlond, Lucy Quayle, Harald Yurk Whale Detection and Localization Program, Pacific Enterprise Centre, Fisheries and Oceans Canada</w:t>
       </w:r>
     </w:p>
     <w:p>
       <w:r>
-        <w:t xml:space="preserve">Lauren </w:t>
-      </w:r>
-      <w:proofErr w:type="spellStart"/>
-      <w:r>
-        <w:t>Laturnus</w:t>
-      </w:r>
-      <w:proofErr w:type="spellEnd"/>
-      <w:r>
-        <w:t xml:space="preserve">, </w:t>
-      </w:r>
-      <w:r>
-        <w:t>SFU??</w:t>
+        <w:t>Amanda A. Leu, SIO – confirm with Kait</w:t>
       </w:r>
     </w:p>
     <w:p>
       <w:r>
-        <w:t>Craig Matkin, North Gulf Oceanic Society</w:t>
+        <w:t xml:space="preserve">Lauren Laturnus, </w:t>
+      </w:r>
+      <w:r>
+        <w:t>SFU??</w:t>
       </w:r>
     </w:p>
     <w:p>
       <w:r>
+        <w:t>Craig Matkin, North Gulf Oceanic Society</w:t>
+      </w:r>
+    </w:p>
+    <w:p>
+      <w:r>
         <w:lastRenderedPageBreak/>
         <w:t xml:space="preserve">Olivia Murphy, </w:t>
       </w:r>
@@ -375,21 +340,11 @@
     </w:p>
     <w:p>
       <w:r>
-        <w:t xml:space="preserve">Bruno </w:t>
-      </w:r>
-      <w:proofErr w:type="spellStart"/>
-      <w:proofErr w:type="gramStart"/>
-      <w:r>
-        <w:t>Padovese</w:t>
-      </w:r>
-      <w:proofErr w:type="spellEnd"/>
-      <w:r>
-        <w:t xml:space="preserve">, </w:t>
+        <w:t xml:space="preserve">Bruno Padovese, </w:t>
       </w:r>
       <w:r>
         <w:t xml:space="preserve"> SFU</w:t>
       </w:r>
-      <w:proofErr w:type="gramEnd"/>
     </w:p>
     <w:p>
       <w:r>
@@ -405,21 +360,8 @@
       </w:r>
     </w:p>
     <w:p>
-      <w:proofErr w:type="spellStart"/>
-      <w:r>
-        <w:t>Amalis</w:t>
-      </w:r>
-      <w:proofErr w:type="spellEnd"/>
-      <w:r>
-        <w:t xml:space="preserve"> Riera </w:t>
-      </w:r>
-      <w:proofErr w:type="spellStart"/>
-      <w:r>
-        <w:t>Vuibert</w:t>
-      </w:r>
-      <w:proofErr w:type="spellEnd"/>
-      <w:r>
-        <w:t xml:space="preserve">, </w:t>
+      <w:r>
+        <w:t xml:space="preserve">Amalis Riera Vuibert, </w:t>
       </w:r>
     </w:p>
     <w:p>
@@ -887,15 +829,7 @@
         <w:t xml:space="preserve">Offshore, Bigg's, and Northern Residents are all considered "Threatened" under </w:t>
       </w:r>
       <w:r>
-        <w:t xml:space="preserve">the Species </w:t>
-      </w:r>
-      <w:proofErr w:type="gramStart"/>
-      <w:r>
-        <w:t>At</w:t>
-      </w:r>
-      <w:proofErr w:type="gramEnd"/>
-      <w:r>
-        <w:t xml:space="preserve"> Risk Act </w:t>
+        <w:t xml:space="preserve">the Species At Risk Act </w:t>
       </w:r>
       <w:r>
         <w:t>in Canada</w:t>
@@ -1394,92 +1328,78 @@
         <w:rPr>
           <w:rFonts w:ascii="Calibri" w:hAnsi="Calibri" w:cs="Calibri"/>
         </w:rPr>
-        <w:t>(</w:t>
-      </w:r>
-      <w:proofErr w:type="spellStart"/>
+        <w:t>(Deecke et al., 2010; J. K. B. Ford, 1991; Yurk et al., 2002)</w:t>
+      </w:r>
+      <w:r>
+        <w:t xml:space="preserve"> and conveying social and behavioral cues</w:t>
+      </w:r>
+      <w:r>
+        <w:t>. Resident killer whales produce calls in higher frequency ranges with significantly higher minimum, peak, and median call frequencies</w:t>
+      </w:r>
+      <w:r>
+        <w:t xml:space="preserve"> </w:t>
+      </w:r>
+      <w:r>
+        <w:t xml:space="preserve">than </w:t>
+      </w:r>
+      <w:r>
+        <w:t xml:space="preserve">Biggs </w:t>
+      </w:r>
+      <w:r>
+        <w:t>killer whales</w:t>
+      </w:r>
+      <w:r>
+        <w:fldChar w:fldCharType="begin"/>
+      </w:r>
+      <w:r>
+        <w:instrText xml:space="preserve"> ADDIN ZOTERO_ITEM CSL_CITATION {"citationID":"iviYXKjI","properties":{"formattedCitation":"(Filatova et al., 2015; Foote &amp; Nystuen, 2008)","plainCitation":"(Filatova et al., 2015; Foote &amp; Nystuen, 2008)","noteIndex":0},"citationItems":[{"id":150,"uris":["http://zotero.org/users/local/kg8zx2dc/items/YVA4TFPY"],"itemData":{"id":150,"type":"article-journal","abstract":"Killer whale populations may differ in genetics, morphology, ecology, and behavior. In the North Pacific, two sympatric populations (“resident” and “transient”) specialize on different prey (fish and marine mammals) and retain reproductive isolation. In the eastern North Atlantic, whales from the same populations have been observed feeding on both fish and marine mammals. Fish-eating North Pacific “residents” are more genetically related to eastern North Atlantic killer whales than to sympatric mammal-eating “transients.” In this paper, a comparison of frequency variables in killer whale calls recorded from four North Pacific resident, two North Pacific transient, and two eastern North Atlantic populations is reported to assess which factors drive the large-scale changes in call structure. Both low-frequency and high-frequency components of North Pacific transient killer whale calls have significantly lower frequencies than those of the North Pacific resident and North Atlantic populations. The difference in frequencies could be related to ecological specialization or to the phylogenetic history of these populations. North Pacific transient killer whales may have genetically inherited predisposition toward lower frequencies that may shape their learned repertoires.","container-title":"The Journal of the Acoustical Society of America","DOI":"10.1121/1.4922704","ISSN":"0001-4966","issue":"1","journalAbbreviation":"The Journal of the Acoustical Society of America","page":"251-257","source":"Silverchair","title":"Killer whale call frequency is similar across the oceans, but varies across sympatric ecotypes","volume":"138","author":[{"family":"Filatova","given":"Olga A."},{"family":"Miller","given":"Patrick J. O."},{"family":"Yurk","given":"Harald"},{"family":"Samarra","given":"Filipa I. P."},{"family":"Hoyt","given":"Erich"},{"family":"Ford","given":"John K. B."},{"family":"Matkin","given":"Craig O."},{"family":"Barrett-Lennard","given":"Lance G."}],"issued":{"date-parts":[["2015",7,13]]}}},{"id":148,"uris":["http://zotero.org/users/local/kg8zx2dc/items/KQYCYVVG"],"itemData":{"id":148,"type":"article-journal","abstract":"Vocal structure can vary between populations due to variation in ecology-dependent selection pressures, such as masking by background noise and the presence of eavesdroppers. Signalers can overcome these obstacles to effective communication by avoiding frequencies that overlap with background noise or the audible range of eavesdroppers. In the Northeastern Pacific three “ecotypes” of killer whale coexist in sympatry, but differ from one another in their diet and habitat use. The minimum frequency (Fmin) and the frequency containing the peak energy between 0 and 10kHz (Fpeak) of a random sample of calls produced by a population of each ecotype was measured. The offshore ecotype produced calls with a significantly higher Fmin than the other ecotypes, which could be a strategy to avoid masking by low frequency chronic bandlimited wind noise found in the offshore environment. The resident ecotype produced calls with a significantly higher Fmin and Fpeak than the transient ecotype. This could be to reduce detection by their salmonid prey, which has a narrow band, low frequency auditory range.","container-title":"The Journal of the Acoustical Society of America","DOI":"10.1121/1.2836752","ISSN":"0001-4966","issue":"3","journalAbbreviation":"The Journal of the Acoustical Society of America","page":"1747-1752","source":"Silverchair","title":"Variation in call pitch among killer whale ecotypes","volume":"123","author":[{"family":"Foote","given":"Andrew D."},{"family":"Nystuen","given":"Jeffrey A."}],"issued":{"date-parts":[["2008",3,1]]}}}],"schema":"https://github.com/citation-style-language/schema/raw/master/csl-citation.json"} </w:instrText>
+      </w:r>
+      <w:r>
+        <w:fldChar w:fldCharType="separate"/>
+      </w:r>
       <w:r>
         <w:rPr>
           <w:rFonts w:ascii="Calibri" w:hAnsi="Calibri" w:cs="Calibri"/>
         </w:rPr>
-        <w:t>Deecke</w:t>
-      </w:r>
-      <w:proofErr w:type="spellEnd"/>
+        <w:t>(Filatova et al., 2015; Foote &amp; Nystuen, 2008)</w:t>
+      </w:r>
+      <w:r>
+        <w:fldChar w:fldCharType="end"/>
+      </w:r>
+      <w:r>
+        <w:t>.</w:t>
+      </w:r>
+      <w:r>
+        <w:t xml:space="preserve">. </w:t>
+      </w:r>
+      <w:r>
+        <w:t>The offshore ecotype produces calls with a higher minimum frequency than other ecotypes</w:t>
+      </w:r>
+      <w:r>
+        <w:t xml:space="preserve"> </w:t>
+      </w:r>
+      <w:r>
+        <w:fldChar w:fldCharType="begin"/>
+      </w:r>
+      <w:r>
+        <w:instrText xml:space="preserve"> ADDIN ZOTERO_ITEM CSL_CITATION {"citationID":"WSs8lt71","properties":{"formattedCitation":"(Foote &amp; Nystuen, 2008; Madrigal et al., 2021)","plainCitation":"(Foote &amp; Nystuen, 2008; Madrigal et al., 2021)","noteIndex":0},"citationItems":[{"id":148,"uris":["http://zotero.org/users/local/kg8zx2dc/items/KQYCYVVG"],"itemData":{"id":148,"type":"article-journal","abstract":"Vocal structure can vary between populations due to variation in ecology-dependent selection pressures, such as masking by background noise and the presence of eavesdroppers. Signalers can overcome these obstacles to effective communication by avoiding frequencies that overlap with background noise or the audible range of eavesdroppers. In the Northeastern Pacific three “ecotypes” of killer whale coexist in sympatry, but differ from one another in their diet and habitat use. The minimum frequency (Fmin) and the frequency containing the peak energy between 0 and 10kHz (Fpeak) of a random sample of calls produced by a population of each ecotype was measured. The offshore ecotype produced calls with a significantly higher Fmin than the other ecotypes, which could be a strategy to avoid masking by low frequency chronic bandlimited wind noise found in the offshore environment. The resident ecotype produced calls with a significantly higher Fmin and Fpeak than the transient ecotype. This could be to reduce detection by their salmonid prey, which has a narrow band, low frequency auditory range.","container-title":"The Journal of the Acoustical Society of America","DOI":"10.1121/1.2836752","ISSN":"0001-4966","issue":"3","journalAbbreviation":"The Journal of the Acoustical Society of America","page":"1747-1752","source":"Silverchair","title":"Variation in call pitch among killer whale ecotypes","volume":"123","author":[{"family":"Foote","given":"Andrew D."},{"family":"Nystuen","given":"Jeffrey A."}],"issued":{"date-parts":[["2008",3,1]]}}},{"id":152,"uris":["http://zotero.org/users/local/kg8zx2dc/items/UJGPP5VC"],"itemData":{"id":152,"type":"article-journal","abstract":"Killer whales occur in the Arctic but few data exist regarding the ecotypes present. The calling behavior differs among ecotypes, which can be distinguished based on pulsed call type, call rate, and bandwidth. In this study, a passive acoustic recorder was deployed 75 km off Point Hope, Alaska, in the southeastern Chukchi Sea to identify which ecotypes were present. A total of 1323 killer whale pulsed calls were detected on 38 of 276 days during the summers (June–August) of 2013–2015. The majority of calls (n = 804, 61%) were recorded in 2013 with the most calls recorded in July (76% of total calls). The calls were manually grouped into six categories: multipart, downsweep, upsweep, modulated, single modulation, and flat. Most detections were flat (n = 485, 37%) or multipart calls (n = 479, 36%), which contained both high and low frequency components. Call comparisons with those reported in the published literature showed similarities with other transient populations in fundamental frequency contour point distribution and median frequency. This study provides the first comprehensive catalog of transient killer whale calls in this region as well as reports on previously undescribed calls.","container-title":"The Journal of the Acoustical Society of America","DOI":"10.1121/10.0005405","ISSN":"0001-4966","issue":"1","journalAbbreviation":"The Journal of the Acoustical Society of America","page":"145-158","source":"Silverchair","title":"Call repertoire and inferred ecotype presence of killer whales (Orcinus orca) recorded in the southeastern Chukchi Sea","volume":"150","author":[{"family":"Madrigal","given":"Brijonnay C."},{"family":"Crance","given":"Jessica L."},{"family":"Berchok","given":"Catherine L."},{"family":"Stimpert","given":"Alison K."}],"issued":{"date-parts":[["2021",7,8]]}}}],"schema":"https://github.com/citation-style-language/schema/raw/master/csl-citation.json"} </w:instrText>
+      </w:r>
+      <w:r>
+        <w:fldChar w:fldCharType="separate"/>
+      </w:r>
       <w:r>
         <w:rPr>
           <w:rFonts w:ascii="Calibri" w:hAnsi="Calibri" w:cs="Calibri"/>
         </w:rPr>
-        <w:t xml:space="preserve"> et al., 2010; J. K. B. Ford, 1991; Yurk et al., 2002)</w:t>
-      </w:r>
-      <w:r>
-        <w:t xml:space="preserve"> and conveying social and behavioral cues</w:t>
-      </w:r>
-      <w:r>
-        <w:t>. Resident killer whales produce calls in higher frequency ranges with significantly higher minimum, peak, and median call frequencies</w:t>
-      </w:r>
-      <w:r>
-        <w:t xml:space="preserve"> </w:t>
-      </w:r>
-      <w:r>
-        <w:t xml:space="preserve">than </w:t>
-      </w:r>
-      <w:r>
-        <w:t xml:space="preserve">Biggs </w:t>
-      </w:r>
-      <w:r>
-        <w:t>killer whales</w:t>
-      </w:r>
-      <w:r>
-        <w:fldChar w:fldCharType="begin"/>
-      </w:r>
-      <w:r>
-        <w:instrText xml:space="preserve"> ADDIN ZOTERO_ITEM CSL_CITATION {"citationID":"iviYXKjI","properties":{"formattedCitation":"(Filatova et al., 2015; Foote &amp; Nystuen, 2008)","plainCitation":"(Filatova et al., 2015; Foote &amp; Nystuen, 2008)","noteIndex":0},"citationItems":[{"id":150,"uris":["http://zotero.org/users/local/kg8zx2dc/items/YVA4TFPY"],"itemData":{"id":150,"type":"article-journal","abstract":"Killer whale populations may differ in genetics, morphology, ecology, and behavior. In the North Pacific, two sympatric populations (“resident” and “transient”) specialize on different prey (fish and marine mammals) and retain reproductive isolation. In the eastern North Atlantic, whales from the same populations have been observed feeding on both fish and marine mammals. Fish-eating North Pacific “residents” are more genetically related to eastern North Atlantic killer whales than to sympatric mammal-eating “transients.” In this paper, a comparison of frequency variables in killer whale calls recorded from four North Pacific resident, two North Pacific transient, and two eastern North Atlantic populations is reported to assess which factors drive the large-scale changes in call structure. Both low-frequency and high-frequency components of North Pacific transient killer whale calls have significantly lower frequencies than those of the North Pacific resident and North Atlantic populations. The difference in frequencies could be related to ecological specialization or to the phylogenetic history of these populations. North Pacific transient killer whales may have genetically inherited predisposition toward lower frequencies that may shape their learned repertoires.","container-title":"The Journal of the Acoustical Society of America","DOI":"10.1121/1.4922704","ISSN":"0001-4966","issue":"1","journalAbbreviation":"The Journal of the Acoustical Society of America","page":"251-257","source":"Silverchair","title":"Killer whale call frequency is similar across the oceans, but varies across sympatric ecotypes","volume":"138","author":[{"family":"Filatova","given":"Olga A."},{"family":"Miller","given":"Patrick J. O."},{"family":"Yurk","given":"Harald"},{"family":"Samarra","given":"Filipa I. P."},{"family":"Hoyt","given":"Erich"},{"family":"Ford","given":"John K. B."},{"family":"Matkin","given":"Craig O."},{"family":"Barrett-Lennard","given":"Lance G."}],"issued":{"date-parts":[["2015",7,13]]}}},{"id":148,"uris":["http://zotero.org/users/local/kg8zx2dc/items/KQYCYVVG"],"itemData":{"id":148,"type":"article-journal","abstract":"Vocal structure can vary between populations due to variation in ecology-dependent selection pressures, such as masking by background noise and the presence of eavesdroppers. Signalers can overcome these obstacles to effective communication by avoiding frequencies that overlap with background noise or the audible range of eavesdroppers. In the Northeastern Pacific three “ecotypes” of killer whale coexist in sympatry, but differ from one another in their diet and habitat use. The minimum frequency (Fmin) and the frequency containing the peak energy between 0 and 10kHz (Fpeak) of a random sample of calls produced by a population of each ecotype was measured. The offshore ecotype produced calls with a significantly higher Fmin than the other ecotypes, which could be a strategy to avoid masking by low frequency chronic bandlimited wind noise found in the offshore environment. The resident ecotype produced calls with a significantly higher Fmin and Fpeak than the transient ecotype. This could be to reduce detection by their salmonid prey, which has a narrow band, low frequency auditory range.","container-title":"The Journal of the Acoustical Society of America","DOI":"10.1121/1.2836752","ISSN":"0001-4966","issue":"3","journalAbbreviation":"The Journal of the Acoustical Society of America","page":"1747-1752","source":"Silverchair","title":"Variation in call pitch among killer whale ecotypes","volume":"123","author":[{"family":"Foote","given":"Andrew D."},{"family":"Nystuen","given":"Jeffrey A."}],"issued":{"date-parts":[["2008",3,1]]}}}],"schema":"https://github.com/citation-style-language/schema/raw/master/csl-citation.json"} </w:instrText>
-      </w:r>
-      <w:r>
-        <w:fldChar w:fldCharType="separate"/>
-      </w:r>
-      <w:r>
-        <w:rPr>
-          <w:rFonts w:ascii="Calibri" w:hAnsi="Calibri" w:cs="Calibri"/>
-        </w:rPr>
-        <w:t>(Filatova et al., 2015; Foote &amp; Nystuen, 2008)</w:t>
+        <w:t>(Foote &amp; Nystuen, 2008; Madrigal et al., 2021)</w:t>
       </w:r>
       <w:r>
         <w:fldChar w:fldCharType="end"/>
       </w:r>
       <w:r>
-        <w:t>.</w:t>
-      </w:r>
-      <w:r>
         <w:t xml:space="preserve">. </w:t>
       </w:r>
       <w:r>
-        <w:t>The offshore ecotype produces calls with a higher minimum frequency than other ecotypes</w:t>
-      </w:r>
-      <w:r>
-        <w:t xml:space="preserve"> </w:t>
-      </w:r>
-      <w:r>
-        <w:fldChar w:fldCharType="begin"/>
-      </w:r>
-      <w:r>
-        <w:instrText xml:space="preserve"> ADDIN ZOTERO_ITEM CSL_CITATION {"citationID":"WSs8lt71","properties":{"formattedCitation":"(Foote &amp; Nystuen, 2008; Madrigal et al., 2021)","plainCitation":"(Foote &amp; Nystuen, 2008; Madrigal et al., 2021)","noteIndex":0},"citationItems":[{"id":148,"uris":["http://zotero.org/users/local/kg8zx2dc/items/KQYCYVVG"],"itemData":{"id":148,"type":"article-journal","abstract":"Vocal structure can vary between populations due to variation in ecology-dependent selection pressures, such as masking by background noise and the presence of eavesdroppers. Signalers can overcome these obstacles to effective communication by avoiding frequencies that overlap with background noise or the audible range of eavesdroppers. In the Northeastern Pacific three “ecotypes” of killer whale coexist in sympatry, but differ from one another in their diet and habitat use. The minimum frequency (Fmin) and the frequency containing the peak energy between 0 and 10kHz (Fpeak) of a random sample of calls produced by a population of each ecotype was measured. The offshore ecotype produced calls with a significantly higher Fmin than the other ecotypes, which could be a strategy to avoid masking by low frequency chronic bandlimited wind noise found in the offshore environment. The resident ecotype produced calls with a significantly higher Fmin and Fpeak than the transient ecotype. This could be to reduce detection by their salmonid prey, which has a narrow band, low frequency auditory range.","container-title":"The Journal of the Acoustical Society of America","DOI":"10.1121/1.2836752","ISSN":"0001-4966","issue":"3","journalAbbreviation":"The Journal of the Acoustical Society of America","page":"1747-1752","source":"Silverchair","title":"Variation in call pitch among killer whale ecotypes","volume":"123","author":[{"family":"Foote","given":"Andrew D."},{"family":"Nystuen","given":"Jeffrey A."}],"issued":{"date-parts":[["2008",3,1]]}}},{"id":152,"uris":["http://zotero.org/users/local/kg8zx2dc/items/UJGPP5VC"],"itemData":{"id":152,"type":"article-journal","abstract":"Killer whales occur in the Arctic but few data exist regarding the ecotypes present. The calling behavior differs among ecotypes, which can be distinguished based on pulsed call type, call rate, and bandwidth. In this study, a passive acoustic recorder was deployed 75 km off Point Hope, Alaska, in the southeastern Chukchi Sea to identify which ecotypes were present. A total of 1323 killer whale pulsed calls were detected on 38 of 276 days during the summers (June–August) of 2013–2015. The majority of calls (n = 804, 61%) were recorded in 2013 with the most calls recorded in July (76% of total calls). The calls were manually grouped into six categories: multipart, downsweep, upsweep, modulated, single modulation, and flat. Most detections were flat (n = 485, 37%) or multipart calls (n = 479, 36%), which contained both high and low frequency components. Call comparisons with those reported in the published literature showed similarities with other transient populations in fundamental frequency contour point distribution and median frequency. This study provides the first comprehensive catalog of transient killer whale calls in this region as well as reports on previously undescribed calls.","container-title":"The Journal of the Acoustical Society of America","DOI":"10.1121/10.0005405","ISSN":"0001-4966","issue":"1","journalAbbreviation":"The Journal of the Acoustical Society of America","page":"145-158","source":"Silverchair","title":"Call repertoire and inferred ecotype presence of killer whales (Orcinus orca) recorded in the southeastern Chukchi Sea","volume":"150","author":[{"family":"Madrigal","given":"Brijonnay C."},{"family":"Crance","given":"Jessica L."},{"family":"Berchok","given":"Catherine L."},{"family":"Stimpert","given":"Alison K."}],"issued":{"date-parts":[["2021",7,8]]}}}],"schema":"https://github.com/citation-style-language/schema/raw/master/csl-citation.json"} </w:instrText>
-      </w:r>
-      <w:r>
-        <w:fldChar w:fldCharType="separate"/>
-      </w:r>
-      <w:r>
-        <w:rPr>
-          <w:rFonts w:ascii="Calibri" w:hAnsi="Calibri" w:cs="Calibri"/>
-        </w:rPr>
-        <w:t>(Foote &amp; Nystuen, 2008; Madrigal et al., 2021)</w:t>
-      </w:r>
-      <w:r>
-        <w:fldChar w:fldCharType="end"/>
-      </w:r>
-      <w:r>
-        <w:t xml:space="preserve">. </w:t>
-      </w:r>
-      <w:r>
         <w:t>Such d</w:t>
       </w:r>
       <w:r>
@@ -1492,15 +1412,7 @@
         <w:t xml:space="preserve">in </w:t>
       </w:r>
       <w:r>
-        <w:t xml:space="preserve">both archived </w:t>
-      </w:r>
-      <w:proofErr w:type="gramStart"/>
-      <w:r>
-        <w:t>or</w:t>
-      </w:r>
-      <w:proofErr w:type="gramEnd"/>
-      <w:r>
-        <w:t xml:space="preserve"> near real-time settings. </w:t>
+        <w:t xml:space="preserve">both archived or near real-time settings. </w:t>
       </w:r>
     </w:p>
     <w:p>
@@ -1709,18 +1621,10 @@
         <w:t>, however,</w:t>
       </w:r>
       <w:r>
-        <w:t xml:space="preserve"> </w:t>
-      </w:r>
-      <w:proofErr w:type="gramStart"/>
-      <w:r>
-        <w:t>a</w:t>
-      </w:r>
-      <w:r>
-        <w:t xml:space="preserve"> number of</w:t>
-      </w:r>
-      <w:proofErr w:type="gramEnd"/>
-      <w:r>
-        <w:t xml:space="preserve"> important </w:t>
+        <w:t xml:space="preserve"> a</w:t>
+      </w:r>
+      <w:r>
+        <w:t xml:space="preserve"> number of important </w:t>
       </w:r>
       <w:r>
         <w:t xml:space="preserve">challenges. First, </w:t>
@@ -1845,11 +1749,7 @@
         <w:t xml:space="preserve"> geographical locations and varying recording conditions. A critical requirement for the dataset is its capability to facilitate the discrimination of target species vocalizations from those produced by other organisms within the survey area</w:t>
       </w:r>
       <w:r>
-        <w:t xml:space="preserve">. </w:t>
-      </w:r>
-      <w:proofErr w:type="gramStart"/>
-      <w:r>
-        <w:t>In</w:t>
+        <w:t>. In</w:t>
       </w:r>
       <w:r>
         <w:t xml:space="preserve"> particular</w:t>
@@ -1858,11 +1758,7 @@
         <w:t>,</w:t>
       </w:r>
       <w:r>
-        <w:t xml:space="preserve"> humpback</w:t>
-      </w:r>
-      <w:proofErr w:type="gramEnd"/>
-      <w:r>
-        <w:t xml:space="preserve"> whales </w:t>
+        <w:t xml:space="preserve"> humpback whales </w:t>
       </w:r>
       <w:r>
         <w:t xml:space="preserve">and </w:t>
@@ -2139,15 +2035,7 @@
         <w:t>)</w:t>
       </w:r>
       <w:r>
-        <w:t xml:space="preserve">, </w:t>
-      </w:r>
-      <w:proofErr w:type="spellStart"/>
-      <w:r>
-        <w:t>Saturna</w:t>
-      </w:r>
-      <w:proofErr w:type="spellEnd"/>
-      <w:r>
-        <w:t xml:space="preserve"> Island Marine Research &amp; Education Society (SIMRES)</w:t>
+        <w:t>, Saturna Island Marine Research &amp; Education Society (SIMRES)</w:t>
       </w:r>
       <w:r>
         <w:t>, and the University of Alaska Fairbanks and North Gulf Oceanic Society</w:t>
@@ -2176,24 +2064,11 @@
         </w:r>
       </w:hyperlink>
       <w:r>
-        <w:t>), AURALs (Multi-</w:t>
-      </w:r>
-      <w:proofErr w:type="spellStart"/>
-      <w:r>
-        <w:t>Electronique</w:t>
-      </w:r>
-      <w:proofErr w:type="spellEnd"/>
-      <w:r>
-        <w:t xml:space="preserve"> Inc.), Song Meters (SM2Ms, Wildlife Acoustics)</w:t>
-      </w:r>
-      <w:r>
-        <w:t xml:space="preserve">, Ocean Sonics </w:t>
-      </w:r>
-      <w:proofErr w:type="spellStart"/>
-      <w:r>
-        <w:t>icListen</w:t>
-      </w:r>
-      <w:proofErr w:type="spellEnd"/>
+        <w:t>), AURALs (Multi-Electronique Inc.), Song Meters (SM2Ms, Wildlife Acoustics)</w:t>
+      </w:r>
+      <w:r>
+        <w:t>, Ocean Sonics icListen</w:t>
+      </w:r>
       <w:r>
         <w:t xml:space="preserve"> hydrophones</w:t>
       </w:r>
@@ -2203,7 +2078,6 @@
       <w:r>
         <w:t xml:space="preserve">, and Ocean Instruments </w:t>
       </w:r>
-      <w:proofErr w:type="spellStart"/>
       <w:r>
         <w:t>S</w:t>
       </w:r>
@@ -2214,11 +2088,7 @@
         <w:t>T</w:t>
       </w:r>
       <w:r>
-        <w:t>rap</w:t>
-      </w:r>
-      <w:proofErr w:type="spellEnd"/>
-      <w:r>
-        <w:t xml:space="preserve"> record</w:t>
+        <w:t>rap record</w:t>
       </w:r>
       <w:r>
         <w:t>ing hydrophones</w:t>
@@ -2298,7 +2168,13 @@
         <w:t>about</w:t>
       </w:r>
       <w:r>
-        <w:t xml:space="preserve"> how the data were processed. The original annotations often contain considerable information that is beyond the scope of the challenge including a variety of different labels for biologic and anthropogenic sounds and finer resolution on killer whale calls (e.g. matriline or call type). These annotation details </w:t>
+        <w:t xml:space="preserve"> how the data were processed.</w:t>
+      </w:r>
+      <w:r>
+        <w:t xml:space="preserve"> These are stored within the ‘Annotations’ folder under each organization’s data.</w:t>
+      </w:r>
+      <w:r>
+        <w:t xml:space="preserve"> The original annotations often contain considerable information that is beyond the scope of the challenge including a variety of different labels for biologic and anthropogenic sounds and finer resolution on killer whale calls (e.g. matriline or call type). These annotation details </w:t>
       </w:r>
       <w:r>
         <w:t xml:space="preserve">may </w:t>
@@ -2310,10 +2186,24 @@
         <w:t xml:space="preserve"> hence their inclusion</w:t>
       </w:r>
       <w:r>
+        <w:t>.</w:t>
+      </w:r>
+      <w:r>
+        <w:t xml:space="preserve"> Further information about the analysis procedure, where applicable, is stored in the ‘meta’ folder in each organizations data</w:t>
+      </w:r>
+      <w:r>
+        <w:t xml:space="preserve"> along with any additional deployment information or relevant reports provided by the dataset authors</w:t>
+      </w:r>
+      <w:r>
         <w:t xml:space="preserve">. </w:t>
       </w:r>
-      <w:r>
-        <w:t>Second, w</w:t>
+    </w:p>
+    <w:p>
+      <w:r>
+        <w:t xml:space="preserve">To aid in rapid usability </w:t>
+      </w:r>
+      <w:r>
+        <w:t>w</w:t>
       </w:r>
       <w:r>
         <w:t xml:space="preserve">e also provide a </w:t>
@@ -2322,24 +2212,33 @@
         <w:t xml:space="preserve">standardized </w:t>
       </w:r>
       <w:r>
-        <w:t>collated dataset across all providers and deployment locations to get detection and classification algorithms running quickly. The</w:t>
+        <w:t xml:space="preserve">annotation file collated </w:t>
+      </w:r>
+      <w:r>
+        <w:t>across all providers</w:t>
+      </w:r>
+      <w:r>
+        <w:t xml:space="preserve"> </w:t>
+      </w:r>
+      <w:r>
+        <w:t xml:space="preserve"> (Annotations.csv)</w:t>
+      </w:r>
+      <w:r>
+        <w:t>. The</w:t>
       </w:r>
       <w:r>
         <w:t xml:space="preserve"> collated </w:t>
       </w:r>
       <w:r>
-        <w:t>annotation table</w:t>
+        <w:t xml:space="preserve">annotation </w:t>
+      </w:r>
+      <w:r>
+        <w:t xml:space="preserve">file </w:t>
       </w:r>
       <w:r>
         <w:t xml:space="preserve"> </w:t>
       </w:r>
       <w:r>
-        <w:t>(Annotations.csv)</w:t>
-      </w:r>
-      <w:r>
-        <w:t xml:space="preserve"> </w:t>
-      </w:r>
-      <w:r>
         <w:t xml:space="preserve">includes standardized annotations from across all datasets with labels described in </w:t>
       </w:r>
       <w:r>
@@ -2385,10 +2284,13 @@
         <w:t>).</w:t>
       </w:r>
       <w:r>
-        <w:t xml:space="preserve"> </w:t>
-      </w:r>
-      <w:r>
-        <w:t>Finally, we include the code used to homogenize the datasets that produces the Annoations.csv file</w:t>
+        <w:t xml:space="preserve"> Details on how original annotations were standardized to fit the final annotations file are provided in each subsection below. The code used to produced the </w:t>
+      </w:r>
+      <w:r>
+        <w:t xml:space="preserve">Annoations.csv </w:t>
+      </w:r>
+      <w:r>
+        <w:t>is located in the following GitHub repository</w:t>
       </w:r>
       <w:r>
         <w:t xml:space="preserve"> (</w:t>
@@ -2402,21 +2304,7 @@
         </w:r>
       </w:hyperlink>
       <w:r>
-        <w:t>; this will be released with a DOI once accepted for publication</w:t>
-      </w:r>
-      <w:ins w:id="1" w:author="Kaitlin Palmer" w:date="2024-09-16T15:00:00Z" w16du:dateUtc="2024-09-16T22:00:00Z">
-        <w:r>
-          <w:t>)</w:t>
-        </w:r>
-      </w:ins>
-      <w:r>
         <w:t>.</w:t>
-      </w:r>
-      <w:r>
-        <w:t xml:space="preserve"> </w:t>
-      </w:r>
-      <w:r>
-        <w:t>Below, we provide details for each of the data providers.</w:t>
       </w:r>
     </w:p>
     <w:p/>
@@ -2425,6 +2313,7 @@
         <w:pStyle w:val="Heading3"/>
       </w:pPr>
       <w:r>
+        <w:lastRenderedPageBreak/>
         <w:t>Orcasound</w:t>
       </w:r>
     </w:p>
@@ -2448,11 +2337,7 @@
         <w:t xml:space="preserve">Orcasound audio and annotations </w:t>
       </w:r>
       <w:r>
-        <w:t xml:space="preserve">were compiled from multiple recording efforts spanning from 2017 to </w:t>
-      </w:r>
-      <w:r>
-        <w:lastRenderedPageBreak/>
-        <w:t xml:space="preserve">2020. This public dataset includes nine labeling efforts with the 'Pod.Cast' annotation tool, an </w:t>
+        <w:t xml:space="preserve">were compiled from multiple recording efforts spanning from 2017 to 2020. This public dataset includes nine labeling efforts with the 'Pod.Cast' annotation tool, an </w:t>
       </w:r>
       <w:r>
         <w:t>open-source</w:t>
@@ -2463,7 +2348,7 @@
       <w:r>
         <w:t>Origi</w:t>
       </w:r>
-      <w:del w:id="2" w:author="Michael Dowd" w:date="2024-08-28T15:01:00Z">
+      <w:del w:id="1" w:author="Michael Dowd" w:date="2024-08-28T15:01:00Z">
         <w:r>
           <w:delText>o</w:delText>
         </w:r>
@@ -2560,58 +2445,34 @@
         </w:rPr>
         <w:t>Deployment</w:t>
       </w:r>
+      <w:commentRangeStart w:id="2"/>
       <w:commentRangeStart w:id="3"/>
-      <w:commentRangeStart w:id="4"/>
+      <w:commentRangeEnd w:id="2"/>
+      <w:r>
+        <w:rPr>
+          <w:rStyle w:val="CommentReference"/>
+        </w:rPr>
+        <w:commentReference w:id="2"/>
+      </w:r>
       <w:commentRangeEnd w:id="3"/>
       <w:r>
         <w:rPr>
           <w:rStyle w:val="CommentReference"/>
         </w:rPr>
         <w:commentReference w:id="3"/>
-      </w:r>
-      <w:commentRangeEnd w:id="4"/>
-      <w:r>
-        <w:rPr>
-          <w:rStyle w:val="CommentReference"/>
-        </w:rPr>
-        <w:commentReference w:id="4"/>
       </w:r>
     </w:p>
     <w:p>
       <w:r>
         <w:t>The Orcasound data were gathered from three sites in Washington State, USA: the Orcasound Lab on San Juan Island (Haro Strait), Bush Point on Whidbey Island, and Port Townsend (the latter two</w:t>
       </w:r>
-      <w:ins w:id="5" w:author="Michael Dowd" w:date="2024-08-28T15:06:00Z" w16du:dateUtc="2024-08-28T18:06:00Z">
+      <w:ins w:id="4" w:author="Michael Dowd" w:date="2024-08-28T15:06:00Z" w16du:dateUtc="2024-08-28T18:06:00Z">
         <w:r>
           <w:t xml:space="preserve"> sites are</w:t>
         </w:r>
       </w:ins>
       <w:r>
-        <w:t xml:space="preserve"> within Admiralty Inlet). At each location, low-cost hydrophones were deployed: LabCore-40 or CRT26-08 elements were utilized in Admiralty Inlet, whereas Orcasound Lab tested a wide variety of elements, including HTI 99-MIN, Aquarian AS-1, and ITC1032 models. These hydrophones were deployed in shallow waters (less than 10 meters at low tide) using bespoke, affordable live-streaming equipment (Raspberry Pi with the </w:t>
-      </w:r>
-      <w:proofErr w:type="spellStart"/>
-      <w:r>
-        <w:t>Pisound</w:t>
-      </w:r>
-      <w:proofErr w:type="spellEnd"/>
-      <w:r>
-        <w:t xml:space="preserve"> ADC HAT [</w:t>
-      </w:r>
-      <w:proofErr w:type="gramStart"/>
-      <w:r>
-        <w:t>24 bit</w:t>
-      </w:r>
-      <w:proofErr w:type="gramEnd"/>
-      <w:r>
-        <w:t xml:space="preserve">, stereo, max 192 kHz]) and the </w:t>
-      </w:r>
-      <w:proofErr w:type="spellStart"/>
-      <w:r>
-        <w:t>orcanode</w:t>
-      </w:r>
-      <w:proofErr w:type="spellEnd"/>
-      <w:r>
-        <w:t xml:space="preserve"> open source code that generates compressed, lossy audio segments in HLS format and uploads it to an open S3 bucket sponsored by Amazon. </w:t>
+        <w:t xml:space="preserve"> within Admiralty Inlet). At each location, low-cost hydrophones were deployed: LabCore-40 or CRT26-08 elements were utilized in Admiralty Inlet, whereas Orcasound Lab tested a wide variety of elements, including HTI 99-MIN, Aquarian AS-1, and ITC1032 models. These hydrophones were deployed in shallow waters (less than 10 meters at low tide) using bespoke, affordable live-streaming equipment (Raspberry Pi with the Pisound ADC HAT [24 bit, stereo, max 192 kHz]) and the orcanode open source code that generates compressed, lossy audio segments in HLS format and uploads it to an open S3 bucket sponsored by Amazon. </w:t>
       </w:r>
       <w:r>
         <w:t xml:space="preserve">Hydrophones and recording systems for these projects have not been calibrated. </w:t>
@@ -2637,22 +2498,14 @@
         <w:t xml:space="preserve">Audio data were collected in a variety of formats and at multiple sample rates. </w:t>
       </w:r>
       <w:r>
-        <w:t xml:space="preserve">The majority of the audio data were sampled at 48khz but a strong lowpass filter with a steep </w:t>
-      </w:r>
-      <w:proofErr w:type="spellStart"/>
-      <w:r>
-        <w:t>rolloff</w:t>
-      </w:r>
-      <w:proofErr w:type="spellEnd"/>
-      <w:r>
-        <w:t xml:space="preserve"> at 16.5k</w:t>
-      </w:r>
-      <w:ins w:id="6" w:author="Michael Dowd" w:date="2024-08-28T15:07:00Z" w16du:dateUtc="2024-08-28T18:07:00Z">
+        <w:t>The majority of the audio data were sampled at 48khz but a strong lowpass filter with a steep rolloff at 16.5k</w:t>
+      </w:r>
+      <w:ins w:id="5" w:author="Michael Dowd" w:date="2024-08-28T15:07:00Z" w16du:dateUtc="2024-08-28T18:07:00Z">
         <w:r>
           <w:t>H</w:t>
         </w:r>
       </w:ins>
-      <w:del w:id="7" w:author="Michael Dowd" w:date="2024-08-28T15:07:00Z" w16du:dateUtc="2024-08-28T18:07:00Z">
+      <w:del w:id="6" w:author="Michael Dowd" w:date="2024-08-28T15:07:00Z" w16du:dateUtc="2024-08-28T18:07:00Z">
         <w:r>
           <w:delText>h</w:delText>
         </w:r>
@@ -2669,12 +2522,12 @@
       <w:r>
         <w:t>anti-aliasing filt</w:t>
       </w:r>
-      <w:ins w:id="8" w:author="Michael Dowd" w:date="2024-08-28T15:07:00Z" w16du:dateUtc="2024-08-28T18:07:00Z">
+      <w:ins w:id="7" w:author="Michael Dowd" w:date="2024-08-28T15:07:00Z" w16du:dateUtc="2024-08-28T18:07:00Z">
         <w:r>
           <w:t>er</w:t>
         </w:r>
       </w:ins>
-      <w:del w:id="9" w:author="Michael Dowd" w:date="2024-08-28T15:07:00Z" w16du:dateUtc="2024-08-28T18:07:00Z">
+      <w:del w:id="8" w:author="Michael Dowd" w:date="2024-08-28T15:07:00Z" w16du:dateUtc="2024-08-28T18:07:00Z">
         <w:r>
           <w:delText>ration</w:delText>
         </w:r>
@@ -2774,20 +2627,11 @@
         <w:t>Orcasound</w:t>
       </w:r>
       <w:r>
-        <w:t>'s open labeled data includes archives that were prepared via the Pod.</w:t>
-      </w:r>
-      <w:proofErr w:type="gramStart"/>
-      <w:r>
-        <w:t>Cast</w:t>
-      </w:r>
-      <w:proofErr w:type="gramEnd"/>
-      <w:r>
-        <w:t xml:space="preserve"> system. </w:t>
+        <w:t xml:space="preserve">'s open labeled data includes archives that were prepared via the Pod.Cast system. </w:t>
       </w:r>
       <w:r>
         <w:t xml:space="preserve">Audio and annotations consist of 9 of the 10 ‘rounds’ of </w:t>
       </w:r>
-      <w:proofErr w:type="spellStart"/>
       <w:r>
         <w:t>P</w:t>
       </w:r>
@@ -2798,11 +2642,7 @@
         <w:t>C</w:t>
       </w:r>
       <w:r>
-        <w:t>ast</w:t>
-      </w:r>
-      <w:proofErr w:type="spellEnd"/>
-      <w:r>
-        <w:t xml:space="preserve"> datasets, each being part of a Google Summer of Code competition. </w:t>
+        <w:t xml:space="preserve">ast datasets, each being part of a Google Summer of Code competition. </w:t>
       </w:r>
       <w:r>
         <w:t>For each 'Round' of data, candidate</w:t>
@@ -2825,24 +2665,24 @@
       <w:r>
         <w:t xml:space="preserve"> validated by </w:t>
       </w:r>
+      <w:commentRangeStart w:id="9"/>
       <w:commentRangeStart w:id="10"/>
-      <w:commentRangeStart w:id="11"/>
       <w:r>
         <w:t xml:space="preserve">crowd-sourcing the predictions. </w:t>
       </w:r>
+      <w:commentRangeEnd w:id="9"/>
+      <w:r>
+        <w:rPr>
+          <w:rStyle w:val="CommentReference"/>
+        </w:rPr>
+        <w:commentReference w:id="9"/>
+      </w:r>
       <w:commentRangeEnd w:id="10"/>
       <w:r>
         <w:rPr>
           <w:rStyle w:val="CommentReference"/>
         </w:rPr>
         <w:commentReference w:id="10"/>
-      </w:r>
-      <w:commentRangeEnd w:id="11"/>
-      <w:r>
-        <w:rPr>
-          <w:rStyle w:val="CommentReference"/>
-        </w:rPr>
-        <w:commentReference w:id="11"/>
       </w:r>
     </w:p>
     <w:p>
@@ -2855,13 +2695,9 @@
       <w:r>
         <w:t>. The annotation granularity varied between these classes; for confirmed SRKW calls, the start and end times were documented. For non-</w:t>
       </w:r>
-      <w:proofErr w:type="gramStart"/>
-      <w:r>
-        <w:t>detections</w:t>
-      </w:r>
-      <w:proofErr w:type="gramEnd"/>
-      <w:r>
-        <w:t xml:space="preserve"> (i.e., 'false positives'), the files were marked as 'FP,' without specifying time or frequency boundaries. Citizen scientist-flagged files underwent expert review to confirm the presence of SRKW calls, noting the call's start and end times. Frequency bounds were not recorded, hence listed as 'NAN' in the frequency columns of the annotation files. Files lacking identifiable SRKW calls were tagged as 'noise,' and all noise labels were reclassified as 'Abiotic' in the Species</w:t>
+      <w:r>
+        <w:lastRenderedPageBreak/>
+        <w:t>detections (i.e., 'false positives'), the files were marked as 'FP,' without specifying time or frequency boundaries. Citizen scientist-flagged files underwent expert review to confirm the presence of SRKW calls, noting the call's start and end times. Frequency bounds were not recorded, hence listed as 'NAN' in the frequency columns of the annotation files. Files lacking identifiable SRKW calls were tagged as 'noise,' and all noise labels were reclassified as 'Abiotic' in the Species</w:t>
       </w:r>
       <w:r>
         <w:t xml:space="preserve"> </w:t>
@@ -2874,11 +2710,10 @@
       <w:pPr>
         <w:pStyle w:val="Heading3"/>
         <w:rPr>
-          <w:ins w:id="12" w:author="Michael Dowd" w:date="2024-08-28T15:12:00Z" w16du:dateUtc="2024-08-28T18:12:00Z"/>
+          <w:ins w:id="11" w:author="Michael Dowd" w:date="2024-08-28T15:12:00Z" w16du:dateUtc="2024-08-28T18:12:00Z"/>
         </w:rPr>
       </w:pPr>
       <w:r>
-        <w:lastRenderedPageBreak/>
         <w:t>Ocean Networks Canada</w:t>
       </w:r>
     </w:p>
@@ -3012,18 +2847,10 @@
         <w:t xml:space="preserve"> Pacific Time-series Underwater Networked Experiments observatory. The hydrophone was mounted 1 m above the sea</w:t>
       </w:r>
       <w:r>
-        <w:t xml:space="preserve"> floor at 168m </w:t>
-      </w:r>
-      <w:proofErr w:type="gramStart"/>
-      <w:r>
-        <w:t>depth</w:t>
-      </w:r>
-      <w:r>
-        <w:t xml:space="preserve">  and</w:t>
-      </w:r>
-      <w:proofErr w:type="gramEnd"/>
-      <w:r>
-        <w:t xml:space="preserve"> sampled continuously at 64 kHz</w:t>
+        <w:t xml:space="preserve"> floor at 168m depth</w:t>
+      </w:r>
+      <w:r>
+        <w:t xml:space="preserve">  and sampled continuously at 64 kHz</w:t>
       </w:r>
       <w:r>
         <w:t>.</w:t>
@@ -3062,13 +2889,8 @@
       <w:r>
         <w:t xml:space="preserve">The hydrophone sampled at 64kHz but uses a 25.6kHz anti-aliasing filter during data collection and digitization, yielding </w:t>
       </w:r>
-      <w:proofErr w:type="gramStart"/>
-      <w:r>
-        <w:t>useable</w:t>
-      </w:r>
-      <w:proofErr w:type="gramEnd"/>
-      <w:r>
-        <w:t xml:space="preserve"> information up to</w:t>
+      <w:r>
+        <w:t>useable information up to</w:t>
       </w:r>
       <w:r>
         <w:t xml:space="preserve"> 32kHz bandwidth </w:t>
@@ -3077,35 +2899,13 @@
         <w:t xml:space="preserve">but </w:t>
       </w:r>
       <w:r>
-        <w:t xml:space="preserve">with reduced apparent sound intensities above 25.6kHz. Data were evaluated for the presence of killer whales and other species in three separate efforts with varying protocols for each. All manual annotation was completed initially using JASCO’s </w:t>
-      </w:r>
-      <w:proofErr w:type="spellStart"/>
-      <w:r>
-        <w:t>PAMLab</w:t>
-      </w:r>
-      <w:proofErr w:type="spellEnd"/>
-      <w:r>
-        <w:t xml:space="preserve"> software. Annotations were produced using a logarithmic spectrogram display with different spectral settings in 4 different bands, enabling multi-</w:t>
+        <w:t>with reduced apparent sound intensities above 25.6kHz. Data were evaluated for the presence of killer whales and other species in three separate efforts with varying protocols for each. All manual annotation was completed initially using JASCO’s PAMLab software. Annotations were produced using a logarithmic spectrogram display with different spectral settings in 4 different bands, enabling multi-</w:t>
       </w:r>
       <w:r>
         <w:rPr>
           <w:color w:val="000000" w:themeColor="text1"/>
         </w:rPr>
-        <w:t xml:space="preserve">species identification across the full bandwidth in a single pass. All visible signals were considered for annotation, and no signal-to-noise ratio threshold was used. Annotations initially made in </w:t>
-      </w:r>
-      <w:proofErr w:type="spellStart"/>
-      <w:r>
-        <w:rPr>
-          <w:color w:val="000000" w:themeColor="text1"/>
-        </w:rPr>
-        <w:t>PAMLab</w:t>
-      </w:r>
-      <w:proofErr w:type="spellEnd"/>
-      <w:r>
-        <w:rPr>
-          <w:color w:val="000000" w:themeColor="text1"/>
-        </w:rPr>
-        <w:t xml:space="preserve"> were reviewed for accuracy, signal diversity, and completeness using Raven Pro</w:t>
+        <w:t>species identification across the full bandwidth in a single pass. All visible signals were considered for annotation, and no signal-to-noise ratio threshold was used. Annotations initially made in PAMLab were reviewed for accuracy, signal diversity, and completeness using Raven Pro</w:t>
       </w:r>
       <w:r>
         <w:rPr>
@@ -3218,7 +3018,11 @@
         <w:t>If signals from other</w:t>
       </w:r>
       <w:r>
-        <w:t xml:space="preserve"> marine mammal</w:t>
+        <w:t xml:space="preserve"> marine </w:t>
+      </w:r>
+      <w:r>
+        <w:lastRenderedPageBreak/>
+        <w:t>mammal</w:t>
       </w:r>
       <w:r>
         <w:t xml:space="preserve"> species were encountered (e.g. fin whale calls), at least one example per file was annotated</w:t>
@@ -3250,7 +3054,6 @@
         <w:jc w:val="both"/>
       </w:pPr>
       <w:r>
-        <w:lastRenderedPageBreak/>
         <w:t>For the purposes of the detection and classification dataset</w:t>
       </w:r>
       <w:r>
@@ -3275,15 +3078,7 @@
         <w:t xml:space="preserve">medium or low certainty were </w:t>
       </w:r>
       <w:r>
-        <w:t xml:space="preserve">defined in the </w:t>
-      </w:r>
-      <w:proofErr w:type="spellStart"/>
-      <w:r>
-        <w:t>KW_certain</w:t>
-      </w:r>
-      <w:proofErr w:type="spellEnd"/>
-      <w:r>
-        <w:t xml:space="preserve"> </w:t>
+        <w:t xml:space="preserve">defined in the KW_certain </w:t>
       </w:r>
       <w:r>
         <w:t xml:space="preserve">category. Because click annotation varied between groups, click annotations in the ONC data were classified as ‘undetermined biological’ sounds. Killer whale annotations that were paired with other potential species, e.g. </w:t>
@@ -3354,23 +3149,7 @@
         <w:t xml:space="preserve"> Calls that were identified as possible humpback whale calls were added to the humpback category</w:t>
       </w:r>
       <w:r>
-        <w:t xml:space="preserve"> The </w:t>
-      </w:r>
-      <w:proofErr w:type="spellStart"/>
-      <w:r>
-        <w:t>ClassSpecies</w:t>
-      </w:r>
-      <w:proofErr w:type="spellEnd"/>
-      <w:r>
-        <w:t xml:space="preserve"> label for killer whale clicks and buzzes was set to ‘</w:t>
-      </w:r>
-      <w:proofErr w:type="spellStart"/>
-      <w:r>
-        <w:t>UndBio</w:t>
-      </w:r>
-      <w:proofErr w:type="spellEnd"/>
-      <w:r>
-        <w:t xml:space="preserve">’ as this was the only dataset that labeled impulsive calls. Should users wish to include clicks in classifiers, they should </w:t>
+        <w:t xml:space="preserve"> The ClassSpecies label for killer whale clicks and buzzes was set to ‘UndBio’ as this was the only dataset that labeled impulsive calls. Should users wish to include clicks in classifiers, they should </w:t>
       </w:r>
       <w:r>
         <w:t>refer</w:t>
@@ -3477,13 +3256,8 @@
       <w:r>
         <w:t xml:space="preserve">with </w:t>
       </w:r>
-      <w:proofErr w:type="gramStart"/>
-      <w:r>
-        <w:t>manually</w:t>
-      </w:r>
-      <w:proofErr w:type="gramEnd"/>
-      <w:r>
-        <w:t xml:space="preserve"> identif</w:t>
+      <w:r>
+        <w:t>manually identif</w:t>
       </w:r>
       <w:r>
         <w:t>ication of</w:t>
@@ -3515,6 +3289,7 @@
     </w:p>
     <w:p>
       <w:r>
+        <w:lastRenderedPageBreak/>
         <w:t xml:space="preserve">Data were collected using AURAL-M2 moored at 114m depth off the northwest coast of Vancouver Island, and an SM2M moored at 35m depth on the Northern mainland coast of BC, respectively. Exact locations were not made available for this competition. The AURAL-M2 sampled audio at 16.384 kHz and the SM2M sampled at 16 kHz. </w:t>
       </w:r>
     </w:p>
@@ -3530,21 +3305,12 @@
           <w:b/>
           <w:bCs/>
         </w:rPr>
-        <w:lastRenderedPageBreak/>
         <w:t>Processing</w:t>
       </w:r>
     </w:p>
     <w:p>
       <w:r>
-        <w:t xml:space="preserve">The raw audio recordings (WAV) were post-processed using the Whistle and Moan Detector in </w:t>
-      </w:r>
-      <w:proofErr w:type="spellStart"/>
-      <w:r>
-        <w:t>PAMGuard</w:t>
-      </w:r>
-      <w:proofErr w:type="spellEnd"/>
-      <w:r>
-        <w:t xml:space="preserve"> version 1.12.08 </w:t>
+        <w:t xml:space="preserve">The raw audio recordings (WAV) were post-processed using the Whistle and Moan Detector in PAMGuard version 1.12.08 </w:t>
       </w:r>
       <w:r>
         <w:fldChar w:fldCharType="begin"/>
@@ -3573,13 +3339,8 @@
       <w:r>
         <w:t xml:space="preserve"> The detector was user configured with a high-pass filter of 800Hz to limit the number of humpback whale detections and lessen the manual validation burden. The SNR detection threshold was set to 6dB. All detections in the first two seconds of each </w:t>
       </w:r>
-      <w:proofErr w:type="gramStart"/>
-      <w:r>
-        <w:t>five minute</w:t>
-      </w:r>
-      <w:proofErr w:type="gramEnd"/>
-      <w:r>
-        <w:t xml:space="preserve"> </w:t>
+      <w:r>
+        <w:t xml:space="preserve">five minute </w:t>
       </w:r>
       <w:r>
         <w:t xml:space="preserve">file were excluded because the detection algorithm produces several false detections within this period. </w:t>
@@ -3614,44 +3375,12 @@
         <w:t xml:space="preserve"> by expert annotators</w:t>
       </w:r>
       <w:r>
-        <w:t xml:space="preserve"> using </w:t>
-      </w:r>
-      <w:proofErr w:type="spellStart"/>
-      <w:r>
-        <w:t>PAMGuard</w:t>
-      </w:r>
-      <w:proofErr w:type="spellEnd"/>
-      <w:r>
-        <w:t xml:space="preserve"> and identified to species (for biotic) and sound type (for abiotic). Where applicable and as time allowed, detections were also acoustically identified </w:t>
-      </w:r>
-      <w:proofErr w:type="gramStart"/>
-      <w:r>
-        <w:t>to</w:t>
-      </w:r>
-      <w:proofErr w:type="gramEnd"/>
-      <w:r>
-        <w:t xml:space="preserve">. Note that files may contain more identifiable calls than the annotations indicate due to false negatives that are inherent when using automated </w:t>
+        <w:t xml:space="preserve"> using PAMGuard and identified to species (for biotic) and sound type (for abiotic). Where applicable and as time allowed, detections were also acoustically identified to. Note that files may contain more identifiable calls than the annotations indicate due to false negatives that are inherent when using automated </w:t>
       </w:r>
     </w:p>
     <w:p>
       <w:r>
-        <w:t xml:space="preserve">Note that individual detections may be separate components of the same discrete call (i.e. harmonics or sidebands), thus, not every detection represents a unique vocalization. The </w:t>
-      </w:r>
-      <w:proofErr w:type="spellStart"/>
-      <w:r>
-        <w:t>PAMGuard</w:t>
-      </w:r>
-      <w:proofErr w:type="spellEnd"/>
-      <w:r>
-        <w:t xml:space="preserve"> Whistle and Moan detector detects individual contours, so all individual harmonics within a call </w:t>
-      </w:r>
-      <w:proofErr w:type="gramStart"/>
-      <w:r>
-        <w:t>would</w:t>
-      </w:r>
-      <w:proofErr w:type="gramEnd"/>
-      <w:r>
-        <w:t xml:space="preserve"> constitute separate detections if they meet the detector’s criteria (this happens quite frequently). Also, the settings of the detector mean that independent tones (</w:t>
+        <w:t>Note that individual detections may be separate components of the same discrete call (i.e. harmonics or sidebands), thus, not every detection represents a unique vocalization. The PAMGuard Whistle and Moan detector detects individual contours, so all individual harmonics within a call would constitute separate detections if they meet the detector’s criteria (this happens quite frequently). Also, the settings of the detector mean that independent tones (</w:t>
       </w:r>
       <w:r>
         <w:t>e.g.</w:t>
@@ -3663,16 +3392,11 @@
         <w:t>ed</w:t>
       </w:r>
       <w:r>
-        <w:t xml:space="preserve"> or </w:t>
-      </w:r>
-      <w:proofErr w:type="spellStart"/>
-      <w:r>
-        <w:t>overlap</w:t>
+        <w:t xml:space="preserve"> or overlap</w:t>
       </w:r>
       <w:r>
         <w:t>ed</w:t>
       </w:r>
-      <w:proofErr w:type="spellEnd"/>
       <w:r>
         <w:t xml:space="preserve"> in frequency and time may be detected as a single detection. </w:t>
       </w:r>
@@ -3744,23 +3468,7 @@
           <w:color w:val="222222"/>
           <w:highlight w:val="white"/>
         </w:rPr>
-        <w:t xml:space="preserve"> </w:t>
-      </w:r>
-      <w:proofErr w:type="spellStart"/>
-      <w:r>
-        <w:rPr>
-          <w:color w:val="222222"/>
-          <w:highlight w:val="white"/>
-        </w:rPr>
-        <w:t>Carmanah</w:t>
-      </w:r>
-      <w:proofErr w:type="spellEnd"/>
-      <w:r>
-        <w:rPr>
-          <w:color w:val="222222"/>
-          <w:highlight w:val="white"/>
-        </w:rPr>
-        <w:t xml:space="preserve"> Point, Swanson Channel, and two locations </w:t>
+        <w:t xml:space="preserve"> Carmanah Point, Swanson Channel, and two locations </w:t>
       </w:r>
       <w:sdt>
         <w:sdtPr>
@@ -3817,35 +3525,7 @@
         <w:rPr>
           <w:color w:val="222222"/>
         </w:rPr>
-        <w:t xml:space="preserve"> (SOG North and SOG South where north </w:t>
-      </w:r>
-      <w:proofErr w:type="spellStart"/>
-      <w:r>
-        <w:rPr>
-          <w:color w:val="222222"/>
-        </w:rPr>
-        <w:t>ad</w:t>
-      </w:r>
-      <w:proofErr w:type="spellEnd"/>
-      <w:r>
-        <w:rPr>
-          <w:color w:val="222222"/>
-        </w:rPr>
-        <w:t xml:space="preserve"> south are in relation to </w:t>
-      </w:r>
-      <w:proofErr w:type="spellStart"/>
-      <w:r>
-        <w:rPr>
-          <w:color w:val="222222"/>
-        </w:rPr>
-        <w:t>eachother</w:t>
-      </w:r>
-      <w:proofErr w:type="spellEnd"/>
-      <w:r>
-        <w:rPr>
-          <w:color w:val="222222"/>
-        </w:rPr>
-        <w:t>)</w:t>
+        <w:t xml:space="preserve"> (SOG North and SOG South where north ad south are in relation to eachother)</w:t>
       </w:r>
       <w:r>
         <w:rPr>
@@ -3884,15 +3564,7 @@
     </w:p>
     <w:p>
       <w:r>
-        <w:t xml:space="preserve">Four locations were chosen for the study area: </w:t>
-      </w:r>
-      <w:proofErr w:type="spellStart"/>
-      <w:r>
-        <w:t>Carmanah</w:t>
-      </w:r>
-      <w:proofErr w:type="spellEnd"/>
-      <w:r>
-        <w:t xml:space="preserve"> Point, Swanson Channel</w:t>
+        <w:t>Four locations were chosen for the study area: Carmanah Point, Swanson Channel</w:t>
       </w:r>
       <w:sdt>
         <w:sdtPr>
@@ -3944,23 +3616,7 @@
         </w:sdtContent>
       </w:sdt>
       <w:r>
-        <w:t xml:space="preserve">locations are not disclosed. A </w:t>
-      </w:r>
-      <w:proofErr w:type="spellStart"/>
-      <w:r>
-        <w:t>SoundTrap</w:t>
-      </w:r>
-      <w:proofErr w:type="spellEnd"/>
-      <w:r>
-        <w:t xml:space="preserve"> ST600 HF (www.oceaninstruments.co.nz) was used at </w:t>
-      </w:r>
-      <w:proofErr w:type="spellStart"/>
-      <w:r>
-        <w:t>Carmanah</w:t>
-      </w:r>
-      <w:proofErr w:type="spellEnd"/>
-      <w:r>
-        <w:t xml:space="preserve"> </w:t>
+        <w:t xml:space="preserve">locations are not disclosed. A SoundTrap ST600 HF (www.oceaninstruments.co.nz) was used at Carmanah </w:t>
       </w:r>
       <w:sdt>
         <w:sdtPr>
@@ -4057,15 +3713,7 @@
         </w:sdtContent>
       </w:sdt>
       <w:r>
-        <w:t xml:space="preserve">. Audio data were continuously sampled at either 192 kHz for the </w:t>
-      </w:r>
-      <w:proofErr w:type="spellStart"/>
-      <w:r>
-        <w:t>SoundTrap</w:t>
-      </w:r>
-      <w:proofErr w:type="spellEnd"/>
-      <w:r>
-        <w:t xml:space="preserve"> or 256 kHz for the AMARs.</w:t>
+        <w:t>. Audio data were continuously sampled at either 192 kHz for the SoundTrap or 256 kHz for the AMARs.</w:t>
       </w:r>
     </w:p>
     <w:p>
@@ -4092,15 +3740,7 @@
         </w:sdtPr>
         <w:sdtContent>
           <w:r>
-            <w:t xml:space="preserve"> Whistle and Moan Detector in </w:t>
-          </w:r>
-          <w:proofErr w:type="spellStart"/>
-          <w:r>
-            <w:t>PAMGuard</w:t>
-          </w:r>
-          <w:proofErr w:type="spellEnd"/>
-          <w:r>
-            <w:t xml:space="preserve"> version 2.02.03 (Gillespie et al., 2013) </w:t>
+            <w:t xml:space="preserve"> Whistle and Moan Detector in PAMGuard version 2.02.03 (Gillespie et al., 2013) </w:t>
           </w:r>
         </w:sdtContent>
       </w:sdt>
@@ -4115,23 +3755,11 @@
         <w:sdtContent/>
       </w:sdt>
       <w:r>
-        <w:t xml:space="preserve">for the presence of potential killer whale calls. Audio files were </w:t>
-      </w:r>
-      <w:proofErr w:type="spellStart"/>
-      <w:r>
-        <w:t>downsampled</w:t>
-      </w:r>
-      <w:proofErr w:type="spellEnd"/>
-      <w:r>
-        <w:t xml:space="preserve"> within </w:t>
-      </w:r>
-      <w:proofErr w:type="spellStart"/>
-      <w:r>
-        <w:t>PAMGuard</w:t>
-      </w:r>
-      <w:proofErr w:type="spellEnd"/>
-      <w:r>
-        <w:t xml:space="preserve"> to 48 kHz, and a weak IIR Butterworth high-pass filter with a threshold of 2 kHz and an order of 1 was applied to reduce background noise in the lower frequency bands. </w:t>
+        <w:t xml:space="preserve">for the presence of potential killer whale calls. Audio files were downsampled </w:t>
+      </w:r>
+      <w:r>
+        <w:lastRenderedPageBreak/>
+        <w:t xml:space="preserve">within PAMGuard to 48 kHz, and a weak IIR Butterworth high-pass filter with a threshold of 2 kHz and an order of 1 was applied to reduce background noise in the lower frequency bands. </w:t>
       </w:r>
       <w:sdt>
         <w:sdtPr>
@@ -4140,28 +3768,12 @@
         </w:sdtPr>
         <w:sdtContent>
           <w:r>
-            <w:t xml:space="preserve">The SNR detection threshold was set to 8 </w:t>
-          </w:r>
-          <w:proofErr w:type="spellStart"/>
-          <w:r>
-            <w:t>dB.</w:t>
-          </w:r>
-          <w:proofErr w:type="spellEnd"/>
-          <w:r>
-            <w:t xml:space="preserve"> </w:t>
+            <w:t xml:space="preserve">The SNR detection threshold was set to 8 dB. </w:t>
           </w:r>
         </w:sdtContent>
       </w:sdt>
       <w:r>
-        <w:t xml:space="preserve">Nominal sensitivities </w:t>
-      </w:r>
-      <w:proofErr w:type="gramStart"/>
-      <w:r>
-        <w:t>of  -</w:t>
-      </w:r>
-      <w:proofErr w:type="gramEnd"/>
-      <w:r>
-        <w:t xml:space="preserve">164.1 dB </w:t>
+        <w:t xml:space="preserve">Nominal sensitivities of  -164.1 dB </w:t>
       </w:r>
       <w:sdt>
         <w:sdtPr>
@@ -4185,19 +3797,7 @@
         </w:sdtContent>
       </w:sdt>
       <w:r>
-        <w:t xml:space="preserve">were used for the AMARs and </w:t>
-      </w:r>
-      <w:proofErr w:type="spellStart"/>
-      <w:r>
-        <w:t>SoundTrap</w:t>
-      </w:r>
-      <w:proofErr w:type="spellEnd"/>
-      <w:r>
-        <w:t xml:space="preserve">, respectively. The Whistle and Moan Detector used a minimum frequency threshold of </w:t>
-      </w:r>
-      <w:r>
-        <w:lastRenderedPageBreak/>
-        <w:t>200 Hz, a maximum frequency threshold of 24</w:t>
+        <w:t>were used for the AMARs and SoundTrap, respectively. The Whistle and Moan Detector used a minimum frequency threshold of 200 Hz, a maximum frequency threshold of 24</w:t>
       </w:r>
       <w:sdt>
         <w:sdtPr>
@@ -4304,23 +3904,7 @@
     </w:p>
     <w:p>
       <w:r>
-        <w:t xml:space="preserve">All detections produced by the Whistle and Moan Detector were evaluated for the presence of killer whales and annotated as such using a custom </w:t>
-      </w:r>
-      <w:proofErr w:type="spellStart"/>
-      <w:r>
-        <w:t>PAMGuard</w:t>
-      </w:r>
-      <w:proofErr w:type="spellEnd"/>
-      <w:r>
-        <w:t xml:space="preserve"> plugin. Detected sounds included whistles and pulsed calls; echolocation clicks were not included as they typically do not trigger the detector due to their short length. As with the Pilkington dataset, which was similarly processed by </w:t>
-      </w:r>
-      <w:proofErr w:type="spellStart"/>
-      <w:r>
-        <w:t>PAMGuard</w:t>
-      </w:r>
-      <w:proofErr w:type="spellEnd"/>
-      <w:r>
-        <w:t>, a single call can contain multiple detections, typically caused by the presence of harmonics. In this case, 27% of the detections overlapped in time.</w:t>
+        <w:t>All detections produced by the Whistle and Moan Detector were evaluated for the presence of killer whales and annotated as such using a custom PAMGuard plugin. Detected sounds included whistles and pulsed calls; echolocation clicks were not included as they typically do not trigger the detector due to their short length. As with the Pilkington dataset, which was similarly processed by PAMGuard, a single call can contain multiple detections, typically caused by the presence of harmonics. In this case, 27% of the detections overlapped in time.</w:t>
       </w:r>
     </w:p>
     <w:p/>
@@ -4465,13 +4049,8 @@
         </w:rPr>
         <w:t>th</w:t>
       </w:r>
-      <w:proofErr w:type="gramStart"/>
-      <w:r>
-        <w:t xml:space="preserve"> 2017</w:t>
-      </w:r>
-      <w:proofErr w:type="gramEnd"/>
-      <w:r>
-        <w:t xml:space="preserve">. Instruments were deployed and refurbished AMAR’s were re-deployed at the same locations on </w:t>
+      <w:r>
+        <w:t xml:space="preserve"> 2017. Instruments were deployed and refurbished AMAR’s were re-deployed at the same locations on </w:t>
       </w:r>
       <w:r>
         <w:t>September</w:t>
@@ -4498,15 +4077,7 @@
         <w:t xml:space="preserve"> of the same year.</w:t>
       </w:r>
       <w:r>
-        <w:t xml:space="preserve"> Data from the boundary pass location </w:t>
-      </w:r>
-      <w:proofErr w:type="gramStart"/>
-      <w:r>
-        <w:t>were</w:t>
-      </w:r>
-      <w:proofErr w:type="gramEnd"/>
-      <w:r>
-        <w:t xml:space="preserve"> collected over the period between September 2018 and April 2019. Deployment depths ranged between 193m to 251</w:t>
+        <w:t xml:space="preserve"> Data from the boundary pass location were collected over the period between September 2018 and April 2019. Deployment depths ranged between 193m to 251</w:t>
       </w:r>
       <w:r>
         <w:t>m across the three regions.</w:t>
@@ -4582,7 +4153,11 @@
         <w:t xml:space="preserve">nnotators used Raven Pro to identify killer whale calls and, where </w:t>
       </w:r>
       <w:r>
-        <w:t>possible, classify</w:t>
+        <w:t xml:space="preserve">possible, </w:t>
+      </w:r>
+      <w:r>
+        <w:lastRenderedPageBreak/>
+        <w:t>classify</w:t>
       </w:r>
       <w:r>
         <w:t xml:space="preserve"> calls to call type. </w:t>
@@ -4601,7 +4176,7 @@
       <w:pPr>
         <w:pStyle w:val="Heading3"/>
         <w:rPr>
-          <w:ins w:id="13" w:author="Michael Dowd" w:date="2024-08-28T16:16:00Z" w16du:dateUtc="2024-08-28T19:16:00Z"/>
+          <w:ins w:id="12" w:author="Michael Dowd" w:date="2024-08-28T16:16:00Z" w16du:dateUtc="2024-08-28T19:16:00Z"/>
         </w:rPr>
       </w:pPr>
       <w:r>
@@ -4610,7 +4185,7 @@
     </w:p>
     <w:p>
       <w:pPr>
-        <w:pPrChange w:id="14" w:author="Michael Dowd" w:date="2024-08-28T16:16:00Z" w16du:dateUtc="2024-08-28T19:16:00Z">
+        <w:pPrChange w:id="13" w:author="Michael Dowd" w:date="2024-08-28T16:16:00Z" w16du:dateUtc="2024-08-28T19:16:00Z">
           <w:pPr>
             <w:pStyle w:val="Heading3"/>
           </w:pPr>
@@ -4619,7 +4194,6 @@
     </w:p>
     <w:p>
       <w:r>
-        <w:lastRenderedPageBreak/>
         <w:t xml:space="preserve">The Strait of Georgia underwater listening station </w:t>
       </w:r>
       <w:r>
@@ -4692,7 +4266,13 @@
         <w:t xml:space="preserve"> manually </w:t>
       </w:r>
       <w:r>
-        <w:t>scanned using Raven Pro (v. XXX)</w:t>
+        <w:t xml:space="preserve">scanned using Raven Pro (v. </w:t>
+      </w:r>
+      <w:r>
+        <w:t>1.6</w:t>
+      </w:r>
+      <w:r>
+        <w:t>)</w:t>
       </w:r>
       <w:r>
         <w:t xml:space="preserve"> for the presence of killer whales, humpback whales and other signals of interest</w:t>
@@ -4842,25 +4422,9 @@
           <w:rFonts w:eastAsia="Times New Roman" w:cstheme="minorHAnsi"/>
           <w:color w:val="000000" w:themeColor="text1"/>
         </w:rPr>
-        <w:t xml:space="preserve">The </w:t>
-      </w:r>
-      <w:proofErr w:type="spellStart"/>
-      <w:r>
-        <w:rPr>
-          <w:rFonts w:eastAsia="Times New Roman" w:cstheme="minorHAnsi"/>
-          <w:color w:val="000000" w:themeColor="text1"/>
-        </w:rPr>
-        <w:t>Saturna</w:t>
-      </w:r>
-      <w:proofErr w:type="spellEnd"/>
-      <w:r>
-        <w:rPr>
-          <w:rFonts w:eastAsia="Times New Roman" w:cstheme="minorHAnsi"/>
-          <w:color w:val="000000" w:themeColor="text1"/>
-        </w:rPr>
-        <w:t xml:space="preserve"> Island Marine Research and Education Society (SIMRES) maintains several hydrophones along the BC coast as part of the Whale Sound Network. This network collaborates to enable scientific </w:t>
-      </w:r>
-      <w:ins w:id="15" w:author="Michael Dowd" w:date="2024-08-28T16:18:00Z" w16du:dateUtc="2024-08-28T19:18:00Z">
+        <w:t xml:space="preserve">The Saturna Island Marine Research and Education Society (SIMRES) maintains several hydrophones along the BC coast as part of the Whale Sound Network. This network collaborates to enable scientific </w:t>
+      </w:r>
+      <w:ins w:id="14" w:author="Michael Dowd" w:date="2024-08-28T16:18:00Z" w16du:dateUtc="2024-08-28T19:18:00Z">
         <w:r>
           <w:rPr>
             <w:rFonts w:eastAsia="Times New Roman" w:cstheme="minorHAnsi"/>
@@ -4869,7 +4433,7 @@
           <w:t>assessment</w:t>
         </w:r>
       </w:ins>
-      <w:del w:id="16" w:author="Michael Dowd" w:date="2024-08-28T16:18:00Z" w16du:dateUtc="2024-08-28T19:18:00Z">
+      <w:del w:id="15" w:author="Michael Dowd" w:date="2024-08-28T16:18:00Z" w16du:dateUtc="2024-08-28T19:18:00Z">
         <w:r>
           <w:rPr>
             <w:rFonts w:eastAsia="Times New Roman" w:cstheme="minorHAnsi"/>
@@ -4897,23 +4461,7 @@
           <w:rFonts w:eastAsia="Times New Roman" w:cstheme="minorHAnsi"/>
           <w:color w:val="000000" w:themeColor="text1"/>
         </w:rPr>
-        <w:t xml:space="preserve">nnotated data provided were from the East Point Hydrophone located off the southeasternmost point of </w:t>
-      </w:r>
-      <w:proofErr w:type="spellStart"/>
-      <w:r>
-        <w:rPr>
-          <w:rFonts w:eastAsia="Times New Roman" w:cstheme="minorHAnsi"/>
-          <w:color w:val="000000" w:themeColor="text1"/>
-        </w:rPr>
-        <w:t>Saturna</w:t>
-      </w:r>
-      <w:proofErr w:type="spellEnd"/>
-      <w:r>
-        <w:rPr>
-          <w:rFonts w:eastAsia="Times New Roman" w:cstheme="minorHAnsi"/>
-          <w:color w:val="000000" w:themeColor="text1"/>
-        </w:rPr>
-        <w:t xml:space="preserve"> Island.</w:t>
+        <w:t>nnotated data provided were from the East Point Hydrophone located off the southeasternmost point of Saturna Island.</w:t>
       </w:r>
       <w:r>
         <w:rPr>
@@ -4951,7 +4499,15 @@
           <w:rFonts w:cstheme="minorHAnsi"/>
           <w:color w:val="000000" w:themeColor="text1"/>
         </w:rPr>
-        <w:t xml:space="preserve"> in Boundary Pass. The annotated dataset includes 13 hours and 40 minutes of SRKW acoustic activity and call types were identified from all three SRKW pods, J, K, and L. The duration of acoustic events varied and ranged from 5 minutes to 190 minutes. </w:t>
+        <w:t xml:space="preserve"> in Boundary Pass. The annotated dataset includes 13 hours and 40 minutes of SRKW acoustic activity and </w:t>
+      </w:r>
+      <w:r>
+        <w:rPr>
+          <w:rFonts w:cstheme="minorHAnsi"/>
+          <w:color w:val="000000" w:themeColor="text1"/>
+        </w:rPr>
+        <w:lastRenderedPageBreak/>
+        <w:t xml:space="preserve">call types were identified from all three SRKW pods, J, K, and L. The duration of acoustic events varied and ranged from 5 minutes to 190 minutes. </w:t>
       </w:r>
     </w:p>
     <w:p>
@@ -4983,23 +4539,7 @@
           <w:rFonts w:eastAsia="Times New Roman" w:cstheme="minorHAnsi"/>
           <w:color w:val="222222"/>
         </w:rPr>
-        <w:t xml:space="preserve">An Ocean Sonic’s </w:t>
-      </w:r>
-      <w:proofErr w:type="spellStart"/>
-      <w:r>
-        <w:rPr>
-          <w:rFonts w:eastAsia="Times New Roman" w:cstheme="minorHAnsi"/>
-          <w:color w:val="222222"/>
-        </w:rPr>
-        <w:t>icListen</w:t>
-      </w:r>
-      <w:proofErr w:type="spellEnd"/>
-      <w:r>
-        <w:rPr>
-          <w:rFonts w:eastAsia="Times New Roman" w:cstheme="minorHAnsi"/>
-          <w:color w:val="222222"/>
-        </w:rPr>
-        <w:t xml:space="preserve"> high-frequency</w:t>
+        <w:t>An Ocean Sonic’s icListen high-frequency</w:t>
       </w:r>
       <w:r>
         <w:rPr>
@@ -5065,15 +4605,7 @@
           <w:rFonts w:eastAsia="Times New Roman" w:cstheme="minorHAnsi"/>
           <w:color w:val="000000"/>
         </w:rPr>
-        <w:t xml:space="preserve">) was used to collect audio recordings. The shore-cabled </w:t>
-      </w:r>
-      <w:r>
-        <w:rPr>
-          <w:rFonts w:eastAsia="Times New Roman" w:cstheme="minorHAnsi"/>
-          <w:color w:val="000000"/>
-        </w:rPr>
-        <w:lastRenderedPageBreak/>
-        <w:t xml:space="preserve">hydrophone is located at a depth of 18 m, approximately 120 m from shore, </w:t>
+        <w:t xml:space="preserve">) was used to collect audio recordings. The shore-cabled hydrophone is located at a depth of 18 m, approximately 120 m from shore, </w:t>
       </w:r>
       <w:r>
         <w:rPr>
@@ -5393,23 +4925,7 @@
           <w:rFonts w:eastAsia="Times New Roman" w:cstheme="minorHAnsi"/>
           <w:color w:val="222222"/>
         </w:rPr>
-        <w:t xml:space="preserve">A small number of potential humpback whale calls were also annotated with uncertainty, these have been included in the ‘humpback’ </w:t>
-      </w:r>
-      <w:proofErr w:type="spellStart"/>
-      <w:r>
-        <w:rPr>
-          <w:rFonts w:eastAsia="Times New Roman" w:cstheme="minorHAnsi"/>
-          <w:color w:val="222222"/>
-        </w:rPr>
-        <w:t>SpeciesClass</w:t>
-      </w:r>
-      <w:proofErr w:type="spellEnd"/>
-      <w:r>
-        <w:rPr>
-          <w:rFonts w:eastAsia="Times New Roman" w:cstheme="minorHAnsi"/>
-          <w:color w:val="222222"/>
-        </w:rPr>
-        <w:t xml:space="preserve">.  </w:t>
+        <w:t xml:space="preserve">A small number of potential humpback whale calls were also annotated with uncertainty, these have been included in the ‘humpback’ SpeciesClass.  </w:t>
       </w:r>
     </w:p>
     <w:p>
@@ -5434,7 +4950,7 @@
         </w:rPr>
         <w:t xml:space="preserve"> Annot</w:t>
       </w:r>
-      <w:del w:id="17" w:author="Michael Dowd" w:date="2024-08-28T16:21:00Z" w16du:dateUtc="2024-08-28T19:21:00Z">
+      <w:del w:id="16" w:author="Michael Dowd" w:date="2024-08-28T16:21:00Z" w16du:dateUtc="2024-08-28T19:21:00Z">
         <w:r>
           <w:rPr>
             <w:rFonts w:eastAsia="Times New Roman" w:cstheme="minorHAnsi"/>
@@ -5448,23 +4964,7 @@
           <w:rFonts w:eastAsia="Times New Roman" w:cstheme="minorHAnsi"/>
           <w:color w:val="222222"/>
         </w:rPr>
-        <w:t xml:space="preserve">ation indicating a low or medium quality were noted as ‘Uncertain” or 0 in the </w:t>
-      </w:r>
-      <w:proofErr w:type="spellStart"/>
-      <w:r>
-        <w:rPr>
-          <w:rFonts w:eastAsia="Times New Roman" w:cstheme="minorHAnsi"/>
-          <w:color w:val="222222"/>
-        </w:rPr>
-        <w:t>KW_certain</w:t>
-      </w:r>
-      <w:proofErr w:type="spellEnd"/>
-      <w:r>
-        <w:rPr>
-          <w:rFonts w:eastAsia="Times New Roman" w:cstheme="minorHAnsi"/>
-          <w:color w:val="222222"/>
-        </w:rPr>
-        <w:t xml:space="preserve"> </w:t>
+        <w:t xml:space="preserve">ation indicating a low or medium quality were noted as ‘Uncertain” or 0 in the KW_certain </w:t>
       </w:r>
       <w:r>
         <w:rPr>
@@ -5622,7 +5122,7 @@
       <w:r>
         <w:t xml:space="preserve"> nearshore (Cape Elizab</w:t>
       </w:r>
-      <w:ins w:id="18" w:author="Michael Dowd" w:date="2024-08-28T16:21:00Z" w16du:dateUtc="2024-08-28T19:21:00Z">
+      <w:ins w:id="17" w:author="Michael Dowd" w:date="2024-08-28T16:21:00Z" w16du:dateUtc="2024-08-28T19:21:00Z">
         <w:r>
           <w:t>e</w:t>
         </w:r>
@@ -5691,6 +5191,7 @@
           <w:b/>
           <w:bCs/>
         </w:rPr>
+        <w:lastRenderedPageBreak/>
         <w:t>Annotation</w:t>
       </w:r>
     </w:p>
@@ -5698,7 +5199,7 @@
       <w:r>
         <w:t>Original pulsed annotations</w:t>
       </w:r>
-      <w:del w:id="19" w:author="Michael Dowd" w:date="2024-08-28T16:23:00Z" w16du:dateUtc="2024-08-28T19:23:00Z">
+      <w:del w:id="18" w:author="Michael Dowd" w:date="2024-08-28T16:23:00Z" w16du:dateUtc="2024-08-28T19:23:00Z">
         <w:r>
           <w:delText xml:space="preserve"> ad</w:delText>
         </w:r>
@@ -5755,11 +5256,7 @@
         <w:t>annotations</w:t>
       </w:r>
       <w:r>
-        <w:t xml:space="preserve">. Humpback whale calls were added </w:t>
-      </w:r>
-      <w:r>
-        <w:lastRenderedPageBreak/>
-        <w:t xml:space="preserve">opportunistically and examples of self-noise, tagged as abiotic signals, were included as these signals show structural similarities to biological signals. Killer whale ecotype classes were defined off the original encounter labels </w:t>
+        <w:t xml:space="preserve">. Humpback whale calls were added opportunistically and examples of self-noise, tagged as abiotic signals, were included as these signals show structural similarities to biological signals. Killer whale ecotype classes were defined off the original encounter labels </w:t>
       </w:r>
       <w:r>
         <w:fldChar w:fldCharType="begin"/>
@@ -5797,15 +5294,7 @@
     <w:p/>
     <w:p>
       <w:r>
-        <w:t xml:space="preserve">SMRU Consulting in collaboration with the Whale Museum </w:t>
-      </w:r>
-      <w:proofErr w:type="gramStart"/>
-      <w:r>
-        <w:t>have</w:t>
-      </w:r>
-      <w:proofErr w:type="gramEnd"/>
-      <w:r>
-        <w:t xml:space="preserve"> maintained a cabled hydrophone within SRKW core habitat for nearly two decades. These data have also been </w:t>
+        <w:t xml:space="preserve">SMRU Consulting in collaboration with the Whale Museum have maintained a cabled hydrophone within SRKW core habitat for nearly two decades. These data have also been </w:t>
       </w:r>
       <w:r>
         <w:t>used</w:t>
@@ -5858,49 +5347,7 @@
         <w:rPr>
           <w:rFonts w:ascii="Calibri" w:hAnsi="Calibri" w:cs="Calibri"/>
         </w:rPr>
-        <w:t xml:space="preserve">The recording setup consists of a cabled </w:t>
-      </w:r>
-      <w:proofErr w:type="spellStart"/>
-      <w:r>
-        <w:rPr>
-          <w:rFonts w:ascii="Calibri" w:hAnsi="Calibri" w:cs="Calibri"/>
-        </w:rPr>
-        <w:t>Reson</w:t>
-      </w:r>
-      <w:proofErr w:type="spellEnd"/>
-      <w:r>
-        <w:rPr>
-          <w:rFonts w:ascii="Calibri" w:hAnsi="Calibri" w:cs="Calibri"/>
-        </w:rPr>
-        <w:t xml:space="preserve"> TC4032 hydrophone ~70m from shore mounted to the seafloor at 23m depth. Data were digitized at 250 kHz sample rate, </w:t>
-      </w:r>
-      <w:proofErr w:type="gramStart"/>
-      <w:r>
-        <w:rPr>
-          <w:rFonts w:ascii="Calibri" w:hAnsi="Calibri" w:cs="Calibri"/>
-        </w:rPr>
-        <w:t>16 bit</w:t>
-      </w:r>
-      <w:proofErr w:type="gramEnd"/>
-      <w:r>
-        <w:rPr>
-          <w:rFonts w:ascii="Calibri" w:hAnsi="Calibri" w:cs="Calibri"/>
-        </w:rPr>
-        <w:t xml:space="preserve"> depth using a SMRU Consulting data acquisition board and </w:t>
-      </w:r>
-      <w:proofErr w:type="spellStart"/>
-      <w:r>
-        <w:rPr>
-          <w:rFonts w:ascii="Calibri" w:hAnsi="Calibri" w:cs="Calibri"/>
-        </w:rPr>
-        <w:t>PAMGuard</w:t>
-      </w:r>
-      <w:proofErr w:type="spellEnd"/>
-      <w:r>
-        <w:rPr>
-          <w:rFonts w:ascii="Calibri" w:hAnsi="Calibri" w:cs="Calibri"/>
-        </w:rPr>
-        <w:t xml:space="preserve"> software, stored as wav files and uploaded to a cloud-based systems.</w:t>
+        <w:t>The recording setup consists of a cabled Reson TC4032 hydrophone ~70m from shore mounted to the seafloor at 23m depth. Data were digitized at 250 kHz sample rate, 16 bit depth using a SMRU Consulting data acquisition board and PAMGuard software, stored as wav files and uploaded to a cloud-based systems.</w:t>
       </w:r>
       <w:r>
         <w:t xml:space="preserve">  </w:t>
@@ -5926,21 +5373,7 @@
         <w:rPr>
           <w:rFonts w:ascii="Calibri" w:hAnsi="Calibri" w:cs="Calibri"/>
         </w:rPr>
-        <w:t xml:space="preserve">Audio data from the Lime Kiln hydrophone were processed for the presence of biological sounds with the </w:t>
-      </w:r>
-      <w:proofErr w:type="spellStart"/>
-      <w:r>
-        <w:rPr>
-          <w:rFonts w:ascii="Calibri" w:hAnsi="Calibri" w:cs="Calibri"/>
-        </w:rPr>
-        <w:t>PAMGuard</w:t>
-      </w:r>
-      <w:proofErr w:type="spellEnd"/>
-      <w:r>
-        <w:rPr>
-          <w:rFonts w:ascii="Calibri" w:hAnsi="Calibri" w:cs="Calibri"/>
-        </w:rPr>
-        <w:t xml:space="preserve"> whistle and moan detector (Gillespie et al., 2009) which generated binary detection files</w:t>
+        <w:t>Audio data from the Lime Kiln hydrophone were processed for the presence of biological sounds with the PAMGuard whistle and moan detector (Gillespie et al., 2009) which generated binary detection files</w:t>
       </w:r>
       <w:r>
         <w:t xml:space="preserve">. </w:t>
@@ -5962,61 +5395,11 @@
       </w:r>
     </w:p>
     <w:p>
-      <w:proofErr w:type="spellStart"/>
       <w:r>
         <w:rPr>
           <w:rFonts w:ascii="Calibri" w:hAnsi="Calibri" w:cs="Calibri"/>
         </w:rPr>
-        <w:t>PAMGuard</w:t>
-      </w:r>
-      <w:proofErr w:type="spellEnd"/>
-      <w:r>
-        <w:rPr>
-          <w:rFonts w:ascii="Calibri" w:hAnsi="Calibri" w:cs="Calibri"/>
-        </w:rPr>
-        <w:t xml:space="preserve"> binary detection files were inspected in the </w:t>
-      </w:r>
-      <w:proofErr w:type="spellStart"/>
-      <w:r>
-        <w:rPr>
-          <w:rFonts w:ascii="Calibri" w:hAnsi="Calibri" w:cs="Calibri"/>
-        </w:rPr>
-        <w:t>PAMGuard</w:t>
-      </w:r>
-      <w:proofErr w:type="spellEnd"/>
-      <w:r>
-        <w:rPr>
-          <w:rFonts w:ascii="Calibri" w:hAnsi="Calibri" w:cs="Calibri"/>
-        </w:rPr>
-        <w:t xml:space="preserve"> </w:t>
-      </w:r>
-      <w:proofErr w:type="spellStart"/>
-      <w:r>
-        <w:rPr>
-          <w:rFonts w:ascii="Calibri" w:hAnsi="Calibri" w:cs="Calibri"/>
-        </w:rPr>
-        <w:t>ViewerMode</w:t>
-      </w:r>
-      <w:proofErr w:type="spellEnd"/>
-      <w:r>
-        <w:rPr>
-          <w:rFonts w:ascii="Calibri" w:hAnsi="Calibri" w:cs="Calibri"/>
-        </w:rPr>
-        <w:t xml:space="preserve"> to view the detections and spectrogram as well as listen to the sound. A detection event was annotated as the </w:t>
-      </w:r>
-      <w:proofErr w:type="gramStart"/>
-      <w:r>
-        <w:rPr>
-          <w:rFonts w:ascii="Calibri" w:hAnsi="Calibri" w:cs="Calibri"/>
-        </w:rPr>
-        <w:t>time period</w:t>
-      </w:r>
-      <w:proofErr w:type="gramEnd"/>
-      <w:r>
-        <w:rPr>
-          <w:rFonts w:ascii="Calibri" w:hAnsi="Calibri" w:cs="Calibri"/>
-        </w:rPr>
-        <w:t xml:space="preserve"> from the first to last call with no more than 30 minutes between calls.</w:t>
+        <w:t>PAMGuard binary detection files were inspected in the PAMGuard ViewerMode to view the detections and spectrogram as well as listen to the sound. A detection event was annotated as the time period from the first to last call with no more than 30 minutes between calls.</w:t>
       </w:r>
     </w:p>
     <w:p>
@@ -6028,8 +5411,8 @@
       <w:pPr>
         <w:pStyle w:val="Heading3"/>
       </w:pPr>
-      <w:bookmarkStart w:id="20" w:name="_Hlk172884844"/>
-      <w:bookmarkStart w:id="21" w:name="_Ref169574739"/>
+      <w:bookmarkStart w:id="19" w:name="_Hlk172884844"/>
+      <w:bookmarkStart w:id="20" w:name="_Ref169574739"/>
       <w:r>
         <w:t>University of Alaska Fairbanks</w:t>
       </w:r>
@@ -6076,46 +5459,23 @@
         <w:t>Myers_DCLDE_2026_files</w:t>
       </w:r>
       <w:r>
-        <w:t xml:space="preserve">.xls file </w:t>
-      </w:r>
-      <w:r>
-        <w:t xml:space="preserve">was used to relate filenames, ecotypes, and locations in the original annotation files to the final annotations. </w:t>
-      </w:r>
-      <w:r>
-        <w:t xml:space="preserve">It contains three headings, Filename, Ecotype, Population, Location, and UTC. </w:t>
-      </w:r>
-      <w:proofErr w:type="gramStart"/>
-      <w:r>
-        <w:t>Filename</w:t>
-      </w:r>
-      <w:r>
-        <w:t xml:space="preserve">  refers</w:t>
-      </w:r>
-      <w:proofErr w:type="gramEnd"/>
-      <w:r>
-        <w:t xml:space="preserve"> to</w:t>
+        <w:t xml:space="preserve">.xls file was used to relate filenames, ecotypes, and locations in the original annotation files to the final annotations. It contains three headings, Filename, Ecotype, </w:t>
+      </w:r>
+      <w:r>
+        <w:lastRenderedPageBreak/>
+        <w:t xml:space="preserve">Population, Location, and UTC. </w:t>
+      </w:r>
+      <w:r>
+        <w:t>Filename  refers to</w:t>
       </w:r>
       <w:r>
         <w:t xml:space="preserve"> </w:t>
       </w:r>
-      <w:proofErr w:type="spellStart"/>
       <w:r>
         <w:t>S</w:t>
       </w:r>
       <w:r>
-        <w:t>oundtrap</w:t>
-      </w:r>
-      <w:proofErr w:type="spellEnd"/>
-      <w:r>
-        <w:t xml:space="preserve"> audio file names containing the </w:t>
-      </w:r>
-      <w:proofErr w:type="spellStart"/>
-      <w:r>
-        <w:t>starttime</w:t>
-      </w:r>
-      <w:proofErr w:type="spellEnd"/>
-      <w:r>
-        <w:t xml:space="preserve">, UTC is the corrected start time. Location values are </w:t>
+        <w:t xml:space="preserve">oundtrap audio file names containing the starttime, UTC is the corrected start time. Location values are </w:t>
       </w:r>
       <w:r>
         <w:t>abbreviations</w:t>
@@ -6123,13 +5483,8 @@
       <w:r>
         <w:t xml:space="preserve"> for </w:t>
       </w:r>
-      <w:proofErr w:type="spellStart"/>
-      <w:r>
-        <w:t>Hinchinbroook</w:t>
-      </w:r>
-      <w:proofErr w:type="spellEnd"/>
-      <w:r>
-        <w:t xml:space="preserve"> Entrance</w:t>
+      <w:r>
+        <w:t>Hinchinbroook Entrance</w:t>
       </w:r>
       <w:r>
         <w:t xml:space="preserve"> (HE), </w:t>
@@ -6153,7 +5508,6 @@
         <w:t xml:space="preserve"> (RS). These represent fixed hydrophone locations. Location values for the focal fallows are labeled ‘field’ in the location column. The </w:t>
       </w:r>
       <w:r>
-        <w:lastRenderedPageBreak/>
         <w:t>Hydrophone locations</w:t>
       </w:r>
       <w:r>
@@ -6225,15 +5579,7 @@
         <w:t>th</w:t>
       </w:r>
       <w:r>
-        <w:t xml:space="preserve">, </w:t>
-      </w:r>
-      <w:proofErr w:type="gramStart"/>
-      <w:r>
-        <w:t>2021</w:t>
-      </w:r>
-      <w:proofErr w:type="gramEnd"/>
-      <w:r>
-        <w:t xml:space="preserve"> were made with</w:t>
+        <w:t>, 2021 were made with</w:t>
       </w:r>
       <w:r>
         <w:t xml:space="preserve"> a High-Tech, Inc. HTI-96-Min hydrophone</w:t>
@@ -6242,7 +5588,13 @@
         <w:t xml:space="preserve"> deployed at approximately 8 – 10 m depth </w:t>
       </w:r>
       <w:r>
-        <w:t>with a TASCAM DR100 portable digital recorder</w:t>
+        <w:t xml:space="preserve">with a </w:t>
+      </w:r>
+      <w:r>
+        <w:t xml:space="preserve">two channel </w:t>
+      </w:r>
+      <w:r>
+        <w:t>TASCAM DR100 portable digital recorder</w:t>
       </w:r>
       <w:r>
         <w:t xml:space="preserve"> (sampling rate 24 kHz)</w:t>
@@ -6251,6 +5603,9 @@
         <w:t>.</w:t>
       </w:r>
       <w:r>
+        <w:t xml:space="preserve"> Only the first channel was used.</w:t>
+      </w:r>
+      <w:r>
         <w:t xml:space="preserve"> Recordings after June 16</w:t>
       </w:r>
       <w:r>
@@ -6260,31 +5615,7 @@
         <w:t>th</w:t>
       </w:r>
       <w:r>
-        <w:t xml:space="preserve">, </w:t>
-      </w:r>
-      <w:proofErr w:type="gramStart"/>
-      <w:r>
-        <w:t>2021</w:t>
-      </w:r>
-      <w:proofErr w:type="gramEnd"/>
-      <w:r>
-        <w:t xml:space="preserve"> were made with </w:t>
-      </w:r>
-      <w:proofErr w:type="spellStart"/>
-      <w:r>
-        <w:t>a</w:t>
-      </w:r>
-      <w:proofErr w:type="spellEnd"/>
-      <w:r>
-        <w:t xml:space="preserve"> Ocean Instruments </w:t>
-      </w:r>
-      <w:proofErr w:type="spellStart"/>
-      <w:r>
-        <w:t>SoundTrap</w:t>
-      </w:r>
-      <w:proofErr w:type="spellEnd"/>
-      <w:r>
-        <w:t xml:space="preserve"> ST300 hydrophone (sampling rate 24 kHz) deployed at 20 -30 m depth (</w:t>
+        <w:t>, 2021 were made with a Ocean Instruments SoundTrap ST300 hydrophone (sampling rate 24 kHz) deployed at 20 -30 m depth (</w:t>
       </w:r>
       <w:r>
         <w:fldChar w:fldCharType="begin"/>
@@ -6361,11 +5692,7 @@
         <w:t>Biggs</w:t>
       </w:r>
       <w:r>
-        <w:t xml:space="preserve">, or offshore killer whales. Moored hydrophones were deployed in Hinchinbrook Entrance, Montague Strait, Resurrection Bay, and Kachemak Bay (Sup. Fig </w:t>
-      </w:r>
-      <w:proofErr w:type="spellStart"/>
-      <w:r>
-        <w:t>XXX,</w:t>
+        <w:t>, or offshore killer whales. Moored hydrophones were deployed in Hinchinbrook Entrance, Montague Strait, Resurrection Bay, and Kachemak Bay (</w:t>
       </w:r>
       <w:r>
         <w:fldChar w:fldCharType="begin"/>
@@ -6377,11 +5704,7 @@
         <w:fldChar w:fldCharType="separate"/>
       </w:r>
       <w:r>
-        <w:t>Table</w:t>
-      </w:r>
-      <w:proofErr w:type="spellEnd"/>
-      <w:r>
-        <w:t xml:space="preserve"> </w:t>
+        <w:t xml:space="preserve">Table </w:t>
       </w:r>
       <w:r>
         <w:rPr>
@@ -6399,15 +5722,7 @@
         <w:t xml:space="preserve">Biggs </w:t>
       </w:r>
       <w:r>
-        <w:t xml:space="preserve">recordings from June 2019 to May 2021 and offshore recordings from May 2022 and April 2023. Hydrophones were deployed at depths of 25 – 42 m on primarily gravel and sand substrate and were moored approximately 2 m above the seafloor. Moored hydrophones recorded at a 24 kHz sampling rate and were duty cycled (primarily 5 min on, 10 min off) based on battery requirements. All moored hydrophones were Ocean Instruments </w:t>
-      </w:r>
-      <w:proofErr w:type="spellStart"/>
-      <w:r>
-        <w:t>SoundTrap</w:t>
-      </w:r>
-      <w:proofErr w:type="spellEnd"/>
-      <w:r>
-        <w:t xml:space="preserve"> ST300s, except for the hydrophone in Montague Strait in 2023 which was a model ST600. </w:t>
+        <w:t xml:space="preserve">recordings from June 2019 to May 2021 and offshore recordings from May 2022 and April 2023. Hydrophones were deployed at depths of 25 – 42 m on primarily gravel and sand substrate and were moored approximately 2 m above the seafloor. Moored hydrophones recorded at a 24 kHz sampling rate and were duty cycled (primarily 5 min on, 10 min off) based on battery requirements. All moored hydrophones were Ocean Instruments SoundTrap ST300s, except for the hydrophone in Montague Strait in 2023 which was a model ST600. </w:t>
       </w:r>
     </w:p>
     <w:p>
@@ -6427,15 +5742,7 @@
     </w:p>
     <w:p>
       <w:r>
-        <w:t xml:space="preserve">All acoustic data from moored hydrophones were processed using the Whistle and Moan Detector in the open-source software package </w:t>
-      </w:r>
-      <w:proofErr w:type="spellStart"/>
-      <w:r>
-        <w:t>PAMGuard</w:t>
-      </w:r>
-      <w:proofErr w:type="spellEnd"/>
-      <w:r>
-        <w:t xml:space="preserve"> v.</w:t>
+        <w:t>All acoustic data from moored hydrophones were processed using the Whistle and Moan Detector in the open-source software package PAMGuard v.</w:t>
       </w:r>
       <w:r>
         <w:t>1.15.17</w:t>
@@ -6565,6 +5872,7 @@
           <w:b/>
           <w:bCs/>
         </w:rPr>
+        <w:lastRenderedPageBreak/>
         <w:t>Annotation</w:t>
       </w:r>
     </w:p>
@@ -6581,7 +5889,7 @@
         </w:rPr>
       </w:pPr>
     </w:p>
-    <w:bookmarkEnd w:id="20"/>
+    <w:bookmarkEnd w:id="19"/>
     <w:p/>
     <w:p>
       <w:pPr>
@@ -6590,7 +5898,7 @@
       <w:r>
         <w:t>Technical Validation</w:t>
       </w:r>
-      <w:bookmarkEnd w:id="21"/>
+      <w:bookmarkEnd w:id="20"/>
     </w:p>
     <w:p/>
     <w:p>
@@ -6619,13 +5927,8 @@
         <w:t>quality</w:t>
       </w:r>
       <w:r>
-        <w:t xml:space="preserve"> of the killer whale </w:t>
-      </w:r>
-      <w:proofErr w:type="spellStart"/>
-      <w:r>
-        <w:t>vocalisations</w:t>
-      </w:r>
-      <w:proofErr w:type="spellEnd"/>
+        <w:t xml:space="preserve"> of the killer whale vocalisations</w:t>
+      </w:r>
       <w:r>
         <w:t xml:space="preserve"> varied considerably based on the background noise, distance between the animal and </w:t>
       </w:r>
@@ -6673,15 +5976,7 @@
         <w:t>AMARs</w:t>
       </w:r>
       <w:r>
-        <w:t xml:space="preserve">, </w:t>
-      </w:r>
-      <w:proofErr w:type="spellStart"/>
-      <w:r>
-        <w:t>Soundtraps</w:t>
-      </w:r>
-      <w:proofErr w:type="spellEnd"/>
-      <w:r>
-        <w:t xml:space="preserve">, IC listening devices, and </w:t>
+        <w:t xml:space="preserve">, Soundtraps, IC listening devices, and </w:t>
       </w:r>
       <w:r>
         <w:t>custom-built</w:t>
@@ -6700,7 +5995,7 @@
       <w:r>
         <w:t>An annotation file</w:t>
       </w:r>
-      <w:ins w:id="22" w:author="Fabio Soares Frazao" w:date="2024-08-31T15:49:00Z">
+      <w:ins w:id="21" w:author="Fabio Soares Frazao" w:date="2024-08-31T15:49:00Z">
         <w:r>
           <w:t xml:space="preserve"> (described in Table 1)</w:t>
         </w:r>
@@ -6708,7 +6003,7 @@
       <w:r>
         <w:t xml:space="preserve"> is provided as a CSV that includes links to audio files</w:t>
       </w:r>
-      <w:ins w:id="23" w:author="Fabio Soares Frazao" w:date="2024-08-31T15:50:00Z">
+      <w:ins w:id="22" w:author="Fabio Soares Frazao" w:date="2024-08-31T15:50:00Z">
         <w:r>
           <w:t>.</w:t>
         </w:r>
@@ -6716,7 +6011,7 @@
       <w:r>
         <w:t xml:space="preserve"> </w:t>
       </w:r>
-      <w:del w:id="24" w:author="Fabio Soares Frazao" w:date="2024-08-31T15:50:00Z">
+      <w:del w:id="23" w:author="Fabio Soares Frazao" w:date="2024-08-31T15:50:00Z">
         <w:r>
           <w:delText>(</w:delText>
         </w:r>
@@ -6730,7 +6025,7 @@
       <w:r>
         <w:fldChar w:fldCharType="separate"/>
       </w:r>
-      <w:del w:id="25" w:author="Fabio Soares Frazao" w:date="2024-08-31T15:50:00Z">
+      <w:del w:id="24" w:author="Fabio Soares Frazao" w:date="2024-08-31T15:50:00Z">
         <w:r>
           <w:delText xml:space="preserve">Table </w:delText>
         </w:r>
@@ -6744,12 +6039,12 @@
       <w:r>
         <w:fldChar w:fldCharType="end"/>
       </w:r>
-      <w:ins w:id="26" w:author="Michael Dowd" w:date="2024-08-28T16:29:00Z">
+      <w:ins w:id="25" w:author="Michael Dowd" w:date="2024-08-28T16:29:00Z">
         <w:r>
           <w:t>)</w:t>
         </w:r>
       </w:ins>
-      <w:del w:id="27" w:author="Michael Dowd" w:date="2024-08-28T16:29:00Z">
+      <w:del w:id="26" w:author="Michael Dowd" w:date="2024-08-28T16:29:00Z">
         <w:r>
           <w:delText xml:space="preserve"> </w:delText>
         </w:r>
@@ -6758,102 +6053,94 @@
     <w:p>
       <w:pPr>
         <w:rPr>
-          <w:ins w:id="28" w:author="Michael Dowd" w:date="2024-08-28T16:35:00Z" w16du:dateUtc="2024-08-28T19:35:00Z"/>
+          <w:ins w:id="27" w:author="Michael Dowd" w:date="2024-08-28T16:35:00Z" w16du:dateUtc="2024-08-28T19:35:00Z"/>
         </w:rPr>
       </w:pPr>
     </w:p>
     <w:p>
-      <w:ins w:id="29" w:author="Michael Dowd" w:date="2024-08-28T16:36:00Z" w16du:dateUtc="2024-08-28T19:36:00Z">
+      <w:ins w:id="28" w:author="Michael Dowd" w:date="2024-08-28T16:36:00Z" w16du:dateUtc="2024-08-28T19:36:00Z">
         <w:r>
           <w:t xml:space="preserve">MD COMMENT: I WENT THROUGH THE BLURB ON EACH OF THE DATASETS PROVIDED. </w:t>
         </w:r>
       </w:ins>
-      <w:ins w:id="30" w:author="Michael Dowd" w:date="2024-08-28T16:37:00Z" w16du:dateUtc="2024-08-28T19:37:00Z">
+      <w:ins w:id="29" w:author="Michael Dowd" w:date="2024-08-28T16:37:00Z" w16du:dateUtc="2024-08-28T19:37:00Z">
         <w:r>
           <w:t>YOU HAVE DONE A GOOD JOB ON STANDARDIZING THE INFORMATION PRESENTED INASMUCH AS POSSIBLE</w:t>
         </w:r>
       </w:ins>
-      <w:ins w:id="31" w:author="Michael Dowd" w:date="2024-08-28T16:40:00Z" w16du:dateUtc="2024-08-28T19:40:00Z">
+      <w:ins w:id="30" w:author="Michael Dowd" w:date="2024-08-28T16:40:00Z" w16du:dateUtc="2024-08-28T19:40:00Z">
         <w:r>
           <w:t xml:space="preserve"> (GIVEN T</w:t>
         </w:r>
       </w:ins>
-      <w:ins w:id="32" w:author="Michael Dowd" w:date="2024-08-28T16:41:00Z" w16du:dateUtc="2024-08-28T19:41:00Z">
+      <w:ins w:id="31" w:author="Michael Dowd" w:date="2024-08-28T16:41:00Z" w16du:dateUtc="2024-08-28T19:41:00Z">
         <w:r>
           <w:t>HE BLURB YOU WERE GIVEN)</w:t>
         </w:r>
       </w:ins>
-      <w:ins w:id="33" w:author="Michael Dowd" w:date="2024-08-28T16:37:00Z" w16du:dateUtc="2024-08-28T19:37:00Z">
+      <w:ins w:id="32" w:author="Michael Dowd" w:date="2024-08-28T16:37:00Z" w16du:dateUtc="2024-08-28T19:37:00Z">
         <w:r>
           <w:t>. YOU MAY WHICH TO K</w:t>
         </w:r>
       </w:ins>
-      <w:ins w:id="34" w:author="Michael Dowd" w:date="2024-08-28T16:38:00Z" w16du:dateUtc="2024-08-28T19:38:00Z">
+      <w:ins w:id="33" w:author="Michael Dowd" w:date="2024-08-28T16:38:00Z" w16du:dateUtc="2024-08-28T19:38:00Z">
         <w:r>
           <w:t>EEP ALL INFO PROVIDED TO YOU</w:t>
         </w:r>
       </w:ins>
-      <w:ins w:id="35" w:author="Michael Dowd" w:date="2024-08-28T16:41:00Z" w16du:dateUtc="2024-08-28T19:41:00Z">
+      <w:ins w:id="34" w:author="Michael Dowd" w:date="2024-08-28T16:41:00Z" w16du:dateUtc="2024-08-28T19:41:00Z">
         <w:r>
           <w:t xml:space="preserve"> IN EACH DATASET DESCRIPTION</w:t>
         </w:r>
       </w:ins>
-      <w:ins w:id="36" w:author="Michael Dowd" w:date="2024-08-28T16:38:00Z" w16du:dateUtc="2024-08-28T19:38:00Z">
+      <w:ins w:id="35" w:author="Michael Dowd" w:date="2024-08-28T16:38:00Z" w16du:dateUtc="2024-08-28T19:38:00Z">
         <w:r>
           <w:t xml:space="preserve">. OR GET RID OF STUFF </w:t>
         </w:r>
       </w:ins>
-      <w:ins w:id="37" w:author="Michael Dowd" w:date="2024-08-28T16:39:00Z" w16du:dateUtc="2024-08-28T19:39:00Z">
+      <w:ins w:id="36" w:author="Michael Dowd" w:date="2024-08-28T16:39:00Z" w16du:dateUtc="2024-08-28T19:39:00Z">
         <w:r>
           <w:t>THIS IS NOT CONSISTENT WITH THE OTHERS (</w:t>
         </w:r>
       </w:ins>
-      <w:ins w:id="38" w:author="Michael Dowd" w:date="2024-08-28T16:41:00Z" w16du:dateUtc="2024-08-28T19:41:00Z">
+      <w:ins w:id="37" w:author="Michael Dowd" w:date="2024-08-28T16:41:00Z" w16du:dateUtc="2024-08-28T19:41:00Z">
         <w:r>
           <w:t xml:space="preserve">E.G. </w:t>
         </w:r>
       </w:ins>
-      <w:ins w:id="39" w:author="Michael Dowd" w:date="2024-08-28T16:38:00Z" w16du:dateUtc="2024-08-28T19:38:00Z">
+      <w:ins w:id="38" w:author="Michael Dowd" w:date="2024-08-28T16:38:00Z" w16du:dateUtc="2024-08-28T19:38:00Z">
         <w:r>
           <w:t>FFT LENGTH AND OVERLAP</w:t>
         </w:r>
       </w:ins>
-      <w:ins w:id="40" w:author="Michael Dowd" w:date="2024-08-28T16:39:00Z" w16du:dateUtc="2024-08-28T19:39:00Z">
+      <w:ins w:id="39" w:author="Michael Dowd" w:date="2024-08-28T16:39:00Z" w16du:dateUtc="2024-08-28T19:39:00Z">
         <w:r>
           <w:t>)</w:t>
         </w:r>
       </w:ins>
-      <w:ins w:id="41" w:author="Michael Dowd" w:date="2024-08-28T16:38:00Z" w16du:dateUtc="2024-08-28T19:38:00Z">
+      <w:ins w:id="40" w:author="Michael Dowd" w:date="2024-08-28T16:38:00Z" w16du:dateUtc="2024-08-28T19:38:00Z">
         <w:r>
           <w:t xml:space="preserve">. THERE ARE ALSO A FEW REFERENCES TO THE “FILES” BUT NO INFO ON </w:t>
         </w:r>
       </w:ins>
-      <w:ins w:id="42" w:author="Michael Dowd" w:date="2024-08-28T16:39:00Z" w16du:dateUtc="2024-08-28T19:39:00Z">
+      <w:ins w:id="41" w:author="Michael Dowd" w:date="2024-08-28T16:39:00Z" w16du:dateUtc="2024-08-28T19:39:00Z">
         <w:r>
           <w:t xml:space="preserve">THEM SUCH AS </w:t>
         </w:r>
       </w:ins>
-      <w:ins w:id="43" w:author="Michael Dowd" w:date="2024-08-28T16:38:00Z" w16du:dateUtc="2024-08-28T19:38:00Z">
+      <w:ins w:id="42" w:author="Michael Dowd" w:date="2024-08-28T16:38:00Z" w16du:dateUtc="2024-08-28T19:38:00Z">
         <w:r>
           <w:t>HOW LONG THEY</w:t>
         </w:r>
       </w:ins>
-      <w:ins w:id="44" w:author="Michael Dowd" w:date="2024-08-28T16:39:00Z" w16du:dateUtc="2024-08-28T19:39:00Z">
+      <w:ins w:id="43" w:author="Michael Dowd" w:date="2024-08-28T16:39:00Z" w16du:dateUtc="2024-08-28T19:39:00Z">
         <w:r>
           <w:t xml:space="preserve"> ARE. </w:t>
         </w:r>
       </w:ins>
-      <w:ins w:id="45" w:author="Michael Dowd" w:date="2024-08-28T16:40:00Z" w16du:dateUtc="2024-08-28T19:40:00Z">
+      <w:ins w:id="44" w:author="Michael Dowd" w:date="2024-08-28T16:40:00Z" w16du:dateUtc="2024-08-28T19:40:00Z">
         <w:r>
-          <w:t xml:space="preserve">THERE ARE A FEW DEPLOYMENT DEPTHS MISSING AND THIS IS NICE INFO TO PUT IN. ALL IN </w:t>
-        </w:r>
-        <w:proofErr w:type="gramStart"/>
-        <w:r>
-          <w:t>ALL</w:t>
-        </w:r>
-        <w:proofErr w:type="gramEnd"/>
-        <w:r>
-          <w:t xml:space="preserve"> FINE HOWEVER, AS IT IS WHAT YOU HAD TO WORK WITH.</w:t>
+          <w:t>THERE ARE A FEW DEPLOYMENT DEPTHS MISSING AND THIS IS NICE INFO TO PUT IN. ALL IN ALL FINE HOWEVER, AS IT IS WHAT YOU HAD TO WORK WITH.</w:t>
         </w:r>
       </w:ins>
     </w:p>
@@ -6881,7 +6168,7 @@
       <w:r>
         <w:t>this cur</w:t>
       </w:r>
-      <w:del w:id="46" w:author="Michael Dowd" w:date="2024-08-28T16:30:00Z" w16du:dateUtc="2024-08-28T19:30:00Z">
+      <w:del w:id="45" w:author="Michael Dowd" w:date="2024-08-28T16:30:00Z" w16du:dateUtc="2024-08-28T19:30:00Z">
         <w:r>
           <w:delText>r</w:delText>
         </w:r>
@@ -6901,7 +6188,7 @@
       <w:r>
         <w:t xml:space="preserve">signals to </w:t>
       </w:r>
-      <w:ins w:id="47" w:author="Michael Dowd" w:date="2024-08-28T16:31:00Z" w16du:dateUtc="2024-08-28T19:31:00Z">
+      <w:ins w:id="46" w:author="Michael Dowd" w:date="2024-08-28T16:31:00Z" w16du:dateUtc="2024-08-28T19:31:00Z">
         <w:r>
           <w:t xml:space="preserve">the level of </w:t>
         </w:r>
@@ -6927,7 +6214,7 @@
       <w:r>
         <w:t xml:space="preserve"> In building detection and classification algorithms</w:t>
       </w:r>
-      <w:ins w:id="48" w:author="Michael Dowd" w:date="2024-08-28T16:31:00Z" w16du:dateUtc="2024-08-28T19:31:00Z">
+      <w:ins w:id="47" w:author="Michael Dowd" w:date="2024-08-28T16:31:00Z" w16du:dateUtc="2024-08-28T19:31:00Z">
         <w:r>
           <w:t>,</w:t>
         </w:r>
@@ -6941,7 +6228,7 @@
       <w:r>
         <w:t xml:space="preserve"> the higher frequency data will limit </w:t>
       </w:r>
-      <w:ins w:id="49" w:author="Michael Dowd" w:date="2024-08-28T16:32:00Z" w16du:dateUtc="2024-08-28T19:32:00Z">
+      <w:ins w:id="48" w:author="Michael Dowd" w:date="2024-08-28T16:32:00Z" w16du:dateUtc="2024-08-28T19:32:00Z">
         <w:r>
           <w:t xml:space="preserve">or </w:t>
         </w:r>
@@ -7094,22 +6381,14 @@
         <w:t>represents</w:t>
       </w:r>
       <w:r>
-        <w:t xml:space="preserve"> a large collaboration of groups and institutions and each dataset was processed in accordance with each </w:t>
-      </w:r>
-      <w:proofErr w:type="gramStart"/>
-      <w:r>
-        <w:t>groups</w:t>
-      </w:r>
-      <w:proofErr w:type="gramEnd"/>
-      <w:r>
-        <w:t xml:space="preserve"> project goals. Post processing of the annotations was done to provide a uniform </w:t>
-      </w:r>
-      <w:ins w:id="50" w:author="Michael Dowd" w:date="2024-08-28T16:34:00Z" w16du:dateUtc="2024-08-28T19:34:00Z">
+        <w:t xml:space="preserve"> a large collaboration of groups and institutions and each dataset was processed in accordance with each groups project goals. Post processing of the annotations was done to provide a uniform </w:t>
+      </w:r>
+      <w:ins w:id="49" w:author="Michael Dowd" w:date="2024-08-28T16:34:00Z" w16du:dateUtc="2024-08-28T19:34:00Z">
         <w:r>
           <w:t>resource</w:t>
         </w:r>
       </w:ins>
-      <w:del w:id="51" w:author="Michael Dowd" w:date="2024-08-28T16:34:00Z" w16du:dateUtc="2024-08-28T19:34:00Z">
+      <w:del w:id="50" w:author="Michael Dowd" w:date="2024-08-28T16:34:00Z" w16du:dateUtc="2024-08-28T19:34:00Z">
         <w:r>
           <w:delText>system</w:delText>
         </w:r>
@@ -7175,23 +6454,7 @@
         <w:t>Alex Harris, April Houweling3</w:t>
       </w:r>
       <w:r>
-        <w:t xml:space="preserve">,4, Jasper Kanes, Holger Klinck, Holly LeBlond, Amanda A. Leu, Lauren </w:t>
-      </w:r>
-      <w:proofErr w:type="spellStart"/>
-      <w:r>
-        <w:t>Laturnus</w:t>
-      </w:r>
-      <w:proofErr w:type="spellEnd"/>
-      <w:r>
-        <w:t xml:space="preserve">, Craig Matkin, Olivia Murphy, Hannah Myers, Dan Olsen, Bruno </w:t>
-      </w:r>
-      <w:proofErr w:type="spellStart"/>
-      <w:r>
-        <w:t>Padovese</w:t>
-      </w:r>
-      <w:proofErr w:type="spellEnd"/>
-      <w:r>
-        <w:t xml:space="preserve">, </w:t>
+        <w:t xml:space="preserve">,4, Jasper Kanes, Holger Klinck, Holly LeBlond, Amanda A. Leu, Lauren Laturnus, Craig Matkin, Olivia Murphy, Hannah Myers, Dan Olsen, Bruno Padovese, </w:t>
       </w:r>
       <w:r>
         <w:rPr>
@@ -7200,23 +6463,7 @@
         <w:t>James Pilkington</w:t>
       </w:r>
       <w:r>
-        <w:t xml:space="preserve">, Lucy Quale, </w:t>
-      </w:r>
-      <w:proofErr w:type="spellStart"/>
-      <w:r>
-        <w:t>Amalis</w:t>
-      </w:r>
-      <w:proofErr w:type="spellEnd"/>
-      <w:r>
-        <w:t xml:space="preserve"> Riera </w:t>
-      </w:r>
-      <w:proofErr w:type="spellStart"/>
-      <w:r>
-        <w:t>Vuibert</w:t>
-      </w:r>
-      <w:proofErr w:type="spellEnd"/>
-      <w:r>
-        <w:t>, Krista Trounce, Scott Viers, Val Viers, Jenn Waldichuck3, Harald Yurk, Ruth Joy</w:t>
+        <w:t>, Lucy Quale, Amalis Riera Vuibert, Krista Trounce, Scott Viers, Val Viers, Jenn Waldichuck3, Harald Yurk, Ruth Joy</w:t>
       </w:r>
     </w:p>
     <w:p>
@@ -7248,11 +6495,9 @@
       <w:r>
         <w:t xml:space="preserve">J </w:t>
       </w:r>
-      <w:proofErr w:type="spellStart"/>
       <w:r>
         <w:t>Wladichuck</w:t>
       </w:r>
-      <w:proofErr w:type="spellEnd"/>
       <w:r>
         <w:rPr>
           <w:vertAlign w:val="superscript"/>
@@ -7279,11 +6524,9 @@
       <w:r>
         <w:t xml:space="preserve">A. </w:t>
       </w:r>
-      <w:proofErr w:type="spellStart"/>
       <w:r>
         <w:t>Houweling</w:t>
       </w:r>
-      <w:proofErr w:type="spellEnd"/>
       <w:r>
         <w:t xml:space="preserve"> was </w:t>
       </w:r>
@@ -7339,11 +6582,9 @@
       </w:r>
     </w:p>
     <w:p>
-      <w:proofErr w:type="spellStart"/>
       <w:r>
         <w:t>Etc</w:t>
       </w:r>
-      <w:proofErr w:type="spellEnd"/>
     </w:p>
     <w:p>
       <w:r>
@@ -7475,7 +6716,7 @@
           <w:noProof/>
         </w:rPr>
       </w:pPr>
-      <w:bookmarkStart w:id="52" w:name="_Ref163560742"/>
+      <w:bookmarkStart w:id="51" w:name="_Ref163560742"/>
       <w:r>
         <w:t xml:space="preserve">Figure </w:t>
       </w:r>
@@ -7500,7 +6741,7 @@
         </w:rPr>
         <w:fldChar w:fldCharType="end"/>
       </w:r>
-      <w:bookmarkEnd w:id="52"/>
+      <w:bookmarkEnd w:id="51"/>
       <w:r>
         <w:t xml:space="preserve"> Map of study area and hydrophone locations. Points represent data collection sites and transparent bubbles indicate approximate regions for DFO data collection sites (exact coordinates are not provided).</w:t>
       </w:r>
@@ -7531,7 +6772,7 @@
       <w:pPr>
         <w:pStyle w:val="BodyText"/>
       </w:pPr>
-      <w:bookmarkStart w:id="53" w:name="_Ref160180346"/>
+      <w:bookmarkStart w:id="52" w:name="_Ref160180346"/>
     </w:p>
     <w:p/>
     <w:p>
@@ -7539,7 +6780,7 @@
         <w:pStyle w:val="Caption"/>
         <w:keepNext/>
       </w:pPr>
-      <w:bookmarkStart w:id="54" w:name="_Ref169574781"/>
+      <w:bookmarkStart w:id="53" w:name="_Ref169574781"/>
       <w:r>
         <w:t xml:space="preserve">Table </w:t>
       </w:r>
@@ -7564,9 +6805,12 @@
         </w:rPr>
         <w:fldChar w:fldCharType="end"/>
       </w:r>
-      <w:bookmarkEnd w:id="54"/>
+      <w:bookmarkEnd w:id="53"/>
       <w:r>
         <w:t xml:space="preserve"> Annotation file descriptors</w:t>
+      </w:r>
+      <w:r>
+        <w:t xml:space="preserve"> in the pre-cleaned dataset</w:t>
       </w:r>
     </w:p>
     <w:tbl>
@@ -7618,7 +6862,6 @@
             <w:tcW w:w="3116" w:type="dxa"/>
           </w:tcPr>
           <w:p>
-            <w:proofErr w:type="spellStart"/>
             <w:r>
               <w:rPr>
                 <w:b/>
@@ -7626,7 +6869,6 @@
               </w:rPr>
               <w:t>SoundFile</w:t>
             </w:r>
-            <w:proofErr w:type="spellEnd"/>
           </w:p>
         </w:tc>
         <w:tc>
@@ -7662,7 +6904,6 @@
                 <w:bCs/>
               </w:rPr>
             </w:pPr>
-            <w:proofErr w:type="spellStart"/>
             <w:r>
               <w:rPr>
                 <w:b/>
@@ -7670,7 +6911,6 @@
               </w:rPr>
               <w:t>FilePath</w:t>
             </w:r>
-            <w:proofErr w:type="spellEnd"/>
           </w:p>
         </w:tc>
         <w:tc>
@@ -7700,7 +6940,6 @@
             <w:tcW w:w="3116" w:type="dxa"/>
           </w:tcPr>
           <w:p>
-            <w:proofErr w:type="spellStart"/>
             <w:r>
               <w:rPr>
                 <w:b/>
@@ -7708,7 +6947,6 @@
               </w:rPr>
               <w:t>FileBeginSec</w:t>
             </w:r>
-            <w:proofErr w:type="spellEnd"/>
           </w:p>
         </w:tc>
         <w:tc>
@@ -7764,7 +7002,6 @@
                 <w:bCs/>
               </w:rPr>
             </w:pPr>
-            <w:proofErr w:type="spellStart"/>
             <w:r>
               <w:rPr>
                 <w:b/>
@@ -7772,7 +7009,6 @@
               </w:rPr>
               <w:t>FileEndSec</w:t>
             </w:r>
-            <w:proofErr w:type="spellEnd"/>
           </w:p>
         </w:tc>
         <w:tc>
@@ -7808,7 +7044,6 @@
                 <w:bCs/>
               </w:rPr>
             </w:pPr>
-            <w:proofErr w:type="spellStart"/>
             <w:r>
               <w:rPr>
                 <w:b/>
@@ -7816,7 +7051,6 @@
               </w:rPr>
               <w:t>LowFreqHz</w:t>
             </w:r>
-            <w:proofErr w:type="spellEnd"/>
           </w:p>
         </w:tc>
         <w:tc>
@@ -7852,7 +7086,6 @@
                 <w:bCs/>
               </w:rPr>
             </w:pPr>
-            <w:proofErr w:type="spellStart"/>
             <w:r>
               <w:rPr>
                 <w:b/>
@@ -7860,7 +7093,6 @@
               </w:rPr>
               <w:t>HighFreqHz</w:t>
             </w:r>
-            <w:proofErr w:type="spellEnd"/>
           </w:p>
         </w:tc>
         <w:tc>
@@ -7913,7 +7145,6 @@
             <w:r>
               <w:t>UTC time at the beginning of each annotation (</w:t>
             </w:r>
-            <w:proofErr w:type="spellStart"/>
             <w:r>
               <w:rPr>
                 <w:b/>
@@ -7921,7 +7152,6 @@
               </w:rPr>
               <w:t>FileBeginSec</w:t>
             </w:r>
-            <w:proofErr w:type="spellEnd"/>
             <w:r>
               <w:t>)</w:t>
             </w:r>
@@ -7950,7 +7180,6 @@
                 <w:bCs/>
               </w:rPr>
             </w:pPr>
-            <w:proofErr w:type="spellStart"/>
             <w:r>
               <w:rPr>
                 <w:b/>
@@ -7958,7 +7187,6 @@
               </w:rPr>
               <w:t>ClassSpecies</w:t>
             </w:r>
-            <w:proofErr w:type="spellEnd"/>
           </w:p>
         </w:tc>
         <w:tc>
@@ -7999,7 +7227,6 @@
             <w:r>
               <w:t>), and Undetermined Biological sound (</w:t>
             </w:r>
-            <w:proofErr w:type="spellStart"/>
             <w:r>
               <w:rPr>
                 <w:b/>
@@ -8007,7 +7234,6 @@
               </w:rPr>
               <w:t>UndBio</w:t>
             </w:r>
-            <w:proofErr w:type="spellEnd"/>
             <w:r>
               <w:t>).</w:t>
             </w:r>
@@ -8036,7 +7262,6 @@
                 <w:bCs/>
               </w:rPr>
             </w:pPr>
-            <w:proofErr w:type="spellStart"/>
             <w:r>
               <w:rPr>
                 <w:b/>
@@ -8044,7 +7269,6 @@
               </w:rPr>
               <w:t>AnnotationLevel</w:t>
             </w:r>
-            <w:proofErr w:type="spellEnd"/>
           </w:p>
         </w:tc>
         <w:tc>
@@ -8118,15 +7342,7 @@
           </w:tcPr>
           <w:p>
             <w:r>
-              <w:t xml:space="preserve">Indicator of </w:t>
-            </w:r>
-            <w:proofErr w:type="gramStart"/>
-            <w:r>
-              <w:t>whether or not</w:t>
-            </w:r>
-            <w:proofErr w:type="gramEnd"/>
-            <w:r>
-              <w:t xml:space="preserve"> the annotation denotated that the annotation represented a killer whale call</w:t>
+              <w:t>Indicator of whether or not the annotation denotated that the annotation represented a killer whale call</w:t>
             </w:r>
           </w:p>
         </w:tc>
@@ -8153,7 +7369,6 @@
                 <w:bCs/>
               </w:rPr>
             </w:pPr>
-            <w:proofErr w:type="spellStart"/>
             <w:r>
               <w:rPr>
                 <w:b/>
@@ -8161,7 +7376,6 @@
               </w:rPr>
               <w:t>KW_certain</w:t>
             </w:r>
-            <w:proofErr w:type="spellEnd"/>
           </w:p>
         </w:tc>
         <w:tc>
@@ -8170,15 +7384,7 @@
           </w:tcPr>
           <w:p>
             <w:r>
-              <w:t xml:space="preserve">Indicator of </w:t>
-            </w:r>
-            <w:proofErr w:type="gramStart"/>
-            <w:r>
-              <w:t>whether or not</w:t>
-            </w:r>
-            <w:proofErr w:type="gramEnd"/>
-            <w:r>
-              <w:t xml:space="preserve"> the annotator was certain that the annotation was a KW. This is often represented by a question mark in the annotations. For ONC data, </w:t>
+              <w:t xml:space="preserve">Indicator of whether or not the annotator was certain that the annotation was a KW. This is often represented by a question mark in the annotations. For ONC data, </w:t>
             </w:r>
             <w:r>
               <w:lastRenderedPageBreak/>
@@ -8278,15 +7484,7 @@
               <w:t>OKW</w:t>
             </w:r>
             <w:r>
-              <w:t xml:space="preserve">- Offshore Killer </w:t>
-            </w:r>
-            <w:proofErr w:type="gramStart"/>
-            <w:r>
-              <w:t>Whale  or</w:t>
-            </w:r>
-            <w:proofErr w:type="gramEnd"/>
-            <w:r>
-              <w:t xml:space="preserve"> blank when no ecotype could be determined</w:t>
+              <w:t>- Offshore Killer Whale  or blank when no ecotype could be determined</w:t>
             </w:r>
           </w:p>
           <w:p/>
@@ -8429,17 +7627,9 @@
         </w:rPr>
         <w:fldChar w:fldCharType="end"/>
       </w:r>
-      <w:bookmarkEnd w:id="53"/>
-      <w:r>
-        <w:t xml:space="preserve"> Deployment summary for the data included in the detection and classification dataset. Annotation </w:t>
-      </w:r>
-      <w:proofErr w:type="gramStart"/>
-      <w:r>
-        <w:t>start</w:t>
-      </w:r>
-      <w:proofErr w:type="gramEnd"/>
-      <w:r>
-        <w:t xml:space="preserve"> and finish dates represent first and last annotation included in the dataset. Deployment is the name of the deployment location used in the annotations table. </w:t>
+      <w:bookmarkEnd w:id="52"/>
+      <w:r>
+        <w:t xml:space="preserve"> Deployment summary for the data included in the detection and classification dataset. Annotation start and finish dates represent first and last annotation included in the dataset. Deployment is the name of the deployment location used in the annotations table. </w:t>
       </w:r>
     </w:p>
     <w:tbl>
@@ -12037,21 +11227,12 @@
                 <w:color w:val="000000"/>
               </w:rPr>
             </w:pPr>
-            <w:proofErr w:type="spellStart"/>
-            <w:r>
-              <w:rPr>
-                <w:rFonts w:ascii="Calibri" w:eastAsia="Times New Roman" w:hAnsi="Calibri" w:cs="Calibri"/>
-                <w:color w:val="000000"/>
-              </w:rPr>
-              <w:t>WVanIsl</w:t>
-            </w:r>
-            <w:proofErr w:type="spellEnd"/>
-            <w:r>
-              <w:rPr>
-                <w:rFonts w:ascii="Calibri" w:eastAsia="Times New Roman" w:hAnsi="Calibri" w:cs="Calibri"/>
-                <w:color w:val="000000"/>
-              </w:rPr>
-              <w:t xml:space="preserve">      </w:t>
+            <w:r>
+              <w:rPr>
+                <w:rFonts w:ascii="Calibri" w:eastAsia="Times New Roman" w:hAnsi="Calibri" w:cs="Calibri"/>
+                <w:color w:val="000000"/>
+              </w:rPr>
+              <w:t xml:space="preserve">WVanIsl      </w:t>
             </w:r>
           </w:p>
         </w:tc>
@@ -12366,7 +11547,6 @@
                 <w:color w:val="000000"/>
               </w:rPr>
             </w:pPr>
-            <w:proofErr w:type="spellStart"/>
             <w:r>
               <w:rPr>
                 <w:rFonts w:ascii="Calibri" w:eastAsia="Times New Roman" w:hAnsi="Calibri" w:cs="Calibri"/>
@@ -12374,7 +11554,6 @@
               </w:rPr>
               <w:t>NorthBc</w:t>
             </w:r>
-            <w:proofErr w:type="spellEnd"/>
           </w:p>
         </w:tc>
         <w:tc>
@@ -12657,21 +11836,12 @@
                 <w:color w:val="000000"/>
               </w:rPr>
             </w:pPr>
-            <w:proofErr w:type="spellStart"/>
-            <w:r>
-              <w:rPr>
-                <w:rFonts w:ascii="Calibri" w:eastAsia="Times New Roman" w:hAnsi="Calibri" w:cs="Calibri"/>
-                <w:color w:val="000000"/>
-              </w:rPr>
-              <w:t>Carmanah</w:t>
-            </w:r>
-            <w:proofErr w:type="spellEnd"/>
-            <w:r>
-              <w:rPr>
-                <w:rFonts w:ascii="Calibri" w:eastAsia="Times New Roman" w:hAnsi="Calibri" w:cs="Calibri"/>
-                <w:color w:val="000000"/>
-              </w:rPr>
-              <w:t xml:space="preserve"> Point           </w:t>
+            <w:r>
+              <w:rPr>
+                <w:rFonts w:ascii="Calibri" w:eastAsia="Times New Roman" w:hAnsi="Calibri" w:cs="Calibri"/>
+                <w:color w:val="000000"/>
+              </w:rPr>
+              <w:t xml:space="preserve">Carmanah Point           </w:t>
             </w:r>
           </w:p>
         </w:tc>
@@ -12697,21 +11867,12 @@
                 <w:color w:val="000000"/>
               </w:rPr>
             </w:pPr>
-            <w:proofErr w:type="spellStart"/>
-            <w:r>
-              <w:rPr>
-                <w:rFonts w:ascii="Calibri" w:eastAsia="Times New Roman" w:hAnsi="Calibri" w:cs="Calibri"/>
-                <w:color w:val="000000"/>
-              </w:rPr>
-              <w:t>CarmanahPt</w:t>
-            </w:r>
-            <w:proofErr w:type="spellEnd"/>
-            <w:r>
-              <w:rPr>
-                <w:rFonts w:ascii="Calibri" w:eastAsia="Times New Roman" w:hAnsi="Calibri" w:cs="Calibri"/>
-                <w:color w:val="000000"/>
-              </w:rPr>
-              <w:t xml:space="preserve">           </w:t>
+            <w:r>
+              <w:rPr>
+                <w:rFonts w:ascii="Calibri" w:eastAsia="Times New Roman" w:hAnsi="Calibri" w:cs="Calibri"/>
+                <w:color w:val="000000"/>
+              </w:rPr>
+              <w:t xml:space="preserve">CarmanahPt           </w:t>
             </w:r>
           </w:p>
         </w:tc>
@@ -12865,21 +12026,12 @@
                 <w:color w:val="000000"/>
               </w:rPr>
             </w:pPr>
-            <w:proofErr w:type="spellStart"/>
-            <w:r>
-              <w:rPr>
-                <w:rFonts w:ascii="Calibri" w:eastAsia="Times New Roman" w:hAnsi="Calibri" w:cs="Calibri"/>
-                <w:color w:val="000000"/>
-              </w:rPr>
-              <w:t>SoundTrap</w:t>
-            </w:r>
-            <w:proofErr w:type="spellEnd"/>
-            <w:r>
-              <w:rPr>
-                <w:rFonts w:ascii="Calibri" w:eastAsia="Times New Roman" w:hAnsi="Calibri" w:cs="Calibri"/>
-                <w:color w:val="000000"/>
-              </w:rPr>
-              <w:t xml:space="preserve"> 6249</w:t>
+            <w:r>
+              <w:rPr>
+                <w:rFonts w:ascii="Calibri" w:eastAsia="Times New Roman" w:hAnsi="Calibri" w:cs="Calibri"/>
+                <w:color w:val="000000"/>
+              </w:rPr>
+              <w:t>SoundTrap 6249</w:t>
             </w:r>
           </w:p>
         </w:tc>
@@ -14286,7 +13438,6 @@
                 <w:color w:val="000000"/>
               </w:rPr>
             </w:pPr>
-            <w:proofErr w:type="spellStart"/>
             <w:r>
               <w:rPr>
                 <w:rFonts w:ascii="Calibri" w:eastAsia="Times New Roman" w:hAnsi="Calibri" w:cs="Calibri"/>
@@ -14294,7 +13445,6 @@
               </w:rPr>
               <w:t>SwanChan</w:t>
             </w:r>
-            <w:proofErr w:type="spellEnd"/>
           </w:p>
         </w:tc>
         <w:tc>
@@ -15844,7 +14994,37 @@
                 <w:color w:val="000000"/>
               </w:rPr>
             </w:pPr>
-            <w:proofErr w:type="spellStart"/>
+            <w:r>
+              <w:rPr>
+                <w:rFonts w:ascii="Calibri" w:eastAsia="Times New Roman" w:hAnsi="Calibri" w:cs="Calibri"/>
+                <w:color w:val="000000"/>
+              </w:rPr>
+              <w:t>Tekteksen (East Point), Saturna Island, BC</w:t>
+            </w:r>
+          </w:p>
+        </w:tc>
+        <w:tc>
+          <w:tcPr>
+            <w:tcW w:w="1794" w:type="dxa"/>
+            <w:tcBorders>
+              <w:top w:val="nil"/>
+              <w:left w:val="nil"/>
+              <w:bottom w:val="single" w:sz="4" w:space="0" w:color="auto"/>
+              <w:right w:val="nil"/>
+            </w:tcBorders>
+            <w:shd w:val="clear" w:color="auto" w:fill="auto"/>
+            <w:noWrap/>
+            <w:vAlign w:val="bottom"/>
+            <w:hideMark/>
+          </w:tcPr>
+          <w:p>
+            <w:pPr>
+              <w:spacing w:after="0" w:line="240" w:lineRule="auto"/>
+              <w:rPr>
+                <w:rFonts w:ascii="Calibri" w:eastAsia="Times New Roman" w:hAnsi="Calibri" w:cs="Calibri"/>
+                <w:color w:val="000000"/>
+              </w:rPr>
+            </w:pPr>
             <w:r>
               <w:rPr>
                 <w:rFonts w:ascii="Calibri" w:eastAsia="Times New Roman" w:hAnsi="Calibri" w:cs="Calibri"/>
@@ -15852,35 +15032,11 @@
               </w:rPr>
               <w:t>Tekteksen</w:t>
             </w:r>
-            <w:proofErr w:type="spellEnd"/>
-            <w:r>
-              <w:rPr>
-                <w:rFonts w:ascii="Calibri" w:eastAsia="Times New Roman" w:hAnsi="Calibri" w:cs="Calibri"/>
-                <w:color w:val="000000"/>
-              </w:rPr>
-              <w:t xml:space="preserve"> (East Point), </w:t>
-            </w:r>
-            <w:proofErr w:type="spellStart"/>
-            <w:r>
-              <w:rPr>
-                <w:rFonts w:ascii="Calibri" w:eastAsia="Times New Roman" w:hAnsi="Calibri" w:cs="Calibri"/>
-                <w:color w:val="000000"/>
-              </w:rPr>
-              <w:t>Saturna</w:t>
-            </w:r>
-            <w:proofErr w:type="spellEnd"/>
-            <w:r>
-              <w:rPr>
-                <w:rFonts w:ascii="Calibri" w:eastAsia="Times New Roman" w:hAnsi="Calibri" w:cs="Calibri"/>
-                <w:color w:val="000000"/>
-              </w:rPr>
-              <w:t xml:space="preserve"> Island, BC</w:t>
-            </w:r>
-          </w:p>
-        </w:tc>
-        <w:tc>
-          <w:tcPr>
-            <w:tcW w:w="1794" w:type="dxa"/>
+          </w:p>
+        </w:tc>
+        <w:tc>
+          <w:tcPr>
+            <w:tcW w:w="972" w:type="dxa"/>
             <w:tcBorders>
               <w:top w:val="nil"/>
               <w:left w:val="nil"/>
@@ -15895,25 +15051,24 @@
           <w:p>
             <w:pPr>
               <w:spacing w:after="0" w:line="240" w:lineRule="auto"/>
-              <w:rPr>
-                <w:rFonts w:ascii="Calibri" w:eastAsia="Times New Roman" w:hAnsi="Calibri" w:cs="Calibri"/>
-                <w:color w:val="000000"/>
-              </w:rPr>
-            </w:pPr>
-            <w:proofErr w:type="spellStart"/>
-            <w:r>
-              <w:rPr>
-                <w:rFonts w:ascii="Calibri" w:eastAsia="Times New Roman" w:hAnsi="Calibri" w:cs="Calibri"/>
-                <w:color w:val="000000"/>
-              </w:rPr>
-              <w:t>Tekteksen</w:t>
-            </w:r>
-            <w:proofErr w:type="spellEnd"/>
-          </w:p>
-        </w:tc>
-        <w:tc>
-          <w:tcPr>
-            <w:tcW w:w="972" w:type="dxa"/>
+              <w:jc w:val="right"/>
+              <w:rPr>
+                <w:rFonts w:ascii="Calibri" w:eastAsia="Times New Roman" w:hAnsi="Calibri" w:cs="Calibri"/>
+                <w:color w:val="000000"/>
+              </w:rPr>
+            </w:pPr>
+            <w:r>
+              <w:rPr>
+                <w:rFonts w:ascii="Calibri" w:eastAsia="Times New Roman" w:hAnsi="Calibri" w:cs="Calibri"/>
+                <w:color w:val="000000"/>
+              </w:rPr>
+              <w:t>48.780</w:t>
+            </w:r>
+          </w:p>
+        </w:tc>
+        <w:tc>
+          <w:tcPr>
+            <w:tcW w:w="1127" w:type="dxa"/>
             <w:tcBorders>
               <w:top w:val="nil"/>
               <w:left w:val="nil"/>
@@ -15939,13 +15094,13 @@
                 <w:rFonts w:ascii="Calibri" w:eastAsia="Times New Roman" w:hAnsi="Calibri" w:cs="Calibri"/>
                 <w:color w:val="000000"/>
               </w:rPr>
-              <w:t>48.780</w:t>
-            </w:r>
-          </w:p>
-        </w:tc>
-        <w:tc>
-          <w:tcPr>
-            <w:tcW w:w="1127" w:type="dxa"/>
+              <w:t>123.052</w:t>
+            </w:r>
+          </w:p>
+        </w:tc>
+        <w:tc>
+          <w:tcPr>
+            <w:tcW w:w="778" w:type="dxa"/>
             <w:tcBorders>
               <w:top w:val="nil"/>
               <w:left w:val="nil"/>
@@ -15971,13 +15126,13 @@
                 <w:rFonts w:ascii="Calibri" w:eastAsia="Times New Roman" w:hAnsi="Calibri" w:cs="Calibri"/>
                 <w:color w:val="000000"/>
               </w:rPr>
-              <w:t>123.052</w:t>
-            </w:r>
-          </w:p>
-        </w:tc>
-        <w:tc>
-          <w:tcPr>
-            <w:tcW w:w="778" w:type="dxa"/>
+              <w:t>27</w:t>
+            </w:r>
+          </w:p>
+        </w:tc>
+        <w:tc>
+          <w:tcPr>
+            <w:tcW w:w="1269" w:type="dxa"/>
             <w:tcBorders>
               <w:top w:val="nil"/>
               <w:left w:val="nil"/>
@@ -16003,13 +15158,13 @@
                 <w:rFonts w:ascii="Calibri" w:eastAsia="Times New Roman" w:hAnsi="Calibri" w:cs="Calibri"/>
                 <w:color w:val="000000"/>
               </w:rPr>
-              <w:t>27</w:t>
-            </w:r>
-          </w:p>
-        </w:tc>
-        <w:tc>
-          <w:tcPr>
-            <w:tcW w:w="1269" w:type="dxa"/>
+              <w:t>128</w:t>
+            </w:r>
+          </w:p>
+        </w:tc>
+        <w:tc>
+          <w:tcPr>
+            <w:tcW w:w="1561" w:type="dxa"/>
             <w:tcBorders>
               <w:top w:val="nil"/>
               <w:left w:val="nil"/>
@@ -16024,65 +15179,17 @@
           <w:p>
             <w:pPr>
               <w:spacing w:after="0" w:line="240" w:lineRule="auto"/>
-              <w:jc w:val="right"/>
-              <w:rPr>
-                <w:rFonts w:ascii="Calibri" w:eastAsia="Times New Roman" w:hAnsi="Calibri" w:cs="Calibri"/>
-                <w:color w:val="000000"/>
-              </w:rPr>
-            </w:pPr>
-            <w:r>
-              <w:rPr>
-                <w:rFonts w:ascii="Calibri" w:eastAsia="Times New Roman" w:hAnsi="Calibri" w:cs="Calibri"/>
-                <w:color w:val="000000"/>
-              </w:rPr>
-              <w:t>128</w:t>
-            </w:r>
-          </w:p>
-        </w:tc>
-        <w:tc>
-          <w:tcPr>
-            <w:tcW w:w="1561" w:type="dxa"/>
-            <w:tcBorders>
-              <w:top w:val="nil"/>
-              <w:left w:val="nil"/>
-              <w:bottom w:val="single" w:sz="4" w:space="0" w:color="auto"/>
-              <w:right w:val="nil"/>
-            </w:tcBorders>
-            <w:shd w:val="clear" w:color="auto" w:fill="auto"/>
-            <w:noWrap/>
-            <w:vAlign w:val="bottom"/>
-            <w:hideMark/>
-          </w:tcPr>
-          <w:p>
-            <w:pPr>
-              <w:spacing w:after="0" w:line="240" w:lineRule="auto"/>
-              <w:rPr>
-                <w:rFonts w:ascii="Calibri" w:eastAsia="Times New Roman" w:hAnsi="Calibri" w:cs="Calibri"/>
-                <w:color w:val="000000"/>
-              </w:rPr>
-            </w:pPr>
-            <w:r>
-              <w:rPr>
-                <w:rFonts w:ascii="Calibri" w:eastAsia="Times New Roman" w:hAnsi="Calibri" w:cs="Calibri"/>
-                <w:color w:val="000000"/>
-              </w:rPr>
-              <w:t xml:space="preserve">Ocean </w:t>
-            </w:r>
-            <w:proofErr w:type="spellStart"/>
-            <w:r>
-              <w:rPr>
-                <w:rFonts w:ascii="Calibri" w:eastAsia="Times New Roman" w:hAnsi="Calibri" w:cs="Calibri"/>
-                <w:color w:val="000000"/>
-              </w:rPr>
-              <w:t>Soncics</w:t>
-            </w:r>
-            <w:proofErr w:type="spellEnd"/>
-            <w:r>
-              <w:rPr>
-                <w:rFonts w:ascii="Calibri" w:eastAsia="Times New Roman" w:hAnsi="Calibri" w:cs="Calibri"/>
-                <w:color w:val="000000"/>
-              </w:rPr>
-              <w:t xml:space="preserve"> IC Listen</w:t>
+              <w:rPr>
+                <w:rFonts w:ascii="Calibri" w:eastAsia="Times New Roman" w:hAnsi="Calibri" w:cs="Calibri"/>
+                <w:color w:val="000000"/>
+              </w:rPr>
+            </w:pPr>
+            <w:r>
+              <w:rPr>
+                <w:rFonts w:ascii="Calibri" w:eastAsia="Times New Roman" w:hAnsi="Calibri" w:cs="Calibri"/>
+                <w:color w:val="000000"/>
+              </w:rPr>
+              <w:t>Ocean Soncics IC Listen</w:t>
             </w:r>
           </w:p>
         </w:tc>
@@ -16198,23 +15305,7 @@
         <w:t>’s detection and classification dataset</w:t>
       </w:r>
       <w:r>
-        <w:t xml:space="preserve">. CRP </w:t>
-      </w:r>
-      <w:proofErr w:type="spellStart"/>
-      <w:r>
-        <w:t>indicateds</w:t>
-      </w:r>
-      <w:proofErr w:type="spellEnd"/>
-      <w:r>
-        <w:t xml:space="preserve"> Cetacean Research Program and WDLP indicates </w:t>
-      </w:r>
-      <w:proofErr w:type="spellStart"/>
-      <w:r>
-        <w:t>Whald</w:t>
-      </w:r>
-      <w:proofErr w:type="spellEnd"/>
-      <w:r>
-        <w:t xml:space="preserve"> and Detection and Localization Program.</w:t>
+        <w:t>. CRP indicateds Cetacean Research Program and WDLP indicates Whald and Detection and Localization Program.</w:t>
       </w:r>
       <w:r>
         <w:t xml:space="preserve"> Detection dataset annotations are divided into killer whale, other or undetermined biological sounds, abiotic sounds, and humpback whales. Population/Ecotype classification task includes annotations for southern resident killer whales (SRKW), Bigg</w:t>
@@ -20956,21 +20047,12 @@
                 <w:color w:val="000000"/>
               </w:rPr>
             </w:pPr>
-            <w:proofErr w:type="spellStart"/>
-            <w:r>
-              <w:rPr>
-                <w:rFonts w:ascii="Calibri" w:eastAsia="Times New Roman" w:hAnsi="Calibri" w:cs="Calibri"/>
-                <w:color w:val="000000"/>
-              </w:rPr>
-              <w:t>WVanIsl</w:t>
-            </w:r>
-            <w:proofErr w:type="spellEnd"/>
-            <w:r>
-              <w:rPr>
-                <w:rFonts w:ascii="Calibri" w:eastAsia="Times New Roman" w:hAnsi="Calibri" w:cs="Calibri"/>
-                <w:color w:val="000000"/>
-              </w:rPr>
-              <w:t xml:space="preserve">      </w:t>
+            <w:r>
+              <w:rPr>
+                <w:rFonts w:ascii="Calibri" w:eastAsia="Times New Roman" w:hAnsi="Calibri" w:cs="Calibri"/>
+                <w:color w:val="000000"/>
+              </w:rPr>
+              <w:t xml:space="preserve">WVanIsl      </w:t>
             </w:r>
           </w:p>
         </w:tc>
@@ -20997,21 +20079,12 @@
                 <w:color w:val="000000"/>
               </w:rPr>
             </w:pPr>
-            <w:proofErr w:type="spellStart"/>
-            <w:r>
-              <w:rPr>
-                <w:rFonts w:ascii="Calibri" w:eastAsia="Times New Roman" w:hAnsi="Calibri" w:cs="Calibri"/>
-                <w:color w:val="000000"/>
-              </w:rPr>
-              <w:t>Pamguard</w:t>
-            </w:r>
-            <w:proofErr w:type="spellEnd"/>
-            <w:r>
-              <w:rPr>
-                <w:rFonts w:ascii="Calibri" w:eastAsia="Times New Roman" w:hAnsi="Calibri" w:cs="Calibri"/>
-                <w:color w:val="000000"/>
-              </w:rPr>
-              <w:t xml:space="preserve"> WM</w:t>
+            <w:r>
+              <w:rPr>
+                <w:rFonts w:ascii="Calibri" w:eastAsia="Times New Roman" w:hAnsi="Calibri" w:cs="Calibri"/>
+                <w:color w:val="000000"/>
+              </w:rPr>
+              <w:t>Pamguard WM</w:t>
             </w:r>
           </w:p>
         </w:tc>
@@ -21367,7 +20440,6 @@
                 <w:color w:val="000000"/>
               </w:rPr>
             </w:pPr>
-            <w:proofErr w:type="spellStart"/>
             <w:r>
               <w:rPr>
                 <w:rFonts w:ascii="Calibri" w:eastAsia="Times New Roman" w:hAnsi="Calibri" w:cs="Calibri"/>
@@ -21375,7 +20447,6 @@
               </w:rPr>
               <w:t>NorthBc</w:t>
             </w:r>
-            <w:proofErr w:type="spellEnd"/>
           </w:p>
         </w:tc>
         <w:tc>
@@ -21401,21 +20472,12 @@
                 <w:color w:val="000000"/>
               </w:rPr>
             </w:pPr>
-            <w:proofErr w:type="spellStart"/>
-            <w:r>
-              <w:rPr>
-                <w:rFonts w:ascii="Calibri" w:eastAsia="Times New Roman" w:hAnsi="Calibri" w:cs="Calibri"/>
-                <w:color w:val="000000"/>
-              </w:rPr>
-              <w:t>Pamguard</w:t>
-            </w:r>
-            <w:proofErr w:type="spellEnd"/>
-            <w:r>
-              <w:rPr>
-                <w:rFonts w:ascii="Calibri" w:eastAsia="Times New Roman" w:hAnsi="Calibri" w:cs="Calibri"/>
-                <w:color w:val="000000"/>
-              </w:rPr>
-              <w:t xml:space="preserve"> WM</w:t>
+            <w:r>
+              <w:rPr>
+                <w:rFonts w:ascii="Calibri" w:eastAsia="Times New Roman" w:hAnsi="Calibri" w:cs="Calibri"/>
+                <w:color w:val="000000"/>
+              </w:rPr>
+              <w:t>Pamguard WM</w:t>
             </w:r>
           </w:p>
         </w:tc>
@@ -21775,21 +20837,12 @@
                 <w:color w:val="000000"/>
               </w:rPr>
             </w:pPr>
-            <w:proofErr w:type="spellStart"/>
-            <w:r>
-              <w:rPr>
-                <w:rFonts w:ascii="Calibri" w:eastAsia="Times New Roman" w:hAnsi="Calibri" w:cs="Calibri"/>
-                <w:color w:val="000000"/>
-              </w:rPr>
-              <w:t>CarmanahPt</w:t>
-            </w:r>
-            <w:proofErr w:type="spellEnd"/>
-            <w:r>
-              <w:rPr>
-                <w:rFonts w:ascii="Calibri" w:eastAsia="Times New Roman" w:hAnsi="Calibri" w:cs="Calibri"/>
-                <w:color w:val="000000"/>
-              </w:rPr>
-              <w:t xml:space="preserve">           </w:t>
+            <w:r>
+              <w:rPr>
+                <w:rFonts w:ascii="Calibri" w:eastAsia="Times New Roman" w:hAnsi="Calibri" w:cs="Calibri"/>
+                <w:color w:val="000000"/>
+              </w:rPr>
+              <w:t xml:space="preserve">CarmanahPt           </w:t>
             </w:r>
           </w:p>
         </w:tc>
@@ -21816,21 +20869,12 @@
                 <w:color w:val="000000"/>
               </w:rPr>
             </w:pPr>
-            <w:proofErr w:type="spellStart"/>
-            <w:r>
-              <w:rPr>
-                <w:rFonts w:ascii="Calibri" w:eastAsia="Times New Roman" w:hAnsi="Calibri" w:cs="Calibri"/>
-                <w:color w:val="000000"/>
-              </w:rPr>
-              <w:t>Pamguard</w:t>
-            </w:r>
-            <w:proofErr w:type="spellEnd"/>
-            <w:r>
-              <w:rPr>
-                <w:rFonts w:ascii="Calibri" w:eastAsia="Times New Roman" w:hAnsi="Calibri" w:cs="Calibri"/>
-                <w:color w:val="000000"/>
-              </w:rPr>
-              <w:t xml:space="preserve"> WM</w:t>
+            <w:r>
+              <w:rPr>
+                <w:rFonts w:ascii="Calibri" w:eastAsia="Times New Roman" w:hAnsi="Calibri" w:cs="Calibri"/>
+                <w:color w:val="000000"/>
+              </w:rPr>
+              <w:t>Pamguard WM</w:t>
             </w:r>
           </w:p>
         </w:tc>
@@ -22212,21 +21256,12 @@
                 <w:color w:val="000000"/>
               </w:rPr>
             </w:pPr>
-            <w:proofErr w:type="spellStart"/>
-            <w:r>
-              <w:rPr>
-                <w:rFonts w:ascii="Calibri" w:eastAsia="Times New Roman" w:hAnsi="Calibri" w:cs="Calibri"/>
-                <w:color w:val="000000"/>
-              </w:rPr>
-              <w:t>Pamguard</w:t>
-            </w:r>
-            <w:proofErr w:type="spellEnd"/>
-            <w:r>
-              <w:rPr>
-                <w:rFonts w:ascii="Calibri" w:eastAsia="Times New Roman" w:hAnsi="Calibri" w:cs="Calibri"/>
-                <w:color w:val="000000"/>
-              </w:rPr>
-              <w:t xml:space="preserve"> WM</w:t>
+            <w:r>
+              <w:rPr>
+                <w:rFonts w:ascii="Calibri" w:eastAsia="Times New Roman" w:hAnsi="Calibri" w:cs="Calibri"/>
+                <w:color w:val="000000"/>
+              </w:rPr>
+              <w:t>Pamguard WM</w:t>
             </w:r>
           </w:p>
         </w:tc>
@@ -22608,21 +21643,12 @@
                 <w:color w:val="000000"/>
               </w:rPr>
             </w:pPr>
-            <w:proofErr w:type="spellStart"/>
-            <w:r>
-              <w:rPr>
-                <w:rFonts w:ascii="Calibri" w:eastAsia="Times New Roman" w:hAnsi="Calibri" w:cs="Calibri"/>
-                <w:color w:val="000000"/>
-              </w:rPr>
-              <w:t>Pamguard</w:t>
-            </w:r>
-            <w:proofErr w:type="spellEnd"/>
-            <w:r>
-              <w:rPr>
-                <w:rFonts w:ascii="Calibri" w:eastAsia="Times New Roman" w:hAnsi="Calibri" w:cs="Calibri"/>
-                <w:color w:val="000000"/>
-              </w:rPr>
-              <w:t xml:space="preserve"> WM</w:t>
+            <w:r>
+              <w:rPr>
+                <w:rFonts w:ascii="Calibri" w:eastAsia="Times New Roman" w:hAnsi="Calibri" w:cs="Calibri"/>
+                <w:color w:val="000000"/>
+              </w:rPr>
+              <w:t>Pamguard WM</w:t>
             </w:r>
           </w:p>
         </w:tc>
@@ -23004,21 +22030,12 @@
                 <w:color w:val="000000"/>
               </w:rPr>
             </w:pPr>
-            <w:proofErr w:type="spellStart"/>
-            <w:r>
-              <w:rPr>
-                <w:rFonts w:ascii="Calibri" w:eastAsia="Times New Roman" w:hAnsi="Calibri" w:cs="Calibri"/>
-                <w:color w:val="000000"/>
-              </w:rPr>
-              <w:t>Pamguard</w:t>
-            </w:r>
-            <w:proofErr w:type="spellEnd"/>
-            <w:r>
-              <w:rPr>
-                <w:rFonts w:ascii="Calibri" w:eastAsia="Times New Roman" w:hAnsi="Calibri" w:cs="Calibri"/>
-                <w:color w:val="000000"/>
-              </w:rPr>
-              <w:t xml:space="preserve"> WM</w:t>
+            <w:r>
+              <w:rPr>
+                <w:rFonts w:ascii="Calibri" w:eastAsia="Times New Roman" w:hAnsi="Calibri" w:cs="Calibri"/>
+                <w:color w:val="000000"/>
+              </w:rPr>
+              <w:t>Pamguard WM</w:t>
             </w:r>
           </w:p>
         </w:tc>
@@ -23400,21 +22417,12 @@
                 <w:color w:val="000000"/>
               </w:rPr>
             </w:pPr>
-            <w:proofErr w:type="spellStart"/>
-            <w:r>
-              <w:rPr>
-                <w:rFonts w:ascii="Calibri" w:eastAsia="Times New Roman" w:hAnsi="Calibri" w:cs="Calibri"/>
-                <w:color w:val="000000"/>
-              </w:rPr>
-              <w:t>Pamguard</w:t>
-            </w:r>
-            <w:proofErr w:type="spellEnd"/>
-            <w:r>
-              <w:rPr>
-                <w:rFonts w:ascii="Calibri" w:eastAsia="Times New Roman" w:hAnsi="Calibri" w:cs="Calibri"/>
-                <w:color w:val="000000"/>
-              </w:rPr>
-              <w:t xml:space="preserve"> WM</w:t>
+            <w:r>
+              <w:rPr>
+                <w:rFonts w:ascii="Calibri" w:eastAsia="Times New Roman" w:hAnsi="Calibri" w:cs="Calibri"/>
+                <w:color w:val="000000"/>
+              </w:rPr>
+              <w:t>Pamguard WM</w:t>
             </w:r>
           </w:p>
         </w:tc>
@@ -23770,7 +22778,6 @@
                 <w:color w:val="000000"/>
               </w:rPr>
             </w:pPr>
-            <w:proofErr w:type="spellStart"/>
             <w:r>
               <w:rPr>
                 <w:rFonts w:ascii="Calibri" w:eastAsia="Times New Roman" w:hAnsi="Calibri" w:cs="Calibri"/>
@@ -23778,7 +22785,6 @@
               </w:rPr>
               <w:t>SwanChan</w:t>
             </w:r>
-            <w:proofErr w:type="spellEnd"/>
           </w:p>
         </w:tc>
         <w:tc>
@@ -23804,21 +22810,12 @@
                 <w:color w:val="000000"/>
               </w:rPr>
             </w:pPr>
-            <w:proofErr w:type="spellStart"/>
-            <w:r>
-              <w:rPr>
-                <w:rFonts w:ascii="Calibri" w:eastAsia="Times New Roman" w:hAnsi="Calibri" w:cs="Calibri"/>
-                <w:color w:val="000000"/>
-              </w:rPr>
-              <w:t>Pamguard</w:t>
-            </w:r>
-            <w:proofErr w:type="spellEnd"/>
-            <w:r>
-              <w:rPr>
-                <w:rFonts w:ascii="Calibri" w:eastAsia="Times New Roman" w:hAnsi="Calibri" w:cs="Calibri"/>
-                <w:color w:val="000000"/>
-              </w:rPr>
-              <w:t xml:space="preserve"> WM</w:t>
+            <w:r>
+              <w:rPr>
+                <w:rFonts w:ascii="Calibri" w:eastAsia="Times New Roman" w:hAnsi="Calibri" w:cs="Calibri"/>
+                <w:color w:val="000000"/>
+              </w:rPr>
+              <w:t>Pamguard WM</w:t>
             </w:r>
           </w:p>
         </w:tc>
@@ -25734,7 +24731,6 @@
                 <w:color w:val="000000"/>
               </w:rPr>
             </w:pPr>
-            <w:proofErr w:type="spellStart"/>
             <w:r>
               <w:rPr>
                 <w:rFonts w:ascii="Calibri" w:eastAsia="Times New Roman" w:hAnsi="Calibri" w:cs="Calibri"/>
@@ -25742,7 +24738,6 @@
               </w:rPr>
               <w:t>Tekteksen</w:t>
             </w:r>
-            <w:proofErr w:type="spellEnd"/>
           </w:p>
         </w:tc>
         <w:tc>
@@ -27463,11 +26458,11 @@
       <w:pPr>
         <w:pStyle w:val="Heading2"/>
       </w:pPr>
-      <w:bookmarkStart w:id="55" w:name="_Ref170116667"/>
+      <w:bookmarkStart w:id="54" w:name="_Ref170116667"/>
       <w:r>
         <w:t>HALLO Annotation Guidelines</w:t>
       </w:r>
-      <w:bookmarkEnd w:id="55"/>
+      <w:bookmarkEnd w:id="54"/>
     </w:p>
     <w:p>
       <w:r>
@@ -27486,37 +26481,13 @@
         <w:t>.</w:t>
       </w:r>
       <w:r>
-        <w:t xml:space="preserve"> Guidelines were developed with the intention of creating manual annotation using Raven Pro software through the creation of bounding boxes around signals of interest demarking the audio file; lower and upper frequency values; and start and end time in seconds relative to the beginning of the audio file. These guidelines were also used to annotate calls initially detected by </w:t>
-      </w:r>
-      <w:proofErr w:type="spellStart"/>
-      <w:r>
-        <w:t>PAMGuard</w:t>
-      </w:r>
-      <w:proofErr w:type="spellEnd"/>
-      <w:r>
-        <w:t xml:space="preserve"> whistle moan detection algorithm (e.g. DFO Data). Fragments exported as csv files and classified according to the </w:t>
-      </w:r>
-      <w:r>
-        <w:t>‘</w:t>
-      </w:r>
-      <w:proofErr w:type="spellStart"/>
-      <w:r>
-        <w:t>Sound.ID.Species</w:t>
-      </w:r>
-      <w:proofErr w:type="spellEnd"/>
-      <w:r>
-        <w:t>’</w:t>
-      </w:r>
-      <w:r>
-        <w:t xml:space="preserve">. These guidelines have subsequently been updated and are available on the Coastal Marine Science </w:t>
-      </w:r>
-      <w:proofErr w:type="spellStart"/>
-      <w:r>
-        <w:t>gighub</w:t>
-      </w:r>
-      <w:proofErr w:type="spellEnd"/>
-      <w:r>
-        <w:t xml:space="preserve"> page (cite XXX)</w:t>
+        <w:t xml:space="preserve"> Guidelines were developed with the intention of creating manual annotation using Raven Pro software through the creation of bounding boxes around signals of interest demarking the audio file; lower and upper frequency values; and start and end time in seconds relative to the beginning of the audio file. These guidelines were also used to annotate calls initially detected by PAMGuard whistle moan detection algorithm (e.g. DFO Data). Fragments exported as csv files and classified according to the </w:t>
+      </w:r>
+      <w:r>
+        <w:t>‘Sound.ID.Species’</w:t>
+      </w:r>
+      <w:r>
+        <w:t>. These guidelines have subsequently been updated and are available on the Coastal Marine Science gighub (cite XXX)</w:t>
       </w:r>
       <w:r>
         <w:t>.</w:t>
@@ -27645,27 +26616,7 @@
           <w:szCs w:val="24"/>
           <w:lang w:val="en-GB" w:eastAsia="en-CA"/>
         </w:rPr>
-        <w:t>Although the table below contains values for a variety of species for the ‘</w:t>
-      </w:r>
-      <w:proofErr w:type="spellStart"/>
-      <w:r>
-        <w:rPr>
-          <w:rFonts w:eastAsia="Arial" w:cstheme="minorHAnsi"/>
-          <w:sz w:val="24"/>
-          <w:szCs w:val="24"/>
-          <w:lang w:val="en-GB" w:eastAsia="en-CA"/>
-        </w:rPr>
-        <w:t>Sound.ID.Species</w:t>
-      </w:r>
-      <w:proofErr w:type="spellEnd"/>
-      <w:r>
-        <w:rPr>
-          <w:rFonts w:eastAsia="Arial" w:cstheme="minorHAnsi"/>
-          <w:sz w:val="24"/>
-          <w:szCs w:val="24"/>
-          <w:lang w:val="en-GB" w:eastAsia="en-CA"/>
-        </w:rPr>
-        <w:t>’ field, our focus remains on Killer whales. Don’t go out of your way to annotate every single dolphin and vessel noise. All labels other than KW are basically there to add a bit of extra information on difficult cases.  So, if there are humpback calls sneaking amidst killer whale calls and you think ‘Oh, this could be confusing! I think it’ll be helpful to mark this right here as a humpback’, please go ahead and label it! But you don’t need to chase down every single signal that is not a KW.</w:t>
+        <w:t>Although the table below contains values for a variety of species for the ‘Sound.ID.Species’ field, our focus remains on Killer whales. Don’t go out of your way to annotate every single dolphin and vessel noise. All labels other than KW are basically there to add a bit of extra information on difficult cases.  So, if there are humpback calls sneaking amidst killer whale calls and you think ‘Oh, this could be confusing! I think it’ll be helpful to mark this right here as a humpback’, please go ahead and label it! But you don’t need to chase down every single signal that is not a KW.</w:t>
       </w:r>
     </w:p>
     <w:p>
@@ -29620,7 +28571,6 @@
                 <w:lang w:val="en-GB" w:eastAsia="en-CA"/>
               </w:rPr>
             </w:pPr>
-            <w:proofErr w:type="spellStart"/>
             <w:r>
               <w:rPr>
                 <w:rFonts w:eastAsia="Arial" w:cstheme="minorHAnsi"/>
@@ -29630,7 +28580,6 @@
               </w:rPr>
               <w:t>Rissos</w:t>
             </w:r>
-            <w:proofErr w:type="spellEnd"/>
           </w:p>
           <w:p>
             <w:pPr>
@@ -30519,7 +29468,6 @@
                 <w:lang w:val="en-GB" w:eastAsia="en-CA"/>
               </w:rPr>
             </w:pPr>
-            <w:proofErr w:type="spellStart"/>
             <w:r>
               <w:rPr>
                 <w:rFonts w:eastAsia="Arial" w:cstheme="minorHAnsi"/>
@@ -30529,7 +29477,6 @@
               </w:rPr>
               <w:t>KW_ecotype</w:t>
             </w:r>
-            <w:proofErr w:type="spellEnd"/>
           </w:p>
           <w:p>
             <w:pPr>
@@ -30938,7 +29885,6 @@
                 <w:lang w:val="en-GB" w:eastAsia="en-CA"/>
               </w:rPr>
             </w:pPr>
-            <w:proofErr w:type="spellStart"/>
             <w:r>
               <w:rPr>
                 <w:rFonts w:eastAsia="Arial" w:cstheme="minorHAnsi"/>
@@ -30946,17 +29892,7 @@
                 <w:szCs w:val="24"/>
                 <w:lang w:val="en-GB" w:eastAsia="en-CA"/>
               </w:rPr>
-              <w:t>Outercoast</w:t>
-            </w:r>
-            <w:proofErr w:type="spellEnd"/>
-            <w:r>
-              <w:rPr>
-                <w:rFonts w:eastAsia="Arial" w:cstheme="minorHAnsi"/>
-                <w:sz w:val="24"/>
-                <w:szCs w:val="24"/>
-                <w:lang w:val="en-GB" w:eastAsia="en-CA"/>
-              </w:rPr>
-              <w:t xml:space="preserve"> Transient (Bigg’s) Killer Whale </w:t>
+              <w:t xml:space="preserve">Outercoast Transient (Bigg’s) Killer Whale </w:t>
             </w:r>
           </w:p>
         </w:tc>
@@ -31782,7 +30718,6 @@
                 <w:lang w:val="en-GB" w:eastAsia="en-CA"/>
               </w:rPr>
             </w:pPr>
-            <w:proofErr w:type="spellStart"/>
             <w:r>
               <w:rPr>
                 <w:rFonts w:eastAsia="Arial" w:cstheme="minorHAnsi"/>
@@ -31792,7 +30727,6 @@
               </w:rPr>
               <w:t>Call_Type</w:t>
             </w:r>
-            <w:proofErr w:type="spellEnd"/>
           </w:p>
         </w:tc>
         <w:tc>
@@ -32448,67 +31382,7 @@
                 <w:szCs w:val="24"/>
                 <w:lang w:val="en-GB" w:eastAsia="en-CA"/>
               </w:rPr>
-              <w:t>Refers to the entry in the field of highest resolution (</w:t>
-            </w:r>
-            <w:proofErr w:type="spellStart"/>
-            <w:r>
-              <w:rPr>
-                <w:rFonts w:eastAsia="Arial" w:cstheme="minorHAnsi"/>
-                <w:sz w:val="24"/>
-                <w:szCs w:val="24"/>
-                <w:lang w:val="en-GB" w:eastAsia="en-CA"/>
-              </w:rPr>
-              <w:t>eg</w:t>
-            </w:r>
-            <w:proofErr w:type="spellEnd"/>
-            <w:r>
-              <w:rPr>
-                <w:rFonts w:eastAsia="Arial" w:cstheme="minorHAnsi"/>
-                <w:sz w:val="24"/>
-                <w:szCs w:val="24"/>
-                <w:lang w:val="en-GB" w:eastAsia="en-CA"/>
-              </w:rPr>
-              <w:t xml:space="preserve"> </w:t>
-            </w:r>
-            <w:proofErr w:type="spellStart"/>
-            <w:r>
-              <w:rPr>
-                <w:rFonts w:eastAsia="Arial" w:cstheme="minorHAnsi"/>
-                <w:sz w:val="24"/>
-                <w:szCs w:val="24"/>
-                <w:lang w:val="en-GB" w:eastAsia="en-CA"/>
-              </w:rPr>
-              <w:t>call_type</w:t>
-            </w:r>
-            <w:proofErr w:type="spellEnd"/>
-            <w:r>
-              <w:rPr>
-                <w:rFonts w:eastAsia="Arial" w:cstheme="minorHAnsi"/>
-                <w:sz w:val="24"/>
-                <w:szCs w:val="24"/>
-                <w:lang w:val="en-GB" w:eastAsia="en-CA"/>
-              </w:rPr>
-              <w:t xml:space="preserve"> if there is something in there, otherwise in </w:t>
-            </w:r>
-            <w:proofErr w:type="spellStart"/>
-            <w:r>
-              <w:rPr>
-                <w:rFonts w:eastAsia="Arial" w:cstheme="minorHAnsi"/>
-                <w:sz w:val="24"/>
-                <w:szCs w:val="24"/>
-                <w:lang w:val="en-GB" w:eastAsia="en-CA"/>
-              </w:rPr>
-              <w:t>KW_ecotype</w:t>
-            </w:r>
-            <w:proofErr w:type="spellEnd"/>
-            <w:r>
-              <w:rPr>
-                <w:rFonts w:eastAsia="Arial" w:cstheme="minorHAnsi"/>
-                <w:sz w:val="24"/>
-                <w:szCs w:val="24"/>
-                <w:lang w:val="en-GB" w:eastAsia="en-CA"/>
-              </w:rPr>
-              <w:t xml:space="preserve"> if that’s the last field that has info, etc). </w:t>
+              <w:t xml:space="preserve">Refers to the entry in the field of highest resolution (eg call_type if there is something in there, otherwise in KW_ecotype if that’s the last field that has info, etc). </w:t>
             </w:r>
           </w:p>
           <w:p>
@@ -32612,23 +31486,7 @@
         <w:t>Clarification: calls, whistles, pulsed calls.</w:t>
       </w:r>
       <w:r>
-        <w:t xml:space="preserve"> I would classify pulsed calls and whistles as ‘</w:t>
-      </w:r>
-      <w:proofErr w:type="gramStart"/>
-      <w:r>
-        <w:t>calls’</w:t>
-      </w:r>
-      <w:proofErr w:type="gramEnd"/>
-      <w:r>
-        <w:t>. Is the typical jargon ‘pulsed calls’ simplified to ‘</w:t>
-      </w:r>
-      <w:proofErr w:type="gramStart"/>
-      <w:r>
-        <w:t>calls’</w:t>
-      </w:r>
-      <w:proofErr w:type="gramEnd"/>
-      <w:r>
-        <w:t>?</w:t>
+        <w:t xml:space="preserve"> I would classify pulsed calls and whistles as ‘calls’. Is the typical jargon ‘pulsed calls’ simplified to ‘calls’?</w:t>
       </w:r>
       <w:r>
         <w:t xml:space="preserve"> Need consistency across labelling or a better understanding</w:t>
@@ -32673,25 +31531,7 @@
         <w:t xml:space="preserve">Processing – </w:t>
       </w:r>
       <w:r>
-        <w:t>How ere the data processed? Filters? Detectors (.</w:t>
-      </w:r>
-      <w:proofErr w:type="spellStart"/>
-      <w:proofErr w:type="gramStart"/>
-      <w:r>
-        <w:t>e.g</w:t>
-      </w:r>
-      <w:proofErr w:type="spellEnd"/>
-      <w:proofErr w:type="gramEnd"/>
-      <w:r>
-        <w:t xml:space="preserve"> </w:t>
-      </w:r>
-      <w:proofErr w:type="spellStart"/>
-      <w:r>
-        <w:t>Pamguard</w:t>
-      </w:r>
-      <w:proofErr w:type="spellEnd"/>
-      <w:r>
-        <w:t xml:space="preserve"> version, whistle moan detector including settings parameters)</w:t>
+        <w:t>How ere the data processed? Filters? Detectors (.e.g Pamguard version, whistle moan detector including settings parameters)</w:t>
       </w:r>
     </w:p>
     <w:p>
@@ -32725,7 +31565,7 @@
 
 <file path=word/comments.xml><?xml version="1.0" encoding="utf-8"?>
 <w:comments xmlns:wpc="http://schemas.microsoft.com/office/word/2010/wordprocessingCanvas" xmlns:cx="http://schemas.microsoft.com/office/drawing/2014/chartex" xmlns:cx1="http://schemas.microsoft.com/office/drawing/2015/9/8/chartex" xmlns:cx2="http://schemas.microsoft.com/office/drawing/2015/10/21/chartex" xmlns:cx3="http://schemas.microsoft.com/office/drawing/2016/5/9/chartex" xmlns:cx4="http://schemas.microsoft.com/office/drawing/2016/5/10/chartex" xmlns:cx5="http://schemas.microsoft.com/office/drawing/2016/5/11/chartex" xmlns:cx6="http://schemas.microsoft.com/office/drawing/2016/5/12/chartex" xmlns:cx7="http://schemas.microsoft.com/office/drawing/2016/5/13/chartex" xmlns:cx8="http://schemas.microsoft.com/office/drawing/2016/5/14/chartex" xmlns:mc="http://schemas.openxmlformats.org/markup-compatibility/2006" xmlns:aink="http://schemas.microsoft.com/office/drawing/2016/ink" xmlns:am3d="http://schemas.microsoft.com/office/drawing/2017/model3d" xmlns:o="urn:schemas-microsoft-com:office:office" xmlns:oel="http://schemas.microsoft.com/office/2019/extlst" xmlns:r="http://schemas.openxmlformats.org/officeDocument/2006/relationships" xmlns:m="http://schemas.openxmlformats.org/officeDocument/2006/math" xmlns:v="urn:schemas-microsoft-com:vml" xmlns:wp14="http://schemas.microsoft.com/office/word/2010/wordprocessingDrawing" xmlns:wp="http://schemas.openxmlformats.org/drawingml/2006/wordprocessingDrawing" xmlns:w10="urn:schemas-microsoft-com:office:word" xmlns:w="http://schemas.openxmlformats.org/wordprocessingml/2006/main" xmlns:w14="http://schemas.microsoft.com/office/word/2010/wordml" xmlns:w15="http://schemas.microsoft.com/office/word/2012/wordml" xmlns:w16cex="http://schemas.microsoft.com/office/word/2018/wordml/cex" xmlns:w16cid="http://schemas.microsoft.com/office/word/2016/wordml/cid" xmlns:w16="http://schemas.microsoft.com/office/word/2018/wordml" xmlns:w16du="http://schemas.microsoft.com/office/word/2023/wordml/word16du" xmlns:w16sdtdh="http://schemas.microsoft.com/office/word/2020/wordml/sdtdatahash" xmlns:w16se="http://schemas.microsoft.com/office/word/2015/wordml/symex" xmlns:wpg="http://schemas.microsoft.com/office/word/2010/wordprocessingGroup" xmlns:wpi="http://schemas.microsoft.com/office/word/2010/wordprocessingInk" xmlns:wne="http://schemas.microsoft.com/office/word/2006/wordml" xmlns:wps="http://schemas.microsoft.com/office/word/2010/wordprocessingShape" mc:Ignorable="w14 w15 w16se w16cid w16 w16cex w16sdtdh w16du wp14">
-  <w:comment w:id="3" w:author="Fabio Soares Frazao" w:date="2024-08-31T12:04:00Z" w:initials="FF">
+  <w:comment w:id="2" w:author="Fabio Soares Frazao" w:date="2024-08-31T12:04:00Z" w:initials="FF">
     <w:p>
       <w:pPr>
         <w:pStyle w:val="CommentText"/>
@@ -32741,7 +31581,7 @@
       </w:r>
     </w:p>
   </w:comment>
-  <w:comment w:id="4" w:author="Kaitlin Palmer" w:date="2024-09-06T16:12:00Z" w:initials="KP">
+  <w:comment w:id="3" w:author="Kaitlin Palmer" w:date="2024-09-06T16:12:00Z" w:initials="KP">
     <w:p>
       <w:pPr>
         <w:pStyle w:val="CommentText"/>
@@ -32760,7 +31600,7 @@
       </w:r>
     </w:p>
   </w:comment>
-  <w:comment w:id="10" w:author="Fabio Soares Frazao" w:date="2024-08-31T12:11:00Z" w:initials="FF">
+  <w:comment w:id="9" w:author="Fabio Soares Frazao" w:date="2024-08-31T12:11:00Z" w:initials="FF">
     <w:p>
       <w:pPr>
         <w:pStyle w:val="CommentText"/>
@@ -32776,7 +31616,7 @@
       </w:r>
     </w:p>
   </w:comment>
-  <w:comment w:id="11" w:author="Kaitlin Palmer" w:date="2024-09-06T16:10:00Z" w:initials="KP">
+  <w:comment w:id="10" w:author="Kaitlin Palmer" w:date="2024-09-06T16:10:00Z" w:initials="KP">
     <w:p>
       <w:pPr>
         <w:pStyle w:val="CommentText"/>
@@ -33463,14 +32303,14 @@
 
 <file path=word/people.xml><?xml version="1.0" encoding="utf-8"?>
 <w15:people xmlns:wpc="http://schemas.microsoft.com/office/word/2010/wordprocessingCanvas" xmlns:cx="http://schemas.microsoft.com/office/drawing/2014/chartex" xmlns:cx1="http://schemas.microsoft.com/office/drawing/2015/9/8/chartex" xmlns:cx2="http://schemas.microsoft.com/office/drawing/2015/10/21/chartex" xmlns:cx3="http://schemas.microsoft.com/office/drawing/2016/5/9/chartex" xmlns:cx4="http://schemas.microsoft.com/office/drawing/2016/5/10/chartex" xmlns:cx5="http://schemas.microsoft.com/office/drawing/2016/5/11/chartex" xmlns:cx6="http://schemas.microsoft.com/office/drawing/2016/5/12/chartex" xmlns:cx7="http://schemas.microsoft.com/office/drawing/2016/5/13/chartex" xmlns:cx8="http://schemas.microsoft.com/office/drawing/2016/5/14/chartex" xmlns:mc="http://schemas.openxmlformats.org/markup-compatibility/2006" xmlns:aink="http://schemas.microsoft.com/office/drawing/2016/ink" xmlns:am3d="http://schemas.microsoft.com/office/drawing/2017/model3d" xmlns:o="urn:schemas-microsoft-com:office:office" xmlns:oel="http://schemas.microsoft.com/office/2019/extlst" xmlns:r="http://schemas.openxmlformats.org/officeDocument/2006/relationships" xmlns:m="http://schemas.openxmlformats.org/officeDocument/2006/math" xmlns:v="urn:schemas-microsoft-com:vml" xmlns:wp14="http://schemas.microsoft.com/office/word/2010/wordprocessingDrawing" xmlns:wp="http://schemas.openxmlformats.org/drawingml/2006/wordprocessingDrawing" xmlns:w10="urn:schemas-microsoft-com:office:word" xmlns:w="http://schemas.openxmlformats.org/wordprocessingml/2006/main" xmlns:w14="http://schemas.microsoft.com/office/word/2010/wordml" xmlns:w15="http://schemas.microsoft.com/office/word/2012/wordml" xmlns:w16cex="http://schemas.microsoft.com/office/word/2018/wordml/cex" xmlns:w16cid="http://schemas.microsoft.com/office/word/2016/wordml/cid" xmlns:w16="http://schemas.microsoft.com/office/word/2018/wordml" xmlns:w16du="http://schemas.microsoft.com/office/word/2023/wordml/word16du" xmlns:w16sdtdh="http://schemas.microsoft.com/office/word/2020/wordml/sdtdatahash" xmlns:w16se="http://schemas.microsoft.com/office/word/2015/wordml/symex" xmlns:wpg="http://schemas.microsoft.com/office/word/2010/wordprocessingGroup" xmlns:wpi="http://schemas.microsoft.com/office/word/2010/wordprocessingInk" xmlns:wne="http://schemas.microsoft.com/office/word/2006/wordml" xmlns:wps="http://schemas.microsoft.com/office/word/2010/wordprocessingShape" mc:Ignorable="w14 w15 w16se w16cid w16 w16cex w16sdtdh w16du wp14">
-  <w15:person w15:author="Kaitlin Palmer">
-    <w15:presenceInfo w15:providerId="AD" w15:userId="S::kpa81@sfu.ca::02cbf73f-3042-4771-b5f6-7df510b80613"/>
-  </w15:person>
   <w15:person w15:author="Michael Dowd">
     <w15:presenceInfo w15:providerId="AD" w15:userId="S::mgdowd@dal.ca::6e42f3a1-3849-4f2d-b2d0-6520766a40b7"/>
   </w15:person>
   <w15:person w15:author="Fabio Soares Frazao">
     <w15:presenceInfo w15:providerId="AD" w15:userId="S::fb393402@dal.ca::af3c2aa9-c4b0-43bb-b220-bde66dd667b1"/>
+  </w15:person>
+  <w15:person w15:author="Kaitlin Palmer">
+    <w15:presenceInfo w15:providerId="AD" w15:userId="S::kpa81@sfu.ca::02cbf73f-3042-4771-b5f6-7df510b80613"/>
   </w15:person>
 </w15:people>
 </file>
@@ -33964,6 +32804,7 @@
   <w:style w:type="character" w:default="1" w:styleId="DefaultParagraphFont">
     <w:name w:val="Default Paragraph Font"/>
     <w:uiPriority w:val="1"/>
+    <w:semiHidden/>
     <w:unhideWhenUsed/>
   </w:style>
   <w:style w:type="table" w:default="1" w:styleId="TableNormal">

</xml_diff>

<commit_message>
update SMRU hydrophone, add reviewer copy
</commit_message>
<xml_diff>
--- a/Documentation/Manuscript_workingDraft.docx
+++ b/Documentation/Manuscript_workingDraft.docx
@@ -324,7 +324,13 @@
       </w:r>
       <w:proofErr w:type="spellEnd"/>
       <w:r>
-        <w:t xml:space="preserve"> Riera Vuibert</w:t>
+        <w:t xml:space="preserve"> Riera</w:t>
+      </w:r>
+      <w:r>
+        <w:t xml:space="preserve"> </w:t>
+      </w:r>
+      <w:r>
+        <w:t>Vuibert</w:t>
       </w:r>
       <w:r>
         <w:rPr>
@@ -447,6 +453,9 @@
     </w:p>
     <w:p>
       <w:r>
+        <w:rPr>
+          <w:vertAlign w:val="superscript"/>
+        </w:rPr>
         <w:t>1</w:t>
       </w:r>
       <w:r>
@@ -455,15 +464,10 @@
     </w:p>
     <w:p>
       <w:r>
+        <w:rPr>
+          <w:vertAlign w:val="superscript"/>
+        </w:rPr>
         <w:t>2</w:t>
-      </w:r>
-      <w:r>
-        <w:rPr>
-          <w:rFonts w:ascii="Arial" w:hAnsi="Arial" w:cs="Arial"/>
-          <w:sz w:val="20"/>
-          <w:szCs w:val="20"/>
-        </w:rPr>
-        <w:t xml:space="preserve"> </w:t>
       </w:r>
       <w:r>
         <w:t>Dept of Mathematics &amp; Statistics, Dalhousie University, Halifax</w:t>
@@ -477,15 +481,10 @@
     </w:p>
     <w:p>
       <w:r>
+        <w:rPr>
+          <w:vertAlign w:val="superscript"/>
+        </w:rPr>
         <w:t>3</w:t>
-      </w:r>
-      <w:r>
-        <w:rPr>
-          <w:rFonts w:ascii="Arial" w:hAnsi="Arial" w:cs="Arial"/>
-          <w:sz w:val="20"/>
-          <w:szCs w:val="20"/>
-        </w:rPr>
-        <w:t xml:space="preserve"> </w:t>
       </w:r>
       <w:r>
         <w:t>Scripps Institution of Oceanography</w:t>
@@ -499,15 +498,10 @@
     </w:p>
     <w:p>
       <w:r>
+        <w:rPr>
+          <w:vertAlign w:val="superscript"/>
+        </w:rPr>
         <w:t>4</w:t>
-      </w:r>
-      <w:r>
-        <w:rPr>
-          <w:rFonts w:ascii="Arial" w:hAnsi="Arial" w:cs="Arial"/>
-          <w:sz w:val="20"/>
-          <w:szCs w:val="20"/>
-        </w:rPr>
-        <w:t xml:space="preserve"> </w:t>
       </w:r>
       <w:r>
         <w:t>Faculty of Computer Science, Dalhousie University</w:t>
@@ -518,15 +512,10 @@
     </w:p>
     <w:p>
       <w:r>
+        <w:rPr>
+          <w:vertAlign w:val="superscript"/>
+        </w:rPr>
         <w:t>5</w:t>
-      </w:r>
-      <w:r>
-        <w:rPr>
-          <w:rFonts w:ascii="Arial" w:hAnsi="Arial" w:cs="Arial"/>
-          <w:sz w:val="20"/>
-          <w:szCs w:val="20"/>
-        </w:rPr>
-        <w:t xml:space="preserve"> </w:t>
       </w:r>
       <w:r>
         <w:t>School of Statistics and Actuarial Science, Simon Fraser University</w:t>
@@ -537,15 +526,10 @@
     </w:p>
     <w:p>
       <w:r>
+        <w:rPr>
+          <w:vertAlign w:val="superscript"/>
+        </w:rPr>
         <w:t>6</w:t>
-      </w:r>
-      <w:r>
-        <w:rPr>
-          <w:rFonts w:ascii="Arial" w:hAnsi="Arial" w:cs="Arial"/>
-          <w:sz w:val="20"/>
-          <w:szCs w:val="20"/>
-        </w:rPr>
-        <w:t xml:space="preserve"> </w:t>
       </w:r>
       <w:r>
         <w:t>JASCO Applied Sciences Ltd., Victoria BC, Canada</w:t>
@@ -553,7 +537,10 @@
     </w:p>
     <w:p>
       <w:r>
-        <w:t xml:space="preserve">7 </w:t>
+        <w:rPr>
+          <w:vertAlign w:val="superscript"/>
+        </w:rPr>
+        <w:t>7</w:t>
       </w:r>
       <w:r>
         <w:t>Ocean Networks Canada</w:t>
@@ -578,7 +565,10 @@
     </w:p>
     <w:p>
       <w:r>
-        <w:t xml:space="preserve">8 </w:t>
+        <w:rPr>
+          <w:vertAlign w:val="superscript"/>
+        </w:rPr>
+        <w:t>8</w:t>
       </w:r>
       <w:r>
         <w:t>Open Ocean Robotics, Victoria BC, Canada</w:t>
@@ -586,7 +576,10 @@
     </w:p>
     <w:p>
       <w:r>
-        <w:t xml:space="preserve">9 </w:t>
+        <w:rPr>
+          <w:vertAlign w:val="superscript"/>
+        </w:rPr>
+        <w:t>9</w:t>
       </w:r>
       <w:r>
         <w:t>Faculty of Computer Science, Dalhousie University, Halifax NS, Canada</w:t>
@@ -594,15 +587,10 @@
     </w:p>
     <w:p>
       <w:r>
+        <w:rPr>
+          <w:vertAlign w:val="superscript"/>
+        </w:rPr>
         <w:t>10</w:t>
-      </w:r>
-      <w:r>
-        <w:rPr>
-          <w:rFonts w:ascii="Arial" w:hAnsi="Arial" w:cs="Arial"/>
-          <w:sz w:val="20"/>
-          <w:szCs w:val="20"/>
-        </w:rPr>
-        <w:t xml:space="preserve"> </w:t>
       </w:r>
       <w:r>
         <w:t>Lisa K Yang Center for Conservation Bioacoustics, Cornell University</w:t>
@@ -616,7 +604,10 @@
     </w:p>
     <w:p>
       <w:r>
-        <w:t xml:space="preserve">11 </w:t>
+        <w:rPr>
+          <w:vertAlign w:val="superscript"/>
+        </w:rPr>
+        <w:t>11</w:t>
       </w:r>
       <w:r>
         <w:t>Institute of Ocean Sciences, Fisheries and Oceans Canada, North Saanich, BC, Canada</w:t>
@@ -624,15 +615,10 @@
     </w:p>
     <w:p>
       <w:r>
+        <w:rPr>
+          <w:vertAlign w:val="superscript"/>
+        </w:rPr>
         <w:t>12</w:t>
-      </w:r>
-      <w:r>
-        <w:rPr>
-          <w:rFonts w:ascii="Arial" w:hAnsi="Arial" w:cs="Arial"/>
-          <w:sz w:val="20"/>
-          <w:szCs w:val="20"/>
-        </w:rPr>
-        <w:t xml:space="preserve"> </w:t>
       </w:r>
       <w:r>
         <w:t>North Gulf Oceanic Society</w:t>
@@ -643,14 +629,10 @@
     </w:p>
     <w:p>
       <w:r>
+        <w:rPr>
+          <w:vertAlign w:val="superscript"/>
+        </w:rPr>
         <w:t>13</w:t>
-      </w:r>
-      <w:r>
-        <w:rPr>
-          <w:rFonts w:ascii="Arial" w:hAnsi="Arial"/>
-          <w:sz w:val="20"/>
-        </w:rPr>
-        <w:t xml:space="preserve"> </w:t>
       </w:r>
       <w:r>
         <w:t>Marine Mammal Institute, Oregon State University</w:t>
@@ -667,10 +649,13 @@
     </w:p>
     <w:p>
       <w:r>
+        <w:rPr>
+          <w:vertAlign w:val="superscript"/>
+        </w:rPr>
         <w:t>14</w:t>
       </w:r>
       <w:r>
-        <w:t xml:space="preserve"> College of Fisheries and Ocean Sciences, University of Alaska Fairbanks</w:t>
+        <w:t>College of Fisheries and Ocean Sciences, University of Alaska Fairbanks</w:t>
       </w:r>
       <w:r>
         <w:t>,</w:t>
@@ -684,7 +669,10 @@
     </w:p>
     <w:p>
       <w:r>
-        <w:t xml:space="preserve">15 </w:t>
+        <w:rPr>
+          <w:vertAlign w:val="superscript"/>
+        </w:rPr>
+        <w:t>15</w:t>
       </w:r>
       <w:r>
         <w:t>Pacific Science Enterprise Centre, Fisheries and Oceans Canada, West Vancouver</w:t>
@@ -698,7 +686,10 @@
     </w:p>
     <w:p>
       <w:r>
-        <w:t xml:space="preserve">16 </w:t>
+        <w:rPr>
+          <w:vertAlign w:val="superscript"/>
+        </w:rPr>
+        <w:t>16</w:t>
       </w:r>
       <w:r>
         <w:t>Pacific Biological Station, Fisheries and Oceans Canada</w:t>
@@ -717,7 +708,10 @@
     </w:p>
     <w:p>
       <w:r>
-        <w:t xml:space="preserve">17 </w:t>
+        <w:rPr>
+          <w:vertAlign w:val="superscript"/>
+        </w:rPr>
+        <w:t>17</w:t>
       </w:r>
       <w:r>
         <w:t>Pacific Science Enterprise Centre, Fisheries and Oceans Canada, West Vancouver</w:t>
@@ -731,8 +725,14 @@
     </w:p>
     <w:p>
       <w:r>
+        <w:rPr>
+          <w:vertAlign w:val="superscript"/>
+        </w:rPr>
         <w:lastRenderedPageBreak/>
-        <w:t>18 University of Victoria, Victoria</w:t>
+        <w:t>18</w:t>
+      </w:r>
+      <w:r>
+        <w:t>University of Victoria, Victoria</w:t>
       </w:r>
       <w:r>
         <w:t xml:space="preserve"> BC,</w:t>
@@ -743,36 +743,21 @@
     </w:p>
     <w:p>
       <w:r>
-        <w:t>19 Vancouver Fraser Port Authority, Vancouver BC, Canada</w:t>
+        <w:rPr>
+          <w:vertAlign w:val="superscript"/>
+        </w:rPr>
+        <w:t>19</w:t>
+      </w:r>
+      <w:r>
+        <w:t>Vancouver Fraser Port Authority, Vancouver BC, Canada</w:t>
       </w:r>
     </w:p>
     <w:p>
-      <w:sdt>
-        <w:sdtPr>
-          <w:tag w:val="goog_rdk_4"/>
-          <w:id w:val="-490174535"/>
-          <w:showingPlcHdr/>
-        </w:sdtPr>
-        <w:sdtContent>
-          <w:r>
-            <w:t xml:space="preserve">     </w:t>
-          </w:r>
-        </w:sdtContent>
-      </w:sdt>
-      <w:sdt>
-        <w:sdtPr>
-          <w:tag w:val="goog_rdk_4"/>
-          <w:id w:val="936331196"/>
-          <w:showingPlcHdr/>
-        </w:sdtPr>
-        <w:sdtContent>
-          <w:r>
-            <w:t xml:space="preserve">     </w:t>
-          </w:r>
-        </w:sdtContent>
-      </w:sdt>
-      <w:r>
-        <w:t xml:space="preserve">20 </w:t>
+      <w:r>
+        <w:rPr>
+          <w:vertAlign w:val="superscript"/>
+        </w:rPr>
+        <w:t>20</w:t>
       </w:r>
       <w:r>
         <w:t>Beam Reach</w:t>
@@ -783,7 +768,13 @@
     </w:p>
     <w:p>
       <w:r>
-        <w:t>21 SMRU Consulting, Friday Harbor Washington USA</w:t>
+        <w:rPr>
+          <w:vertAlign w:val="superscript"/>
+        </w:rPr>
+        <w:t>21</w:t>
+      </w:r>
+      <w:r>
+        <w:t>SMRU Consulting, Friday Harbor Washington USA</w:t>
       </w:r>
     </w:p>
     <w:p>
@@ -1142,18 +1133,7 @@
         <w:t>T</w:t>
       </w:r>
       <w:r>
-        <w:t xml:space="preserve">he US. Bigg’s killer whales feed exclusively on marine </w:t>
-      </w:r>
-      <w:commentRangeStart w:id="0"/>
-      <w:r>
-        <w:t>mammals</w:t>
-      </w:r>
-      <w:commentRangeEnd w:id="0"/>
-      <w:r>
-        <w:rPr>
-          <w:rStyle w:val="CommentReference"/>
-        </w:rPr>
-        <w:commentReference w:id="0"/>
+        <w:t>he US. Bigg’s killer whales feed exclusively on marine mammals</w:t>
       </w:r>
       <w:r>
         <w:t>.</w:t>
@@ -1302,36 +1282,37 @@
         <w:t xml:space="preserve">. Among mammal-eating </w:t>
       </w:r>
       <w:r>
-        <w:t xml:space="preserve">Biggs </w:t>
+        <w:t>Bigg’s</w:t>
+      </w:r>
+      <w:r>
+        <w:t xml:space="preserve"> </w:t>
       </w:r>
       <w:r>
         <w:t xml:space="preserve">killer whales, the </w:t>
       </w:r>
       <w:r>
-        <w:t xml:space="preserve">West Coast Bigg's </w:t>
-      </w:r>
-      <w:commentRangeStart w:id="1"/>
-      <w:r>
-        <w:t>(</w:t>
-      </w:r>
-      <w:r>
-        <w:t>Biggs</w:t>
+        <w:t>West Coast Bigg's (</w:t>
+      </w:r>
+      <w:r>
+        <w:t>Bigg</w:t>
+      </w:r>
+      <w:r>
+        <w:t>’</w:t>
+      </w:r>
+      <w:r>
+        <w:t>s</w:t>
       </w:r>
       <w:r>
         <w:t xml:space="preserve">) </w:t>
       </w:r>
-      <w:commentRangeEnd w:id="1"/>
-      <w:r>
-        <w:rPr>
-          <w:rStyle w:val="CommentReference"/>
-        </w:rPr>
-        <w:commentReference w:id="1"/>
-      </w:r>
       <w:r>
         <w:t xml:space="preserve">killer whales inhabit waters off California to southeast Alaska, the Gulf of Alaska </w:t>
       </w:r>
       <w:r>
-        <w:t xml:space="preserve">Biggs </w:t>
+        <w:t>Bigg’s</w:t>
+      </w:r>
+      <w:r>
+        <w:t xml:space="preserve"> </w:t>
       </w:r>
       <w:r>
         <w:t>population ranges from waters off northern British Columbia to Kodiak Island, and the AT1 sub-population inhabits the northcentral Gulf of Alaska. Individuals from the shark-eating Offshore killer whale population have been sighted from the Aleutian Islands to California.</w:t>
@@ -1445,7 +1426,7 @@
       </w:r>
     </w:p>
     <w:p>
-      <w:bookmarkStart w:id="2" w:name="_Hlk178181446"/>
+      <w:bookmarkStart w:id="0" w:name="_Hlk178181446"/>
       <w:r>
         <w:t>Acoustic</w:t>
       </w:r>
@@ -1509,7 +1490,7 @@
       <w:r>
         <w:t>enable live listening and detection capabilities.</w:t>
       </w:r>
-      <w:bookmarkEnd w:id="2"/>
+      <w:bookmarkEnd w:id="0"/>
       <w:r>
         <w:t xml:space="preserve"> Passive acoustic monitoring generates large volumes of data which are typically too large to examine manually, instead requiring automated processing to produce results within reasonable timeframes. A variety of generalized detection algorithms are available that work reasonably well as binary detectors of killer whale calls </w:t>
       </w:r>
@@ -1550,21 +1531,7 @@
         <w:rPr>
           <w:rFonts w:ascii="Calibri" w:hAnsi="Calibri" w:cs="Calibri"/>
         </w:rPr>
-        <w:t xml:space="preserve">(Bergler et al., 2019; </w:t>
-      </w:r>
-      <w:proofErr w:type="spellStart"/>
-      <w:r>
-        <w:rPr>
-          <w:rFonts w:ascii="Calibri" w:hAnsi="Calibri" w:cs="Calibri"/>
-        </w:rPr>
-        <w:t>Kirsebom</w:t>
-      </w:r>
-      <w:proofErr w:type="spellEnd"/>
-      <w:r>
-        <w:rPr>
-          <w:rFonts w:ascii="Calibri" w:hAnsi="Calibri" w:cs="Calibri"/>
-        </w:rPr>
-        <w:t xml:space="preserve"> et al., 2022)</w:t>
+        <w:t>(Bergler et al., 2019; Kirsebom et al., 2022)</w:t>
       </w:r>
       <w:r>
         <w:fldChar w:fldCharType="end"/>
@@ -1673,21 +1640,228 @@
         <w:rPr>
           <w:rFonts w:ascii="Calibri" w:hAnsi="Calibri" w:cs="Calibri"/>
         </w:rPr>
-        <w:t>(Au et al., 2004; Barrett-</w:t>
+        <w:t>(Au et al., 2004; Barrett-lennard et al., 1996)</w:t>
+      </w:r>
+      <w:r>
+        <w:fldChar w:fldCharType="end"/>
+      </w:r>
+      <w:r>
+        <w:t>.</w:t>
+      </w:r>
+      <w:r>
+        <w:t xml:space="preserve"> Whistles are tonal calls typically used for social communication among individuals within a pod. These whistles </w:t>
+      </w:r>
+      <w:r>
+        <w:t xml:space="preserve">are narrow band signals that </w:t>
+      </w:r>
+      <w:r>
+        <w:t>aid</w:t>
+      </w:r>
+      <w:r>
+        <w:t xml:space="preserve"> in close-range communication</w:t>
+      </w:r>
+      <w:r>
+        <w:t>,</w:t>
+      </w:r>
+      <w:r>
+        <w:t xml:space="preserve"> generally spanning from 0.5 to 25 kHz, and </w:t>
+      </w:r>
+      <w:r>
+        <w:t>may be</w:t>
+      </w:r>
+      <w:r>
+        <w:t xml:space="preserve"> involved in coordinating movements and maintaining group cohesion</w:t>
+      </w:r>
+      <w:r>
+        <w:t xml:space="preserve"> </w:t>
+      </w:r>
+      <w:r>
+        <w:fldChar w:fldCharType="begin"/>
+      </w:r>
+      <w:r>
+        <w:instrText xml:space="preserve"> ADDIN ZOTERO_ITEM CSL_CITATION {"citationID":"cnfEupF9","properties":{"formattedCitation":"(Riesch et al., 2008; Souhaut &amp; Shields, 2021; Thomsen et al., 2001)","plainCitation":"(Riesch et al., 2008; Souhaut &amp; Shields, 2021; Thomsen et al., 2001)","noteIndex":0},"citationItems":[{"id":158,"uris":["http://zotero.org/users/local/kg8zx2dc/items/LAZLCJ6N"],"itemData":{"id":158,"type":"article-journal","abstract":"Combining different stereotyped vocal signals into specific sequences increases the range of information that can be transferred between individuals. The temporal emission pattern and the behavioral context of vocal sequences have been described in detail for a variety of birds and mammals. Yet, in cetaceans, the study of vocal sequences is just in its infancy. Here, we provide a detailed analysis of sequences of stereotyped whistles in killer whales off Vancouver Island, British Columbia. A total of 1140 whistle transitions in 192 whistle sequences recorded from resident killer whales were analyzed using common spectrographic analysis techniques. In addition to the stereotyped whistles described by Riesch et al., [(2006). “Stability and group specificity of stereotyped whistles in resident killer whales, Orcinus orca, off British Columbia,” Anim. Behav. 71, 79–91.] We found a new and rare stereotyped whistle (W7) as well as two whistle elements, which are closely linked to whistle sequences: (1) stammers and (2) bridge elements. Furthermore, the frequency of occurrence of 12 different stereotyped whistle types within the sequences was not randomly distributed and the transition patterns between whistles were also nonrandom. Finally, whistle sequences were closely tied to close-range behavioral interactions (in particular among males). Hence, we conclude that whistle sequences in wild killer whales are complex signal series and propose that they are most likely emitted by single individuals.","container-title":"The Journal of the Acoustical Society of America","DOI":"10.1121/1.2956467","ISSN":"0001-4966","issue":"3","journalAbbreviation":"The Journal of the Acoustical Society of America","page":"1822-1829","source":"Silverchair","title":"Whistle sequences in wild killer whales (Orcinus orca)","volume":"124","author":[{"family":"Riesch","given":"Rüdiger"},{"family":"Ford","given":"John K. B."},{"family":"Thomsen","given":"Frank"}],"issued":{"date-parts":[["2008",9,1]]}}},{"id":156,"uris":["http://zotero.org/users/local/kg8zx2dc/items/6WCV6NU3"],"itemData":{"id":156,"type":"article-journal","abstract":"The endangered Southern Resident killer whales (Orcinus orca) of the northeast Pacific region use two main types of vocal signals to communicate: discrete calls and whistles. Despite being one of the most-studied cetacean populations in the world, whistles have not been as heavily analyzed due to their relatively low occurrence compared to discrete calls. The aim of the current study is to further investigate the whistle repertoire and characteristics of the Southern Resident killer whale population. Acoustic data were collected between 2006–2007 and 2015–2017 in the waters around San Juan Island, Washington State, USA from boats and from shore. A total of 228 whistles were extracted and analyzed with 53.5% of them found to be stereotyped. Three of the four stereotyped whistles identified by a previous study using recordings from 1979–1982 were still occurring, demonstrating that whistles are stable vocalizations for a period of more than 35 years. The presence of three new stereotyped whistles was also documented. These results demonstrate that whistles share the longevity and vocal tradition of discrete calls, and warrant further study as a key element of Southern Resident killer whale communication and cultural transmission.","container-title":"PeerJ","DOI":"10.7717/peerj.12085","ISSN":"2167-8359","journalAbbreviation":"PeerJ","language":"en","note":"publisher: PeerJ Inc.","page":"e12085","source":"peerj.com","title":"Stereotyped whistles in southern resident killer whales","volume":"9","author":[{"family":"Souhaut","given":"Marie"},{"family":"Shields","given":"Monika W."}],"issued":{"date-parts":[["2021",8,27]]}}},{"id":160,"uris":["http://zotero.org/users/local/kg8zx2dc/items/L2GCAVQ4"],"itemData":{"id":160,"type":"article-journal","abstract":"The acoustic repertoire of killer whales (Orcinus orca) consists of pulsed calls and tonal sounds, called whistles. Although previous studies gave information on whistle parameters, no study has presented a detailed quantitative characterization of whistles from wild killer whales. Thus an interpretation of possible functions of whistles in killer whale underwater communication has been impossible so far. In this study acoustic parameters of whistles from groups of individually known killer whales were measured. Observations in the field indicate that whistles are close-range signals. The majority of whistles (90%) were tones with several harmonics with the main energy concentrated in the fundamental. The remainder were tones with enhanced second or higher harmonics and tones without harmonics. Whistles had an average bandwidth of 4.5 kHz, an average dominant frequency of 8.3 kHz, and an average duration of 1.8 s. The number of frequency modulations per whistle ranged between 0 and 71. The study indicates that whistles in wild killer whales serve a different function than whistles of other delphinids. Their structure makes whistles of killer whales suitable to function as close-range motivational sounds.","container-title":"The Journal of the Acoustical Society of America","DOI":"10.1121/1.1349537","ISSN":"0001-4966","issue":"3","journalAbbreviation":"The Journal of the Acoustical Society of America","page":"1240-1246","source":"Silverchair","title":"Characteristics of whistles from the acoustic repertoire of resident killer whales (Orcinus orca) off Vancouver Island, British Columbia","volume":"109","author":[{"family":"Thomsen","given":"F."},{"family":"Franck","given":"D."},{"family":"Ford","given":"J. K. B."}],"issued":{"date-parts":[["2001",3,1]]}}}],"schema":"https://github.com/citation-style-language/schema/raw/master/csl-citation.json"} </w:instrText>
+      </w:r>
+      <w:r>
+        <w:fldChar w:fldCharType="separate"/>
+      </w:r>
+      <w:r>
+        <w:rPr>
+          <w:rFonts w:ascii="Calibri" w:hAnsi="Calibri" w:cs="Calibri"/>
+        </w:rPr>
+        <w:t>(Riesch et al., 2008; Souhaut &amp; Shields, 2021; Thomsen et al., 2001)</w:t>
+      </w:r>
+      <w:r>
+        <w:fldChar w:fldCharType="end"/>
+      </w:r>
+      <w:r>
+        <w:t>.</w:t>
+      </w:r>
+      <w:r>
+        <w:t xml:space="preserve"> </w:t>
+      </w:r>
+      <w:r>
+        <w:t xml:space="preserve">Pulsed calls are broadband signals with energy between 500Hz to over 40 kHz </w:t>
+      </w:r>
+      <w:r>
+        <w:fldChar w:fldCharType="begin"/>
+      </w:r>
+      <w:r>
+        <w:instrText xml:space="preserve"> ADDIN ZOTERO_ITEM CSL_CITATION {"citationID":"a63Vw4VG","properties":{"formattedCitation":"(Miller, 2006)","plainCitation":"(Miller, 2006)","noteIndex":0},"citationItems":[{"id":197,"uris":["http://zotero.org/users/local/kg8zx2dc/items/DDRPSMIY"],"itemData":{"id":197,"type":"article-journal","abstract":"Signal source intensity and detection range, which integrates source intensity with propagation loss, background noise and receiver hearing abilities, are important characteristics of communication signals. Apparent source levels were calculated for 819 pulsed calls and 24 whistles produced by free-ranging resident killer whales by triangulating the angles-of-arrival of sounds on two beamforming arrays towed in series. Levels in the 1–20 kHz band ranged from 131 to 168 dB re 1 μPa at 1 m, with differences in the means of different sound classes (whistles: 140.2±4.1 dB; variable calls: 146.6±6.6 dB; stereotyped calls: 152.6±5.9 dB), and among stereotyped call types. Repertoire diversity carried through to estimates of active space, with “long-range” stereotyped calls all containing overlapping, independently-modulated high-frequency components (mean estimated active space of 10–16 km in sea state zero) and “short-range” sounds (5–9 km) included all stereotyped calls without a high-frequency component, whistles, and variable calls. Short-range sounds are reported to be more common during social and resting behaviors, while long-range stereotyped calls predominate in dispersed travel and foraging behaviors. These results suggest that variability in sound pressure levels may reflect diverse social and ecological functions of the acoustic repertoire of killer whales.","container-title":"Journal of Comparative Physiology A","DOI":"10.1007/s00359-005-0085-2","ISSN":"1432-1351","issue":"5","journalAbbreviation":"J Comp Physiol A","language":"en","page":"449-459","source":"Springer Link","title":"Diversity in sound pressure levels and estimated active space of resident killer whale vocalizations","volume":"192","author":[{"family":"Miller","given":"Patrick J. O."}],"issued":{"date-parts":[["2006",5,1]]}}}],"schema":"https://github.com/citation-style-language/schema/raw/master/csl-citation.json"} </w:instrText>
+      </w:r>
+      <w:r>
+        <w:fldChar w:fldCharType="separate"/>
+      </w:r>
+      <w:r>
+        <w:rPr>
+          <w:rFonts w:ascii="Calibri" w:hAnsi="Calibri" w:cs="Calibri"/>
+        </w:rPr>
+        <w:t>(Miller, 2006)</w:t>
+      </w:r>
+      <w:r>
+        <w:fldChar w:fldCharType="end"/>
+      </w:r>
+      <w:r>
+        <w:t xml:space="preserve"> and are the most common signal type used for communication by killer whales. They are composed of a series of pulses produced in such rapid succession as to sound tonal with multiple harmonics</w:t>
+      </w:r>
+      <w:r>
+        <w:t xml:space="preserve"> </w:t>
+      </w:r>
+      <w:r>
+        <w:fldChar w:fldCharType="begin"/>
+      </w:r>
+      <w:r>
+        <w:instrText xml:space="preserve"> ADDIN ZOTERO_ITEM CSL_CITATION {"citationID":"uAcQ6zza","properties":{"formattedCitation":"(Watkins, 1968)","plainCitation":"(Watkins, 1968)","noteIndex":0},"citationItems":[{"id":162,"uris":["http://zotero.org/users/local/kg8zx2dc/items/CWC599I9"],"itemData":{"id":162,"type":"article-journal","language":"en","source":"agris.fao.org","title":"The harmonic interval : fact or artifact in spectral analysis of pulse trains","title-short":"The harmonic interval","URL":"https://agris.fao.org/search/en/providers/122415/records/64736846e17b74d22254c81f","author":[{"family":"Watkins","given":"William A."}],"accessed":{"date-parts":[["2024",8,9]]},"issued":{"date-parts":[["1968"]]}}}],"schema":"https://github.com/citation-style-language/schema/raw/master/csl-citation.json"} </w:instrText>
+      </w:r>
+      <w:r>
+        <w:fldChar w:fldCharType="separate"/>
+      </w:r>
+      <w:r>
+        <w:rPr>
+          <w:rFonts w:ascii="Calibri" w:hAnsi="Calibri" w:cs="Calibri"/>
+        </w:rPr>
+        <w:t>(Watkins, 1968)</w:t>
+      </w:r>
+      <w:r>
+        <w:fldChar w:fldCharType="end"/>
+      </w:r>
+      <w:r>
+        <w:t xml:space="preserve">. </w:t>
+      </w:r>
+      <w:r>
+        <w:t>Pulsed calls form distinct, complex vocalizations (discrete calls) often characterized by a series of tonal elements that can have one or two overlapping fundamental frequenc</w:t>
+      </w:r>
+      <w:r>
+        <w:t xml:space="preserve">ies </w:t>
+      </w:r>
+      <w:r>
+        <w:fldChar w:fldCharType="begin"/>
+      </w:r>
+      <w:r>
+        <w:instrText xml:space="preserve"> ADDIN ZOTERO_ITEM CSL_CITATION {"citationID":"6WRaLWCt","properties":{"formattedCitation":"(Deecke et al., 2010; J. K. B. Ford, 1991; Yurk et al., 2002)","plainCitation":"(Deecke et al., 2010; J. K. B. Ford, 1991; Yurk et al., 2002)","noteIndex":0},"citationItems":[{"id":207,"uris":["http://zotero.org/users/local/kg8zx2dc/items/DQUYZ5T6"],"itemData":{"id":207,"type":"article-journal","abstract":"A few species of mammals produce group-specific vocalisations that are passed on by learning, but the function of learned vocal variation remains poorly understood. Resident killer whales live in stable matrilineal groups with repertoires of seven to 17 stereotyped call types. Some types are shared among matrilines, but their structure typically shows matriline-specific differences. Our objective was to analyse calls of nine killer whale matrilines in British Columbia to test whether call similarity primarily reflects social or genetic relationships. Recordings were made in 1985–1995 in the presence of focal matrilines that were either alone or with groups with non-overlapping repertoires. We used neural network discrimination performance to measure the similarity of call types produced by different matrilines and determined matriline association rates from 757 encounters with one or more focal matrilines. Relatedness was measured by comparing variation at 11 microsatellite loci for the oldest female in each group. Call similarity was positively correlated with association rates for two of the three call types analysed. Similarity of the N4 call type was also correlated with matriarch relatedness. No relationship between relatedness and association frequency was detected. These results show that call structure reflects relatedness and social affiliation, but not because related groups spend more time together. Instead, call structure appears to play a role in kin recognition and shapes the association behaviour of killer whale groups. Our results therefore support the hypothesis that increasing social complexity plays a role in the evolution of learned vocalisations in some mammalian species.","container-title":"Naturwissenschaften","DOI":"10.1007/s00114-010-0657-z","ISSN":"1432-1904","issue":"5","journalAbbreviation":"Naturwissenschaften","language":"en","page":"513-518","source":"Springer Link","title":"The structure of stereotyped calls reflects kinship and social affiliation in resident killer whales (Orcinus orca)","volume":"97","author":[{"family":"Deecke","given":"Volker B."},{"family":"Barrett-Lennard","given":"Lance G."},{"family":"Spong","given":"Paul"},{"family":"Ford","given":"John K. B."}],"issued":{"date-parts":[["2010",5,1]]}}},{"id":201,"uris":["http://zotero.org/users/local/kg8zx2dc/items/WPN6R47T"],"itemData":{"id":201,"type":"article-journal","abstract":"Underwater vocalizations were recorded during repeated encounters with 16 pods, or stable kin groups, of resident killer whales (Orcinus orca) off the coast of British Columbia. Pods were identified from unique natural markings on individuals. Vocal exchanges within pods were dominated by repetitious, discrete calls. Pods each produced 7–17 (mean 10.7) types of discrete calls. Individuals appear to acquire their pod's call repertoire by learning, and repertoires can persist with little change for over 25 years. Call repertoires differed significantly among pods in the resident population. The 16 pods formed four distinct acoustic associations, or clans, each having a unique repertoire of discrete calls, or vocal tradition. Pods within a clan shared several call types, but no sharing took place among clans. Shared calls often contained structural variations specific to each pod or group of pods in the clan. These variants and other differences in acoustic behaviour formed a system of related pod-specific dialects within the vocal tradition of each clan. Pods from different clans often travelled together, but observed patterns of social associations were often independent of acoustic relationships. It is proposed that each clan comprises related pods that have descended from a common ancestral group. New pods formed from this ancestral group through growth and matrilineal division of the lineage. The formation of new pods was accompanied by divergence of the call repertoire of the founding group. Such divergence resulted from the accumulation of errors in call learning across generations, call innovation, and call extinction. Pod-specific repertoires probably serve to enhance the efficiency of vocal communication within the group and act as behavioural indicators of pod affiliation. The striking differences among the vocal traditions of different clans suggest that each is an independent matriline.","container-title":"Canadian Journal of Zoology","DOI":"10.1139/z91-206","ISSN":"0008-4301","issue":"6","journalAbbreviation":"Can. J. Zool.","note":"publisher: NRC Research Press","page":"1454-1483","source":"cdnsciencepub.com (Atypon)","title":"Vocal traditions among resident killer whales (Orcinus orca) in coastal waters of British Columbia","volume":"69","author":[{"family":"Ford","given":"John K. B."}],"issued":{"date-parts":[["1991",6]]}}},{"id":203,"uris":["http://zotero.org/users/local/kg8zx2dc/items/7I8RXQHZ"],"itemData":{"id":203,"type":"article-journal","abstract":"Cultural lineages are based on learned social traditions that are stable for several generations. When cultural lineages also reflect common ancestry and/or are shared by individuals that live together they are called clans. The existence of clans among killer whales has been previously proposed but has not been confirmed. Here, we show that clans exist among resident type killer whales, Orcinus orca, in southern Alaska. Resident killer whales live in stable matrilines from which emigration of either sex has not been observed. Matrilines that associate regularly (≥50% observation time) are called pods. Pods are believed to consist of closely related matrilines and share a unique repertoire of discrete call types. Pods that share parts of their repertoire form what Ford (1991, Canadian Journal of Zoology,69, 1454–1483) called an acoustic clan. Here, we identified discrete call types of seven pods from southern Alaska, using a method based on human discrimination of distinct aural and visual (spectrogram) differences. Mitochondrial DNA of members of each pod was also analysed. The repertoires of the seven pods were compared and two acoustically distinct groups of pods were identified. Each group was monomorphic for a different mitochondrial D-loop haplotype. Nevertheless, pods from different clans associated frequently. It thus appears that the acoustic similarities within groups, which we presume to be cultural, reflect common ancestry, and that these groups therefore meet the above definition of clans. We also argue that a combination of cultural drift and selection are the main mechanisms for the maintenance of clans. Copyright 2002 The Association for the Study of Animal Behaviour. Published by Elsevier Science Ltd. All rights reserved.","container-title":"Animal Behaviour","DOI":"10.1006/anbe.2002.3012","ISSN":"0003-3472","issue":"6","journalAbbreviation":"Animal Behaviour","page":"1103-1119","source":"ScienceDirect","title":"Cultural transmission within maternal lineages: vocal clans in resident killer whales in southern Alaska","title-short":"Cultural transmission within maternal lineages","volume":"63","author":[{"family":"Yurk","given":"H"},{"family":"Barrett-Lennard","given":"L"},{"family":"Ford","given":"J. K. B"},{"family":"Matkin","given":"C. O"}],"issued":{"date-parts":[["2002",6,1]]}}}],"schema":"https://github.com/citation-style-language/schema/raw/master/csl-citation.json"} </w:instrText>
+      </w:r>
+      <w:r>
+        <w:fldChar w:fldCharType="separate"/>
+      </w:r>
+      <w:r>
+        <w:rPr>
+          <w:rFonts w:ascii="Calibri" w:hAnsi="Calibri" w:cs="Calibri"/>
+        </w:rPr>
+        <w:t>(Deecke et al., 2010; J. K. B. Ford, 1991; Yurk et al., 2002)</w:t>
+      </w:r>
+      <w:r>
+        <w:fldChar w:fldCharType="end"/>
+      </w:r>
+      <w:r>
+        <w:t xml:space="preserve"> and that vary in contour and amplitude over time</w:t>
+      </w:r>
+      <w:r>
+        <w:t xml:space="preserve"> </w:t>
+      </w:r>
+      <w:r>
+        <w:fldChar w:fldCharType="begin"/>
+      </w:r>
+      <w:r>
+        <w:instrText xml:space="preserve"> ADDIN ZOTERO_ITEM CSL_CITATION {"citationID":"2gM3uOVt","properties":{"formattedCitation":"(J. K. Ford, 1987)","plainCitation":"(J. K. Ford, 1987)","noteIndex":0},"citationItems":[{"id":69,"uris":["http://zotero.org/users/local/kg8zx2dc/items/QQJXHE67"],"itemData":{"id":69,"type":"report","event-place":"Nanimo British Colombia V9R 5K6","genre":"Canadian Data Report of Fisheries and Aquatic Sciences","number":"633","page":"165","publisher":"Department of Fisheries and Oceans,","publisher-place":"Nanimo British Colombia V9R 5K6","title":"A catalogue of underwater calls produced by killer whales (Orcinus orca) in British Columbia","URL":"https://www.researchgate.net/publication/285709635_A_catalogue_of_underwater_calls_produced_by_killer_whales_Orcinus_orca_in_British_Columbia","author":[{"family":"Ford","given":"John KB"}],"accessed":{"date-parts":[["2024",5,28]]},"issued":{"date-parts":[["1987",1]]}}}],"schema":"https://github.com/citation-style-language/schema/raw/master/csl-citation.json"} </w:instrText>
+      </w:r>
+      <w:r>
+        <w:fldChar w:fldCharType="separate"/>
+      </w:r>
+      <w:r>
+        <w:rPr>
+          <w:rFonts w:ascii="Calibri" w:hAnsi="Calibri" w:cs="Calibri"/>
+        </w:rPr>
+        <w:t>(J. K. Ford, 1987)</w:t>
+      </w:r>
+      <w:r>
+        <w:fldChar w:fldCharType="end"/>
+      </w:r>
+      <w:r>
+        <w:t>.</w:t>
+      </w:r>
+      <w:r>
+        <w:t xml:space="preserve"> </w:t>
+      </w:r>
+      <w:r>
+        <w:t>Pulsed calls are primarily used for social communication within and between individuals and groups, serving functions in social cohesion and mating travel and foraging coordination</w:t>
+      </w:r>
+      <w:r>
+        <w:t xml:space="preserve"> </w:t>
+      </w:r>
+      <w:r>
+        <w:rPr>
+          <w:rFonts w:ascii="Calibri" w:hAnsi="Calibri" w:cs="Calibri"/>
+        </w:rPr>
+        <w:t>(</w:t>
       </w:r>
       <w:proofErr w:type="spellStart"/>
       <w:r>
         <w:rPr>
           <w:rFonts w:ascii="Calibri" w:hAnsi="Calibri" w:cs="Calibri"/>
         </w:rPr>
-        <w:t>lennard</w:t>
+        <w:t>Deecke</w:t>
       </w:r>
       <w:proofErr w:type="spellEnd"/>
       <w:r>
         <w:rPr>
           <w:rFonts w:ascii="Calibri" w:hAnsi="Calibri" w:cs="Calibri"/>
         </w:rPr>
-        <w:t xml:space="preserve"> et al., 1996)</w:t>
+        <w:t xml:space="preserve"> et al., 2010; J. K. B. Ford, 1991; Yurk et al., 2002)</w:t>
+      </w:r>
+      <w:r>
+        <w:t xml:space="preserve"> and conveying social and behavioral cues</w:t>
+      </w:r>
+      <w:r>
+        <w:t>. Resident killer whales produce calls in higher frequency ranges with significantly higher minimum, peak, and median call frequencies</w:t>
+      </w:r>
+      <w:r>
+        <w:t xml:space="preserve"> </w:t>
+      </w:r>
+      <w:r>
+        <w:t xml:space="preserve">than </w:t>
+      </w:r>
+      <w:r>
+        <w:t>Bigg’s</w:t>
+      </w:r>
+      <w:r>
+        <w:t xml:space="preserve"> </w:t>
+      </w:r>
+      <w:r>
+        <w:t>killer whales</w:t>
+      </w:r>
+      <w:r>
+        <w:fldChar w:fldCharType="begin"/>
+      </w:r>
+      <w:r>
+        <w:instrText xml:space="preserve"> ADDIN ZOTERO_ITEM CSL_CITATION {"citationID":"iviYXKjI","properties":{"formattedCitation":"(Filatova et al., 2015; Foote &amp; Nystuen, 2008)","plainCitation":"(Filatova et al., 2015; Foote &amp; Nystuen, 2008)","noteIndex":0},"citationItems":[{"id":150,"uris":["http://zotero.org/users/local/kg8zx2dc/items/YVA4TFPY"],"itemData":{"id":150,"type":"article-journal","abstract":"Killer whale populations may differ in genetics, morphology, ecology, and behavior. In the North Pacific, two sympatric populations (“resident” and “transient”) specialize on different prey (fish and marine mammals) and retain reproductive isolation. In the eastern North Atlantic, whales from the same populations have been observed feeding on both fish and marine mammals. Fish-eating North Pacific “residents” are more genetically related to eastern North Atlantic killer whales than to sympatric mammal-eating “transients.” In this paper, a comparison of frequency variables in killer whale calls recorded from four North Pacific resident, two North Pacific transient, and two eastern North Atlantic populations is reported to assess which factors drive the large-scale changes in call structure. Both low-frequency and high-frequency components of North Pacific transient killer whale calls have significantly lower frequencies than those of the North Pacific resident and North Atlantic populations. The difference in frequencies could be related to ecological specialization or to the phylogenetic history of these populations. North Pacific transient killer whales may have genetically inherited predisposition toward lower frequencies that may shape their learned repertoires.","container-title":"The Journal of the Acoustical Society of America","DOI":"10.1121/1.4922704","ISSN":"0001-4966","issue":"1","journalAbbreviation":"The Journal of the Acoustical Society of America","page":"251-257","source":"Silverchair","title":"Killer whale call frequency is similar across the oceans, but varies across sympatric ecotypes","volume":"138","author":[{"family":"Filatova","given":"Olga A."},{"family":"Miller","given":"Patrick J. O."},{"family":"Yurk","given":"Harald"},{"family":"Samarra","given":"Filipa I. P."},{"family":"Hoyt","given":"Erich"},{"family":"Ford","given":"John K. B."},{"family":"Matkin","given":"Craig O."},{"family":"Barrett-Lennard","given":"Lance G."}],"issued":{"date-parts":[["2015",7,13]]}}},{"id":148,"uris":["http://zotero.org/users/local/kg8zx2dc/items/KQYCYVVG"],"itemData":{"id":148,"type":"article-journal","abstract":"Vocal structure can vary between populations due to variation in ecology-dependent selection pressures, such as masking by background noise and the presence of eavesdroppers. Signalers can overcome these obstacles to effective communication by avoiding frequencies that overlap with background noise or the audible range of eavesdroppers. In the Northeastern Pacific three “ecotypes” of killer whale coexist in sympatry, but differ from one another in their diet and habitat use. The minimum frequency (Fmin) and the frequency containing the peak energy between 0 and 10kHz (Fpeak) of a random sample of calls produced by a population of each ecotype was measured. The offshore ecotype produced calls with a significantly higher Fmin than the other ecotypes, which could be a strategy to avoid masking by low frequency chronic bandlimited wind noise found in the offshore environment. The resident ecotype produced calls with a significantly higher Fmin and Fpeak than the transient ecotype. This could be to reduce detection by their salmonid prey, which has a narrow band, low frequency auditory range.","container-title":"The Journal of the Acoustical Society of America","DOI":"10.1121/1.2836752","ISSN":"0001-4966","issue":"3","journalAbbreviation":"The Journal of the Acoustical Society of America","page":"1747-1752","source":"Silverchair","title":"Variation in call pitch among killer whale ecotypes","volume":"123","author":[{"family":"Foote","given":"Andrew D."},{"family":"Nystuen","given":"Jeffrey A."}],"issued":{"date-parts":[["2008",3,1]]}}}],"schema":"https://github.com/citation-style-language/schema/raw/master/csl-citation.json"} </w:instrText>
+      </w:r>
+      <w:r>
+        <w:fldChar w:fldCharType="separate"/>
+      </w:r>
+      <w:r>
+        <w:rPr>
+          <w:rFonts w:ascii="Calibri" w:hAnsi="Calibri" w:cs="Calibri"/>
+        </w:rPr>
+        <w:t>(Filatova et al., 2015; Foote &amp; Nystuen, 2008)</w:t>
       </w:r>
       <w:r>
         <w:fldChar w:fldCharType="end"/>
@@ -1695,262 +1869,6 @@
       <w:r>
         <w:t>.</w:t>
       </w:r>
-      <w:r>
-        <w:t xml:space="preserve"> Whistles are tonal calls typically used for social communication among individuals within a pod. These whistles </w:t>
-      </w:r>
-      <w:r>
-        <w:t xml:space="preserve">are narrow band signals that </w:t>
-      </w:r>
-      <w:r>
-        <w:t>aid</w:t>
-      </w:r>
-      <w:r>
-        <w:t xml:space="preserve"> in close-range communication</w:t>
-      </w:r>
-      <w:r>
-        <w:t>,</w:t>
-      </w:r>
-      <w:r>
-        <w:t xml:space="preserve"> generally spanning from 0.5 to 25 kHz, and </w:t>
-      </w:r>
-      <w:r>
-        <w:t>may be</w:t>
-      </w:r>
-      <w:r>
-        <w:t xml:space="preserve"> involved in coordinating movements and maintaining group cohesion</w:t>
-      </w:r>
-      <w:r>
-        <w:t xml:space="preserve"> </w:t>
-      </w:r>
-      <w:r>
-        <w:fldChar w:fldCharType="begin"/>
-      </w:r>
-      <w:r>
-        <w:instrText xml:space="preserve"> ADDIN ZOTERO_ITEM CSL_CITATION {"citationID":"cnfEupF9","properties":{"formattedCitation":"(Riesch et al., 2008; Souhaut &amp; Shields, 2021; Thomsen et al., 2001)","plainCitation":"(Riesch et al., 2008; Souhaut &amp; Shields, 2021; Thomsen et al., 2001)","noteIndex":0},"citationItems":[{"id":158,"uris":["http://zotero.org/users/local/kg8zx2dc/items/LAZLCJ6N"],"itemData":{"id":158,"type":"article-journal","abstract":"Combining different stereotyped vocal signals into specific sequences increases the range of information that can be transferred between individuals. The temporal emission pattern and the behavioral context of vocal sequences have been described in detail for a variety of birds and mammals. Yet, in cetaceans, the study of vocal sequences is just in its infancy. Here, we provide a detailed analysis of sequences of stereotyped whistles in killer whales off Vancouver Island, British Columbia. A total of 1140 whistle transitions in 192 whistle sequences recorded from resident killer whales were analyzed using common spectrographic analysis techniques. In addition to the stereotyped whistles described by Riesch et al., [(2006). “Stability and group specificity of stereotyped whistles in resident killer whales, Orcinus orca, off British Columbia,” Anim. Behav. 71, 79–91.] We found a new and rare stereotyped whistle (W7) as well as two whistle elements, which are closely linked to whistle sequences: (1) stammers and (2) bridge elements. Furthermore, the frequency of occurrence of 12 different stereotyped whistle types within the sequences was not randomly distributed and the transition patterns between whistles were also nonrandom. Finally, whistle sequences were closely tied to close-range behavioral interactions (in particular among males). Hence, we conclude that whistle sequences in wild killer whales are complex signal series and propose that they are most likely emitted by single individuals.","container-title":"The Journal of the Acoustical Society of America","DOI":"10.1121/1.2956467","ISSN":"0001-4966","issue":"3","journalAbbreviation":"The Journal of the Acoustical Society of America","page":"1822-1829","source":"Silverchair","title":"Whistle sequences in wild killer whales (Orcinus orca)","volume":"124","author":[{"family":"Riesch","given":"Rüdiger"},{"family":"Ford","given":"John K. B."},{"family":"Thomsen","given":"Frank"}],"issued":{"date-parts":[["2008",9,1]]}}},{"id":156,"uris":["http://zotero.org/users/local/kg8zx2dc/items/6WCV6NU3"],"itemData":{"id":156,"type":"article-journal","abstract":"The endangered Southern Resident killer whales (Orcinus orca) of the northeast Pacific region use two main types of vocal signals to communicate: discrete calls and whistles. Despite being one of the most-studied cetacean populations in the world, whistles have not been as heavily analyzed due to their relatively low occurrence compared to discrete calls. The aim of the current study is to further investigate the whistle repertoire and characteristics of the Southern Resident killer whale population. Acoustic data were collected between 2006–2007 and 2015–2017 in the waters around San Juan Island, Washington State, USA from boats and from shore. A total of 228 whistles were extracted and analyzed with 53.5% of them found to be stereotyped. Three of the four stereotyped whistles identified by a previous study using recordings from 1979–1982 were still occurring, demonstrating that whistles are stable vocalizations for a period of more than 35 years. The presence of three new stereotyped whistles was also documented. These results demonstrate that whistles share the longevity and vocal tradition of discrete calls, and warrant further study as a key element of Southern Resident killer whale communication and cultural transmission.","container-title":"PeerJ","DOI":"10.7717/peerj.12085","ISSN":"2167-8359","journalAbbreviation":"PeerJ","language":"en","note":"publisher: PeerJ Inc.","page":"e12085","source":"peerj.com","title":"Stereotyped whistles in southern resident killer whales","volume":"9","author":[{"family":"Souhaut","given":"Marie"},{"family":"Shields","given":"Monika W."}],"issued":{"date-parts":[["2021",8,27]]}}},{"id":160,"uris":["http://zotero.org/users/local/kg8zx2dc/items/L2GCAVQ4"],"itemData":{"id":160,"type":"article-journal","abstract":"The acoustic repertoire of killer whales (Orcinus orca) consists of pulsed calls and tonal sounds, called whistles. Although previous studies gave information on whistle parameters, no study has presented a detailed quantitative characterization of whistles from wild killer whales. Thus an interpretation of possible functions of whistles in killer whale underwater communication has been impossible so far. In this study acoustic parameters of whistles from groups of individually known killer whales were measured. Observations in the field indicate that whistles are close-range signals. The majority of whistles (90%) were tones with several harmonics with the main energy concentrated in the fundamental. The remainder were tones with enhanced second or higher harmonics and tones without harmonics. Whistles had an average bandwidth of 4.5 kHz, an average dominant frequency of 8.3 kHz, and an average duration of 1.8 s. The number of frequency modulations per whistle ranged between 0 and 71. The study indicates that whistles in wild killer whales serve a different function than whistles of other delphinids. Their structure makes whistles of killer whales suitable to function as close-range motivational sounds.","container-title":"The Journal of the Acoustical Society of America","DOI":"10.1121/1.1349537","ISSN":"0001-4966","issue":"3","journalAbbreviation":"The Journal of the Acoustical Society of America","page":"1240-1246","source":"Silverchair","title":"Characteristics of whistles from the acoustic repertoire of resident killer whales (Orcinus orca) off Vancouver Island, British Columbia","volume":"109","author":[{"family":"Thomsen","given":"F."},{"family":"Franck","given":"D."},{"family":"Ford","given":"J. K. B."}],"issued":{"date-parts":[["2001",3,1]]}}}],"schema":"https://github.com/citation-style-language/schema/raw/master/csl-citation.json"} </w:instrText>
-      </w:r>
-      <w:r>
-        <w:fldChar w:fldCharType="separate"/>
-      </w:r>
-      <w:r>
-        <w:rPr>
-          <w:rFonts w:ascii="Calibri" w:hAnsi="Calibri" w:cs="Calibri"/>
-        </w:rPr>
-        <w:t xml:space="preserve">(Riesch et al., 2008; </w:t>
-      </w:r>
-      <w:proofErr w:type="spellStart"/>
-      <w:r>
-        <w:rPr>
-          <w:rFonts w:ascii="Calibri" w:hAnsi="Calibri" w:cs="Calibri"/>
-        </w:rPr>
-        <w:t>Souhaut</w:t>
-      </w:r>
-      <w:proofErr w:type="spellEnd"/>
-      <w:r>
-        <w:rPr>
-          <w:rFonts w:ascii="Calibri" w:hAnsi="Calibri" w:cs="Calibri"/>
-        </w:rPr>
-        <w:t xml:space="preserve"> &amp; Shields, 2021; Thomsen et al., 2001)</w:t>
-      </w:r>
-      <w:r>
-        <w:fldChar w:fldCharType="end"/>
-      </w:r>
-      <w:r>
-        <w:t>.</w:t>
-      </w:r>
-      <w:r>
-        <w:t xml:space="preserve"> </w:t>
-      </w:r>
-      <w:r>
-        <w:t xml:space="preserve">Pulsed calls are broadband signals with energy between 500Hz to over 40 kHz </w:t>
-      </w:r>
-      <w:r>
-        <w:fldChar w:fldCharType="begin"/>
-      </w:r>
-      <w:r>
-        <w:instrText xml:space="preserve"> ADDIN ZOTERO_ITEM CSL_CITATION {"citationID":"a63Vw4VG","properties":{"formattedCitation":"(Miller, 2006)","plainCitation":"(Miller, 2006)","noteIndex":0},"citationItems":[{"id":197,"uris":["http://zotero.org/users/local/kg8zx2dc/items/DDRPSMIY"],"itemData":{"id":197,"type":"article-journal","abstract":"Signal source intensity and detection range, which integrates source intensity with propagation loss, background noise and receiver hearing abilities, are important characteristics of communication signals. Apparent source levels were calculated for 819 pulsed calls and 24 whistles produced by free-ranging resident killer whales by triangulating the angles-of-arrival of sounds on two beamforming arrays towed in series. Levels in the 1–20 kHz band ranged from 131 to 168 dB re 1 μPa at 1 m, with differences in the means of different sound classes (whistles: 140.2±4.1 dB; variable calls: 146.6±6.6 dB; stereotyped calls: 152.6±5.9 dB), and among stereotyped call types. Repertoire diversity carried through to estimates of active space, with “long-range” stereotyped calls all containing overlapping, independently-modulated high-frequency components (mean estimated active space of 10–16 km in sea state zero) and “short-range” sounds (5–9 km) included all stereotyped calls without a high-frequency component, whistles, and variable calls. Short-range sounds are reported to be more common during social and resting behaviors, while long-range stereotyped calls predominate in dispersed travel and foraging behaviors. These results suggest that variability in sound pressure levels may reflect diverse social and ecological functions of the acoustic repertoire of killer whales.","container-title":"Journal of Comparative Physiology A","DOI":"10.1007/s00359-005-0085-2","ISSN":"1432-1351","issue":"5","journalAbbreviation":"J Comp Physiol A","language":"en","page":"449-459","source":"Springer Link","title":"Diversity in sound pressure levels and estimated active space of resident killer whale vocalizations","volume":"192","author":[{"family":"Miller","given":"Patrick J. O."}],"issued":{"date-parts":[["2006",5,1]]}}}],"schema":"https://github.com/citation-style-language/schema/raw/master/csl-citation.json"} </w:instrText>
-      </w:r>
-      <w:r>
-        <w:fldChar w:fldCharType="separate"/>
-      </w:r>
-      <w:r>
-        <w:rPr>
-          <w:rFonts w:ascii="Calibri" w:hAnsi="Calibri" w:cs="Calibri"/>
-        </w:rPr>
-        <w:t>(Miller, 2006)</w:t>
-      </w:r>
-      <w:r>
-        <w:fldChar w:fldCharType="end"/>
-      </w:r>
-      <w:r>
-        <w:t xml:space="preserve"> and are the most common signal type used for communication by killer whales. They are composed of a series of pulses produced in such rapid succession as to sound tonal with multiple harmonics</w:t>
-      </w:r>
-      <w:r>
-        <w:t xml:space="preserve"> </w:t>
-      </w:r>
-      <w:r>
-        <w:fldChar w:fldCharType="begin"/>
-      </w:r>
-      <w:r>
-        <w:instrText xml:space="preserve"> ADDIN ZOTERO_ITEM CSL_CITATION {"citationID":"uAcQ6zza","properties":{"formattedCitation":"(Watkins, 1968)","plainCitation":"(Watkins, 1968)","noteIndex":0},"citationItems":[{"id":162,"uris":["http://zotero.org/users/local/kg8zx2dc/items/CWC599I9"],"itemData":{"id":162,"type":"article-journal","language":"en","source":"agris.fao.org","title":"The harmonic interval : fact or artifact in spectral analysis of pulse trains","title-short":"The harmonic interval","URL":"https://agris.fao.org/search/en/providers/122415/records/64736846e17b74d22254c81f","author":[{"family":"Watkins","given":"William A."}],"accessed":{"date-parts":[["2024",8,9]]},"issued":{"date-parts":[["1968"]]}}}],"schema":"https://github.com/citation-style-language/schema/raw/master/csl-citation.json"} </w:instrText>
-      </w:r>
-      <w:r>
-        <w:fldChar w:fldCharType="separate"/>
-      </w:r>
-      <w:r>
-        <w:rPr>
-          <w:rFonts w:ascii="Calibri" w:hAnsi="Calibri" w:cs="Calibri"/>
-        </w:rPr>
-        <w:t>(Watkins, 1968)</w:t>
-      </w:r>
-      <w:r>
-        <w:fldChar w:fldCharType="end"/>
-      </w:r>
-      <w:r>
-        <w:t xml:space="preserve">. </w:t>
-      </w:r>
-      <w:r>
-        <w:t>Pulsed calls form distinct, complex vocalizations (discrete calls) often characterized by a series of tonal elements that can have one or two overlapping fundamental frequenc</w:t>
-      </w:r>
-      <w:r>
-        <w:t xml:space="preserve">ies </w:t>
-      </w:r>
-      <w:r>
-        <w:fldChar w:fldCharType="begin"/>
-      </w:r>
-      <w:r>
-        <w:instrText xml:space="preserve"> ADDIN ZOTERO_ITEM CSL_CITATION {"citationID":"6WRaLWCt","properties":{"formattedCitation":"(Deecke et al., 2010; J. K. B. Ford, 1991; Yurk et al., 2002)","plainCitation":"(Deecke et al., 2010; J. K. B. Ford, 1991; Yurk et al., 2002)","noteIndex":0},"citationItems":[{"id":207,"uris":["http://zotero.org/users/local/kg8zx2dc/items/DQUYZ5T6"],"itemData":{"id":207,"type":"article-journal","abstract":"A few species of mammals produce group-specific vocalisations that are passed on by learning, but the function of learned vocal variation remains poorly understood. Resident killer whales live in stable matrilineal groups with repertoires of seven to 17 stereotyped call types. Some types are shared among matrilines, but their structure typically shows matriline-specific differences. Our objective was to analyse calls of nine killer whale matrilines in British Columbia to test whether call similarity primarily reflects social or genetic relationships. Recordings were made in 1985–1995 in the presence of focal matrilines that were either alone or with groups with non-overlapping repertoires. We used neural network discrimination performance to measure the similarity of call types produced by different matrilines and determined matriline association rates from 757 encounters with one or more focal matrilines. Relatedness was measured by comparing variation at 11 microsatellite loci for the oldest female in each group. Call similarity was positively correlated with association rates for two of the three call types analysed. Similarity of the N4 call type was also correlated with matriarch relatedness. No relationship between relatedness and association frequency was detected. These results show that call structure reflects relatedness and social affiliation, but not because related groups spend more time together. Instead, call structure appears to play a role in kin recognition and shapes the association behaviour of killer whale groups. Our results therefore support the hypothesis that increasing social complexity plays a role in the evolution of learned vocalisations in some mammalian species.","container-title":"Naturwissenschaften","DOI":"10.1007/s00114-010-0657-z","ISSN":"1432-1904","issue":"5","journalAbbreviation":"Naturwissenschaften","language":"en","page":"513-518","source":"Springer Link","title":"The structure of stereotyped calls reflects kinship and social affiliation in resident killer whales (Orcinus orca)","volume":"97","author":[{"family":"Deecke","given":"Volker B."},{"family":"Barrett-Lennard","given":"Lance G."},{"family":"Spong","given":"Paul"},{"family":"Ford","given":"John K. B."}],"issued":{"date-parts":[["2010",5,1]]}}},{"id":201,"uris":["http://zotero.org/users/local/kg8zx2dc/items/WPN6R47T"],"itemData":{"id":201,"type":"article-journal","abstract":"Underwater vocalizations were recorded during repeated encounters with 16 pods, or stable kin groups, of resident killer whales (Orcinus orca) off the coast of British Columbia. Pods were identified from unique natural markings on individuals. Vocal exchanges within pods were dominated by repetitious, discrete calls. Pods each produced 7–17 (mean 10.7) types of discrete calls. Individuals appear to acquire their pod's call repertoire by learning, and repertoires can persist with little change for over 25 years. Call repertoires differed significantly among pods in the resident population. The 16 pods formed four distinct acoustic associations, or clans, each having a unique repertoire of discrete calls, or vocal tradition. Pods within a clan shared several call types, but no sharing took place among clans. Shared calls often contained structural variations specific to each pod or group of pods in the clan. These variants and other differences in acoustic behaviour formed a system of related pod-specific dialects within the vocal tradition of each clan. Pods from different clans often travelled together, but observed patterns of social associations were often independent of acoustic relationships. It is proposed that each clan comprises related pods that have descended from a common ancestral group. New pods formed from this ancestral group through growth and matrilineal division of the lineage. The formation of new pods was accompanied by divergence of the call repertoire of the founding group. Such divergence resulted from the accumulation of errors in call learning across generations, call innovation, and call extinction. Pod-specific repertoires probably serve to enhance the efficiency of vocal communication within the group and act as behavioural indicators of pod affiliation. The striking differences among the vocal traditions of different clans suggest that each is an independent matriline.","container-title":"Canadian Journal of Zoology","DOI":"10.1139/z91-206","ISSN":"0008-4301","issue":"6","journalAbbreviation":"Can. J. Zool.","note":"publisher: NRC Research Press","page":"1454-1483","source":"cdnsciencepub.com (Atypon)","title":"Vocal traditions among resident killer whales (Orcinus orca) in coastal waters of British Columbia","volume":"69","author":[{"family":"Ford","given":"John K. B."}],"issued":{"date-parts":[["1991",6]]}}},{"id":203,"uris":["http://zotero.org/users/local/kg8zx2dc/items/7I8RXQHZ"],"itemData":{"id":203,"type":"article-journal","abstract":"Cultural lineages are based on learned social traditions that are stable for several generations. When cultural lineages also reflect common ancestry and/or are shared by individuals that live together they are called clans. The existence of clans among killer whales has been previously proposed but has not been confirmed. Here, we show that clans exist among resident type killer whales, Orcinus orca, in southern Alaska. Resident killer whales live in stable matrilines from which emigration of either sex has not been observed. Matrilines that associate regularly (≥50% observation time) are called pods. Pods are believed to consist of closely related matrilines and share a unique repertoire of discrete call types. Pods that share parts of their repertoire form what Ford (1991, Canadian Journal of Zoology,69, 1454–1483) called an acoustic clan. Here, we identified discrete call types of seven pods from southern Alaska, using a method based on human discrimination of distinct aural and visual (spectrogram) differences. Mitochondrial DNA of members of each pod was also analysed. The repertoires of the seven pods were compared and two acoustically distinct groups of pods were identified. Each group was monomorphic for a different mitochondrial D-loop haplotype. Nevertheless, pods from different clans associated frequently. It thus appears that the acoustic similarities within groups, which we presume to be cultural, reflect common ancestry, and that these groups therefore meet the above definition of clans. We also argue that a combination of cultural drift and selection are the main mechanisms for the maintenance of clans. Copyright 2002 The Association for the Study of Animal Behaviour. Published by Elsevier Science Ltd. All rights reserved.","container-title":"Animal Behaviour","DOI":"10.1006/anbe.2002.3012","ISSN":"0003-3472","issue":"6","journalAbbreviation":"Animal Behaviour","page":"1103-1119","source":"ScienceDirect","title":"Cultural transmission within maternal lineages: vocal clans in resident killer whales in southern Alaska","title-short":"Cultural transmission within maternal lineages","volume":"63","author":[{"family":"Yurk","given":"H"},{"family":"Barrett-Lennard","given":"L"},{"family":"Ford","given":"J. K. B"},{"family":"Matkin","given":"C. O"}],"issued":{"date-parts":[["2002",6,1]]}}}],"schema":"https://github.com/citation-style-language/schema/raw/master/csl-citation.json"} </w:instrText>
-      </w:r>
-      <w:r>
-        <w:fldChar w:fldCharType="separate"/>
-      </w:r>
-      <w:r>
-        <w:rPr>
-          <w:rFonts w:ascii="Calibri" w:hAnsi="Calibri" w:cs="Calibri"/>
-        </w:rPr>
-        <w:t>(</w:t>
-      </w:r>
-      <w:proofErr w:type="spellStart"/>
-      <w:r>
-        <w:rPr>
-          <w:rFonts w:ascii="Calibri" w:hAnsi="Calibri" w:cs="Calibri"/>
-        </w:rPr>
-        <w:t>Deecke</w:t>
-      </w:r>
-      <w:proofErr w:type="spellEnd"/>
-      <w:r>
-        <w:rPr>
-          <w:rFonts w:ascii="Calibri" w:hAnsi="Calibri" w:cs="Calibri"/>
-        </w:rPr>
-        <w:t xml:space="preserve"> et al., 2010; J. K. B. Ford, 1991; Yurk et al., 2002)</w:t>
-      </w:r>
-      <w:r>
-        <w:fldChar w:fldCharType="end"/>
-      </w:r>
-      <w:r>
-        <w:t xml:space="preserve"> and that vary in contour and amplitude over time</w:t>
-      </w:r>
-      <w:r>
-        <w:t xml:space="preserve"> </w:t>
-      </w:r>
-      <w:r>
-        <w:fldChar w:fldCharType="begin"/>
-      </w:r>
-      <w:r>
-        <w:instrText xml:space="preserve"> ADDIN ZOTERO_ITEM CSL_CITATION {"citationID":"2gM3uOVt","properties":{"formattedCitation":"(J. K. Ford, 1987)","plainCitation":"(J. K. Ford, 1987)","noteIndex":0},"citationItems":[{"id":69,"uris":["http://zotero.org/users/local/kg8zx2dc/items/QQJXHE67"],"itemData":{"id":69,"type":"report","event-place":"Nanimo British Colombia V9R 5K6","genre":"Canadian Data Report of Fisheries and Aquatic Sciences","number":"633","page":"165","publisher":"Department of Fisheries and Oceans,","publisher-place":"Nanimo British Colombia V9R 5K6","title":"A catalogue of underwater calls produced by killer whales (Orcinus orca) in British Columbia","URL":"https://www.researchgate.net/publication/285709635_A_catalogue_of_underwater_calls_produced_by_killer_whales_Orcinus_orca_in_British_Columbia","author":[{"family":"Ford","given":"John KB"}],"accessed":{"date-parts":[["2024",5,28]]},"issued":{"date-parts":[["1987",1]]}}}],"schema":"https://github.com/citation-style-language/schema/raw/master/csl-citation.json"} </w:instrText>
-      </w:r>
-      <w:r>
-        <w:fldChar w:fldCharType="separate"/>
-      </w:r>
-      <w:r>
-        <w:rPr>
-          <w:rFonts w:ascii="Calibri" w:hAnsi="Calibri" w:cs="Calibri"/>
-        </w:rPr>
-        <w:t>(J. K. Ford, 1987)</w:t>
-      </w:r>
-      <w:r>
-        <w:fldChar w:fldCharType="end"/>
-      </w:r>
-      <w:r>
-        <w:t>.</w:t>
-      </w:r>
-      <w:r>
-        <w:t xml:space="preserve"> </w:t>
-      </w:r>
-      <w:r>
-        <w:t>Pulsed calls are primarily used for social communication within and between individuals and groups, serving functions in social cohesion and mating travel and foraging coordination</w:t>
-      </w:r>
-      <w:r>
-        <w:t xml:space="preserve"> </w:t>
-      </w:r>
-      <w:r>
-        <w:rPr>
-          <w:rFonts w:ascii="Calibri" w:hAnsi="Calibri" w:cs="Calibri"/>
-        </w:rPr>
-        <w:t>(</w:t>
-      </w:r>
-      <w:proofErr w:type="spellStart"/>
-      <w:r>
-        <w:rPr>
-          <w:rFonts w:ascii="Calibri" w:hAnsi="Calibri" w:cs="Calibri"/>
-        </w:rPr>
-        <w:t>Deecke</w:t>
-      </w:r>
-      <w:proofErr w:type="spellEnd"/>
-      <w:r>
-        <w:rPr>
-          <w:rFonts w:ascii="Calibri" w:hAnsi="Calibri" w:cs="Calibri"/>
-        </w:rPr>
-        <w:t xml:space="preserve"> et al., 2010; J. K. B. Ford, 1991; Yurk et al., 2002)</w:t>
-      </w:r>
-      <w:r>
-        <w:t xml:space="preserve"> and conveying social and behavioral cues</w:t>
-      </w:r>
-      <w:r>
-        <w:t>. Resident killer whales produce calls in higher frequency ranges with significantly higher minimum, peak, and median call frequencies</w:t>
-      </w:r>
-      <w:r>
-        <w:t xml:space="preserve"> </w:t>
-      </w:r>
-      <w:r>
-        <w:t xml:space="preserve">than </w:t>
-      </w:r>
-      <w:r>
-        <w:t xml:space="preserve">Biggs </w:t>
-      </w:r>
-      <w:r>
-        <w:t>killer whales</w:t>
-      </w:r>
-      <w:r>
-        <w:fldChar w:fldCharType="begin"/>
-      </w:r>
-      <w:r>
-        <w:instrText xml:space="preserve"> ADDIN ZOTERO_ITEM CSL_CITATION {"citationID":"iviYXKjI","properties":{"formattedCitation":"(Filatova et al., 2015; Foote &amp; Nystuen, 2008)","plainCitation":"(Filatova et al., 2015; Foote &amp; Nystuen, 2008)","noteIndex":0},"citationItems":[{"id":150,"uris":["http://zotero.org/users/local/kg8zx2dc/items/YVA4TFPY"],"itemData":{"id":150,"type":"article-journal","abstract":"Killer whale populations may differ in genetics, morphology, ecology, and behavior. In the North Pacific, two sympatric populations (“resident” and “transient”) specialize on different prey (fish and marine mammals) and retain reproductive isolation. In the eastern North Atlantic, whales from the same populations have been observed feeding on both fish and marine mammals. Fish-eating North Pacific “residents” are more genetically related to eastern North Atlantic killer whales than to sympatric mammal-eating “transients.” In this paper, a comparison of frequency variables in killer whale calls recorded from four North Pacific resident, two North Pacific transient, and two eastern North Atlantic populations is reported to assess which factors drive the large-scale changes in call structure. Both low-frequency and high-frequency components of North Pacific transient killer whale calls have significantly lower frequencies than those of the North Pacific resident and North Atlantic populations. The difference in frequencies could be related to ecological specialization or to the phylogenetic history of these populations. North Pacific transient killer whales may have genetically inherited predisposition toward lower frequencies that may shape their learned repertoires.","container-title":"The Journal of the Acoustical Society of America","DOI":"10.1121/1.4922704","ISSN":"0001-4966","issue":"1","journalAbbreviation":"The Journal of the Acoustical Society of America","page":"251-257","source":"Silverchair","title":"Killer whale call frequency is similar across the oceans, but varies across sympatric ecotypes","volume":"138","author":[{"family":"Filatova","given":"Olga A."},{"family":"Miller","given":"Patrick J. O."},{"family":"Yurk","given":"Harald"},{"family":"Samarra","given":"Filipa I. P."},{"family":"Hoyt","given":"Erich"},{"family":"Ford","given":"John K. B."},{"family":"Matkin","given":"Craig O."},{"family":"Barrett-Lennard","given":"Lance G."}],"issued":{"date-parts":[["2015",7,13]]}}},{"id":148,"uris":["http://zotero.org/users/local/kg8zx2dc/items/KQYCYVVG"],"itemData":{"id":148,"type":"article-journal","abstract":"Vocal structure can vary between populations due to variation in ecology-dependent selection pressures, such as masking by background noise and the presence of eavesdroppers. Signalers can overcome these obstacles to effective communication by avoiding frequencies that overlap with background noise or the audible range of eavesdroppers. In the Northeastern Pacific three “ecotypes” of killer whale coexist in sympatry, but differ from one another in their diet and habitat use. The minimum frequency (Fmin) and the frequency containing the peak energy between 0 and 10kHz (Fpeak) of a random sample of calls produced by a population of each ecotype was measured. The offshore ecotype produced calls with a significantly higher Fmin than the other ecotypes, which could be a strategy to avoid masking by low frequency chronic bandlimited wind noise found in the offshore environment. The resident ecotype produced calls with a significantly higher Fmin and Fpeak than the transient ecotype. This could be to reduce detection by their salmonid prey, which has a narrow band, low frequency auditory range.","container-title":"The Journal of the Acoustical Society of America","DOI":"10.1121/1.2836752","ISSN":"0001-4966","issue":"3","journalAbbreviation":"The Journal of the Acoustical Society of America","page":"1747-1752","source":"Silverchair","title":"Variation in call pitch among killer whale ecotypes","volume":"123","author":[{"family":"Foote","given":"Andrew D."},{"family":"Nystuen","given":"Jeffrey A."}],"issued":{"date-parts":[["2008",3,1]]}}}],"schema":"https://github.com/citation-style-language/schema/raw/master/csl-citation.json"} </w:instrText>
-      </w:r>
-      <w:r>
-        <w:fldChar w:fldCharType="separate"/>
-      </w:r>
-      <w:r>
-        <w:rPr>
-          <w:rFonts w:ascii="Calibri" w:hAnsi="Calibri" w:cs="Calibri"/>
-        </w:rPr>
-        <w:t>(Filatova et al., 2015; Foote &amp; Nystuen, 2008)</w:t>
-      </w:r>
-      <w:r>
-        <w:fldChar w:fldCharType="end"/>
-      </w:r>
-      <w:del w:id="3" w:author="KF version" w:date="2024-10-29T12:39:00Z" w16du:dateUtc="2024-10-29T19:39:00Z">
-        <w:r>
-          <w:delText>.</w:delText>
-        </w:r>
-        <w:r>
-          <w:delText>.</w:delText>
-        </w:r>
-      </w:del>
-      <w:ins w:id="4" w:author="KF version" w:date="2024-10-29T12:39:00Z" w16du:dateUtc="2024-10-29T19:39:00Z">
-        <w:r>
-          <w:t>.</w:t>
-        </w:r>
-      </w:ins>
       <w:r>
         <w:t xml:space="preserve"> </w:t>
       </w:r>
@@ -2009,16 +1927,9 @@
       <w:r>
         <w:t>Accurate machine learning models rely on extensive and well</w:t>
       </w:r>
-      <w:del w:id="5" w:author="KF version" w:date="2024-10-29T12:39:00Z" w16du:dateUtc="2024-10-29T19:39:00Z">
-        <w:r>
-          <w:delText xml:space="preserve"> </w:delText>
-        </w:r>
-      </w:del>
-      <w:ins w:id="6" w:author="KF version" w:date="2024-10-29T12:39:00Z" w16du:dateUtc="2024-10-29T19:39:00Z">
-        <w:r>
-          <w:t>-</w:t>
-        </w:r>
-      </w:ins>
+      <w:r>
+        <w:t>-</w:t>
+      </w:r>
       <w:r>
         <w:t xml:space="preserve">curated </w:t>
       </w:r>
@@ -2073,28 +1984,20 @@
       <w:r>
         <w:t xml:space="preserve">algorithms </w:t>
       </w:r>
-      <w:commentRangeStart w:id="7"/>
       <w:r>
         <w:t xml:space="preserve">should </w:t>
       </w:r>
       <w:r>
+        <w:t xml:space="preserve">ideally </w:t>
+      </w:r>
+      <w:r>
         <w:t>represent the full range of the animals' vocalization</w:t>
       </w:r>
       <w:r>
         <w:t xml:space="preserve"> repertoire</w:t>
       </w:r>
       <w:r>
-        <w:t>,</w:t>
-      </w:r>
-      <w:commentRangeEnd w:id="7"/>
-      <w:r>
-        <w:rPr>
-          <w:rStyle w:val="CommentReference"/>
-        </w:rPr>
-        <w:commentReference w:id="7"/>
-      </w:r>
-      <w:r>
-        <w:t xml:space="preserve"> and those </w:t>
+        <w:t xml:space="preserve">, and those </w:t>
       </w:r>
       <w:r>
         <w:t>vocalizations</w:t>
@@ -2157,21 +2060,7 @@
         <w:rPr>
           <w:rFonts w:ascii="Calibri" w:hAnsi="Calibri" w:cs="Calibri"/>
         </w:rPr>
-        <w:t xml:space="preserve">(Brookes et al., 2013; Kotila et al., 2023; Myers et al., 2021; </w:t>
-      </w:r>
-      <w:proofErr w:type="spellStart"/>
-      <w:r>
-        <w:rPr>
-          <w:rFonts w:ascii="Calibri" w:hAnsi="Calibri" w:cs="Calibri"/>
-        </w:rPr>
-        <w:t>Parijs</w:t>
-      </w:r>
-      <w:proofErr w:type="spellEnd"/>
-      <w:r>
-        <w:rPr>
-          <w:rFonts w:ascii="Calibri" w:hAnsi="Calibri" w:cs="Calibri"/>
-        </w:rPr>
-        <w:t xml:space="preserve"> et al., 2009; Pilkington et al., 2023)</w:t>
+        <w:t>(Brookes et al., 2013; Kotila et al., 2023; Myers et al., 2021; Parijs et al., 2009; Pilkington et al., 2023)</w:t>
       </w:r>
       <w:r>
         <w:fldChar w:fldCharType="end"/>
@@ -2268,14 +2157,9 @@
       <w:r>
         <w:t xml:space="preserve"> </w:t>
       </w:r>
-      <w:proofErr w:type="gramStart"/>
-      <w:r>
-        <w:t>a</w:t>
-      </w:r>
-      <w:r>
-        <w:t xml:space="preserve"> number of</w:t>
-      </w:r>
-      <w:proofErr w:type="gramEnd"/>
+      <w:r>
+        <w:t>several</w:t>
+      </w:r>
       <w:r>
         <w:t xml:space="preserve"> important </w:t>
       </w:r>
@@ -2310,21 +2194,7 @@
         <w:t>s considered</w:t>
       </w:r>
       <w:r>
-        <w:t xml:space="preserve">, notably </w:t>
-      </w:r>
-      <w:commentRangeStart w:id="8"/>
-      <w:r>
-        <w:t>Pacific white-sided dolphins</w:t>
-      </w:r>
-      <w:commentRangeEnd w:id="8"/>
-      <w:r>
-        <w:rPr>
-          <w:rStyle w:val="CommentReference"/>
-        </w:rPr>
-        <w:commentReference w:id="8"/>
-      </w:r>
-      <w:r>
-        <w:t xml:space="preserve"> and humpback whales</w:t>
+        <w:t>, notably Pacific white-sided dolphins and humpback whales</w:t>
       </w:r>
       <w:r>
         <w:t>, even for expert analysts</w:t>
@@ -2345,13 +2215,10 @@
         <w:t>and sometimes,</w:t>
       </w:r>
       <w:r>
-        <w:t xml:space="preserve"> pods or maternally related family groups. </w:t>
+        <w:t xml:space="preserve"> pods or maternally related family groups. However, the </w:t>
       </w:r>
       <w:r>
         <w:lastRenderedPageBreak/>
-        <w:t xml:space="preserve">However, the </w:t>
-      </w:r>
-      <w:r>
         <w:t xml:space="preserve">annotation </w:t>
       </w:r>
       <w:r>
@@ -2385,7 +2252,21 @@
         <w:t xml:space="preserve">. </w:t>
       </w:r>
       <w:r>
+        <w:t xml:space="preserve">These uncertainties are preserved in the original annotations according to the data provider. For example, the original HALLO annotation Guidelines allow for “?” in annotations to indicate uncertainty and ONC annotation includes ‘|’ symbols to indicate alternative classes (e.g. </w:t>
+      </w:r>
+      <w:proofErr w:type="spellStart"/>
+      <w:r>
+        <w:t>Oo|Mn</w:t>
+      </w:r>
+      <w:proofErr w:type="spellEnd"/>
+      <w:r>
+        <w:t xml:space="preserve"> to indicate uncertainty between killer whales and humpback whale signals). </w:t>
+      </w:r>
+      <w:r>
         <w:t>Nevertheless, the dataset's diverse sources and comprehensive annotations provide a robust starting point for improving detection systems and advancing our understanding of killer whale vocalizations.</w:t>
+      </w:r>
+      <w:r>
+        <w:t xml:space="preserve"> </w:t>
       </w:r>
     </w:p>
     <w:p>
@@ -2410,16 +2291,8 @@
       <w:r>
         <w:t>: Resident, Bigg’s, and Offshore killer whales</w:t>
       </w:r>
-      <w:commentRangeStart w:id="9"/>
       <w:r>
         <w:t xml:space="preserve">. </w:t>
-      </w:r>
-      <w:commentRangeEnd w:id="9"/>
-      <w:r>
-        <w:rPr>
-          <w:rStyle w:val="CommentReference"/>
-        </w:rPr>
-        <w:commentReference w:id="9"/>
       </w:r>
       <w:r>
         <w:rPr>
@@ -2475,18 +2348,7 @@
         <w:t>,</w:t>
       </w:r>
       <w:r>
-        <w:t xml:space="preserve"> such as </w:t>
-      </w:r>
-      <w:commentRangeStart w:id="10"/>
-      <w:r>
-        <w:t>Pacific white-sided dolphins</w:t>
-      </w:r>
-      <w:commentRangeEnd w:id="10"/>
-      <w:r>
-        <w:rPr>
-          <w:rStyle w:val="CommentReference"/>
-        </w:rPr>
-        <w:commentReference w:id="10"/>
+        <w:t xml:space="preserve"> such as Pacific white-sided dolphins</w:t>
       </w:r>
       <w:r>
         <w:t xml:space="preserve"> are </w:t>
@@ -2786,7 +2648,11 @@
         <w:t xml:space="preserve"> (Figure 1).</w:t>
       </w:r>
       <w:r>
-        <w:t xml:space="preserve"> Data were collected using a variety of instruments deployed in the </w:t>
+        <w:t xml:space="preserve"> Data were collected using a </w:t>
+      </w:r>
+      <w:r>
+        <w:lastRenderedPageBreak/>
+        <w:t xml:space="preserve">variety of instruments deployed in the </w:t>
       </w:r>
       <w:r>
         <w:t xml:space="preserve">Northeast Pacific from Washington State to Southeast Alaska </w:t>
@@ -2797,7 +2663,7 @@
       <w:r>
         <w:t>AMARs (</w:t>
       </w:r>
-      <w:hyperlink r:id="rId12" w:history="1">
+      <w:hyperlink r:id="rId8" w:history="1">
         <w:r>
           <w:rPr>
             <w:rStyle w:val="Hyperlink"/>
@@ -2834,22 +2700,7 @@
         <w:t xml:space="preserve">, </w:t>
       </w:r>
       <w:r>
-        <w:lastRenderedPageBreak/>
-        <w:t xml:space="preserve">High-frequency Acoustic Recording Packages (HARPs; Wiggins et al. </w:t>
-      </w:r>
-      <w:commentRangeStart w:id="11"/>
-      <w:r>
-        <w:t>2007</w:t>
-      </w:r>
-      <w:commentRangeEnd w:id="11"/>
-      <w:r>
-        <w:rPr>
-          <w:rStyle w:val="CommentReference"/>
-        </w:rPr>
-        <w:commentReference w:id="11"/>
-      </w:r>
-      <w:r>
-        <w:t xml:space="preserve">) </w:t>
+        <w:t xml:space="preserve">High-frequency Acoustic Recording Packages (HARPs; Wiggins et al. 2007) </w:t>
       </w:r>
       <w:r>
         <w:t xml:space="preserve">and Ocean Instruments </w:t>
@@ -2999,15 +2850,7 @@
         <w:t xml:space="preserve">across all </w:t>
       </w:r>
       <w:r>
-        <w:t xml:space="preserve">providers </w:t>
-      </w:r>
-      <w:del w:id="12" w:author="KF version" w:date="2024-10-29T12:39:00Z" w16du:dateUtc="2024-10-29T19:39:00Z">
-        <w:r>
-          <w:delText xml:space="preserve"> </w:delText>
-        </w:r>
-      </w:del>
-      <w:r>
-        <w:t>(</w:t>
+        <w:t>providers (</w:t>
       </w:r>
       <w:r>
         <w:t>Annotations.csv)</w:t>
@@ -3092,7 +2935,7 @@
       <w:r>
         <w:t xml:space="preserve"> (</w:t>
       </w:r>
-      <w:hyperlink r:id="rId13" w:history="1">
+      <w:hyperlink r:id="rId9" w:history="1">
         <w:r>
           <w:rPr>
             <w:rStyle w:val="Hyperlink"/>
@@ -3250,7 +3093,6 @@
         </w:rPr>
         <w:t>(</w:t>
       </w:r>
-      <w:proofErr w:type="spellStart"/>
       <w:r>
         <w:rPr>
           <w:rFonts w:ascii="Calibri" w:hAnsi="Calibri" w:cs="Calibri"/>
@@ -3259,7 +3101,6 @@
         </w:rPr>
         <w:t>Orcasound</w:t>
       </w:r>
-      <w:proofErr w:type="spellEnd"/>
       <w:r>
         <w:rPr>
           <w:rFonts w:ascii="Calibri" w:hAnsi="Calibri" w:cs="Calibri"/>
@@ -3317,7 +3158,11 @@
       </w:r>
       <w:proofErr w:type="spellEnd"/>
       <w:r>
-        <w:t xml:space="preserve"> Lab tested a wide variety of elements, including HTI 99-MIN, Aquarian AS-1, and ITC1032 models. These hydrophones were deployed in shallow waters (less than 10 meters at low tide) using bespoke, affordable live-streaming equipment (Raspberry Pi with the </w:t>
+        <w:t xml:space="preserve"> Lab tested a wide variety of elements, including HTI 99-MIN, Aquarian AS-1, and ITC1032 models. These hydrophones were deployed in </w:t>
+      </w:r>
+      <w:r>
+        <w:lastRenderedPageBreak/>
+        <w:t xml:space="preserve">shallow waters (less than 10 meters at low tide) using bespoke, affordable live-streaming equipment (Raspberry Pi with the </w:t>
       </w:r>
       <w:proofErr w:type="spellStart"/>
       <w:r>
@@ -3341,11 +3186,7 @@
       </w:r>
       <w:proofErr w:type="spellEnd"/>
       <w:r>
-        <w:t xml:space="preserve"> open source code that generates compressed, lossy audio segments in HLS format and uploads it to an open S3 </w:t>
-      </w:r>
-      <w:r>
-        <w:lastRenderedPageBreak/>
-        <w:t xml:space="preserve">bucket sponsored by Amazon. </w:t>
+        <w:t xml:space="preserve"> open source code that generates compressed, lossy audio segments in HLS format and uploads it to an open S3 bucket sponsored by Amazon. </w:t>
       </w:r>
       <w:r>
         <w:t xml:space="preserve">Hydrophones and recording systems for these projects have not been calibrated. </w:t>
@@ -3475,7 +3316,6 @@
         </w:rPr>
         <w:t>(</w:t>
       </w:r>
-      <w:proofErr w:type="spellStart"/>
       <w:r>
         <w:rPr>
           <w:rFonts w:ascii="Calibri" w:hAnsi="Calibri" w:cs="Calibri"/>
@@ -3484,7 +3324,6 @@
         </w:rPr>
         <w:t>OrcaHello</w:t>
       </w:r>
-      <w:proofErr w:type="spellEnd"/>
       <w:r>
         <w:rPr>
           <w:rFonts w:ascii="Calibri" w:hAnsi="Calibri" w:cs="Calibri"/>
@@ -3580,18 +3419,7 @@
         <w:t>recall and</w:t>
       </w:r>
       <w:r>
-        <w:t xml:space="preserve"> validated by </w:t>
-      </w:r>
-      <w:commentRangeStart w:id="13"/>
-      <w:r>
-        <w:t xml:space="preserve">crowd-sourcing the predictions. </w:t>
-      </w:r>
-      <w:commentRangeEnd w:id="13"/>
-      <w:r>
-        <w:rPr>
-          <w:rStyle w:val="CommentReference"/>
-        </w:rPr>
-        <w:commentReference w:id="13"/>
+        <w:t xml:space="preserve"> validated by crowd-sourcing the predictions. </w:t>
       </w:r>
     </w:p>
     <w:p>
@@ -3622,9 +3450,6 @@
     <w:p>
       <w:pPr>
         <w:pStyle w:val="Heading3"/>
-        <w:rPr>
-          <w:ins w:id="14" w:author="Michael Dowd" w:date="2024-08-28T15:12:00Z" w16du:dateUtc="2024-08-28T18:12:00Z"/>
-        </w:rPr>
       </w:pPr>
       <w:r>
         <w:t>Ocean Networks Canada</w:t>
@@ -3663,21 +3488,7 @@
         <w:rPr>
           <w:rFonts w:ascii="Calibri" w:hAnsi="Calibri" w:cs="Calibri"/>
         </w:rPr>
-        <w:t>(</w:t>
-      </w:r>
-      <w:proofErr w:type="spellStart"/>
-      <w:r>
-        <w:rPr>
-          <w:rFonts w:ascii="Calibri" w:hAnsi="Calibri" w:cs="Calibri"/>
-        </w:rPr>
-        <w:t>Biffard</w:t>
-      </w:r>
-      <w:proofErr w:type="spellEnd"/>
-      <w:r>
-        <w:rPr>
-          <w:rFonts w:ascii="Calibri" w:hAnsi="Calibri" w:cs="Calibri"/>
-        </w:rPr>
-        <w:t xml:space="preserve"> et al., 2022)</w:t>
+        <w:t>(Biffard et al., 2022)</w:t>
       </w:r>
       <w:r>
         <w:fldChar w:fldCharType="end"/>
@@ -3747,7 +3558,7 @@
       <w:r>
         <w:t>(</w:t>
       </w:r>
-      <w:hyperlink r:id="rId14" w:history="1">
+      <w:hyperlink r:id="rId10" w:history="1">
         <w:r>
           <w:rPr>
             <w:rStyle w:val="Hyperlink"/>
@@ -3774,18 +3585,14 @@
         <w:t xml:space="preserve"> Pacific Time-series Underwater Networked Experiments observatory. The hydrophone was mounted 1 m above the sea</w:t>
       </w:r>
       <w:r>
-        <w:t xml:space="preserve"> floor at 168m depth</w:t>
-      </w:r>
-      <w:r>
         <w:t xml:space="preserve"> </w:t>
       </w:r>
-      <w:del w:id="15" w:author="KF version" w:date="2024-10-29T12:39:00Z" w16du:dateUtc="2024-10-29T19:39:00Z">
-        <w:r>
-          <w:delText xml:space="preserve"> </w:delText>
-        </w:r>
-      </w:del>
-      <w:r>
-        <w:t>and sampled continuously at 64 kHz</w:t>
+      <w:r>
+        <w:lastRenderedPageBreak/>
+        <w:t>floor at 168m depth</w:t>
+      </w:r>
+      <w:r>
+        <w:t xml:space="preserve"> and sampled continuously at 64 kHz</w:t>
       </w:r>
       <w:r>
         <w:t>.</w:t>
@@ -3809,7 +3616,6 @@
           <w:b/>
           <w:bCs/>
         </w:rPr>
-        <w:lastRenderedPageBreak/>
         <w:t>Processing</w:t>
       </w:r>
       <w:r>
@@ -3823,95 +3629,48 @@
         </w:rPr>
       </w:pPr>
       <w:r>
-        <w:t xml:space="preserve">The hydrophone sampled at </w:t>
-      </w:r>
-      <w:del w:id="16" w:author="KF version" w:date="2024-10-29T12:39:00Z" w16du:dateUtc="2024-10-29T19:39:00Z">
-        <w:r>
-          <w:delText>64kHz</w:delText>
-        </w:r>
-      </w:del>
-      <w:ins w:id="17" w:author="KF version" w:date="2024-10-29T12:39:00Z" w16du:dateUtc="2024-10-29T19:39:00Z">
-        <w:r>
-          <w:t>64</w:t>
-        </w:r>
-        <w:r>
-          <w:t xml:space="preserve"> </w:t>
-        </w:r>
-        <w:r>
-          <w:t>kHz</w:t>
-        </w:r>
-      </w:ins>
-      <w:r>
-        <w:t xml:space="preserve"> but uses a 25.</w:t>
-      </w:r>
-      <w:del w:id="18" w:author="KF version" w:date="2024-10-29T12:39:00Z" w16du:dateUtc="2024-10-29T19:39:00Z">
-        <w:r>
-          <w:delText>6kHz</w:delText>
-        </w:r>
-      </w:del>
-      <w:ins w:id="19" w:author="KF version" w:date="2024-10-29T12:39:00Z" w16du:dateUtc="2024-10-29T19:39:00Z">
-        <w:r>
-          <w:t>6</w:t>
-        </w:r>
-        <w:r>
-          <w:t xml:space="preserve"> </w:t>
-        </w:r>
-        <w:r>
-          <w:t>kHz</w:t>
-        </w:r>
-      </w:ins>
-      <w:r>
-        <w:t xml:space="preserve"> anti-aliasing filter during data collection and digitization, yielding </w:t>
-      </w:r>
-      <w:r>
-        <w:t>useable information up to</w:t>
+        <w:t>The hydrophone sampled at 64</w:t>
       </w:r>
       <w:r>
         <w:t xml:space="preserve"> </w:t>
       </w:r>
-      <w:del w:id="20" w:author="KF version" w:date="2024-10-29T12:39:00Z" w16du:dateUtc="2024-10-29T19:39:00Z">
-        <w:r>
-          <w:delText>32kHz</w:delText>
-        </w:r>
-      </w:del>
-      <w:ins w:id="21" w:author="KF version" w:date="2024-10-29T12:39:00Z" w16du:dateUtc="2024-10-29T19:39:00Z">
-        <w:r>
-          <w:t>32</w:t>
-        </w:r>
-        <w:r>
-          <w:t xml:space="preserve"> </w:t>
-        </w:r>
-        <w:r>
-          <w:t>kHz</w:t>
-        </w:r>
-      </w:ins>
-      <w:r>
-        <w:t xml:space="preserve"> bandwidth </w:t>
+      <w:r>
+        <w:t>kHz but uses a 25.6</w:t>
+      </w:r>
+      <w:r>
+        <w:t xml:space="preserve"> </w:t>
+      </w:r>
+      <w:r>
+        <w:t xml:space="preserve">kHz anti-aliasing filter during data collection and digitization, yielding </w:t>
+      </w:r>
+      <w:proofErr w:type="gramStart"/>
+      <w:r>
+        <w:t>useable</w:t>
+      </w:r>
+      <w:proofErr w:type="gramEnd"/>
+      <w:r>
+        <w:t xml:space="preserve"> information up to</w:t>
+      </w:r>
+      <w:r>
+        <w:t xml:space="preserve"> 32</w:t>
+      </w:r>
+      <w:r>
+        <w:t xml:space="preserve"> </w:t>
+      </w:r>
+      <w:r>
+        <w:t xml:space="preserve">kHz bandwidth </w:t>
       </w:r>
       <w:r>
         <w:t xml:space="preserve">but </w:t>
       </w:r>
       <w:r>
-        <w:t>with reduced apparent sound intensities above 25.</w:t>
-      </w:r>
-      <w:del w:id="22" w:author="KF version" w:date="2024-10-29T12:39:00Z" w16du:dateUtc="2024-10-29T19:39:00Z">
-        <w:r>
-          <w:delText>6kHz</w:delText>
-        </w:r>
-      </w:del>
-      <w:ins w:id="23" w:author="KF version" w:date="2024-10-29T12:39:00Z" w16du:dateUtc="2024-10-29T19:39:00Z">
-        <w:r>
-          <w:t>6</w:t>
-        </w:r>
-        <w:r>
-          <w:t xml:space="preserve"> </w:t>
-        </w:r>
-        <w:r>
-          <w:t>kHz</w:t>
-        </w:r>
-      </w:ins>
-      <w:r>
-        <w:t xml:space="preserve">. Data were evaluated for the presence of killer whales and other species in three separate efforts with varying protocols for each. All manual annotation was completed initially using JASCO’s </w:t>
+        <w:t>with reduced apparent sound intensities above 25.6</w:t>
+      </w:r>
+      <w:r>
+        <w:t xml:space="preserve"> </w:t>
+      </w:r>
+      <w:r>
+        <w:t xml:space="preserve">kHz. Data were evaluated for the presence of killer whales and other species in three separate efforts with varying protocols for each. All manual annotation was completed initially using JASCO’s </w:t>
       </w:r>
       <w:proofErr w:type="spellStart"/>
       <w:r>
@@ -4080,13 +3839,6 @@
       </w:r>
     </w:p>
     <w:p>
-      <w:pPr>
-        <w:pPrChange w:id="24" w:author="KF version" w:date="2024-10-29T12:39:00Z" w16du:dateUtc="2024-10-29T19:39:00Z">
-          <w:pPr>
-            <w:jc w:val="both"/>
-          </w:pPr>
-        </w:pPrChange>
-      </w:pPr>
       <w:r>
         <w:t>For the purposes of the detection and classification dataset</w:t>
       </w:r>
@@ -4207,7 +3959,11 @@
       </w:r>
       <w:proofErr w:type="spellEnd"/>
       <w:r>
-        <w:t xml:space="preserve">’ as this was the only dataset that labeled impulsive calls. Should users wish to include clicks in classifiers, they should </w:t>
+        <w:t xml:space="preserve">’ as this was the only dataset that </w:t>
+      </w:r>
+      <w:r>
+        <w:lastRenderedPageBreak/>
+        <w:t xml:space="preserve">labeled impulsive calls. Should users wish to include clicks in classifiers, they should </w:t>
       </w:r>
       <w:r>
         <w:t>refer</w:t>
@@ -4218,7 +3974,6 @@
     </w:p>
     <w:p>
       <w:r>
-        <w:lastRenderedPageBreak/>
         <w:br/>
       </w:r>
     </w:p>
@@ -4355,16 +4110,9 @@
       <w:r>
         <w:t>Data were collected using AURAL-M2 moored at 114m depth off the northwest coast of Vancouver Island, and an SM2M moored at 35m depth on the Northern mainland coast of BC, respectively. Exact locations were not made available for this competition. The AURAL-M2 sampled audio at 16.</w:t>
       </w:r>
-      <w:del w:id="25" w:author="KF version" w:date="2024-10-29T12:39:00Z" w16du:dateUtc="2024-10-29T19:39:00Z">
-        <w:r>
-          <w:delText>384</w:delText>
-        </w:r>
-      </w:del>
-      <w:ins w:id="26" w:author="KF version" w:date="2024-10-29T12:39:00Z" w16du:dateUtc="2024-10-29T19:39:00Z">
-        <w:r>
-          <w:t>4</w:t>
-        </w:r>
-      </w:ins>
+      <w:r>
+        <w:t>4</w:t>
+      </w:r>
       <w:r>
         <w:t xml:space="preserve"> kHz and the SM2M sampled at 16 kHz. </w:t>
       </w:r>
@@ -4420,71 +4168,33 @@
       <w:r>
         <w:t xml:space="preserve"> FFT length of 512 and </w:t>
       </w:r>
-      <w:del w:id="27" w:author="KF version" w:date="2024-10-29T12:39:00Z" w16du:dateUtc="2024-10-29T19:39:00Z">
-        <w:r>
-          <w:delText xml:space="preserve">hop size of </w:delText>
-        </w:r>
-      </w:del>
-      <w:r>
-        <w:t>50%</w:t>
-      </w:r>
-      <w:ins w:id="28" w:author="KF version" w:date="2024-10-29T12:39:00Z" w16du:dateUtc="2024-10-29T19:39:00Z">
-        <w:r>
-          <w:t xml:space="preserve"> overlap</w:t>
-        </w:r>
-      </w:ins>
+      <w:r>
+        <w:t>50% overlap</w:t>
+      </w:r>
       <w:r>
         <w:t xml:space="preserve"> (256</w:t>
       </w:r>
-      <w:ins w:id="29" w:author="KF version" w:date="2024-10-29T12:39:00Z" w16du:dateUtc="2024-10-29T19:39:00Z">
-        <w:r>
-          <w:t xml:space="preserve"> samples</w:t>
-        </w:r>
-      </w:ins>
+      <w:r>
+        <w:t xml:space="preserve"> samples</w:t>
+      </w:r>
       <w:r>
         <w:t>).</w:t>
       </w:r>
       <w:r>
-        <w:t xml:space="preserve"> The detector was user configured with a high-pass filter of </w:t>
-      </w:r>
-      <w:del w:id="30" w:author="KF version" w:date="2024-10-29T12:39:00Z" w16du:dateUtc="2024-10-29T19:39:00Z">
-        <w:r>
-          <w:delText>800Hz</w:delText>
-        </w:r>
-      </w:del>
-      <w:ins w:id="31" w:author="KF version" w:date="2024-10-29T12:39:00Z" w16du:dateUtc="2024-10-29T19:39:00Z">
-        <w:r>
-          <w:t>800</w:t>
-        </w:r>
-        <w:r>
-          <w:t xml:space="preserve"> </w:t>
-        </w:r>
-        <w:r>
-          <w:t>Hz</w:t>
-        </w:r>
-      </w:ins>
-      <w:r>
-        <w:t xml:space="preserve"> to limit the number of humpback whale detections and lessen the manual validation burden. The SNR detection threshold was set to </w:t>
-      </w:r>
-      <w:del w:id="32" w:author="KF version" w:date="2024-10-29T12:39:00Z" w16du:dateUtc="2024-10-29T19:39:00Z">
-        <w:r>
-          <w:delText>6dB</w:delText>
-        </w:r>
-      </w:del>
-      <w:ins w:id="33" w:author="KF version" w:date="2024-10-29T12:39:00Z" w16du:dateUtc="2024-10-29T19:39:00Z">
-        <w:r>
-          <w:t>6</w:t>
-        </w:r>
-        <w:r>
-          <w:t xml:space="preserve"> </w:t>
-        </w:r>
-        <w:proofErr w:type="spellStart"/>
-        <w:r>
-          <w:t>dB</w:t>
-        </w:r>
-      </w:ins>
-      <w:r>
-        <w:t>.</w:t>
+        <w:t xml:space="preserve"> The detector was user configured with a high-pass filter of 800</w:t>
+      </w:r>
+      <w:r>
+        <w:t xml:space="preserve"> </w:t>
+      </w:r>
+      <w:r>
+        <w:t>Hz to limit the number of humpback whale detections and lessen the manual validation burden. The SNR detection threshold was set to 6</w:t>
+      </w:r>
+      <w:r>
+        <w:t xml:space="preserve"> </w:t>
+      </w:r>
+      <w:proofErr w:type="spellStart"/>
+      <w:r>
+        <w:t>dB.</w:t>
       </w:r>
       <w:proofErr w:type="spellEnd"/>
       <w:r>
@@ -4547,12 +4257,15 @@
       </w:r>
       <w:proofErr w:type="gramEnd"/>
       <w:r>
-        <w:t xml:space="preserve">. Note that files may contain more identifiable calls than the annotations indicate due to false negatives that are inherent when using automated </w:t>
+        <w:t xml:space="preserve">. Note that files may </w:t>
+      </w:r>
+      <w:r>
+        <w:lastRenderedPageBreak/>
+        <w:t xml:space="preserve">contain more identifiable calls than the annotations indicate due to false negatives that are inherent when using automated </w:t>
       </w:r>
     </w:p>
     <w:p>
       <w:r>
-        <w:lastRenderedPageBreak/>
         <w:t xml:space="preserve">Note that individual detections may be separate components of the same discrete call (i.e. harmonics or sidebands), thus, not every detection represents a unique vocalization. The </w:t>
       </w:r>
       <w:proofErr w:type="spellStart"/>
@@ -4584,6 +4297,7 @@
         <w:t xml:space="preserve"> or </w:t>
       </w:r>
       <w:proofErr w:type="spellStart"/>
+      <w:proofErr w:type="gramStart"/>
       <w:r>
         <w:t>overlap</w:t>
       </w:r>
@@ -4591,6 +4305,7 @@
         <w:t>ed</w:t>
       </w:r>
       <w:proofErr w:type="spellEnd"/>
+      <w:proofErr w:type="gramEnd"/>
       <w:r>
         <w:t xml:space="preserve"> in frequency and time may be detected as a single detection. </w:t>
       </w:r>
@@ -4735,75 +4450,31 @@
         <w:rPr>
           <w:color w:val="222222"/>
         </w:rPr>
-        <w:t xml:space="preserve"> (SOG North and SOG South where north </w:t>
-      </w:r>
-      <w:del w:id="34" w:author="KF version" w:date="2024-10-29T12:39:00Z" w16du:dateUtc="2024-10-29T19:39:00Z">
-        <w:r>
-          <w:rPr>
-            <w:color w:val="222222"/>
-          </w:rPr>
-          <w:delText>ad</w:delText>
-        </w:r>
-      </w:del>
-      <w:ins w:id="35" w:author="KF version" w:date="2024-10-29T12:39:00Z" w16du:dateUtc="2024-10-29T19:39:00Z">
-        <w:r>
-          <w:rPr>
-            <w:color w:val="222222"/>
-          </w:rPr>
-          <w:t>a</w:t>
-        </w:r>
-        <w:r>
-          <w:rPr>
-            <w:color w:val="222222"/>
-          </w:rPr>
-          <w:t>n</w:t>
-        </w:r>
-        <w:r>
-          <w:rPr>
-            <w:color w:val="222222"/>
-          </w:rPr>
-          <w:t>d</w:t>
-        </w:r>
-      </w:ins>
+        <w:t xml:space="preserve"> (SOG North and SOG South where north a</w:t>
+      </w:r>
       <w:r>
         <w:rPr>
           <w:color w:val="222222"/>
         </w:rPr>
-        <w:t xml:space="preserve"> south are in relation to </w:t>
-      </w:r>
-      <w:del w:id="36" w:author="KF version" w:date="2024-10-29T12:39:00Z" w16du:dateUtc="2024-10-29T19:39:00Z">
-        <w:r>
-          <w:rPr>
-            <w:color w:val="222222"/>
-          </w:rPr>
-          <w:delText>eachother</w:delText>
-        </w:r>
-      </w:del>
-      <w:ins w:id="37" w:author="KF version" w:date="2024-10-29T12:39:00Z" w16du:dateUtc="2024-10-29T19:39:00Z">
-        <w:r>
-          <w:rPr>
-            <w:color w:val="222222"/>
-          </w:rPr>
-          <w:t>each</w:t>
-        </w:r>
-        <w:r>
-          <w:rPr>
-            <w:color w:val="222222"/>
-          </w:rPr>
-          <w:t xml:space="preserve"> </w:t>
-        </w:r>
-        <w:r>
-          <w:rPr>
-            <w:color w:val="222222"/>
-          </w:rPr>
-          <w:t>other</w:t>
-        </w:r>
-      </w:ins>
+        <w:t>n</w:t>
+      </w:r>
       <w:r>
         <w:rPr>
           <w:color w:val="222222"/>
         </w:rPr>
-        <w:t>)</w:t>
+        <w:t>d south are in relation to each</w:t>
+      </w:r>
+      <w:r>
+        <w:rPr>
+          <w:color w:val="222222"/>
+        </w:rPr>
+        <w:t xml:space="preserve"> </w:t>
+      </w:r>
+      <w:r>
+        <w:rPr>
+          <w:color w:val="222222"/>
+        </w:rPr>
+        <w:t>other)</w:t>
       </w:r>
       <w:r>
         <w:rPr>
@@ -5274,7 +4945,11 @@
       </w:r>
       <w:proofErr w:type="spellEnd"/>
       <w:r>
-        <w:t>, a single call can contain multiple detections, typically caused by the presence of harmonics. In this case, 27% of the detections overlapped in time.</w:t>
+        <w:t xml:space="preserve">, a single </w:t>
+      </w:r>
+      <w:r>
+        <w:lastRenderedPageBreak/>
+        <w:t>call can contain multiple detections, typically caused by the presence of harmonics. In this case, 27% of the detections overlapped in time.</w:t>
       </w:r>
     </w:p>
     <w:p/>
@@ -5283,7 +4958,6 @@
         <w:pStyle w:val="Heading3"/>
       </w:pPr>
       <w:r>
-        <w:lastRenderedPageBreak/>
         <w:t>JASCO</w:t>
       </w:r>
       <w:r>
@@ -5547,9 +5221,6 @@
     <w:p>
       <w:pPr>
         <w:pStyle w:val="Heading3"/>
-        <w:rPr>
-          <w:ins w:id="38" w:author="Michael Dowd" w:date="2024-08-28T16:16:00Z" w16du:dateUtc="2024-08-28T19:16:00Z"/>
-        </w:rPr>
       </w:pPr>
       <w:r>
         <w:t>JASCO, Vancouver Frasier Port Authority, Ocean Networks Canada</w:t>
@@ -5683,7 +5354,11 @@
         <w:t xml:space="preserve"> </w:t>
       </w:r>
       <w:r>
-        <w:t>aims to monitor noise in association with the northbound shipping lane</w:t>
+        <w:t xml:space="preserve">aims to monitor noise in association with the northbound shipping </w:t>
+      </w:r>
+      <w:r>
+        <w:lastRenderedPageBreak/>
+        <w:t>lane</w:t>
       </w:r>
       <w:r>
         <w:t>. Synchronized data from four hydrophones are streamed to shore in near real-time via the Victoria Experimental Network Under the Sea (VENUS) Observatory operated by Ocean Networks Canada.</w:t>
@@ -5706,7 +5381,6 @@
     </w:p>
     <w:p>
       <w:r>
-        <w:lastRenderedPageBreak/>
         <w:t xml:space="preserve">For all deployments, data were sampled at 256 kHz and killer whale encounters were identified with a proprietary detection algorithm developed by JASCO Applied Science. </w:t>
       </w:r>
     </w:p>
@@ -6180,7 +5854,7 @@
         </w:rPr>
         <w:t>(</w:t>
       </w:r>
-      <w:hyperlink r:id="rId15" w:tgtFrame="_blank" w:history="1">
+      <w:hyperlink r:id="rId11" w:tgtFrame="_blank" w:history="1">
         <w:r>
           <w:rPr>
             <w:rStyle w:val="Hyperlink"/>
@@ -6391,7 +6065,14 @@
         <w:rPr>
           <w:rFonts w:cstheme="minorHAnsi"/>
         </w:rPr>
-        <w:t xml:space="preserve">pulsed calls, whistles, buzzes, and rasps were annotated with bounding boxes demarcating the start and end time of the signal as well as the low and high frequencies. When possible, pulsed calls were further classified into </w:t>
+        <w:t xml:space="preserve">pulsed calls, whistles, buzzes, and rasps were annotated with bounding boxes demarcating the start and end time of the signal as well as the low and high frequencies. When possible, pulsed calls were further classified </w:t>
+      </w:r>
+      <w:r>
+        <w:rPr>
+          <w:rFonts w:cstheme="minorHAnsi"/>
+        </w:rPr>
+        <w:lastRenderedPageBreak/>
+        <w:t xml:space="preserve">into </w:t>
       </w:r>
       <w:r>
         <w:rPr>
@@ -6496,7 +6177,6 @@
         <w:rPr>
           <w:rFonts w:cstheme="minorHAnsi"/>
         </w:rPr>
-        <w:lastRenderedPageBreak/>
         <w:t>Annotated signals were</w:t>
       </w:r>
       <w:r>
@@ -6557,44 +6237,13 @@
         </w:rPr>
         <w:t xml:space="preserve"> </w:t>
       </w:r>
-      <w:del w:id="39" w:author="KF version" w:date="2024-10-29T12:39:00Z" w16du:dateUtc="2024-10-29T19:39:00Z">
-        <w:r>
-          <w:rPr>
-            <w:rFonts w:eastAsia="Times New Roman" w:cstheme="minorHAnsi"/>
-            <w:color w:val="222222"/>
-          </w:rPr>
-          <w:delText>Annot</w:delText>
-        </w:r>
-      </w:del>
-      <w:del w:id="40" w:author="Michael Dowd" w:date="2024-08-28T16:21:00Z" w16du:dateUtc="2024-08-28T19:21:00Z">
-        <w:r>
-          <w:rPr>
-            <w:rFonts w:eastAsia="Times New Roman" w:cstheme="minorHAnsi"/>
-            <w:color w:val="222222"/>
-          </w:rPr>
-          <w:delText>i</w:delText>
-        </w:r>
-      </w:del>
-      <w:del w:id="41" w:author="KF version" w:date="2024-10-29T12:39:00Z" w16du:dateUtc="2024-10-29T19:39:00Z">
-        <w:r>
-          <w:rPr>
-            <w:rFonts w:eastAsia="Times New Roman" w:cstheme="minorHAnsi"/>
-            <w:color w:val="222222"/>
-          </w:rPr>
-          <w:delText>ation</w:delText>
-        </w:r>
-      </w:del>
-      <w:proofErr w:type="gramStart"/>
-      <w:ins w:id="42" w:author="KF version" w:date="2024-10-29T12:39:00Z" w16du:dateUtc="2024-10-29T19:39:00Z">
-        <w:r>
-          <w:rPr>
-            <w:rFonts w:eastAsia="Times New Roman" w:cstheme="minorHAnsi"/>
-            <w:color w:val="222222"/>
-          </w:rPr>
-          <w:t>Annotation</w:t>
-        </w:r>
-      </w:ins>
-      <w:proofErr w:type="gramEnd"/>
+      <w:r>
+        <w:rPr>
+          <w:rFonts w:eastAsia="Times New Roman" w:cstheme="minorHAnsi"/>
+          <w:color w:val="222222"/>
+        </w:rPr>
+        <w:t>Annotations</w:t>
+      </w:r>
       <w:r>
         <w:rPr>
           <w:rFonts w:eastAsia="Times New Roman" w:cstheme="minorHAnsi"/>
@@ -6683,26 +6332,13 @@
         <w:t>d</w:t>
       </w:r>
       <w:r>
-        <w:t xml:space="preserve"> by the </w:t>
-      </w:r>
-      <w:del w:id="43" w:author="KF version" w:date="2024-10-29T12:39:00Z" w16du:dateUtc="2024-10-29T19:39:00Z">
-        <w:r>
-          <w:delText>Scripts</w:delText>
-        </w:r>
-      </w:del>
-      <w:ins w:id="44" w:author="KF version" w:date="2024-10-29T12:39:00Z" w16du:dateUtc="2024-10-29T19:39:00Z">
-        <w:r>
-          <w:t>Scrip</w:t>
-        </w:r>
-        <w:r>
-          <w:t>p</w:t>
-        </w:r>
-        <w:r>
-          <w:t>s</w:t>
-        </w:r>
-      </w:ins>
-      <w:r>
-        <w:t xml:space="preserve"> Institute of Oceanography. Data were part of a long-term monitoring project off the Washington Coast</w:t>
+        <w:t xml:space="preserve"> by the Scrip</w:t>
+      </w:r>
+      <w:r>
+        <w:t>p</w:t>
+      </w:r>
+      <w:r>
+        <w:t>s Institute of Oceanography. Data were part of a long-term monitoring project off the Washington Coast</w:t>
       </w:r>
       <w:r>
         <w:t xml:space="preserve"> and consist</w:t>
@@ -6761,26 +6397,13 @@
         <w:t>HARP</w:t>
       </w:r>
       <w:r>
-        <w:t xml:space="preserve">; </w:t>
-      </w:r>
-      <w:del w:id="45" w:author="KF version" w:date="2024-10-29T12:39:00Z" w16du:dateUtc="2024-10-29T19:39:00Z">
-        <w:r>
-          <w:delText>Wiggens</w:delText>
-        </w:r>
-      </w:del>
-      <w:ins w:id="46" w:author="KF version" w:date="2024-10-29T12:39:00Z" w16du:dateUtc="2024-10-29T19:39:00Z">
-        <w:r>
-          <w:t>Wigg</w:t>
-        </w:r>
-        <w:r>
-          <w:t>i</w:t>
-        </w:r>
-        <w:r>
-          <w:t>ns</w:t>
-        </w:r>
-      </w:ins>
-      <w:r>
-        <w:t xml:space="preserve"> et al.</w:t>
+        <w:t>; Wigg</w:t>
+      </w:r>
+      <w:r>
+        <w:t>i</w:t>
+      </w:r>
+      <w:r>
+        <w:t>ns et al.</w:t>
       </w:r>
       <w:r>
         <w:fldChar w:fldCharType="begin"/>
@@ -6812,11 +6435,9 @@
       <w:r>
         <w:t xml:space="preserve"> nearshore (Cape Elizab</w:t>
       </w:r>
-      <w:ins w:id="47" w:author="Michael Dowd" w:date="2024-08-28T16:21:00Z" w16du:dateUtc="2024-08-28T19:21:00Z">
-        <w:r>
-          <w:t>e</w:t>
-        </w:r>
-      </w:ins>
+      <w:r>
+        <w:t>e</w:t>
+      </w:r>
       <w:r>
         <w:t>th) and offshore (Quinault Canyon) location</w:t>
       </w:r>
@@ -6824,29 +6445,7 @@
         <w:t>.</w:t>
       </w:r>
       <w:r>
-        <w:t xml:space="preserve"> HARPs sampled continuously at 200 kHz</w:t>
-      </w:r>
-      <w:commentRangeStart w:id="48"/>
-      <w:commentRangeStart w:id="49"/>
-      <w:r>
-        <w:t>.</w:t>
-      </w:r>
-      <w:commentRangeEnd w:id="48"/>
-      <w:r>
-        <w:rPr>
-          <w:rStyle w:val="CommentReference"/>
-        </w:rPr>
-        <w:commentReference w:id="48"/>
-      </w:r>
-      <w:commentRangeEnd w:id="49"/>
-      <w:r>
-        <w:rPr>
-          <w:rStyle w:val="CommentReference"/>
-        </w:rPr>
-        <w:commentReference w:id="49"/>
-      </w:r>
-      <w:r>
-        <w:t xml:space="preserve"> </w:t>
+        <w:t xml:space="preserve"> HARPs sampled continuously at 200 kHz. </w:t>
       </w:r>
       <w:r>
         <w:t xml:space="preserve">Data from this project </w:t>
@@ -6889,7 +6488,7 @@
       <w:r>
         <w:t xml:space="preserve"> </w:t>
       </w:r>
-      <w:hyperlink r:id="rId16" w:history="1">
+      <w:hyperlink r:id="rId12" w:history="1">
         <w:r>
           <w:rPr>
             <w:rStyle w:val="Hyperlink"/>
@@ -7037,6 +6636,7 @@
         <w:pStyle w:val="Heading3"/>
       </w:pPr>
       <w:r>
+        <w:lastRenderedPageBreak/>
         <w:t>SMRU</w:t>
       </w:r>
       <w:r>
@@ -7052,11 +6652,7 @@
         <w:t>used</w:t>
       </w:r>
       <w:r>
-        <w:t xml:space="preserve"> in evaluating then potential </w:t>
-      </w:r>
-      <w:r>
-        <w:lastRenderedPageBreak/>
-        <w:t xml:space="preserve">benefits of voluntary ship slowdowns </w:t>
+        <w:t xml:space="preserve"> in evaluating then potential benefits of voluntary ship slowdowns </w:t>
       </w:r>
       <w:r>
         <w:fldChar w:fldCharType="begin"/>
@@ -7145,21 +6741,7 @@
         <w:rPr>
           <w:rFonts w:ascii="Calibri" w:hAnsi="Calibri" w:cs="Calibri"/>
         </w:rPr>
-        <w:t xml:space="preserve"> software, stored as wav files and uploaded to a cloud-based </w:t>
-      </w:r>
-      <w:proofErr w:type="gramStart"/>
-      <w:r>
-        <w:rPr>
-          <w:rFonts w:ascii="Calibri" w:hAnsi="Calibri" w:cs="Calibri"/>
-        </w:rPr>
-        <w:t>systems</w:t>
-      </w:r>
-      <w:proofErr w:type="gramEnd"/>
-      <w:r>
-        <w:rPr>
-          <w:rFonts w:ascii="Calibri" w:hAnsi="Calibri" w:cs="Calibri"/>
-        </w:rPr>
-        <w:t>.</w:t>
+        <w:t xml:space="preserve"> software, stored as wav files and uploaded to a cloud-based systems.</w:t>
       </w:r>
       <w:r>
         <w:t xml:space="preserve">  </w:t>
@@ -7288,8 +6870,8 @@
       <w:pPr>
         <w:pStyle w:val="Heading3"/>
       </w:pPr>
-      <w:bookmarkStart w:id="50" w:name="_Hlk172884844"/>
-      <w:bookmarkStart w:id="51" w:name="_Ref169574739"/>
+      <w:bookmarkStart w:id="1" w:name="_Hlk172884844"/>
+      <w:bookmarkStart w:id="2" w:name="_Ref169574739"/>
       <w:r>
         <w:t>University of Alaska Fairbanks</w:t>
       </w:r>
@@ -7300,13 +6882,13 @@
         <w:t xml:space="preserve">Data contributed by the University of Alaska Fairbanks and North Gulf Oceanic Society are part of a long-term killer whale monitoring project in the Gulf of Alaska. This includes recordings of the southern Alaska resident, Gulf of Alaska </w:t>
       </w:r>
       <w:r>
-        <w:t>Biggs</w:t>
+        <w:t>Bigg’s</w:t>
       </w:r>
       <w:r>
         <w:t xml:space="preserve">, AT1 </w:t>
       </w:r>
       <w:r>
-        <w:t>Biggs</w:t>
+        <w:t>Bigg’s</w:t>
       </w:r>
       <w:r>
         <w:t>, and offshore killer whale populations</w:t>
@@ -7405,7 +6987,15 @@
         <w:t>Hydrophone locations</w:t>
       </w:r>
       <w:r>
-        <w:t xml:space="preserve">.xls contain the deployment information for the fixed recorders. </w:t>
+        <w:t xml:space="preserve">.xls contain </w:t>
+      </w:r>
+      <w:proofErr w:type="gramStart"/>
+      <w:r>
+        <w:t>the deployment</w:t>
+      </w:r>
+      <w:proofErr w:type="gramEnd"/>
+      <w:r>
+        <w:t xml:space="preserve"> information for the fixed recorders. </w:t>
       </w:r>
       <w:r>
         <w:t>20120114-N_Matkin_FY20_Annual_Report</w:t>
@@ -7434,6 +7024,7 @@
     </w:p>
     <w:p>
       <w:r>
+        <w:lastRenderedPageBreak/>
         <w:t>Recordings of southern Alaska residents were taken with a dipping hydrophone during vessel survey encounters in Prince William Sound and Kenai Fjords (</w:t>
       </w:r>
       <w:r>
@@ -7461,11 +7052,7 @@
         <w:t xml:space="preserve">) between May and October in 2019, 2020, and 2021. When killer whales were encountered, we photographically identified as many individuals present as possible. We then maneuvered the vessel </w:t>
       </w:r>
       <w:r>
-        <w:t xml:space="preserve">approximately 500 m in front of the </w:t>
-      </w:r>
-      <w:r>
-        <w:lastRenderedPageBreak/>
-        <w:t>animals, shut off the engine, and collected a field recording</w:t>
+        <w:t>approximately 500 m in front of the animals, shut off the engine, and collected a field recording</w:t>
       </w:r>
       <w:r>
         <w:t>. Recordings before June 16</w:t>
@@ -7571,7 +7158,10 @@
     </w:p>
     <w:p>
       <w:r>
-        <w:t xml:space="preserve">Biggs </w:t>
+        <w:t>Bigg’s</w:t>
+      </w:r>
+      <w:r>
+        <w:t xml:space="preserve"> </w:t>
       </w:r>
       <w:r>
         <w:t xml:space="preserve">or offshore killer whales </w:t>
@@ -7583,7 +7173,10 @@
         <w:t xml:space="preserve">during vessel surveys, and </w:t>
       </w:r>
       <w:r>
-        <w:t xml:space="preserve">Biggs </w:t>
+        <w:t>Bigg’s</w:t>
+      </w:r>
+      <w:r>
+        <w:t xml:space="preserve"> </w:t>
       </w:r>
       <w:r>
         <w:t xml:space="preserve">killer whales also vocalize less often than residents </w:t>
@@ -7601,35 +7194,7 @@
         <w:rPr>
           <w:rFonts w:ascii="Calibri" w:hAnsi="Calibri" w:cs="Calibri"/>
         </w:rPr>
-        <w:t>(</w:t>
-      </w:r>
-      <w:proofErr w:type="spellStart"/>
-      <w:r>
-        <w:rPr>
-          <w:rFonts w:ascii="Calibri" w:hAnsi="Calibri" w:cs="Calibri"/>
-        </w:rPr>
-        <w:t>Deecke</w:t>
-      </w:r>
-      <w:proofErr w:type="spellEnd"/>
-      <w:r>
-        <w:rPr>
-          <w:rFonts w:ascii="Calibri" w:hAnsi="Calibri" w:cs="Calibri"/>
-        </w:rPr>
-        <w:t xml:space="preserve"> et al., 2005; </w:t>
-      </w:r>
-      <w:proofErr w:type="spellStart"/>
-      <w:r>
-        <w:rPr>
-          <w:rFonts w:ascii="Calibri" w:hAnsi="Calibri" w:cs="Calibri"/>
-        </w:rPr>
-        <w:t>Saulitis</w:t>
-      </w:r>
-      <w:proofErr w:type="spellEnd"/>
-      <w:r>
-        <w:rPr>
-          <w:rFonts w:ascii="Calibri" w:hAnsi="Calibri" w:cs="Calibri"/>
-        </w:rPr>
-        <w:t xml:space="preserve"> et al., 2005a)</w:t>
+        <w:t>(Deecke et al., 2005; Saulitis et al., 2005a)</w:t>
       </w:r>
       <w:r>
         <w:fldChar w:fldCharType="end"/>
@@ -7638,13 +7203,13 @@
         <w:t xml:space="preserve"> making field recordings difficult to obtain. We therefore contributed recordings from moored hydrophones in which we detected Gulf of Alaska </w:t>
       </w:r>
       <w:r>
-        <w:t>Biggs</w:t>
+        <w:t>Bigg’s</w:t>
       </w:r>
       <w:r>
         <w:t xml:space="preserve">, AT1 </w:t>
       </w:r>
       <w:r>
-        <w:t>Biggs</w:t>
+        <w:t>Bigg’s</w:t>
       </w:r>
       <w:r>
         <w:t>, or offshore killer whales. Moored hydrophones were deployed in Hinchinbrook Entrance, Montague Strait, Resurrection Bay, and Kachemak Bay (</w:t>
@@ -7674,7 +7239,10 @@
         <w:t xml:space="preserve">) beginning in 2016, though for this analysis we included </w:t>
       </w:r>
       <w:r>
-        <w:t xml:space="preserve">Biggs </w:t>
+        <w:t>Bigg’s</w:t>
+      </w:r>
+      <w:r>
+        <w:t xml:space="preserve"> </w:t>
       </w:r>
       <w:r>
         <w:t xml:space="preserve">recordings from June 2019 to May 2021 and offshore recordings from May 2022 and April 2023. Hydrophones were deployed at depths of 25 – 42 m on primarily gravel and sand substrate and were moored approximately 2 m above the seafloor. Moored hydrophones recorded at a 24 kHz sampling rate and were duty cycled (primarily 5 min on, 10 min off) based on battery requirements. All moored hydrophones were Ocean Instruments </w:t>
@@ -7782,13 +7350,19 @@
         <w:t xml:space="preserve"> Recordings with at least three detections were manually checked visually and aurally by H. Myers and classified to the population level. Gulf of Alaska </w:t>
       </w:r>
       <w:r>
-        <w:t xml:space="preserve">Biggs </w:t>
+        <w:t>Bigg’s</w:t>
+      </w:r>
+      <w:r>
+        <w:t xml:space="preserve"> </w:t>
       </w:r>
       <w:r>
         <w:t xml:space="preserve">and AT1 </w:t>
       </w:r>
       <w:r>
-        <w:t xml:space="preserve">Biggs </w:t>
+        <w:t>Bigg’s</w:t>
+      </w:r>
+      <w:r>
+        <w:t xml:space="preserve"> </w:t>
       </w:r>
       <w:r>
         <w:t xml:space="preserve">were identified using published call catalogues </w:t>
@@ -7806,21 +7380,7 @@
         <w:rPr>
           <w:rFonts w:ascii="Calibri" w:hAnsi="Calibri" w:cs="Calibri"/>
         </w:rPr>
-        <w:t xml:space="preserve">(Myers et al., 2021; </w:t>
-      </w:r>
-      <w:proofErr w:type="spellStart"/>
-      <w:r>
-        <w:rPr>
-          <w:rFonts w:ascii="Calibri" w:hAnsi="Calibri" w:cs="Calibri"/>
-        </w:rPr>
-        <w:t>Saulitis</w:t>
-      </w:r>
-      <w:proofErr w:type="spellEnd"/>
-      <w:r>
-        <w:rPr>
-          <w:rFonts w:ascii="Calibri" w:hAnsi="Calibri" w:cs="Calibri"/>
-        </w:rPr>
-        <w:t xml:space="preserve"> et al., 2005b)</w:t>
+        <w:t>(Myers et al., 2021; Saulitis et al., 2005b)</w:t>
       </w:r>
       <w:r>
         <w:fldChar w:fldCharType="end"/>
@@ -7873,7 +7433,7 @@
         </w:rPr>
       </w:pPr>
     </w:p>
-    <w:bookmarkEnd w:id="50"/>
+    <w:bookmarkEnd w:id="1"/>
     <w:p/>
     <w:p>
       <w:pPr>
@@ -7882,11 +7442,12 @@
       <w:r>
         <w:t>Technical Validation</w:t>
       </w:r>
-      <w:bookmarkEnd w:id="51"/>
+      <w:bookmarkEnd w:id="2"/>
     </w:p>
     <w:p/>
     <w:p>
       <w:r>
+        <w:lastRenderedPageBreak/>
         <w:t xml:space="preserve">All potential killer whale </w:t>
       </w:r>
       <w:r>
@@ -7911,11 +7472,7 @@
         <w:t>quality</w:t>
       </w:r>
       <w:r>
-        <w:t xml:space="preserve"> </w:t>
-      </w:r>
-      <w:r>
-        <w:lastRenderedPageBreak/>
-        <w:t xml:space="preserve">of the killer whale </w:t>
+        <w:t xml:space="preserve"> of the killer whale </w:t>
       </w:r>
       <w:proofErr w:type="spellStart"/>
       <w:r>
@@ -8595,91 +8152,89 @@
       </w:r>
     </w:p>
     <w:p>
-      <w:ins w:id="52" w:author="KF version" w:date="2024-10-29T12:39:00Z" w16du:dateUtc="2024-10-29T19:39:00Z">
-        <w:r>
-          <w:rPr>
-            <w:noProof/>
-          </w:rPr>
-          <w:drawing>
-            <wp:anchor distT="0" distB="0" distL="114300" distR="114300" simplePos="0" relativeHeight="251662336" behindDoc="0" locked="0" layoutInCell="1" allowOverlap="1" wp14:anchorId="38D6D668" wp14:editId="1DF0892D">
-              <wp:simplePos x="0" y="0"/>
-              <wp:positionH relativeFrom="column">
-                <wp:posOffset>199390</wp:posOffset>
-              </wp:positionH>
-              <wp:positionV relativeFrom="paragraph">
-                <wp:posOffset>288290</wp:posOffset>
-              </wp:positionV>
-              <wp:extent cx="5543550" cy="3919220"/>
-              <wp:effectExtent l="95250" t="95250" r="95250" b="100330"/>
-              <wp:wrapTopAndBottom/>
-              <wp:docPr id="5" name="Picture 5"/>
-              <wp:cNvGraphicFramePr>
-                <a:graphicFrameLocks xmlns:a="http://schemas.openxmlformats.org/drawingml/2006/main" noChangeAspect="1"/>
-              </wp:cNvGraphicFramePr>
-              <a:graphic xmlns:a="http://schemas.openxmlformats.org/drawingml/2006/main">
-                <a:graphicData uri="http://schemas.openxmlformats.org/drawingml/2006/picture">
-                  <pic:pic xmlns:pic="http://schemas.openxmlformats.org/drawingml/2006/picture">
-                    <pic:nvPicPr>
-                      <pic:cNvPr id="5" name="Picture 5"/>
-                      <pic:cNvPicPr>
-                        <a:picLocks noChangeAspect="1"/>
-                      </pic:cNvPicPr>
-                    </pic:nvPicPr>
-                    <pic:blipFill>
-                      <a:blip r:embed="rId17" cstate="print">
-                        <a:extLst>
-                          <a:ext uri="{28A0092B-C50C-407E-A947-70E740481C1C}">
-                            <a14:useLocalDpi xmlns:a14="http://schemas.microsoft.com/office/drawing/2010/main" val="0"/>
-                          </a:ext>
-                        </a:extLst>
-                      </a:blip>
-                      <a:stretch>
-                        <a:fillRect/>
-                      </a:stretch>
-                    </pic:blipFill>
-                    <pic:spPr>
-                      <a:xfrm>
-                        <a:off x="0" y="0"/>
-                        <a:ext cx="5543550" cy="3919220"/>
-                      </a:xfrm>
-                      <a:prstGeom prst="rect">
-                        <a:avLst/>
-                      </a:prstGeom>
+      <w:r>
+        <w:rPr>
+          <w:noProof/>
+        </w:rPr>
+        <w:drawing>
+          <wp:anchor distT="0" distB="0" distL="114300" distR="114300" simplePos="0" relativeHeight="251662336" behindDoc="0" locked="0" layoutInCell="1" allowOverlap="1" wp14:anchorId="38D6D668" wp14:editId="1DF0892D">
+            <wp:simplePos x="0" y="0"/>
+            <wp:positionH relativeFrom="column">
+              <wp:posOffset>199390</wp:posOffset>
+            </wp:positionH>
+            <wp:positionV relativeFrom="paragraph">
+              <wp:posOffset>288290</wp:posOffset>
+            </wp:positionV>
+            <wp:extent cx="5543550" cy="3919220"/>
+            <wp:effectExtent l="95250" t="95250" r="95250" b="100330"/>
+            <wp:wrapTopAndBottom/>
+            <wp:docPr id="5" name="Picture 5"/>
+            <wp:cNvGraphicFramePr>
+              <a:graphicFrameLocks xmlns:a="http://schemas.openxmlformats.org/drawingml/2006/main" noChangeAspect="1"/>
+            </wp:cNvGraphicFramePr>
+            <a:graphic xmlns:a="http://schemas.openxmlformats.org/drawingml/2006/main">
+              <a:graphicData uri="http://schemas.openxmlformats.org/drawingml/2006/picture">
+                <pic:pic xmlns:pic="http://schemas.openxmlformats.org/drawingml/2006/picture">
+                  <pic:nvPicPr>
+                    <pic:cNvPr id="5" name="Picture 5"/>
+                    <pic:cNvPicPr>
+                      <a:picLocks noChangeAspect="1"/>
+                    </pic:cNvPicPr>
+                  </pic:nvPicPr>
+                  <pic:blipFill>
+                    <a:blip r:embed="rId13" cstate="print">
+                      <a:extLst>
+                        <a:ext uri="{28A0092B-C50C-407E-A947-70E740481C1C}">
+                          <a14:useLocalDpi xmlns:a14="http://schemas.microsoft.com/office/drawing/2010/main" val="0"/>
+                        </a:ext>
+                      </a:extLst>
+                    </a:blip>
+                    <a:stretch>
+                      <a:fillRect/>
+                    </a:stretch>
+                  </pic:blipFill>
+                  <pic:spPr>
+                    <a:xfrm>
+                      <a:off x="0" y="0"/>
+                      <a:ext cx="5543550" cy="3919220"/>
+                    </a:xfrm>
+                    <a:prstGeom prst="rect">
+                      <a:avLst/>
+                    </a:prstGeom>
+                    <a:solidFill>
+                      <a:srgbClr val="FFFFFF">
+                        <a:shade val="85000"/>
+                      </a:srgbClr>
+                    </a:solidFill>
+                    <a:ln w="88900" cap="sq">
                       <a:solidFill>
-                        <a:srgbClr val="FFFFFF">
-                          <a:shade val="85000"/>
-                        </a:srgbClr>
+                        <a:srgbClr val="FFFFFF"/>
                       </a:solidFill>
-                      <a:ln w="88900" cap="sq">
-                        <a:solidFill>
-                          <a:srgbClr val="FFFFFF"/>
-                        </a:solidFill>
-                        <a:miter lim="800000"/>
-                      </a:ln>
-                      <a:effectLst/>
-                      <a:scene3d>
-                        <a:camera prst="orthographicFront"/>
-                        <a:lightRig rig="twoPt" dir="t">
-                          <a:rot lat="0" lon="0" rev="7200000"/>
-                        </a:lightRig>
-                      </a:scene3d>
-                      <a:sp3d>
-                        <a:bevelT w="25400" h="19050"/>
-                        <a:contourClr>
-                          <a:srgbClr val="FFFFFF"/>
-                        </a:contourClr>
-                      </a:sp3d>
-                    </pic:spPr>
-                  </pic:pic>
-                </a:graphicData>
-              </a:graphic>
-              <wp14:sizeRelH relativeFrom="margin">
-                <wp14:pctWidth>0</wp14:pctWidth>
-              </wp14:sizeRelH>
-            </wp:anchor>
-          </w:drawing>
-        </w:r>
-      </w:ins>
+                      <a:miter lim="800000"/>
+                    </a:ln>
+                    <a:effectLst/>
+                    <a:scene3d>
+                      <a:camera prst="orthographicFront"/>
+                      <a:lightRig rig="twoPt" dir="t">
+                        <a:rot lat="0" lon="0" rev="7200000"/>
+                      </a:lightRig>
+                    </a:scene3d>
+                    <a:sp3d>
+                      <a:bevelT w="25400" h="19050"/>
+                      <a:contourClr>
+                        <a:srgbClr val="FFFFFF"/>
+                      </a:contourClr>
+                    </a:sp3d>
+                  </pic:spPr>
+                </pic:pic>
+              </a:graphicData>
+            </a:graphic>
+            <wp14:sizeRelH relativeFrom="margin">
+              <wp14:pctWidth>0</wp14:pctWidth>
+            </wp14:sizeRelH>
+          </wp:anchor>
+        </w:drawing>
+      </w:r>
     </w:p>
     <w:p/>
     <w:p>
@@ -8699,7 +8254,7 @@
           <w:noProof/>
         </w:rPr>
       </w:pPr>
-      <w:bookmarkStart w:id="53" w:name="_Ref163560742"/>
+      <w:bookmarkStart w:id="3" w:name="_Ref163560742"/>
       <w:r>
         <w:t xml:space="preserve">Figure </w:t>
       </w:r>
@@ -8711,18 +8266,13 @@
           <w:t>1</w:t>
         </w:r>
       </w:fldSimple>
-      <w:bookmarkEnd w:id="53"/>
+      <w:bookmarkEnd w:id="3"/>
       <w:r>
         <w:t xml:space="preserve"> Map of study area and hydrophone locations. Points represent data collection </w:t>
       </w:r>
-      <w:proofErr w:type="gramStart"/>
-      <w:r>
-        <w:t>sites</w:t>
-      </w:r>
-      <w:r>
-        <w:t>,</w:t>
-      </w:r>
-      <w:proofErr w:type="gramEnd"/>
+      <w:r>
+        <w:t>sites;</w:t>
+      </w:r>
       <w:r>
         <w:t xml:space="preserve"> transparent circles</w:t>
       </w:r>
@@ -8740,9 +8290,9 @@
     <w:p>
       <w:pPr>
         <w:sectPr>
-          <w:headerReference w:type="default" r:id="rId18"/>
-          <w:footerReference w:type="even" r:id="rId19"/>
-          <w:footerReference w:type="default" r:id="rId20"/>
+          <w:headerReference w:type="default" r:id="rId14"/>
+          <w:footerReference w:type="even" r:id="rId15"/>
+          <w:footerReference w:type="default" r:id="rId16"/>
           <w:pgSz w:w="12240" w:h="15840"/>
           <w:pgMar w:top="1350" w:right="1440" w:bottom="1440" w:left="1440" w:header="720" w:footer="720" w:gutter="0"/>
           <w:lnNumType w:countBy="1" w:restart="continuous"/>
@@ -8764,7 +8314,7 @@
       <w:pPr>
         <w:pStyle w:val="BodyText"/>
       </w:pPr>
-      <w:bookmarkStart w:id="54" w:name="_Ref160180346"/>
+      <w:bookmarkStart w:id="4" w:name="_Ref160180346"/>
     </w:p>
     <w:p/>
     <w:p>
@@ -8772,7 +8322,7 @@
         <w:pStyle w:val="Caption"/>
         <w:keepNext/>
       </w:pPr>
-      <w:bookmarkStart w:id="55" w:name="_Ref169574781"/>
+      <w:bookmarkStart w:id="5" w:name="_Ref169574781"/>
       <w:r>
         <w:t xml:space="preserve">Table </w:t>
       </w:r>
@@ -8784,7 +8334,7 @@
           <w:t>1</w:t>
         </w:r>
       </w:fldSimple>
-      <w:bookmarkEnd w:id="55"/>
+      <w:bookmarkEnd w:id="5"/>
       <w:r>
         <w:t xml:space="preserve"> Annotation file descriptors</w:t>
       </w:r>
@@ -9639,7 +9189,7 @@
           <w:t>2</w:t>
         </w:r>
       </w:fldSimple>
-      <w:bookmarkEnd w:id="54"/>
+      <w:bookmarkEnd w:id="4"/>
       <w:r>
         <w:t xml:space="preserve"> Deployment summary for the data included in the detection and classification dataset. Annotation start and finish dates represent </w:t>
       </w:r>
@@ -16505,13 +16055,23 @@
                 <w:lang w:val="en-CA" w:eastAsia="en-CA"/>
               </w:rPr>
             </w:pPr>
-            <w:r>
-              <w:rPr>
-                <w:rFonts w:ascii="Calibri" w:eastAsia="Times New Roman" w:hAnsi="Calibri" w:cs="Calibri"/>
-                <w:color w:val="000000"/>
-                <w:lang w:val="en-CA" w:eastAsia="en-CA"/>
-              </w:rPr>
-              <w:t>HTI-xxx</w:t>
+            <w:proofErr w:type="spellStart"/>
+            <w:r>
+              <w:rPr>
+                <w:rFonts w:ascii="Calibri" w:eastAsia="Times New Roman" w:hAnsi="Calibri" w:cs="Calibri"/>
+                <w:color w:val="000000"/>
+                <w:lang w:eastAsia="en-CA"/>
+              </w:rPr>
+              <w:t>Reson</w:t>
+            </w:r>
+            <w:proofErr w:type="spellEnd"/>
+            <w:r>
+              <w:rPr>
+                <w:rFonts w:ascii="Calibri" w:eastAsia="Times New Roman" w:hAnsi="Calibri" w:cs="Calibri"/>
+                <w:color w:val="000000"/>
+                <w:lang w:eastAsia="en-CA"/>
+              </w:rPr>
+              <w:t xml:space="preserve"> TC4032</w:t>
             </w:r>
           </w:p>
         </w:tc>
@@ -19876,7 +19436,7 @@
         <w:gridCol w:w="764"/>
         <w:gridCol w:w="663"/>
         <w:gridCol w:w="805"/>
-        <w:gridCol w:w="690"/>
+        <w:gridCol w:w="747"/>
         <w:gridCol w:w="685"/>
       </w:tblGrid>
       <w:tr>
@@ -20507,7 +20067,7 @@
                 <w:color w:val="000000"/>
                 <w:lang w:val="en-CA" w:eastAsia="en-CA"/>
               </w:rPr>
-              <w:t>Biggs</w:t>
+              <w:t>Bigg’s</w:t>
             </w:r>
           </w:p>
         </w:tc>
@@ -34149,32 +33709,15 @@
         <w:pStyle w:val="Bibliography"/>
       </w:pPr>
       <w:r>
-        <w:t>Barrett-</w:t>
-      </w:r>
-      <w:proofErr w:type="spellStart"/>
-      <w:r>
-        <w:t>lennard</w:t>
-      </w:r>
-      <w:proofErr w:type="spellEnd"/>
-      <w:r>
-        <w:t xml:space="preserve">, L. G., Ford, J. K. B., &amp; Heise, K. A. (1996). The mixed blessing of echolocation: Differences in sonar use by fish-eating and mammal-eating killer whales. </w:t>
+        <w:t xml:space="preserve">Barrett-lennard, L. G., Ford, J. K. B., &amp; Heise, K. A. (1996). The mixed blessing of echolocation: Differences in sonar use by fish-eating and mammal-eating killer whales. </w:t>
       </w:r>
       <w:r>
         <w:rPr>
           <w:i/>
           <w:iCs/>
         </w:rPr>
-        <w:t xml:space="preserve">Animal </w:t>
-      </w:r>
-      <w:proofErr w:type="spellStart"/>
-      <w:r>
-        <w:rPr>
-          <w:i/>
-          <w:iCs/>
-        </w:rPr>
-        <w:t>Behaviour</w:t>
-      </w:r>
-      <w:proofErr w:type="spellEnd"/>
+        <w:t>Animal Behaviour</w:t>
+      </w:r>
       <w:r>
         <w:t xml:space="preserve">, </w:t>
       </w:r>
@@ -34194,15 +33737,7 @@
         <w:pStyle w:val="Bibliography"/>
       </w:pPr>
       <w:r>
-        <w:t xml:space="preserve">Bergler, C., Schröter, H., Cheng, R. X., Barth, V., Weber, M., </w:t>
-      </w:r>
-      <w:proofErr w:type="spellStart"/>
-      <w:r>
-        <w:t>Nöth</w:t>
-      </w:r>
-      <w:proofErr w:type="spellEnd"/>
-      <w:r>
-        <w:t xml:space="preserve">, E., Hofer, H., &amp; Maier, A. (2019). ORCA-SPOT: An Automatic Killer Whale Sound Detection Toolkit Using Deep Learning. </w:t>
+        <w:t xml:space="preserve">Bergler, C., Schröter, H., Cheng, R. X., Barth, V., Weber, M., Nöth, E., Hofer, H., &amp; Maier, A. (2019). ORCA-SPOT: An Automatic Killer Whale Sound Detection Toolkit Using Deep Learning. </w:t>
       </w:r>
       <w:r>
         <w:rPr>
@@ -34229,21 +33764,8 @@
       <w:pPr>
         <w:pStyle w:val="Bibliography"/>
       </w:pPr>
-      <w:proofErr w:type="spellStart"/>
-      <w:r>
-        <w:t>Biffard</w:t>
-      </w:r>
-      <w:proofErr w:type="spellEnd"/>
-      <w:r>
-        <w:t xml:space="preserve">, B., Morgan, M., Muzi, L., Dakin, T., &amp; Buren, P. V. (2022). An Integrated Hydrophone Calibration System for Ocean Observing: ONC </w:t>
-      </w:r>
-      <w:proofErr w:type="spellStart"/>
-      <w:r>
-        <w:t>HydroCal</w:t>
-      </w:r>
-      <w:proofErr w:type="spellEnd"/>
-      <w:r>
-        <w:t xml:space="preserve">. </w:t>
+      <w:r>
+        <w:t xml:space="preserve">Biffard, B., Morgan, M., Muzi, L., Dakin, T., &amp; Buren, P. V. (2022). An Integrated Hydrophone Calibration System for Ocean Observing: ONC HydroCal. </w:t>
       </w:r>
       <w:r>
         <w:rPr>
@@ -34262,15 +33784,7 @@
       </w:pPr>
       <w:r>
         <w:lastRenderedPageBreak/>
-        <w:t xml:space="preserve">Blanchet, M.-A., Vincent, C., Womble, J. N., Steingass, S. M., &amp; Desportes, G. (2021). </w:t>
-      </w:r>
-      <w:proofErr w:type="spellStart"/>
-      <w:r>
-        <w:t>Harbour</w:t>
-      </w:r>
-      <w:proofErr w:type="spellEnd"/>
-      <w:r>
-        <w:t xml:space="preserve"> Seals: Population Structure, Status, and Threats in a Rapidly Changing Environment. </w:t>
+        <w:t xml:space="preserve">Blanchet, M.-A., Vincent, C., Womble, J. N., Steingass, S. M., &amp; Desportes, G. (2021). Harbour Seals: Population Structure, Status, and Threats in a Rapidly Changing Environment. </w:t>
       </w:r>
       <w:r>
         <w:rPr>
@@ -34298,15 +33812,7 @@
         <w:pStyle w:val="Bibliography"/>
       </w:pPr>
       <w:r>
-        <w:t xml:space="preserve">Brookes, K. L., Bailey, H., &amp; Thompson, P. M. (2013). Predictions from harbor porpoise habitat association models are confirmed by long-term passive acoustic </w:t>
-      </w:r>
-      <w:proofErr w:type="spellStart"/>
-      <w:r>
-        <w:t>monitoringa</w:t>
-      </w:r>
-      <w:proofErr w:type="spellEnd"/>
-      <w:r>
-        <w:t xml:space="preserve">). </w:t>
+        <w:t xml:space="preserve">Brookes, K. L., Bailey, H., &amp; Thompson, P. M. (2013). Predictions from harbor porpoise habitat association models are confirmed by long-term passive acoustic monitoringa). </w:t>
       </w:r>
       <w:r>
         <w:rPr>
@@ -34351,15 +33857,9 @@
       <w:pPr>
         <w:pStyle w:val="Bibliography"/>
       </w:pPr>
-      <w:proofErr w:type="spellStart"/>
-      <w:r>
-        <w:t>Deecke</w:t>
-      </w:r>
-      <w:proofErr w:type="spellEnd"/>
-      <w:r>
-        <w:t xml:space="preserve">, V. B., Barrett-Lennard, L. G., Spong, P., &amp; Ford, J. K. B. (2010). The structure of stereotyped calls reflects kinship and social affiliation in resident killer whales (Orcinus orca). </w:t>
-      </w:r>
-      <w:proofErr w:type="spellStart"/>
+      <w:r>
+        <w:t xml:space="preserve">Deecke, V. B., Barrett-Lennard, L. G., Spong, P., &amp; Ford, J. K. B. (2010). The structure of stereotyped calls reflects kinship and social affiliation in resident killer whales (Orcinus orca). </w:t>
+      </w:r>
       <w:r>
         <w:rPr>
           <w:i/>
@@ -34367,7 +33867,6 @@
         </w:rPr>
         <w:t>Naturwissenschaften</w:t>
       </w:r>
-      <w:proofErr w:type="spellEnd"/>
       <w:r>
         <w:t xml:space="preserve">, </w:t>
       </w:r>
@@ -34386,38 +33885,16 @@
       <w:pPr>
         <w:pStyle w:val="Bibliography"/>
       </w:pPr>
-      <w:proofErr w:type="spellStart"/>
-      <w:r>
-        <w:t>Deecke</w:t>
-      </w:r>
-      <w:proofErr w:type="spellEnd"/>
-      <w:r>
-        <w:t xml:space="preserve">, V. B., Ford, J. K. B., &amp; Slater, P. J. B. (2005). The vocal </w:t>
-      </w:r>
-      <w:proofErr w:type="spellStart"/>
-      <w:r>
-        <w:t>behaviour</w:t>
-      </w:r>
-      <w:proofErr w:type="spellEnd"/>
-      <w:r>
-        <w:t xml:space="preserve"> of mammal-eating killer whales: Communicating with costly calls. </w:t>
+      <w:r>
+        <w:t xml:space="preserve">Deecke, V. B., Ford, J. K. B., &amp; Slater, P. J. B. (2005). The vocal behaviour of mammal-eating killer whales: Communicating with costly calls. </w:t>
       </w:r>
       <w:r>
         <w:rPr>
           <w:i/>
           <w:iCs/>
         </w:rPr>
-        <w:t xml:space="preserve">Animal </w:t>
-      </w:r>
-      <w:proofErr w:type="spellStart"/>
-      <w:r>
-        <w:rPr>
-          <w:i/>
-          <w:iCs/>
-        </w:rPr>
-        <w:t>Behaviour</w:t>
-      </w:r>
-      <w:proofErr w:type="spellEnd"/>
+        <w:t>Animal Behaviour</w:t>
+      </w:r>
       <w:r>
         <w:t xml:space="preserve">, </w:t>
       </w:r>
@@ -34543,23 +34020,7 @@
         <w:pStyle w:val="Bibliography"/>
       </w:pPr>
       <w:r>
-        <w:t xml:space="preserve">Ford, J. K. B., &amp; Ellis, G. M. (2014). You Are What You Eat: Foraging Specializations and Their Influence on the Social Organization and Behavior of Killer Whales. In J. </w:t>
-      </w:r>
-      <w:proofErr w:type="spellStart"/>
-      <w:r>
-        <w:t>Yamagiwa</w:t>
-      </w:r>
-      <w:proofErr w:type="spellEnd"/>
-      <w:r>
-        <w:t xml:space="preserve"> &amp; L. </w:t>
-      </w:r>
-      <w:proofErr w:type="spellStart"/>
-      <w:r>
-        <w:t>Karczmarski</w:t>
-      </w:r>
-      <w:proofErr w:type="spellEnd"/>
-      <w:r>
-        <w:t xml:space="preserve"> (Eds.), </w:t>
+        <w:t xml:space="preserve">Ford, J. K. B., &amp; Ellis, G. M. (2014). You Are What You Eat: Foraging Specializations and Their Influence on the Social Organization and Behavior of Killer Whales. In J. Yamagiwa &amp; L. Karczmarski (Eds.), </w:t>
       </w:r>
       <w:r>
         <w:rPr>
@@ -34577,23 +34038,7 @@
         <w:pStyle w:val="Bibliography"/>
       </w:pPr>
       <w:r>
-        <w:t xml:space="preserve">Ford, J. K. B., Pilkington, J. F., </w:t>
-      </w:r>
-      <w:proofErr w:type="spellStart"/>
-      <w:r>
-        <w:t>Reira</w:t>
-      </w:r>
-      <w:proofErr w:type="spellEnd"/>
-      <w:r>
-        <w:t xml:space="preserve">, A., Otsuki, M., Gisborne, B., Abernethy, R. M., </w:t>
-      </w:r>
-      <w:proofErr w:type="spellStart"/>
-      <w:r>
-        <w:t>Stredulinsky</w:t>
-      </w:r>
-      <w:proofErr w:type="spellEnd"/>
-      <w:r>
-        <w:t xml:space="preserve">, E. H., Towers, J. R., &amp; Ellis, G. M. (2017). </w:t>
+        <w:t xml:space="preserve">Ford, J. K. B., Pilkington, J. F., Reira, A., Otsuki, M., Gisborne, B., Abernethy, R. M., Stredulinsky, E. H., Towers, J. R., &amp; Ellis, G. M. (2017). </w:t>
       </w:r>
       <w:r>
         <w:rPr>
@@ -34649,15 +34094,7 @@
         <w:pStyle w:val="Bibliography"/>
       </w:pPr>
       <w:r>
-        <w:t xml:space="preserve">Gillespie, D., Caillat, M., Gordon, J., &amp; White, P. (2013). Automatic detection and classification of odontocete </w:t>
-      </w:r>
-      <w:proofErr w:type="spellStart"/>
-      <w:r>
-        <w:t>whistlesa</w:t>
-      </w:r>
-      <w:proofErr w:type="spellEnd"/>
-      <w:r>
-        <w:t xml:space="preserve">). </w:t>
+        <w:t xml:space="preserve">Gillespie, D., Caillat, M., Gordon, J., &amp; White, P. (2013). Automatic detection and classification of odontocete whistlesa). </w:t>
       </w:r>
       <w:r>
         <w:rPr>
@@ -34735,23 +34172,7 @@
         <w:pStyle w:val="Bibliography"/>
       </w:pPr>
       <w:r>
-        <w:t xml:space="preserve">Helble, T. A., </w:t>
-      </w:r>
-      <w:proofErr w:type="spellStart"/>
-      <w:r>
-        <w:t>Ierley</w:t>
-      </w:r>
-      <w:proofErr w:type="spellEnd"/>
-      <w:r>
-        <w:t xml:space="preserve">, G. R., </w:t>
-      </w:r>
-      <w:proofErr w:type="spellStart"/>
-      <w:r>
-        <w:t>D’Spain</w:t>
-      </w:r>
-      <w:proofErr w:type="spellEnd"/>
-      <w:r>
-        <w:t xml:space="preserve">, G. L., Roch, M. A., &amp; Hildebrand, J. A. (2012). A generalized power-law detection algorithm for humpback whale vocalizations. </w:t>
+        <w:t xml:space="preserve">Helble, T. A., Ierley, G. R., D’Spain, G. L., Roch, M. A., &amp; Hildebrand, J. A. (2012). A generalized power-law detection algorithm for humpback whale vocalizations. </w:t>
       </w:r>
       <w:r>
         <w:rPr>
@@ -34797,15 +34218,7 @@
         <w:pStyle w:val="Bibliography"/>
       </w:pPr>
       <w:r>
-        <w:t xml:space="preserve">Joy, R., </w:t>
-      </w:r>
-      <w:proofErr w:type="spellStart"/>
-      <w:r>
-        <w:t>Tollit</w:t>
-      </w:r>
-      <w:proofErr w:type="spellEnd"/>
-      <w:r>
-        <w:t xml:space="preserve">, D., Wood, J., MacGillivray, A., Li, Z., Trounce, K., &amp; Robinson, O. (2019). Potential Benefits of Vessel Slowdowns on Endangered Southern Resident Killer Whales. </w:t>
+        <w:t xml:space="preserve">Joy, R., Tollit, D., Wood, J., MacGillivray, A., Li, Z., Trounce, K., &amp; Robinson, O. (2019). Potential Benefits of Vessel Slowdowns on Endangered Southern Resident Killer Whales. </w:t>
       </w:r>
       <w:r>
         <w:rPr>
@@ -34832,29 +34245,8 @@
       <w:pPr>
         <w:pStyle w:val="Bibliography"/>
       </w:pPr>
-      <w:proofErr w:type="spellStart"/>
-      <w:r>
-        <w:t>Kirsebom</w:t>
-      </w:r>
-      <w:proofErr w:type="spellEnd"/>
-      <w:r>
-        <w:t xml:space="preserve">, O. S., Frazao, F., </w:t>
-      </w:r>
-      <w:proofErr w:type="spellStart"/>
-      <w:r>
-        <w:t>Padovese</w:t>
-      </w:r>
-      <w:proofErr w:type="spellEnd"/>
-      <w:r>
-        <w:t xml:space="preserve">, B., Sakib, S., Su, Y., &amp; </w:t>
-      </w:r>
-      <w:proofErr w:type="spellStart"/>
-      <w:r>
-        <w:t>Matwin</w:t>
-      </w:r>
-      <w:proofErr w:type="spellEnd"/>
-      <w:r>
-        <w:t xml:space="preserve">, S. (2022). MERIDIAN open-source software for deep learning-based acoustic data analysis. </w:t>
+      <w:r>
+        <w:t xml:space="preserve">Kirsebom, O. S., Frazao, F., Padovese, B., Sakib, S., Su, Y., &amp; Matwin, S. (2022). MERIDIAN open-source software for deep learning-based acoustic data analysis. </w:t>
       </w:r>
       <w:r>
         <w:rPr>
@@ -34882,41 +34274,8 @@
         <w:pStyle w:val="Bibliography"/>
       </w:pPr>
       <w:r>
-        <w:t xml:space="preserve">Kotila, M., Suominen, K. M., Vasko, V. V., Blomberg, A. S., Lehikoinen, A., Andersson, T., Aspi, J., Cederberg, T., Hänninen, J., Inkinen, J., Koskinen, J., Lundberg, G., Mäkinen, K., </w:t>
-      </w:r>
-      <w:proofErr w:type="spellStart"/>
-      <w:r>
-        <w:t>Rontti</w:t>
-      </w:r>
-      <w:proofErr w:type="spellEnd"/>
-      <w:r>
-        <w:t xml:space="preserve">, M., </w:t>
-      </w:r>
-      <w:proofErr w:type="spellStart"/>
-      <w:r>
-        <w:t>Snickars</w:t>
-      </w:r>
-      <w:proofErr w:type="spellEnd"/>
-      <w:r>
-        <w:t xml:space="preserve">, M., Solbakken, J., Sundell, J., </w:t>
-      </w:r>
-      <w:proofErr w:type="spellStart"/>
-      <w:r>
-        <w:t>Syvänperä</w:t>
-      </w:r>
-      <w:proofErr w:type="spellEnd"/>
-      <w:r>
-        <w:t xml:space="preserve">, I., Vuorenmaa, S., … Lilley, T. M. (2023). Large-scale long-term passive-acoustic monitoring reveals </w:t>
-      </w:r>
-      <w:proofErr w:type="spellStart"/>
-      <w:r>
-        <w:t>spatio</w:t>
-      </w:r>
-      <w:proofErr w:type="spellEnd"/>
-      <w:r>
-        <w:t xml:space="preserve">-temporal activity patterns of boreal bats. </w:t>
-      </w:r>
-      <w:proofErr w:type="spellStart"/>
+        <w:t xml:space="preserve">Kotila, M., Suominen, K. M., Vasko, V. V., Blomberg, A. S., Lehikoinen, A., Andersson, T., Aspi, J., Cederberg, T., Hänninen, J., Inkinen, J., Koskinen, J., Lundberg, G., Mäkinen, K., Rontti, M., Snickars, M., Solbakken, J., Sundell, J., Syvänperä, I., Vuorenmaa, S., … Lilley, T. M. (2023). Large-scale long-term passive-acoustic monitoring reveals spatio-temporal activity patterns of boreal bats. </w:t>
+      </w:r>
       <w:r>
         <w:rPr>
           <w:i/>
@@ -34924,7 +34283,6 @@
         </w:rPr>
         <w:t>Ecography</w:t>
       </w:r>
-      <w:proofErr w:type="spellEnd"/>
       <w:r>
         <w:t xml:space="preserve">, </w:t>
       </w:r>
@@ -35004,15 +34362,7 @@
         <w:pStyle w:val="Bibliography"/>
       </w:pPr>
       <w:r>
-        <w:t xml:space="preserve">Madrigal, B. C., Crance, J. L., </w:t>
-      </w:r>
-      <w:proofErr w:type="spellStart"/>
-      <w:r>
-        <w:t>Berchok</w:t>
-      </w:r>
-      <w:proofErr w:type="spellEnd"/>
-      <w:r>
-        <w:t xml:space="preserve">, C. L., &amp; Stimpert, A. K. (2021). Call repertoire and inferred ecotype presence of killer whales (Orcinus orca) recorded in the southeastern Chukchi Sea. </w:t>
+        <w:t xml:space="preserve">Madrigal, B. C., Crance, J. L., Berchok, C. L., &amp; Stimpert, A. K. (2021). Call repertoire and inferred ecotype presence of killer whales (Orcinus orca) recorded in the southeastern Chukchi Sea. </w:t>
       </w:r>
       <w:r>
         <w:rPr>
@@ -35040,23 +34390,7 @@
         <w:pStyle w:val="Bibliography"/>
       </w:pPr>
       <w:r>
-        <w:t xml:space="preserve">Matkin, C. O., </w:t>
-      </w:r>
-      <w:proofErr w:type="spellStart"/>
-      <w:r>
-        <w:t>Saulitis</w:t>
-      </w:r>
-      <w:proofErr w:type="spellEnd"/>
-      <w:r>
-        <w:t xml:space="preserve">, E. L., Ellis, G. M., </w:t>
-      </w:r>
-      <w:proofErr w:type="spellStart"/>
-      <w:r>
-        <w:t>Olesiuk</w:t>
-      </w:r>
-      <w:proofErr w:type="spellEnd"/>
-      <w:r>
-        <w:t xml:space="preserve">, P., &amp; Rice, S. D. (2008). Ongoing population-level impacts on killer whales Orcinus orca following the ‘Exxon Valdez’ oil spill in Prince William Sound, Alaska. </w:t>
+        <w:t xml:space="preserve">Matkin, C. O., Saulitis, E. L., Ellis, G. M., Olesiuk, P., &amp; Rice, S. D. (2008). Ongoing population-level impacts on killer whales Orcinus orca following the ‘Exxon Valdez’ oil spill in Prince William Sound, Alaska. </w:t>
       </w:r>
       <w:r>
         <w:rPr>
@@ -35183,7 +34517,6 @@
       <w:pPr>
         <w:pStyle w:val="Bibliography"/>
       </w:pPr>
-      <w:proofErr w:type="spellStart"/>
       <w:r>
         <w:rPr>
           <w:i/>
@@ -35191,7 +34524,6 @@
         </w:rPr>
         <w:t>OrcaHello</w:t>
       </w:r>
-      <w:proofErr w:type="spellEnd"/>
       <w:r>
         <w:t>. (n.d.). Retrieved June 19, 2024, from https://aifororcas.azurewebsites.net/</w:t>
       </w:r>
@@ -35200,7 +34532,6 @@
       <w:pPr>
         <w:pStyle w:val="Bibliography"/>
       </w:pPr>
-      <w:proofErr w:type="spellStart"/>
       <w:r>
         <w:rPr>
           <w:i/>
@@ -35208,7 +34539,6 @@
         </w:rPr>
         <w:t>Orcasound</w:t>
       </w:r>
-      <w:proofErr w:type="spellEnd"/>
       <w:r>
         <w:t>. (n.d.). Retrieved June 19, 2024, from https://github.com/orcasound</w:t>
       </w:r>
@@ -35217,21 +34547,8 @@
       <w:pPr>
         <w:pStyle w:val="Bibliography"/>
       </w:pPr>
-      <w:proofErr w:type="spellStart"/>
-      <w:r>
-        <w:t>Parijs</w:t>
-      </w:r>
-      <w:proofErr w:type="spellEnd"/>
-      <w:r>
-        <w:t xml:space="preserve">, S. M. V., Clark, C. W., Sousa-Lima, R. S., Parks, S. E., Rankin, S., Risch, D., &amp; </w:t>
-      </w:r>
-      <w:proofErr w:type="spellStart"/>
-      <w:r>
-        <w:t>Opzeeland</w:t>
-      </w:r>
-      <w:proofErr w:type="spellEnd"/>
-      <w:r>
-        <w:t xml:space="preserve">, I. C. V. (2009). Management and research applications of real-time and archival passive acoustic sensors over varying temporal and spatial scales. </w:t>
+      <w:r>
+        <w:t xml:space="preserve">Parijs, S. M. V., Clark, C. W., Sousa-Lima, R. S., Parks, S. E., Rankin, S., Risch, D., &amp; Opzeeland, I. C. V. (2009). Management and research applications of real-time and archival passive acoustic sensors over varying temporal and spatial scales. </w:t>
       </w:r>
       <w:r>
         <w:rPr>
@@ -35259,31 +34576,7 @@
         <w:pStyle w:val="Bibliography"/>
       </w:pPr>
       <w:r>
-        <w:t xml:space="preserve">Pilkington, J. F., </w:t>
-      </w:r>
-      <w:proofErr w:type="spellStart"/>
-      <w:r>
-        <w:t>Stredulinsky</w:t>
-      </w:r>
-      <w:proofErr w:type="spellEnd"/>
-      <w:r>
-        <w:t xml:space="preserve">, E. H., </w:t>
-      </w:r>
-      <w:proofErr w:type="spellStart"/>
-      <w:r>
-        <w:t>Gavrilchuk</w:t>
-      </w:r>
-      <w:proofErr w:type="spellEnd"/>
-      <w:r>
-        <w:t xml:space="preserve">, K., Thornton, S. J., Ford, J. K. B., &amp; </w:t>
-      </w:r>
-      <w:proofErr w:type="spellStart"/>
-      <w:r>
-        <w:t>Doniol-Valcroze</w:t>
-      </w:r>
-      <w:proofErr w:type="spellEnd"/>
-      <w:r>
-        <w:t xml:space="preserve">, T. (2023). Patterns of winter occurrence of three sympatric killer whale populations off eastern Vancouver Island, Canada, based on passive acoustic monitoring. </w:t>
+        <w:t xml:space="preserve">Pilkington, J. F., Stredulinsky, E. H., Gavrilchuk, K., Thornton, S. J., Ford, J. K. B., &amp; Doniol-Valcroze, T. (2023). Patterns of winter occurrence of three sympatric killer whale populations off eastern Vancouver Island, Canada, based on passive acoustic monitoring. </w:t>
       </w:r>
       <w:r>
         <w:rPr>
@@ -35311,23 +34604,7 @@
         <w:pStyle w:val="Bibliography"/>
       </w:pPr>
       <w:r>
-        <w:t xml:space="preserve">Priestley, M., </w:t>
-      </w:r>
-      <w:proofErr w:type="spellStart"/>
-      <w:r>
-        <w:t>O’donnell</w:t>
-      </w:r>
-      <w:proofErr w:type="spellEnd"/>
-      <w:r>
-        <w:t xml:space="preserve">, F., &amp; </w:t>
-      </w:r>
-      <w:proofErr w:type="spellStart"/>
-      <w:r>
-        <w:t>Simperl</w:t>
-      </w:r>
-      <w:proofErr w:type="spellEnd"/>
-      <w:r>
-        <w:t xml:space="preserve">, E. (2023). A Survey of Data Quality Requirements That Matter in ML Development Pipelines. </w:t>
+        <w:t xml:space="preserve">Priestley, M., O’donnell, F., &amp; Simperl, E. (2023). A Survey of Data Quality Requirements That Matter in ML Development Pipelines. </w:t>
       </w:r>
       <w:r>
         <w:rPr>
@@ -35355,15 +34632,7 @@
         <w:pStyle w:val="Bibliography"/>
       </w:pPr>
       <w:r>
-        <w:t xml:space="preserve">Rice, A., </w:t>
-      </w:r>
-      <w:proofErr w:type="spellStart"/>
-      <w:r>
-        <w:t>Deecke</w:t>
-      </w:r>
-      <w:proofErr w:type="spellEnd"/>
-      <w:r>
-        <w:t xml:space="preserve">, V. B., Ford, J. K., Pilkington, J. F., Oleson, E. M., &amp; Hildebrand, J. A. (2017). Spatial and temporal occurrence of killer whale ecotypes off the outer coast of Washington State, USA. </w:t>
+        <w:t xml:space="preserve">Rice, A., Deecke, V. B., Ford, J. K., Pilkington, J. F., Oleson, E. M., &amp; Hildebrand, J. A. (2017). Spatial and temporal occurrence of killer whale ecotypes off the outer coast of Washington State, USA. </w:t>
       </w:r>
       <w:r>
         <w:rPr>
@@ -35418,13 +34687,8 @@
       <w:pPr>
         <w:pStyle w:val="Bibliography"/>
       </w:pPr>
-      <w:proofErr w:type="spellStart"/>
-      <w:r>
-        <w:t>Saulitis</w:t>
-      </w:r>
-      <w:proofErr w:type="spellEnd"/>
-      <w:r>
-        <w:t xml:space="preserve">, E. L., Matkin, C. O., &amp; Fay, F. H. (2005a). Vocal repertoire and acoustic behavior of the isolated AT1 killer whale subpopulation in southern Alaska. </w:t>
+      <w:r>
+        <w:t xml:space="preserve">Saulitis, E. L., Matkin, C. O., &amp; Fay, F. H. (2005a). Vocal repertoire and acoustic behavior of the isolated AT1 killer whale subpopulation in southern Alaska. </w:t>
       </w:r>
       <w:r>
         <w:rPr>
@@ -35451,14 +34715,9 @@
       <w:pPr>
         <w:pStyle w:val="Bibliography"/>
       </w:pPr>
-      <w:proofErr w:type="spellStart"/>
       <w:r>
         <w:lastRenderedPageBreak/>
-        <w:t>Saulitis</w:t>
-      </w:r>
-      <w:proofErr w:type="spellEnd"/>
-      <w:r>
-        <w:t xml:space="preserve">, E. L., Matkin, C. O., &amp; Fay, F. H. (2005b). Vocal repertoire and acoustic behavior of the isolated AT1 killer whale subpopulation in southern Alaska. </w:t>
+        <w:t xml:space="preserve">Saulitis, E. L., Matkin, C. O., &amp; Fay, F. H. (2005b). Vocal repertoire and acoustic behavior of the isolated AT1 killer whale subpopulation in southern Alaska. </w:t>
       </w:r>
       <w:r>
         <w:rPr>
@@ -35486,15 +34745,7 @@
         <w:pStyle w:val="Bibliography"/>
       </w:pPr>
       <w:r>
-        <w:t xml:space="preserve">Shiu, Y., Palmer, K. J., Roch, M. A., Fleishman, E., Liu, X., Nosal, E.-M., Helble, T., </w:t>
-      </w:r>
-      <w:proofErr w:type="spellStart"/>
-      <w:r>
-        <w:t>Cholewiak</w:t>
-      </w:r>
-      <w:proofErr w:type="spellEnd"/>
-      <w:r>
-        <w:t xml:space="preserve">, D., Gillespie, D., &amp; Klinck, H. (2020). Deep neural networks for automated detection of marine mammal species. </w:t>
+        <w:t xml:space="preserve">Shiu, Y., Palmer, K. J., Roch, M. A., Fleishman, E., Liu, X., Nosal, E.-M., Helble, T., Cholewiak, D., Gillespie, D., &amp; Klinck, H. (2020). Deep neural networks for automated detection of marine mammal species. </w:t>
       </w:r>
       <w:r>
         <w:rPr>
@@ -35521,15 +34772,9 @@
       <w:pPr>
         <w:pStyle w:val="Bibliography"/>
       </w:pPr>
-      <w:proofErr w:type="spellStart"/>
-      <w:r>
-        <w:t>Souhaut</w:t>
-      </w:r>
-      <w:proofErr w:type="spellEnd"/>
-      <w:r>
-        <w:t xml:space="preserve">, M., &amp; Shields, M. W. (2021). Stereotyped whistles in southern resident killer whales. </w:t>
-      </w:r>
-      <w:proofErr w:type="spellStart"/>
+      <w:r>
+        <w:t xml:space="preserve">Souhaut, M., &amp; Shields, M. W. (2021). Stereotyped whistles in southern resident killer whales. </w:t>
+      </w:r>
       <w:r>
         <w:rPr>
           <w:i/>
@@ -35537,7 +34782,6 @@
         </w:rPr>
         <w:t>PeerJ</w:t>
       </w:r>
-      <w:proofErr w:type="spellEnd"/>
       <w:r>
         <w:t xml:space="preserve">, </w:t>
       </w:r>
@@ -35557,31 +34801,7 @@
         <w:pStyle w:val="Bibliography"/>
       </w:pPr>
       <w:r>
-        <w:t xml:space="preserve">Stewart, J. D., Cogan, J., Durban, J. W., </w:t>
-      </w:r>
-      <w:proofErr w:type="spellStart"/>
-      <w:r>
-        <w:t>Fearnbach</w:t>
-      </w:r>
-      <w:proofErr w:type="spellEnd"/>
-      <w:r>
-        <w:t xml:space="preserve">, H., </w:t>
-      </w:r>
-      <w:proofErr w:type="spellStart"/>
-      <w:r>
-        <w:t>Ellifrit</w:t>
-      </w:r>
-      <w:proofErr w:type="spellEnd"/>
-      <w:r>
-        <w:t xml:space="preserve">, D. K., </w:t>
-      </w:r>
-      <w:proofErr w:type="spellStart"/>
-      <w:r>
-        <w:t>Malleson</w:t>
-      </w:r>
-      <w:proofErr w:type="spellEnd"/>
-      <w:r>
-        <w:t xml:space="preserve">, M., Pinnow, M., &amp; Balcomb, K. C. (2023). Traditional summer habitat use by Southern Resident killer whales in the Salish Sea is linked to Fraser River Chinook salmon returns. </w:t>
+        <w:t xml:space="preserve">Stewart, J. D., Cogan, J., Durban, J. W., Fearnbach, H., Ellifrit, D. K., Malleson, M., Pinnow, M., &amp; Balcomb, K. C. (2023). Traditional summer habitat use by Southern Resident killer whales in the Salish Sea is linked to Fraser River Chinook salmon returns. </w:t>
       </w:r>
       <w:r>
         <w:rPr>
@@ -35702,23 +34922,7 @@
       </w:pPr>
       <w:r>
         <w:lastRenderedPageBreak/>
-        <w:t xml:space="preserve">Williams, R., Lacy, R. C., Ashe, E., Barrett-Lennard, L., Brown, T. M., Gaydos, J. K., Gulland, F., MacDuffee, M., Nelson, B. W., Nielsen, K. A., </w:t>
-      </w:r>
-      <w:proofErr w:type="spellStart"/>
-      <w:r>
-        <w:t>Nollens</w:t>
-      </w:r>
-      <w:proofErr w:type="spellEnd"/>
-      <w:r>
-        <w:t xml:space="preserve">, H., Raverty, S., Reiss, S., Ross, P. S., Collins, M. S., </w:t>
-      </w:r>
-      <w:proofErr w:type="spellStart"/>
-      <w:r>
-        <w:t>Stimmelmayr</w:t>
-      </w:r>
-      <w:proofErr w:type="spellEnd"/>
-      <w:r>
-        <w:t xml:space="preserve">, R., &amp; Paquet, P. (2024). Warning sign of an accelerating decline in critically endangered killer whales (Orcinus orca). </w:t>
+        <w:t xml:space="preserve">Williams, R., Lacy, R. C., Ashe, E., Barrett-Lennard, L., Brown, T. M., Gaydos, J. K., Gulland, F., MacDuffee, M., Nelson, B. W., Nielsen, K. A., Nollens, H., Raverty, S., Reiss, S., Ross, P. S., Collins, M. S., Stimmelmayr, R., &amp; Paquet, P. (2024). Warning sign of an accelerating decline in critically endangered killer whales (Orcinus orca). </w:t>
       </w:r>
       <w:r>
         <w:rPr>
@@ -35753,17 +34957,8 @@
           <w:i/>
           <w:iCs/>
         </w:rPr>
-        <w:t xml:space="preserve">Animal </w:t>
-      </w:r>
-      <w:proofErr w:type="spellStart"/>
-      <w:r>
-        <w:rPr>
-          <w:i/>
-          <w:iCs/>
-        </w:rPr>
-        <w:t>Behaviour</w:t>
-      </w:r>
-      <w:proofErr w:type="spellEnd"/>
+        <w:t>Animal Behaviour</w:t>
+      </w:r>
       <w:r>
         <w:t xml:space="preserve">, </w:t>
       </w:r>
@@ -35812,11 +35007,11 @@
       <w:pPr>
         <w:pStyle w:val="Heading2"/>
       </w:pPr>
-      <w:bookmarkStart w:id="56" w:name="_Ref170116667"/>
+      <w:bookmarkStart w:id="6" w:name="_Ref170116667"/>
       <w:r>
         <w:t>HALLO Annotation Guidelines</w:t>
       </w:r>
-      <w:bookmarkEnd w:id="56"/>
+      <w:bookmarkEnd w:id="6"/>
     </w:p>
     <w:p>
       <w:r>
@@ -40962,235 +40157,6 @@
     </w:sectPr>
   </w:body>
 </w:document>
-</file>
-
-<file path=word/comments.xml><?xml version="1.0" encoding="utf-8"?>
-<w:comments xmlns:wpc="http://schemas.microsoft.com/office/word/2010/wordprocessingCanvas" xmlns:cx="http://schemas.microsoft.com/office/drawing/2014/chartex" xmlns:cx1="http://schemas.microsoft.com/office/drawing/2015/9/8/chartex" xmlns:cx2="http://schemas.microsoft.com/office/drawing/2015/10/21/chartex" xmlns:cx3="http://schemas.microsoft.com/office/drawing/2016/5/9/chartex" xmlns:cx4="http://schemas.microsoft.com/office/drawing/2016/5/10/chartex" xmlns:cx5="http://schemas.microsoft.com/office/drawing/2016/5/11/chartex" xmlns:cx6="http://schemas.microsoft.com/office/drawing/2016/5/12/chartex" xmlns:cx7="http://schemas.microsoft.com/office/drawing/2016/5/13/chartex" xmlns:cx8="http://schemas.microsoft.com/office/drawing/2016/5/14/chartex" xmlns:mc="http://schemas.openxmlformats.org/markup-compatibility/2006" xmlns:aink="http://schemas.microsoft.com/office/drawing/2016/ink" xmlns:am3d="http://schemas.microsoft.com/office/drawing/2017/model3d" xmlns:o="urn:schemas-microsoft-com:office:office" xmlns:oel="http://schemas.microsoft.com/office/2019/extlst" xmlns:r="http://schemas.openxmlformats.org/officeDocument/2006/relationships" xmlns:m="http://schemas.openxmlformats.org/officeDocument/2006/math" xmlns:v="urn:schemas-microsoft-com:vml" xmlns:wp14="http://schemas.microsoft.com/office/word/2010/wordprocessingDrawing" xmlns:wp="http://schemas.openxmlformats.org/drawingml/2006/wordprocessingDrawing" xmlns:w10="urn:schemas-microsoft-com:office:word" xmlns:w="http://schemas.openxmlformats.org/wordprocessingml/2006/main" xmlns:w14="http://schemas.microsoft.com/office/word/2010/wordml" xmlns:w15="http://schemas.microsoft.com/office/word/2012/wordml" xmlns:w16cex="http://schemas.microsoft.com/office/word/2018/wordml/cex" xmlns:w16cid="http://schemas.microsoft.com/office/word/2016/wordml/cid" xmlns:w16="http://schemas.microsoft.com/office/word/2018/wordml" xmlns:w16du="http://schemas.microsoft.com/office/word/2023/wordml/word16du" xmlns:w16sdtdh="http://schemas.microsoft.com/office/word/2020/wordml/sdtdatahash" xmlns:w16se="http://schemas.microsoft.com/office/word/2015/wordml/symex" xmlns:wpg="http://schemas.microsoft.com/office/word/2010/wordprocessingGroup" xmlns:wpi="http://schemas.microsoft.com/office/word/2010/wordprocessingInk" xmlns:wne="http://schemas.microsoft.com/office/word/2006/wordml" xmlns:wps="http://schemas.microsoft.com/office/word/2010/wordprocessingShape" mc:Ignorable="w14 w15 w16se w16cid w16 w16cex w16sdtdh w16du wp14">
-  <w:comment w:id="0" w:author="Frasier, Kaitlin" w:date="2024-10-23T15:04:00Z" w:initials="KF">
-    <w:p>
-      <w:r>
-        <w:rPr>
-          <w:rStyle w:val="CommentReference"/>
-        </w:rPr>
-        <w:annotationRef/>
-      </w:r>
-      <w:r>
-        <w:rPr>
-          <w:sz w:val="20"/>
-          <w:szCs w:val="20"/>
-        </w:rPr>
-        <w:t>what is their protected status?</w:t>
-      </w:r>
-      <w:r>
-        <w:rPr>
-          <w:sz w:val="20"/>
-          <w:szCs w:val="20"/>
-        </w:rPr>
-        <w:cr/>
-        <w:t>These few sentences are confusing, there’s a mix of info on feeding and protection, with some info missing or mixed. Maybe cover prey first, then protected status?</w:t>
-      </w:r>
-    </w:p>
-  </w:comment>
-  <w:comment w:id="1" w:author="Frasier, Kaitlin" w:date="2024-10-23T15:14:00Z" w:initials="KF">
-    <w:p>
-      <w:r>
-        <w:rPr>
-          <w:rStyle w:val="CommentReference"/>
-        </w:rPr>
-        <w:annotationRef/>
-      </w:r>
-      <w:r>
-        <w:rPr>
-          <w:sz w:val="20"/>
-          <w:szCs w:val="20"/>
-        </w:rPr>
-        <w:t>any rationale for why apostrophe sometimes, but sometimes not?</w:t>
-      </w:r>
-    </w:p>
-  </w:comment>
-  <w:comment w:id="7" w:author="Frasier, Kaitlin" w:date="2024-10-23T15:33:00Z" w:initials="KF">
-    <w:p>
-      <w:r>
-        <w:rPr>
-          <w:rStyle w:val="CommentReference"/>
-        </w:rPr>
-        <w:annotationRef/>
-      </w:r>
-      <w:r>
-        <w:rPr>
-          <w:sz w:val="20"/>
-          <w:szCs w:val="20"/>
-        </w:rPr>
-        <w:t>I don’t agree, it is very feasible and common to focus on one signal type.</w:t>
-      </w:r>
-    </w:p>
-  </w:comment>
-  <w:comment w:id="8" w:author="Frasier, Kaitlin" w:date="2024-10-23T15:50:00Z" w:initials="KF">
-    <w:p>
-      <w:r>
-        <w:rPr>
-          <w:rStyle w:val="CommentReference"/>
-        </w:rPr>
-        <w:annotationRef/>
-      </w:r>
-      <w:r>
-        <w:rPr>
-          <w:sz w:val="20"/>
-          <w:szCs w:val="20"/>
-        </w:rPr>
-        <w:t>This surprises me, is there a reference?</w:t>
-      </w:r>
-    </w:p>
-  </w:comment>
-  <w:comment w:id="9" w:author="Frasier, Kaitlin" w:date="2024-10-23T15:53:00Z" w:initials="KF">
-    <w:p>
-      <w:r>
-        <w:rPr>
-          <w:rStyle w:val="CommentReference"/>
-        </w:rPr>
-        <w:annotationRef/>
-      </w:r>
-      <w:r>
-        <w:rPr>
-          <w:sz w:val="20"/>
-          <w:szCs w:val="20"/>
-        </w:rPr>
-        <w:t>Might add something like “Annotations are comprehensive, but are not intended to be exhaustive” or something along those lines. With prior DCLDE datasets people got grumpy when their detector found something that wasn’t annotated and they either didn’t get credit for it or it was counted as a false positive. It’s inevitable, so repeated disclaimers are probably the best move.</w:t>
-      </w:r>
-    </w:p>
-  </w:comment>
-  <w:comment w:id="10" w:author="Frasier, Kaitlin" w:date="2024-10-23T15:45:00Z" w:initials="KF">
-    <w:p>
-      <w:r>
-        <w:rPr>
-          <w:rStyle w:val="CommentReference"/>
-        </w:rPr>
-        <w:annotationRef/>
-      </w:r>
-      <w:r>
-        <w:rPr>
-          <w:sz w:val="20"/>
-          <w:szCs w:val="20"/>
-        </w:rPr>
-        <w:t>their whistles? pulsed calls? add ref maybe? PWSD clicks are very different and distinctive.</w:t>
-      </w:r>
-    </w:p>
-  </w:comment>
-  <w:comment w:id="11" w:author="Frasier, Kaitlin" w:date="2024-10-23T15:57:00Z" w:initials="KF">
-    <w:p>
-      <w:r>
-        <w:rPr>
-          <w:rStyle w:val="CommentReference"/>
-        </w:rPr>
-        <w:annotationRef/>
-      </w:r>
-      <w:r>
-        <w:rPr>
-          <w:sz w:val="20"/>
-          <w:szCs w:val="20"/>
-        </w:rPr>
-        <w:t>S. M. Wiggins and J. A. Hildebrand, "High-frequency Acoustic Recording Package (HARP) for broad-band, long-term marine mammal monitoring," 2007 Symposium on Underwater Technology and Workshop on Scientific Use of Submarine Cables and Related Technologies, Tokyo, Japan, 2007, pp. 551-557, doi: 10.1109/UT.2007.370760.</w:t>
-      </w:r>
-    </w:p>
-  </w:comment>
-  <w:comment w:id="13" w:author="Fabio Soares Frazao" w:date="2024-08-31T12:11:00Z" w:initials="FF">
-    <w:p>
-      <w:pPr>
-        <w:pStyle w:val="CommentText"/>
-      </w:pPr>
-      <w:r>
-        <w:t>This is a little confusing to me. I think it means that classifier outputs ("predictions") were validated by a "crowd", but "crowd-sourcing the predictions" sounds like a crowd was the source of  'predictions'</w:t>
-      </w:r>
-      <w:r>
-        <w:rPr>
-          <w:rStyle w:val="CommentReference"/>
-        </w:rPr>
-        <w:annotationRef/>
-      </w:r>
-    </w:p>
-  </w:comment>
-  <w:comment w:id="48" w:author="Frasier, Kaitlin" w:date="2024-10-23T16:24:00Z" w:initials="KF">
-    <w:p>
-      <w:r>
-        <w:rPr>
-          <w:rStyle w:val="CommentReference"/>
-        </w:rPr>
-        <w:annotationRef/>
-      </w:r>
-      <w:r>
-        <w:rPr>
-          <w:sz w:val="20"/>
-          <w:szCs w:val="20"/>
-        </w:rPr>
-        <w:t>did you end up downsampling?</w:t>
-      </w:r>
-    </w:p>
-  </w:comment>
-  <w:comment w:id="49" w:author="Kaitlin Palmer" w:date="2024-10-24T10:26:00Z" w:initials="KP">
-    <w:p>
-      <w:pPr>
-        <w:pStyle w:val="CommentText"/>
-      </w:pPr>
-      <w:r>
-        <w:rPr>
-          <w:rStyle w:val="CommentReference"/>
-        </w:rPr>
-        <w:annotationRef/>
-      </w:r>
-      <w:r>
-        <w:rPr>
-          <w:lang w:val="en-CA"/>
-        </w:rPr>
-        <w:t>nope</w:t>
-      </w:r>
-    </w:p>
-  </w:comment>
-</w:comments>
-</file>
-
-<file path=word/commentsExtended.xml><?xml version="1.0" encoding="utf-8"?>
-<w15:commentsEx xmlns:wpc="http://schemas.microsoft.com/office/word/2010/wordprocessingCanvas" xmlns:cx="http://schemas.microsoft.com/office/drawing/2014/chartex" xmlns:cx1="http://schemas.microsoft.com/office/drawing/2015/9/8/chartex" xmlns:cx2="http://schemas.microsoft.com/office/drawing/2015/10/21/chartex" xmlns:cx3="http://schemas.microsoft.com/office/drawing/2016/5/9/chartex" xmlns:cx4="http://schemas.microsoft.com/office/drawing/2016/5/10/chartex" xmlns:cx5="http://schemas.microsoft.com/office/drawing/2016/5/11/chartex" xmlns:cx6="http://schemas.microsoft.com/office/drawing/2016/5/12/chartex" xmlns:cx7="http://schemas.microsoft.com/office/drawing/2016/5/13/chartex" xmlns:cx8="http://schemas.microsoft.com/office/drawing/2016/5/14/chartex" xmlns:mc="http://schemas.openxmlformats.org/markup-compatibility/2006" xmlns:aink="http://schemas.microsoft.com/office/drawing/2016/ink" xmlns:am3d="http://schemas.microsoft.com/office/drawing/2017/model3d" xmlns:o="urn:schemas-microsoft-com:office:office" xmlns:oel="http://schemas.microsoft.com/office/2019/extlst" xmlns:r="http://schemas.openxmlformats.org/officeDocument/2006/relationships" xmlns:m="http://schemas.openxmlformats.org/officeDocument/2006/math" xmlns:v="urn:schemas-microsoft-com:vml" xmlns:wp14="http://schemas.microsoft.com/office/word/2010/wordprocessingDrawing" xmlns:wp="http://schemas.openxmlformats.org/drawingml/2006/wordprocessingDrawing" xmlns:w10="urn:schemas-microsoft-com:office:word" xmlns:w="http://schemas.openxmlformats.org/wordprocessingml/2006/main" xmlns:w14="http://schemas.microsoft.com/office/word/2010/wordml" xmlns:w15="http://schemas.microsoft.com/office/word/2012/wordml" xmlns:w16cex="http://schemas.microsoft.com/office/word/2018/wordml/cex" xmlns:w16cid="http://schemas.microsoft.com/office/word/2016/wordml/cid" xmlns:w16="http://schemas.microsoft.com/office/word/2018/wordml" xmlns:w16du="http://schemas.microsoft.com/office/word/2023/wordml/word16du" xmlns:w16sdtdh="http://schemas.microsoft.com/office/word/2020/wordml/sdtdatahash" xmlns:w16se="http://schemas.microsoft.com/office/word/2015/wordml/symex" xmlns:wpg="http://schemas.microsoft.com/office/word/2010/wordprocessingGroup" xmlns:wpi="http://schemas.microsoft.com/office/word/2010/wordprocessingInk" xmlns:wne="http://schemas.microsoft.com/office/word/2006/wordml" xmlns:wps="http://schemas.microsoft.com/office/word/2010/wordprocessingShape" mc:Ignorable="w14 w15 w16se w16cid w16 w16cex w16sdtdh w16du wp14">
-  <w15:commentEx w15:paraId="53BD369B" w15:done="0"/>
-  <w15:commentEx w15:paraId="61197C07" w15:done="0"/>
-  <w15:commentEx w15:paraId="1C090996" w15:done="0"/>
-  <w15:commentEx w15:paraId="5F8F6C11" w15:done="0"/>
-  <w15:commentEx w15:paraId="2AF46B92" w15:done="1"/>
-  <w15:commentEx w15:paraId="74D3038B" w15:done="1"/>
-  <w15:commentEx w15:paraId="7C782A96" w15:done="1"/>
-  <w15:commentEx w15:paraId="7487C951" w15:done="0"/>
-  <w15:commentEx w15:paraId="316F6337" w15:done="1"/>
-  <w15:commentEx w15:paraId="3D306170" w15:paraIdParent="316F6337" w15:done="1"/>
-</w15:commentsEx>
-</file>
-
-<file path=word/commentsExtensible.xml><?xml version="1.0" encoding="utf-8"?>
-<w16cex:commentsExtensible xmlns:wpc="http://schemas.microsoft.com/office/word/2010/wordprocessingCanvas" xmlns:cx="http://schemas.microsoft.com/office/drawing/2014/chartex" xmlns:cx1="http://schemas.microsoft.com/office/drawing/2015/9/8/chartex" xmlns:cx2="http://schemas.microsoft.com/office/drawing/2015/10/21/chartex" xmlns:cx3="http://schemas.microsoft.com/office/drawing/2016/5/9/chartex" xmlns:cx4="http://schemas.microsoft.com/office/drawing/2016/5/10/chartex" xmlns:cx5="http://schemas.microsoft.com/office/drawing/2016/5/11/chartex" xmlns:cx6="http://schemas.microsoft.com/office/drawing/2016/5/12/chartex" xmlns:cx7="http://schemas.microsoft.com/office/drawing/2016/5/13/chartex" xmlns:cx8="http://schemas.microsoft.com/office/drawing/2016/5/14/chartex" xmlns:cr="http://schemas.microsoft.com/office/comments/2020/reactions" xmlns:mc="http://schemas.openxmlformats.org/markup-compatibility/2006" xmlns:aink="http://schemas.microsoft.com/office/drawing/2016/ink" xmlns:am3d="http://schemas.microsoft.com/office/drawing/2017/model3d" xmlns:o="urn:schemas-microsoft-com:office:office" xmlns:oel="http://schemas.microsoft.com/office/2019/extlst" xmlns:r="http://schemas.openxmlformats.org/officeDocument/2006/relationships" xmlns:m="http://schemas.openxmlformats.org/officeDocument/2006/math" xmlns:v="urn:schemas-microsoft-com:vml" xmlns:wp14="http://schemas.microsoft.com/office/word/2010/wordprocessingDrawing" xmlns:wp="http://schemas.openxmlformats.org/drawingml/2006/wordprocessingDrawing" xmlns:w10="urn:schemas-microsoft-com:office:word" xmlns:w="http://schemas.openxmlformats.org/wordprocessingml/2006/main" xmlns:w14="http://schemas.microsoft.com/office/word/2010/wordml" xmlns:w15="http://schemas.microsoft.com/office/word/2012/wordml" xmlns:w16cex="http://schemas.microsoft.com/office/word/2018/wordml/cex" xmlns:w16cid="http://schemas.microsoft.com/office/word/2016/wordml/cid" xmlns:w16="http://schemas.microsoft.com/office/word/2018/wordml" xmlns:w16du="http://schemas.microsoft.com/office/word/2023/wordml/word16du" xmlns:w16sdtdh="http://schemas.microsoft.com/office/word/2020/wordml/sdtdatahash" xmlns:w16se="http://schemas.microsoft.com/office/word/2015/wordml/symex" xmlns:wpg="http://schemas.microsoft.com/office/word/2010/wordprocessingGroup" xmlns:wpi="http://schemas.microsoft.com/office/word/2010/wordprocessingInk" xmlns:wne="http://schemas.microsoft.com/office/word/2006/wordml" xmlns:wps="http://schemas.microsoft.com/office/word/2010/wordprocessingShape" mc:Ignorable="w14 w15 w16se w16cid w16 w16cex w16sdtdh cr w16du wp14">
-  <w16cex:commentExtensible w16cex:durableId="1140A384" w16cex:dateUtc="2024-10-23T22:04:00Z"/>
-  <w16cex:commentExtensible w16cex:durableId="647AA3F1" w16cex:dateUtc="2024-10-23T22:14:00Z"/>
-  <w16cex:commentExtensible w16cex:durableId="7A3705FD" w16cex:dateUtc="2024-10-23T22:33:00Z"/>
-  <w16cex:commentExtensible w16cex:durableId="2A58D7B3" w16cex:dateUtc="2024-10-23T22:50:00Z"/>
-  <w16cex:commentExtensible w16cex:durableId="55154050" w16cex:dateUtc="2024-10-23T22:53:00Z"/>
-  <w16cex:commentExtensible w16cex:durableId="5CCBF2A1" w16cex:dateUtc="2024-10-23T22:45:00Z"/>
-  <w16cex:commentExtensible w16cex:durableId="6AA25FB6" w16cex:dateUtc="2024-10-23T22:57:00Z"/>
-  <w16cex:commentExtensible w16cex:durableId="610588FF" w16cex:dateUtc="2024-08-31T15:11:00Z"/>
-  <w16cex:commentExtensible w16cex:durableId="71A3D12C" w16cex:dateUtc="2024-10-23T23:24:00Z"/>
-  <w16cex:commentExtensible w16cex:durableId="7469C3A2" w16cex:dateUtc="2024-10-24T17:26:00Z"/>
-</w16cex:commentsExtensible>
-</file>
-
-<file path=word/commentsIds.xml><?xml version="1.0" encoding="utf-8"?>
-<w16cid:commentsIds xmlns:wpc="http://schemas.microsoft.com/office/word/2010/wordprocessingCanvas" xmlns:cx="http://schemas.microsoft.com/office/drawing/2014/chartex" xmlns:cx1="http://schemas.microsoft.com/office/drawing/2015/9/8/chartex" xmlns:cx2="http://schemas.microsoft.com/office/drawing/2015/10/21/chartex" xmlns:cx3="http://schemas.microsoft.com/office/drawing/2016/5/9/chartex" xmlns:cx4="http://schemas.microsoft.com/office/drawing/2016/5/10/chartex" xmlns:cx5="http://schemas.microsoft.com/office/drawing/2016/5/11/chartex" xmlns:cx6="http://schemas.microsoft.com/office/drawing/2016/5/12/chartex" xmlns:cx7="http://schemas.microsoft.com/office/drawing/2016/5/13/chartex" xmlns:cx8="http://schemas.microsoft.com/office/drawing/2016/5/14/chartex" xmlns:mc="http://schemas.openxmlformats.org/markup-compatibility/2006" xmlns:aink="http://schemas.microsoft.com/office/drawing/2016/ink" xmlns:am3d="http://schemas.microsoft.com/office/drawing/2017/model3d" xmlns:o="urn:schemas-microsoft-com:office:office" xmlns:oel="http://schemas.microsoft.com/office/2019/extlst" xmlns:r="http://schemas.openxmlformats.org/officeDocument/2006/relationships" xmlns:m="http://schemas.openxmlformats.org/officeDocument/2006/math" xmlns:v="urn:schemas-microsoft-com:vml" xmlns:wp14="http://schemas.microsoft.com/office/word/2010/wordprocessingDrawing" xmlns:wp="http://schemas.openxmlformats.org/drawingml/2006/wordprocessingDrawing" xmlns:w10="urn:schemas-microsoft-com:office:word" xmlns:w="http://schemas.openxmlformats.org/wordprocessingml/2006/main" xmlns:w14="http://schemas.microsoft.com/office/word/2010/wordml" xmlns:w15="http://schemas.microsoft.com/office/word/2012/wordml" xmlns:w16cex="http://schemas.microsoft.com/office/word/2018/wordml/cex" xmlns:w16cid="http://schemas.microsoft.com/office/word/2016/wordml/cid" xmlns:w16="http://schemas.microsoft.com/office/word/2018/wordml" xmlns:w16du="http://schemas.microsoft.com/office/word/2023/wordml/word16du" xmlns:w16sdtdh="http://schemas.microsoft.com/office/word/2020/wordml/sdtdatahash" xmlns:w16se="http://schemas.microsoft.com/office/word/2015/wordml/symex" xmlns:wpg="http://schemas.microsoft.com/office/word/2010/wordprocessingGroup" xmlns:wpi="http://schemas.microsoft.com/office/word/2010/wordprocessingInk" xmlns:wne="http://schemas.microsoft.com/office/word/2006/wordml" xmlns:wps="http://schemas.microsoft.com/office/word/2010/wordprocessingShape" mc:Ignorable="w14 w15 w16se w16cid w16 w16cex w16sdtdh w16du wp14">
-  <w16cid:commentId w16cid:paraId="53BD369B" w16cid:durableId="1140A384"/>
-  <w16cid:commentId w16cid:paraId="61197C07" w16cid:durableId="647AA3F1"/>
-  <w16cid:commentId w16cid:paraId="1C090996" w16cid:durableId="7A3705FD"/>
-  <w16cid:commentId w16cid:paraId="5F8F6C11" w16cid:durableId="2A58D7B3"/>
-  <w16cid:commentId w16cid:paraId="2AF46B92" w16cid:durableId="55154050"/>
-  <w16cid:commentId w16cid:paraId="74D3038B" w16cid:durableId="5CCBF2A1"/>
-  <w16cid:commentId w16cid:paraId="7C782A96" w16cid:durableId="6AA25FB6"/>
-  <w16cid:commentId w16cid:paraId="7487C951" w16cid:durableId="610588FF"/>
-  <w16cid:commentId w16cid:paraId="316F6337" w16cid:durableId="71A3D12C"/>
-  <w16cid:commentId w16cid:paraId="3D306170" w16cid:durableId="7469C3A2"/>
-</w16cid:commentsIds>
 </file>
 
 <file path=word/endnotes.xml><?xml version="1.0" encoding="utf-8"?>
@@ -41853,23 +40819,6 @@
 </w:numbering>
 </file>
 
-<file path=word/people.xml><?xml version="1.0" encoding="utf-8"?>
-<w15:people xmlns:wpc="http://schemas.microsoft.com/office/word/2010/wordprocessingCanvas" xmlns:cx="http://schemas.microsoft.com/office/drawing/2014/chartex" xmlns:cx1="http://schemas.microsoft.com/office/drawing/2015/9/8/chartex" xmlns:cx2="http://schemas.microsoft.com/office/drawing/2015/10/21/chartex" xmlns:cx3="http://schemas.microsoft.com/office/drawing/2016/5/9/chartex" xmlns:cx4="http://schemas.microsoft.com/office/drawing/2016/5/10/chartex" xmlns:cx5="http://schemas.microsoft.com/office/drawing/2016/5/11/chartex" xmlns:cx6="http://schemas.microsoft.com/office/drawing/2016/5/12/chartex" xmlns:cx7="http://schemas.microsoft.com/office/drawing/2016/5/13/chartex" xmlns:cx8="http://schemas.microsoft.com/office/drawing/2016/5/14/chartex" xmlns:mc="http://schemas.openxmlformats.org/markup-compatibility/2006" xmlns:aink="http://schemas.microsoft.com/office/drawing/2016/ink" xmlns:am3d="http://schemas.microsoft.com/office/drawing/2017/model3d" xmlns:o="urn:schemas-microsoft-com:office:office" xmlns:oel="http://schemas.microsoft.com/office/2019/extlst" xmlns:r="http://schemas.openxmlformats.org/officeDocument/2006/relationships" xmlns:m="http://schemas.openxmlformats.org/officeDocument/2006/math" xmlns:v="urn:schemas-microsoft-com:vml" xmlns:wp14="http://schemas.microsoft.com/office/word/2010/wordprocessingDrawing" xmlns:wp="http://schemas.openxmlformats.org/drawingml/2006/wordprocessingDrawing" xmlns:w10="urn:schemas-microsoft-com:office:word" xmlns:w="http://schemas.openxmlformats.org/wordprocessingml/2006/main" xmlns:w14="http://schemas.microsoft.com/office/word/2010/wordml" xmlns:w15="http://schemas.microsoft.com/office/word/2012/wordml" xmlns:w16cex="http://schemas.microsoft.com/office/word/2018/wordml/cex" xmlns:w16cid="http://schemas.microsoft.com/office/word/2016/wordml/cid" xmlns:w16="http://schemas.microsoft.com/office/word/2018/wordml" xmlns:w16du="http://schemas.microsoft.com/office/word/2023/wordml/word16du" xmlns:w16sdtdh="http://schemas.microsoft.com/office/word/2020/wordml/sdtdatahash" xmlns:w16se="http://schemas.microsoft.com/office/word/2015/wordml/symex" xmlns:wpg="http://schemas.microsoft.com/office/word/2010/wordprocessingGroup" xmlns:wpi="http://schemas.microsoft.com/office/word/2010/wordprocessingInk" xmlns:wne="http://schemas.microsoft.com/office/word/2006/wordml" xmlns:wps="http://schemas.microsoft.com/office/word/2010/wordprocessingShape" mc:Ignorable="w14 w15 w16se w16cid w16 w16cex w16sdtdh w16du wp14">
-  <w15:person w15:author="Frasier, Kaitlin">
-    <w15:presenceInfo w15:providerId="AD" w15:userId="S::kfrasier@UCSD.EDU::f1ad00ef-f1b7-43d6-afb7-7205c42562f0"/>
-  </w15:person>
-  <w15:person w15:author="Fabio Soares Frazao">
-    <w15:presenceInfo w15:providerId="AD" w15:userId="S::fb393402@dal.ca::af3c2aa9-c4b0-43bb-b220-bde66dd667b1"/>
-  </w15:person>
-  <w15:person w15:author="Michael Dowd">
-    <w15:presenceInfo w15:providerId="AD" w15:userId="S::mgdowd@dal.ca::6e42f3a1-3849-4f2d-b2d0-6520766a40b7"/>
-  </w15:person>
-  <w15:person w15:author="Kaitlin Palmer">
-    <w15:presenceInfo w15:providerId="AD" w15:userId="S::kpa81@sfu.ca::02cbf73f-3042-4771-b5f6-7df510b80613"/>
-  </w15:person>
-</w15:people>
-</file>
-
 <file path=word/styles.xml><?xml version="1.0" encoding="utf-8"?>
 <w:styles xmlns:mc="http://schemas.openxmlformats.org/markup-compatibility/2006" xmlns:r="http://schemas.openxmlformats.org/officeDocument/2006/relationships" xmlns:w="http://schemas.openxmlformats.org/wordprocessingml/2006/main" xmlns:w14="http://schemas.microsoft.com/office/word/2010/wordml" xmlns:w15="http://schemas.microsoft.com/office/word/2012/wordml" xmlns:w16cex="http://schemas.microsoft.com/office/word/2018/wordml/cex" xmlns:w16cid="http://schemas.microsoft.com/office/word/2016/wordml/cid" xmlns:w16="http://schemas.microsoft.com/office/word/2018/wordml" xmlns:w16du="http://schemas.microsoft.com/office/word/2023/wordml/word16du" xmlns:w16sdtdh="http://schemas.microsoft.com/office/word/2020/wordml/sdtdatahash" xmlns:w16se="http://schemas.microsoft.com/office/word/2015/wordml/symex" mc:Ignorable="w14 w15 w16se w16cid w16 w16cex w16sdtdh w16du">
   <w:docDefaults>
@@ -42359,7 +41308,6 @@
   <w:style w:type="character" w:default="1" w:styleId="DefaultParagraphFont">
     <w:name w:val="Default Paragraph Font"/>
     <w:uiPriority w:val="1"/>
-    <w:semiHidden/>
     <w:unhideWhenUsed/>
   </w:style>
   <w:style w:type="table" w:default="1" w:styleId="TableNormal">

</xml_diff>